<commit_message>
For, Nested For and Enhance for
For, Nested For and Enhance for
</commit_message>
<xml_diff>
--- a/docs/CoreJava.docx
+++ b/docs/CoreJava.docx
@@ -108,7 +108,13 @@
         <w:t>Java intro, Installation and Setup for Java, Writing and executing first java program, Data Type</w:t>
       </w:r>
       <w:r>
-        <w:t xml:space="preserve">, Control flow statements, </w:t>
+        <w:rPr>
+          <w:highlight w:val="yellow"/>
+        </w:rPr>
+        <w:t>, Control flow statements,</w:t>
+      </w:r>
+      <w:r>
+        <w:t xml:space="preserve"> </w:t>
       </w:r>
       <w:r>
         <w:rPr>
@@ -689,7 +695,7 @@
           <w:noProof/>
         </w:rPr>
         <w:drawing>
-          <wp:anchor distT="0" distB="0" distL="114300" distR="114300" simplePos="0" relativeHeight="251658240" behindDoc="0" locked="0" layoutInCell="1" allowOverlap="1" wp14:anchorId="1E71C9DF" wp14:editId="19459C28">
+          <wp:anchor distT="0" distB="0" distL="114300" distR="114300" simplePos="0" relativeHeight="251658240" behindDoc="0" locked="0" layoutInCell="1" allowOverlap="1" wp14:anchorId="1E71C9DF" wp14:editId="47D1AC19">
             <wp:simplePos x="0" y="0"/>
             <wp:positionH relativeFrom="column">
               <wp:posOffset>740410</wp:posOffset>
@@ -2418,7 +2424,7 @@
           <w:noProof/>
         </w:rPr>
         <w:drawing>
-          <wp:inline distT="0" distB="0" distL="0" distR="0" wp14:anchorId="46152965" wp14:editId="46467D66">
+          <wp:inline distT="0" distB="0" distL="0" distR="0" wp14:anchorId="46152965" wp14:editId="12E3CA39">
             <wp:extent cx="3752850" cy="1148715"/>
             <wp:effectExtent l="0" t="0" r="0" b="0"/>
             <wp:docPr id="1464995463" name="Picture 1"/>
@@ -3775,7 +3781,7 @@
           <w:noProof/>
         </w:rPr>
         <w:drawing>
-          <wp:inline distT="0" distB="0" distL="0" distR="0" wp14:anchorId="25EA8054" wp14:editId="0573CB2F">
+          <wp:inline distT="0" distB="0" distL="0" distR="0" wp14:anchorId="25EA8054" wp14:editId="46610403">
             <wp:extent cx="2006600" cy="685800"/>
             <wp:effectExtent l="0" t="0" r="0" b="0"/>
             <wp:docPr id="14654300" name="Picture 3"/>
@@ -3990,7 +3996,7 @@
           <w:noProof/>
         </w:rPr>
         <w:drawing>
-          <wp:inline distT="0" distB="0" distL="0" distR="0" wp14:anchorId="1C15CD15" wp14:editId="37DBC726">
+          <wp:inline distT="0" distB="0" distL="0" distR="0" wp14:anchorId="1C15CD15" wp14:editId="75CCA19D">
             <wp:extent cx="3022600" cy="635000"/>
             <wp:effectExtent l="0" t="0" r="6350" b="0"/>
             <wp:docPr id="289494993" name="Picture 1"/>

</xml_diff>

<commit_message>
Class, Object and method
Class, Object and method
</commit_message>
<xml_diff>
--- a/docs/CoreJava.docx
+++ b/docs/CoreJava.docx
@@ -123,7 +123,13 @@
         <w:t>Operators</w:t>
       </w:r>
       <w:r>
-        <w:t>, Array, Class, Objects, methods, Java Build-class, String classes</w:t>
+        <w:rPr>
+          <w:highlight w:val="yellow"/>
+        </w:rPr>
+        <w:t>, Array</w:t>
+      </w:r>
+      <w:r>
+        <w:t>, Class, Objects, methods, Java Build-class, String classes</w:t>
       </w:r>
       <w:r>
         <w:t>, User input.</w:t>
@@ -695,7 +701,7 @@
           <w:noProof/>
         </w:rPr>
         <w:drawing>
-          <wp:anchor distT="0" distB="0" distL="114300" distR="114300" simplePos="0" relativeHeight="251658240" behindDoc="0" locked="0" layoutInCell="1" allowOverlap="1" wp14:anchorId="1E71C9DF" wp14:editId="47D1AC19">
+          <wp:anchor distT="0" distB="0" distL="114300" distR="114300" simplePos="0" relativeHeight="251658240" behindDoc="0" locked="0" layoutInCell="1" allowOverlap="1" wp14:anchorId="1E71C9DF" wp14:editId="482511FE">
             <wp:simplePos x="0" y="0"/>
             <wp:positionH relativeFrom="column">
               <wp:posOffset>740410</wp:posOffset>
@@ -2424,7 +2430,7 @@
           <w:noProof/>
         </w:rPr>
         <w:drawing>
-          <wp:inline distT="0" distB="0" distL="0" distR="0" wp14:anchorId="46152965" wp14:editId="12E3CA39">
+          <wp:inline distT="0" distB="0" distL="0" distR="0" wp14:anchorId="46152965" wp14:editId="6B0C0B94">
             <wp:extent cx="3752850" cy="1148715"/>
             <wp:effectExtent l="0" t="0" r="0" b="0"/>
             <wp:docPr id="1464995463" name="Picture 1"/>
@@ -3781,7 +3787,7 @@
           <w:noProof/>
         </w:rPr>
         <w:drawing>
-          <wp:inline distT="0" distB="0" distL="0" distR="0" wp14:anchorId="25EA8054" wp14:editId="46610403">
+          <wp:inline distT="0" distB="0" distL="0" distR="0" wp14:anchorId="25EA8054" wp14:editId="6EB684A8">
             <wp:extent cx="2006600" cy="685800"/>
             <wp:effectExtent l="0" t="0" r="0" b="0"/>
             <wp:docPr id="14654300" name="Picture 3"/>
@@ -3996,7 +4002,7 @@
           <w:noProof/>
         </w:rPr>
         <w:drawing>
-          <wp:inline distT="0" distB="0" distL="0" distR="0" wp14:anchorId="1C15CD15" wp14:editId="75CCA19D">
+          <wp:inline distT="0" distB="0" distL="0" distR="0" wp14:anchorId="1C15CD15" wp14:editId="08EC5CF3">
             <wp:extent cx="3022600" cy="635000"/>
             <wp:effectExtent l="0" t="0" r="6350" b="0"/>
             <wp:docPr id="289494993" name="Picture 1"/>
@@ -4044,6 +4050,809 @@
           </wp:inline>
         </w:drawing>
       </w:r>
+    </w:p>
+    <w:p>
+      <w:pPr>
+        <w:pStyle w:val="NoSpacing"/>
+      </w:pPr>
+    </w:p>
+    <w:p>
+      <w:pPr>
+        <w:pStyle w:val="NoSpacing"/>
+      </w:pPr>
+    </w:p>
+    <w:p>
+      <w:pPr>
+        <w:pStyle w:val="NoSpacing"/>
+      </w:pPr>
+    </w:p>
+    <w:p>
+      <w:pPr>
+        <w:pStyle w:val="NoSpacing"/>
+      </w:pPr>
+    </w:p>
+    <w:p>
+      <w:pPr>
+        <w:pStyle w:val="NoSpacing"/>
+      </w:pPr>
+    </w:p>
+    <w:p>
+      <w:pPr>
+        <w:pStyle w:val="Default"/>
+        <w:rPr>
+          <w:b/>
+          <w:bCs/>
+          <w:u w:val="single"/>
+        </w:rPr>
+      </w:pPr>
+      <w:r>
+        <w:rPr>
+          <w:b/>
+          <w:bCs/>
+          <w:u w:val="single"/>
+        </w:rPr>
+        <w:t>Class, Method and Object</w:t>
+      </w:r>
+    </w:p>
+    <w:p>
+      <w:pPr>
+        <w:pStyle w:val="Default"/>
+      </w:pPr>
+    </w:p>
+    <w:p>
+      <w:pPr>
+        <w:pStyle w:val="Default"/>
+        <w:rPr>
+          <w:u w:val="single"/>
+        </w:rPr>
+      </w:pPr>
+      <w:r>
+        <w:rPr>
+          <w:u w:val="single"/>
+        </w:rPr>
+        <w:t>Class:</w:t>
+      </w:r>
+    </w:p>
+    <w:p>
+      <w:pPr>
+        <w:pStyle w:val="Default"/>
+        <w:numPr>
+          <w:ilvl w:val="0"/>
+          <w:numId w:val="10"/>
+        </w:numPr>
+      </w:pPr>
+      <w:r>
+        <w:t>Class is collection of state/Data member/variable and behaviors/member function/methods.</w:t>
+      </w:r>
+    </w:p>
+    <w:p>
+      <w:pPr>
+        <w:pStyle w:val="Default"/>
+        <w:numPr>
+          <w:ilvl w:val="0"/>
+          <w:numId w:val="10"/>
+        </w:numPr>
+      </w:pPr>
+      <w:r>
+        <w:t xml:space="preserve">Along with variable and methods you can also create constructor and </w:t>
+      </w:r>
+      <w:proofErr w:type="gramStart"/>
+      <w:r>
+        <w:t>class(</w:t>
+      </w:r>
+      <w:proofErr w:type="gramEnd"/>
+      <w:r>
+        <w:t>inner class)</w:t>
+      </w:r>
+    </w:p>
+    <w:p>
+      <w:pPr>
+        <w:pStyle w:val="Default"/>
+        <w:numPr>
+          <w:ilvl w:val="0"/>
+          <w:numId w:val="10"/>
+        </w:numPr>
+      </w:pPr>
+      <w:r>
+        <w:t>You can access the data member and member function of one class into another by using object.</w:t>
+      </w:r>
+    </w:p>
+    <w:p>
+      <w:pPr>
+        <w:pStyle w:val="Default"/>
+        <w:ind w:left="720"/>
+      </w:pPr>
+      <w:r>
+        <w:rPr>
+          <w:noProof/>
+          <w:sz w:val="32"/>
+          <w:szCs w:val="32"/>
+        </w:rPr>
+        <w:drawing>
+          <wp:inline distT="0" distB="0" distL="0" distR="0" wp14:anchorId="5172816E" wp14:editId="30DC28C3">
+            <wp:extent cx="5029715" cy="1330430"/>
+            <wp:effectExtent l="0" t="0" r="0" b="3175"/>
+            <wp:docPr id="19" name="Picture 19"/>
+            <wp:cNvGraphicFramePr>
+              <a:graphicFrameLocks xmlns:a="http://schemas.openxmlformats.org/drawingml/2006/main" noChangeAspect="1"/>
+            </wp:cNvGraphicFramePr>
+            <a:graphic xmlns:a="http://schemas.openxmlformats.org/drawingml/2006/main">
+              <a:graphicData uri="http://schemas.openxmlformats.org/drawingml/2006/picture">
+                <pic:pic xmlns:pic="http://schemas.openxmlformats.org/drawingml/2006/picture">
+                  <pic:nvPicPr>
+                    <pic:cNvPr id="0" name="Picture 1"/>
+                    <pic:cNvPicPr>
+                      <a:picLocks noChangeAspect="1" noChangeArrowheads="1"/>
+                    </pic:cNvPicPr>
+                  </pic:nvPicPr>
+                  <pic:blipFill>
+                    <a:blip r:embed="rId19" cstate="print">
+                      <a:extLst>
+                        <a:ext uri="{28A0092B-C50C-407E-A947-70E740481C1C}">
+                          <a14:useLocalDpi xmlns:a14="http://schemas.microsoft.com/office/drawing/2010/main" val="0"/>
+                        </a:ext>
+                      </a:extLst>
+                    </a:blip>
+                    <a:srcRect/>
+                    <a:stretch>
+                      <a:fillRect/>
+                    </a:stretch>
+                  </pic:blipFill>
+                  <pic:spPr bwMode="auto">
+                    <a:xfrm>
+                      <a:off x="0" y="0"/>
+                      <a:ext cx="5106157" cy="1350650"/>
+                    </a:xfrm>
+                    <a:prstGeom prst="rect">
+                      <a:avLst/>
+                    </a:prstGeom>
+                    <a:noFill/>
+                    <a:ln>
+                      <a:noFill/>
+                    </a:ln>
+                  </pic:spPr>
+                </pic:pic>
+              </a:graphicData>
+            </a:graphic>
+          </wp:inline>
+        </w:drawing>
+      </w:r>
+    </w:p>
+    <w:p>
+      <w:pPr>
+        <w:pStyle w:val="Default"/>
+      </w:pPr>
+    </w:p>
+    <w:p>
+      <w:pPr>
+        <w:pStyle w:val="Default"/>
+        <w:rPr>
+          <w:u w:val="single"/>
+        </w:rPr>
+      </w:pPr>
+      <w:r>
+        <w:rPr>
+          <w:u w:val="single"/>
+        </w:rPr>
+        <w:t>Method</w:t>
+      </w:r>
+      <w:r>
+        <w:rPr>
+          <w:u w:val="single"/>
+        </w:rPr>
+        <w:t>:</w:t>
+      </w:r>
+    </w:p>
+    <w:p>
+      <w:pPr>
+        <w:pStyle w:val="Default"/>
+        <w:numPr>
+          <w:ilvl w:val="0"/>
+          <w:numId w:val="11"/>
+        </w:numPr>
+      </w:pPr>
+      <w:r>
+        <w:t>Method is a collection of variables and executable statements.</w:t>
+      </w:r>
+    </w:p>
+    <w:p>
+      <w:pPr>
+        <w:pStyle w:val="Default"/>
+        <w:numPr>
+          <w:ilvl w:val="0"/>
+          <w:numId w:val="11"/>
+        </w:numPr>
+      </w:pPr>
+      <w:r>
+        <w:t xml:space="preserve">Methods are </w:t>
+      </w:r>
+      <w:proofErr w:type="spellStart"/>
+      <w:r>
+        <w:t>use</w:t>
+      </w:r>
+      <w:proofErr w:type="spellEnd"/>
+      <w:r>
+        <w:t xml:space="preserve"> to write a logical code. this can reuse at multiple locations.</w:t>
+      </w:r>
+    </w:p>
+    <w:p>
+      <w:pPr>
+        <w:pStyle w:val="Default"/>
+        <w:numPr>
+          <w:ilvl w:val="0"/>
+          <w:numId w:val="11"/>
+        </w:numPr>
+      </w:pPr>
+      <w:r>
+        <w:t xml:space="preserve">Method is use to reduce the code complexity by diving the logic into smaller chunks. </w:t>
+      </w:r>
+    </w:p>
+    <w:p>
+      <w:pPr>
+        <w:pStyle w:val="Default"/>
+        <w:numPr>
+          <w:ilvl w:val="0"/>
+          <w:numId w:val="11"/>
+        </w:numPr>
+      </w:pPr>
+      <w:r>
+        <w:t xml:space="preserve">Method can be </w:t>
+      </w:r>
+      <w:r>
+        <w:t>call/</w:t>
+      </w:r>
+      <w:r>
+        <w:t>access using class object or directly from another method of same class.</w:t>
+      </w:r>
+    </w:p>
+    <w:p>
+      <w:pPr>
+        <w:pStyle w:val="Default"/>
+        <w:numPr>
+          <w:ilvl w:val="0"/>
+          <w:numId w:val="11"/>
+        </w:numPr>
+      </w:pPr>
+      <w:r>
+        <w:t xml:space="preserve">Methods can accept the values which is known as </w:t>
+      </w:r>
+      <w:r>
+        <w:rPr>
+          <w:b/>
+          <w:bCs/>
+        </w:rPr>
+        <w:t>input parameters</w:t>
+      </w:r>
+      <w:r>
+        <w:t xml:space="preserve">. There can be one or more input parameters for a </w:t>
+      </w:r>
+      <w:proofErr w:type="gramStart"/>
+      <w:r>
+        <w:t>methods</w:t>
+      </w:r>
+      <w:proofErr w:type="gramEnd"/>
+      <w:r>
+        <w:t xml:space="preserve">. The values pass to the parameters are called </w:t>
+      </w:r>
+      <w:r>
+        <w:rPr>
+          <w:b/>
+          <w:bCs/>
+        </w:rPr>
+        <w:t>arguments</w:t>
+      </w:r>
+      <w:r>
+        <w:t>.</w:t>
+      </w:r>
+    </w:p>
+    <w:p>
+      <w:pPr>
+        <w:pStyle w:val="Default"/>
+        <w:numPr>
+          <w:ilvl w:val="0"/>
+          <w:numId w:val="11"/>
+        </w:numPr>
+      </w:pPr>
+      <w:r>
+        <w:t xml:space="preserve">Method can return the output after execution of logic which is known as </w:t>
+      </w:r>
+      <w:r>
+        <w:rPr>
+          <w:b/>
+          <w:bCs/>
+        </w:rPr>
+        <w:t>return type</w:t>
+      </w:r>
+      <w:r>
+        <w:t xml:space="preserve"> of the method. You can return max one type of value at a time.</w:t>
+      </w:r>
+    </w:p>
+    <w:p>
+      <w:pPr>
+        <w:pStyle w:val="Default"/>
+        <w:numPr>
+          <w:ilvl w:val="0"/>
+          <w:numId w:val="11"/>
+        </w:numPr>
+      </w:pPr>
+      <w:r>
+        <w:t>Type of methods</w:t>
+      </w:r>
+    </w:p>
+    <w:p>
+      <w:pPr>
+        <w:pStyle w:val="Default"/>
+        <w:numPr>
+          <w:ilvl w:val="1"/>
+          <w:numId w:val="11"/>
+        </w:numPr>
+      </w:pPr>
+      <w:r>
+        <w:t>Build-in(predefine) method</w:t>
+      </w:r>
+    </w:p>
+    <w:p>
+      <w:pPr>
+        <w:pStyle w:val="Default"/>
+        <w:numPr>
+          <w:ilvl w:val="1"/>
+          <w:numId w:val="11"/>
+        </w:numPr>
+      </w:pPr>
+      <w:r>
+        <w:t>Custom method</w:t>
+      </w:r>
+    </w:p>
+    <w:p>
+      <w:pPr>
+        <w:pStyle w:val="Default"/>
+        <w:numPr>
+          <w:ilvl w:val="0"/>
+          <w:numId w:val="11"/>
+        </w:numPr>
+      </w:pPr>
+      <w:r>
+        <w:t xml:space="preserve">Syntax </w:t>
+      </w:r>
+    </w:p>
+    <w:p>
+      <w:pPr>
+        <w:pStyle w:val="Default"/>
+        <w:ind w:left="720"/>
+      </w:pPr>
+      <w:r>
+        <w:rPr>
+          <w:noProof/>
+          <w:sz w:val="32"/>
+          <w:szCs w:val="32"/>
+        </w:rPr>
+        <w:drawing>
+          <wp:inline distT="0" distB="0" distL="0" distR="0" wp14:anchorId="0914857A" wp14:editId="73515B7B">
+            <wp:extent cx="5316220" cy="1018515"/>
+            <wp:effectExtent l="0" t="0" r="0" b="0"/>
+            <wp:docPr id="20" name="Picture 20"/>
+            <wp:cNvGraphicFramePr>
+              <a:graphicFrameLocks xmlns:a="http://schemas.openxmlformats.org/drawingml/2006/main" noChangeAspect="1"/>
+            </wp:cNvGraphicFramePr>
+            <a:graphic xmlns:a="http://schemas.openxmlformats.org/drawingml/2006/main">
+              <a:graphicData uri="http://schemas.openxmlformats.org/drawingml/2006/picture">
+                <pic:pic xmlns:pic="http://schemas.openxmlformats.org/drawingml/2006/picture">
+                  <pic:nvPicPr>
+                    <pic:cNvPr id="0" name="Picture 3"/>
+                    <pic:cNvPicPr>
+                      <a:picLocks noChangeAspect="1" noChangeArrowheads="1"/>
+                    </pic:cNvPicPr>
+                  </pic:nvPicPr>
+                  <pic:blipFill>
+                    <a:blip r:embed="rId20" cstate="print">
+                      <a:extLst>
+                        <a:ext uri="{28A0092B-C50C-407E-A947-70E740481C1C}">
+                          <a14:useLocalDpi xmlns:a14="http://schemas.microsoft.com/office/drawing/2010/main" val="0"/>
+                        </a:ext>
+                      </a:extLst>
+                    </a:blip>
+                    <a:srcRect/>
+                    <a:stretch>
+                      <a:fillRect/>
+                    </a:stretch>
+                  </pic:blipFill>
+                  <pic:spPr bwMode="auto">
+                    <a:xfrm>
+                      <a:off x="0" y="0"/>
+                      <a:ext cx="5343106" cy="1023666"/>
+                    </a:xfrm>
+                    <a:prstGeom prst="rect">
+                      <a:avLst/>
+                    </a:prstGeom>
+                    <a:noFill/>
+                    <a:ln>
+                      <a:noFill/>
+                    </a:ln>
+                  </pic:spPr>
+                </pic:pic>
+              </a:graphicData>
+            </a:graphic>
+          </wp:inline>
+        </w:drawing>
+      </w:r>
+    </w:p>
+    <w:p>
+      <w:pPr>
+        <w:pStyle w:val="Default"/>
+      </w:pPr>
+    </w:p>
+    <w:p>
+      <w:pPr>
+        <w:rPr>
+          <w:rFonts w:ascii="Calibri" w:hAnsi="Calibri" w:cs="Calibri"/>
+          <w:b/>
+          <w:bCs/>
+          <w:color w:val="000000"/>
+          <w:sz w:val="24"/>
+          <w:szCs w:val="24"/>
+        </w:rPr>
+      </w:pPr>
+      <w:r>
+        <w:rPr>
+          <w:b/>
+          <w:bCs/>
+        </w:rPr>
+        <w:br w:type="page"/>
+      </w:r>
+    </w:p>
+    <w:p>
+      <w:pPr>
+        <w:pStyle w:val="Default"/>
+        <w:rPr>
+          <w:b/>
+          <w:bCs/>
+          <w:u w:val="single"/>
+        </w:rPr>
+      </w:pPr>
+      <w:r>
+        <w:rPr>
+          <w:b/>
+          <w:bCs/>
+          <w:u w:val="single"/>
+        </w:rPr>
+        <w:lastRenderedPageBreak/>
+        <w:t>Object</w:t>
+      </w:r>
+    </w:p>
+    <w:p>
+      <w:pPr>
+        <w:pStyle w:val="Default"/>
+        <w:numPr>
+          <w:ilvl w:val="0"/>
+          <w:numId w:val="12"/>
+        </w:numPr>
+      </w:pPr>
+      <w:r>
+        <w:t>Object is a representation of class.</w:t>
+      </w:r>
+    </w:p>
+    <w:p>
+      <w:pPr>
+        <w:pStyle w:val="Default"/>
+        <w:numPr>
+          <w:ilvl w:val="0"/>
+          <w:numId w:val="12"/>
+        </w:numPr>
+      </w:pPr>
+      <w:r>
+        <w:t xml:space="preserve">Using </w:t>
+      </w:r>
+      <w:proofErr w:type="gramStart"/>
+      <w:r>
+        <w:t>Object</w:t>
+      </w:r>
+      <w:proofErr w:type="gramEnd"/>
+      <w:r>
+        <w:t xml:space="preserve"> you can access the properties (variable &amp; method) of the class.</w:t>
+      </w:r>
+    </w:p>
+    <w:p>
+      <w:pPr>
+        <w:pStyle w:val="Default"/>
+        <w:numPr>
+          <w:ilvl w:val="0"/>
+          <w:numId w:val="12"/>
+        </w:numPr>
+      </w:pPr>
+      <w:r>
+        <w:t>To access the properties of the class using object you have to use dot(.) operator.</w:t>
+      </w:r>
+    </w:p>
+    <w:p>
+      <w:pPr>
+        <w:pStyle w:val="Default"/>
+        <w:numPr>
+          <w:ilvl w:val="0"/>
+          <w:numId w:val="12"/>
+        </w:numPr>
+      </w:pPr>
+      <w:r>
+        <w:t xml:space="preserve">In java you can create an object using </w:t>
+      </w:r>
+      <w:r>
+        <w:rPr>
+          <w:b/>
+          <w:bCs/>
+        </w:rPr>
+        <w:t>new</w:t>
+      </w:r>
+      <w:r>
+        <w:t xml:space="preserve"> operator (Keyword)  </w:t>
+      </w:r>
+    </w:p>
+    <w:p>
+      <w:pPr>
+        <w:pStyle w:val="Default"/>
+        <w:ind w:left="720"/>
+      </w:pPr>
+      <w:r>
+        <w:rPr>
+          <w:noProof/>
+          <w:sz w:val="32"/>
+          <w:szCs w:val="32"/>
+        </w:rPr>
+        <w:drawing>
+          <wp:inline distT="0" distB="0" distL="0" distR="0" wp14:anchorId="132F6670" wp14:editId="72357C3E">
+            <wp:extent cx="3735606" cy="2257727"/>
+            <wp:effectExtent l="0" t="0" r="0" b="0"/>
+            <wp:docPr id="21" name="Picture 21"/>
+            <wp:cNvGraphicFramePr>
+              <a:graphicFrameLocks xmlns:a="http://schemas.openxmlformats.org/drawingml/2006/main" noChangeAspect="1"/>
+            </wp:cNvGraphicFramePr>
+            <a:graphic xmlns:a="http://schemas.openxmlformats.org/drawingml/2006/main">
+              <a:graphicData uri="http://schemas.openxmlformats.org/drawingml/2006/picture">
+                <pic:pic xmlns:pic="http://schemas.openxmlformats.org/drawingml/2006/picture">
+                  <pic:nvPicPr>
+                    <pic:cNvPr id="0" name="Picture 3"/>
+                    <pic:cNvPicPr>
+                      <a:picLocks noChangeAspect="1" noChangeArrowheads="1"/>
+                    </pic:cNvPicPr>
+                  </pic:nvPicPr>
+                  <pic:blipFill>
+                    <a:blip r:embed="rId21" cstate="print">
+                      <a:extLst>
+                        <a:ext uri="{28A0092B-C50C-407E-A947-70E740481C1C}">
+                          <a14:useLocalDpi xmlns:a14="http://schemas.microsoft.com/office/drawing/2010/main" val="0"/>
+                        </a:ext>
+                      </a:extLst>
+                    </a:blip>
+                    <a:srcRect/>
+                    <a:stretch>
+                      <a:fillRect/>
+                    </a:stretch>
+                  </pic:blipFill>
+                  <pic:spPr bwMode="auto">
+                    <a:xfrm>
+                      <a:off x="0" y="0"/>
+                      <a:ext cx="3763132" cy="2274363"/>
+                    </a:xfrm>
+                    <a:prstGeom prst="rect">
+                      <a:avLst/>
+                    </a:prstGeom>
+                    <a:noFill/>
+                    <a:ln>
+                      <a:noFill/>
+                    </a:ln>
+                  </pic:spPr>
+                </pic:pic>
+              </a:graphicData>
+            </a:graphic>
+          </wp:inline>
+        </w:drawing>
+      </w:r>
+    </w:p>
+    <w:p>
+      <w:pPr>
+        <w:pStyle w:val="Default"/>
+      </w:pPr>
+    </w:p>
+    <w:p>
+      <w:pPr>
+        <w:pStyle w:val="Default"/>
+        <w:rPr>
+          <w:b/>
+          <w:bCs/>
+          <w:u w:val="single"/>
+        </w:rPr>
+      </w:pPr>
+      <w:r>
+        <w:rPr>
+          <w:b/>
+          <w:bCs/>
+          <w:u w:val="single"/>
+        </w:rPr>
+        <w:t>Java Memory</w:t>
+      </w:r>
+    </w:p>
+    <w:p>
+      <w:pPr>
+        <w:pStyle w:val="Default"/>
+        <w:numPr>
+          <w:ilvl w:val="0"/>
+          <w:numId w:val="13"/>
+        </w:numPr>
+      </w:pPr>
+      <w:r>
+        <w:t>Stack</w:t>
+      </w:r>
+    </w:p>
+    <w:p>
+      <w:pPr>
+        <w:pStyle w:val="Default"/>
+        <w:numPr>
+          <w:ilvl w:val="1"/>
+          <w:numId w:val="13"/>
+        </w:numPr>
+      </w:pPr>
+      <w:r>
+        <w:t>This is use to execute the methods.</w:t>
+      </w:r>
+    </w:p>
+    <w:p>
+      <w:pPr>
+        <w:pStyle w:val="Default"/>
+        <w:numPr>
+          <w:ilvl w:val="1"/>
+          <w:numId w:val="13"/>
+        </w:numPr>
+      </w:pPr>
+      <w:r>
+        <w:t>The data created inside method is store inside this memory.</w:t>
+      </w:r>
+    </w:p>
+    <w:p>
+      <w:pPr>
+        <w:pStyle w:val="Default"/>
+        <w:numPr>
+          <w:ilvl w:val="1"/>
+          <w:numId w:val="13"/>
+        </w:numPr>
+      </w:pPr>
+      <w:r>
+        <w:t xml:space="preserve">This memory based on LIFO (Last </w:t>
+      </w:r>
+      <w:proofErr w:type="gramStart"/>
+      <w:r>
+        <w:t>In</w:t>
+      </w:r>
+      <w:proofErr w:type="gramEnd"/>
+      <w:r>
+        <w:t xml:space="preserve"> First Out)</w:t>
+      </w:r>
+    </w:p>
+    <w:p>
+      <w:pPr>
+        <w:pStyle w:val="Default"/>
+        <w:numPr>
+          <w:ilvl w:val="1"/>
+          <w:numId w:val="13"/>
+        </w:numPr>
+      </w:pPr>
+      <w:r>
+        <w:t xml:space="preserve">The memory allocated for the method will get clear once method execution is completed. </w:t>
+      </w:r>
+    </w:p>
+    <w:p>
+      <w:pPr>
+        <w:pStyle w:val="Default"/>
+        <w:numPr>
+          <w:ilvl w:val="0"/>
+          <w:numId w:val="13"/>
+        </w:numPr>
+      </w:pPr>
+      <w:r>
+        <w:t>Heap</w:t>
+      </w:r>
+    </w:p>
+    <w:p>
+      <w:pPr>
+        <w:pStyle w:val="Default"/>
+        <w:numPr>
+          <w:ilvl w:val="1"/>
+          <w:numId w:val="13"/>
+        </w:numPr>
+      </w:pPr>
+      <w:r>
+        <w:t>The objects get memory allocation inside Heap.</w:t>
+      </w:r>
+    </w:p>
+    <w:p>
+      <w:pPr>
+        <w:pStyle w:val="Default"/>
+        <w:numPr>
+          <w:ilvl w:val="1"/>
+          <w:numId w:val="13"/>
+        </w:numPr>
+      </w:pPr>
+      <w:r>
+        <w:t xml:space="preserve">This memory </w:t>
+      </w:r>
+      <w:proofErr w:type="gramStart"/>
+      <w:r>
+        <w:t>get</w:t>
+      </w:r>
+      <w:proofErr w:type="gramEnd"/>
+      <w:r>
+        <w:t xml:space="preserve"> cleared as a part of Garbage collection (GC) processor</w:t>
+      </w:r>
+    </w:p>
+    <w:p>
+      <w:pPr>
+        <w:pStyle w:val="NoSpacing"/>
+      </w:pPr>
+    </w:p>
+    <w:p>
+      <w:pPr>
+        <w:pStyle w:val="NoSpacing"/>
+      </w:pPr>
+      <w:r>
+        <w:rPr>
+          <w:noProof/>
+        </w:rPr>
+        <w:drawing>
+          <wp:inline distT="0" distB="0" distL="0" distR="0" wp14:anchorId="7D5A4311" wp14:editId="0ACBCD5A">
+            <wp:extent cx="5934710" cy="2154555"/>
+            <wp:effectExtent l="0" t="0" r="8890" b="0"/>
+            <wp:docPr id="665970746" name="Picture 1"/>
+            <wp:cNvGraphicFramePr>
+              <a:graphicFrameLocks xmlns:a="http://schemas.openxmlformats.org/drawingml/2006/main" noChangeAspect="1"/>
+            </wp:cNvGraphicFramePr>
+            <a:graphic xmlns:a="http://schemas.openxmlformats.org/drawingml/2006/main">
+              <a:graphicData uri="http://schemas.openxmlformats.org/drawingml/2006/picture">
+                <pic:pic xmlns:pic="http://schemas.openxmlformats.org/drawingml/2006/picture">
+                  <pic:nvPicPr>
+                    <pic:cNvPr id="0" name="Picture 1"/>
+                    <pic:cNvPicPr>
+                      <a:picLocks noChangeAspect="1" noChangeArrowheads="1"/>
+                    </pic:cNvPicPr>
+                  </pic:nvPicPr>
+                  <pic:blipFill>
+                    <a:blip r:embed="rId22" cstate="print">
+                      <a:extLst>
+                        <a:ext uri="{28A0092B-C50C-407E-A947-70E740481C1C}">
+                          <a14:useLocalDpi xmlns:a14="http://schemas.microsoft.com/office/drawing/2010/main" val="0"/>
+                        </a:ext>
+                      </a:extLst>
+                    </a:blip>
+                    <a:srcRect/>
+                    <a:stretch>
+                      <a:fillRect/>
+                    </a:stretch>
+                  </pic:blipFill>
+                  <pic:spPr bwMode="auto">
+                    <a:xfrm>
+                      <a:off x="0" y="0"/>
+                      <a:ext cx="5934710" cy="2154555"/>
+                    </a:xfrm>
+                    <a:prstGeom prst="rect">
+                      <a:avLst/>
+                    </a:prstGeom>
+                    <a:noFill/>
+                    <a:ln>
+                      <a:noFill/>
+                    </a:ln>
+                  </pic:spPr>
+                </pic:pic>
+              </a:graphicData>
+            </a:graphic>
+          </wp:inline>
+        </w:drawing>
+      </w:r>
+    </w:p>
+    <w:p>
+      <w:pPr>
+        <w:pStyle w:val="NoSpacing"/>
+      </w:pPr>
+    </w:p>
+    <w:p>
+      <w:pPr>
+        <w:pStyle w:val="NoSpacing"/>
+      </w:pPr>
     </w:p>
     <w:p>
       <w:pPr>

</xml_diff>

<commit_message>
OOPs intro and Encapsulation
OOPs intro and Encapsulation
</commit_message>
<xml_diff>
--- a/docs/CoreJava.docx
+++ b/docs/CoreJava.docx
@@ -680,7 +680,7 @@
           <w:noProof/>
         </w:rPr>
         <w:drawing>
-          <wp:anchor distT="0" distB="0" distL="114300" distR="114300" simplePos="0" relativeHeight="251658240" behindDoc="0" locked="0" layoutInCell="1" allowOverlap="1" wp14:anchorId="1E71C9DF" wp14:editId="1EB6DDCE">
+          <wp:anchor distT="0" distB="0" distL="114300" distR="114300" simplePos="0" relativeHeight="251658240" behindDoc="0" locked="0" layoutInCell="1" allowOverlap="1" wp14:anchorId="1E71C9DF" wp14:editId="1A913C7A">
             <wp:simplePos x="0" y="0"/>
             <wp:positionH relativeFrom="column">
               <wp:posOffset>740410</wp:posOffset>
@@ -2409,7 +2409,7 @@
           <w:noProof/>
         </w:rPr>
         <w:drawing>
-          <wp:inline distT="0" distB="0" distL="0" distR="0" wp14:anchorId="46152965" wp14:editId="64E0CA1E">
+          <wp:inline distT="0" distB="0" distL="0" distR="0" wp14:anchorId="46152965" wp14:editId="112D8698">
             <wp:extent cx="3752850" cy="1148715"/>
             <wp:effectExtent l="0" t="0" r="0" b="0"/>
             <wp:docPr id="1464995463" name="Picture 1"/>
@@ -3766,7 +3766,7 @@
           <w:noProof/>
         </w:rPr>
         <w:drawing>
-          <wp:inline distT="0" distB="0" distL="0" distR="0" wp14:anchorId="25EA8054" wp14:editId="13314996">
+          <wp:inline distT="0" distB="0" distL="0" distR="0" wp14:anchorId="25EA8054" wp14:editId="70192F03">
             <wp:extent cx="2006600" cy="685800"/>
             <wp:effectExtent l="0" t="0" r="0" b="0"/>
             <wp:docPr id="14654300" name="Picture 3"/>
@@ -3981,7 +3981,7 @@
           <w:noProof/>
         </w:rPr>
         <w:drawing>
-          <wp:inline distT="0" distB="0" distL="0" distR="0" wp14:anchorId="1C15CD15" wp14:editId="29CF5D0B">
+          <wp:inline distT="0" distB="0" distL="0" distR="0" wp14:anchorId="1C15CD15" wp14:editId="0365B68F">
             <wp:extent cx="3022600" cy="635000"/>
             <wp:effectExtent l="0" t="0" r="6350" b="0"/>
             <wp:docPr id="289494993" name="Picture 1"/>
@@ -4576,7 +4576,7 @@
           <w:szCs w:val="32"/>
         </w:rPr>
         <w:drawing>
-          <wp:inline distT="0" distB="0" distL="0" distR="0" wp14:anchorId="132F6670" wp14:editId="6D7482EB">
+          <wp:inline distT="0" distB="0" distL="0" distR="0" wp14:anchorId="132F6670" wp14:editId="4966AF73">
             <wp:extent cx="3735606" cy="2257727"/>
             <wp:effectExtent l="0" t="0" r="0" b="0"/>
             <wp:docPr id="21" name="Picture 21"/>
@@ -5777,7 +5777,15 @@
         </w:numPr>
       </w:pPr>
       <w:r>
-        <w:t>Right click on the “</w:t>
+        <w:t xml:space="preserve">Select and </w:t>
+      </w:r>
+      <w:proofErr w:type="gramStart"/>
+      <w:r>
+        <w:t>Right</w:t>
+      </w:r>
+      <w:proofErr w:type="gramEnd"/>
+      <w:r>
+        <w:t xml:space="preserve"> click on the “</w:t>
       </w:r>
       <w:proofErr w:type="spellStart"/>
       <w:r>
@@ -5831,12 +5839,204 @@
     </w:p>
     <w:p>
       <w:pPr>
-        <w:pStyle w:val="NoSpacing"/>
-        <w:rPr>
-          <w:b/>
-          <w:bCs/>
-        </w:rPr>
-      </w:pPr>
+        <w:rPr>
+          <w:b/>
+          <w:bCs/>
+        </w:rPr>
+      </w:pPr>
+      <w:r>
+        <w:rPr>
+          <w:b/>
+          <w:bCs/>
+        </w:rPr>
+        <w:br w:type="page"/>
+      </w:r>
+    </w:p>
+    <w:p>
+      <w:pPr>
+        <w:pStyle w:val="NoSpacing"/>
+        <w:rPr>
+          <w:b/>
+          <w:bCs/>
+        </w:rPr>
+      </w:pPr>
+      <w:r>
+        <w:rPr>
+          <w:b/>
+          <w:bCs/>
+        </w:rPr>
+        <w:lastRenderedPageBreak/>
+        <w:t>Object Oriented Programming (OOPs)</w:t>
+      </w:r>
+    </w:p>
+    <w:p>
+      <w:pPr>
+        <w:pStyle w:val="NoSpacing"/>
+        <w:numPr>
+          <w:ilvl w:val="3"/>
+          <w:numId w:val="19"/>
+        </w:numPr>
+      </w:pPr>
+      <w:r>
+        <w:t>Encapsulation</w:t>
+      </w:r>
+    </w:p>
+    <w:p>
+      <w:pPr>
+        <w:pStyle w:val="NoSpacing"/>
+        <w:numPr>
+          <w:ilvl w:val="4"/>
+          <w:numId w:val="19"/>
+        </w:numPr>
+      </w:pPr>
+      <w:r>
+        <w:t xml:space="preserve">Wrapping of data </w:t>
+      </w:r>
+      <w:proofErr w:type="gramStart"/>
+      <w:r>
+        <w:t>member(</w:t>
+      </w:r>
+      <w:proofErr w:type="gramEnd"/>
+      <w:r>
+        <w:t>Variable) and member function(Methods) into single unit.</w:t>
+      </w:r>
+    </w:p>
+    <w:p>
+      <w:pPr>
+        <w:pStyle w:val="NoSpacing"/>
+        <w:numPr>
+          <w:ilvl w:val="4"/>
+          <w:numId w:val="19"/>
+        </w:numPr>
+      </w:pPr>
+      <w:r>
+        <w:t xml:space="preserve">Can </w:t>
+      </w:r>
+      <w:r>
+        <w:t>a</w:t>
+      </w:r>
+      <w:r>
+        <w:t>chieve data hiding.</w:t>
+      </w:r>
+    </w:p>
+    <w:p>
+      <w:pPr>
+        <w:pStyle w:val="NoSpacing"/>
+        <w:numPr>
+          <w:ilvl w:val="3"/>
+          <w:numId w:val="19"/>
+        </w:numPr>
+      </w:pPr>
+      <w:r>
+        <w:t>Inheritance</w:t>
+      </w:r>
+    </w:p>
+    <w:p>
+      <w:pPr>
+        <w:pStyle w:val="NoSpacing"/>
+        <w:numPr>
+          <w:ilvl w:val="4"/>
+          <w:numId w:val="19"/>
+        </w:numPr>
+      </w:pPr>
+      <w:r>
+        <w:t>Acquiring the property of one class/Object into another class.</w:t>
+      </w:r>
+    </w:p>
+    <w:p>
+      <w:pPr>
+        <w:pStyle w:val="NoSpacing"/>
+        <w:numPr>
+          <w:ilvl w:val="4"/>
+          <w:numId w:val="19"/>
+        </w:numPr>
+      </w:pPr>
+      <w:r>
+        <w:t>Can achieve the reusability and extensibility.</w:t>
+      </w:r>
+    </w:p>
+    <w:p>
+      <w:pPr>
+        <w:pStyle w:val="NoSpacing"/>
+        <w:numPr>
+          <w:ilvl w:val="3"/>
+          <w:numId w:val="19"/>
+        </w:numPr>
+      </w:pPr>
+      <w:r>
+        <w:t>Polymorphism</w:t>
+      </w:r>
+    </w:p>
+    <w:p>
+      <w:pPr>
+        <w:pStyle w:val="NoSpacing"/>
+        <w:numPr>
+          <w:ilvl w:val="4"/>
+          <w:numId w:val="19"/>
+        </w:numPr>
+      </w:pPr>
+      <w:r>
+        <w:t xml:space="preserve">One thing/Object having a </w:t>
+      </w:r>
+      <w:proofErr w:type="gramStart"/>
+      <w:r>
+        <w:t>multiple forms</w:t>
+      </w:r>
+      <w:proofErr w:type="gramEnd"/>
+      <w:r>
+        <w:t>.</w:t>
+      </w:r>
+    </w:p>
+    <w:p>
+      <w:pPr>
+        <w:pStyle w:val="NoSpacing"/>
+        <w:numPr>
+          <w:ilvl w:val="4"/>
+          <w:numId w:val="19"/>
+        </w:numPr>
+      </w:pPr>
+      <w:r>
+        <w:t>One function can be use/write is multiple ways</w:t>
+      </w:r>
+      <w:r>
+        <w:t>.</w:t>
+      </w:r>
+    </w:p>
+    <w:p>
+      <w:pPr>
+        <w:pStyle w:val="NoSpacing"/>
+        <w:numPr>
+          <w:ilvl w:val="3"/>
+          <w:numId w:val="19"/>
+        </w:numPr>
+      </w:pPr>
+      <w:r>
+        <w:t>Abstraction</w:t>
+      </w:r>
+    </w:p>
+    <w:p>
+      <w:pPr>
+        <w:pStyle w:val="NoSpacing"/>
+        <w:numPr>
+          <w:ilvl w:val="4"/>
+          <w:numId w:val="19"/>
+        </w:numPr>
+      </w:pPr>
+      <w:r>
+        <w:t>Hiding the complexity from the use and showing required details/functionalities.</w:t>
+      </w:r>
+    </w:p>
+    <w:p>
+      <w:pPr>
+        <w:pStyle w:val="NoSpacing"/>
+        <w:numPr>
+          <w:ilvl w:val="4"/>
+          <w:numId w:val="19"/>
+        </w:numPr>
+      </w:pPr>
+      <w:r>
+        <w:t>Can achieve implementation hiding.</w:t>
+      </w:r>
     </w:p>
     <w:sectPr>
       <w:pgSz w:w="12240" w:h="15840"/>

</xml_diff>

<commit_message>
super, this and final keyword
super, this and final keyword
</commit_message>
<xml_diff>
--- a/docs/CoreJava.docx
+++ b/docs/CoreJava.docx
@@ -393,14 +393,7 @@
       </w:pPr>
       <w:r>
         <w:tab/>
-      </w:r>
-      <w:proofErr w:type="spellStart"/>
-      <w:r>
-        <w:t>MySql</w:t>
-      </w:r>
-      <w:proofErr w:type="spellEnd"/>
-      <w:r>
-        <w:t xml:space="preserve"> Database</w:t>
+        <w:t>MySql Database</w:t>
       </w:r>
     </w:p>
     <w:p>
@@ -621,15 +614,7 @@
         <w:ind w:left="720"/>
       </w:pPr>
       <w:r>
-        <w:t xml:space="preserve">Download the Installer for </w:t>
-      </w:r>
-      <w:proofErr w:type="gramStart"/>
-      <w:r>
-        <w:t>you</w:t>
-      </w:r>
-      <w:proofErr w:type="gramEnd"/>
-      <w:r>
-        <w:t xml:space="preserve"> operating System.</w:t>
+        <w:t>Download the Installer for you operating System.</w:t>
       </w:r>
     </w:p>
     <w:p>
@@ -665,15 +650,7 @@
         </w:numPr>
       </w:pPr>
       <w:r>
-        <w:t>You can verify the installation file into C:\Program File\java\&lt;</w:t>
-      </w:r>
-      <w:proofErr w:type="spellStart"/>
-      <w:r>
-        <w:t>jdk</w:t>
-      </w:r>
-      <w:proofErr w:type="spellEnd"/>
-      <w:r>
-        <w:t>-version-folder&gt;</w:t>
+        <w:t>You can verify the installation file into C:\Program File\java\&lt;jdk-version-folder&gt;</w:t>
       </w:r>
     </w:p>
     <w:p>
@@ -686,7 +663,7 @@
           <w:noProof/>
         </w:rPr>
         <w:drawing>
-          <wp:anchor distT="0" distB="0" distL="114300" distR="114300" simplePos="0" relativeHeight="251658240" behindDoc="0" locked="0" layoutInCell="1" allowOverlap="1" wp14:anchorId="1E71C9DF" wp14:editId="1366D518">
+          <wp:anchor distT="0" distB="0" distL="114300" distR="114300" simplePos="0" relativeHeight="251658240" behindDoc="0" locked="0" layoutInCell="1" allowOverlap="1" wp14:anchorId="1E71C9DF" wp14:editId="375930F0">
             <wp:simplePos x="0" y="0"/>
             <wp:positionH relativeFrom="column">
               <wp:posOffset>740410</wp:posOffset>
@@ -1186,7 +1163,6 @@
           <w:numId w:val="1"/>
         </w:numPr>
       </w:pPr>
-      <w:proofErr w:type="spellStart"/>
       <w:r>
         <w:rPr>
           <w:b/>
@@ -1194,7 +1170,6 @@
         </w:rPr>
         <w:t>javac</w:t>
       </w:r>
-      <w:proofErr w:type="spellEnd"/>
     </w:p>
     <w:p>
       <w:pPr>
@@ -1692,23 +1667,7 @@
           <w:b/>
           <w:bCs/>
         </w:rPr>
-        <w:t>public class &lt;</w:t>
-      </w:r>
-      <w:proofErr w:type="spellStart"/>
-      <w:r>
-        <w:rPr>
-          <w:b/>
-          <w:bCs/>
-        </w:rPr>
-        <w:t>className</w:t>
-      </w:r>
-      <w:proofErr w:type="spellEnd"/>
-      <w:r>
-        <w:rPr>
-          <w:b/>
-          <w:bCs/>
-        </w:rPr>
-        <w:t>&gt;</w:t>
+        <w:t>public class &lt;className&gt;</w:t>
       </w:r>
     </w:p>
     <w:p>
@@ -1829,39 +1788,7 @@
           <w:b/>
           <w:bCs/>
         </w:rPr>
-        <w:t xml:space="preserve">public static void </w:t>
-      </w:r>
-      <w:proofErr w:type="gramStart"/>
-      <w:r>
-        <w:rPr>
-          <w:b/>
-          <w:bCs/>
-        </w:rPr>
-        <w:t>main(</w:t>
-      </w:r>
-      <w:proofErr w:type="gramEnd"/>
-      <w:r>
-        <w:rPr>
-          <w:b/>
-          <w:bCs/>
-        </w:rPr>
-        <w:t xml:space="preserve">String </w:t>
-      </w:r>
-      <w:proofErr w:type="spellStart"/>
-      <w:r>
-        <w:rPr>
-          <w:b/>
-          <w:bCs/>
-        </w:rPr>
-        <w:t>args</w:t>
-      </w:r>
-      <w:proofErr w:type="spellEnd"/>
-      <w:r>
-        <w:rPr>
-          <w:b/>
-          <w:bCs/>
-        </w:rPr>
-        <w:t>[])</w:t>
+        <w:t>public static void main(String args[])</w:t>
       </w:r>
     </w:p>
     <w:p>
@@ -1928,13 +1855,8 @@
           <w:numId w:val="4"/>
         </w:numPr>
       </w:pPr>
-      <w:proofErr w:type="gramStart"/>
-      <w:r>
-        <w:t>These statement</w:t>
-      </w:r>
-      <w:proofErr w:type="gramEnd"/>
-      <w:r>
-        <w:t xml:space="preserve"> executes and produce an output</w:t>
+      <w:r>
+        <w:t>These statement executes and produce an output</w:t>
       </w:r>
     </w:p>
     <w:p>
@@ -1946,15 +1868,7 @@
         </w:numPr>
       </w:pPr>
       <w:r>
-        <w:t xml:space="preserve">To print the </w:t>
-      </w:r>
-      <w:proofErr w:type="gramStart"/>
-      <w:r>
-        <w:t>output</w:t>
-      </w:r>
-      <w:proofErr w:type="gramEnd"/>
-      <w:r>
-        <w:t xml:space="preserve"> you can use following line of code</w:t>
+        <w:t>To print the output you can use following line of code</w:t>
       </w:r>
     </w:p>
     <w:p>
@@ -1966,21 +1880,12 @@
           <w:bCs/>
         </w:rPr>
       </w:pPr>
-      <w:proofErr w:type="spellStart"/>
-      <w:r>
-        <w:rPr>
-          <w:b/>
-          <w:bCs/>
-        </w:rPr>
-        <w:t>System.out.println</w:t>
-      </w:r>
-      <w:proofErr w:type="spellEnd"/>
-      <w:r>
-        <w:rPr>
-          <w:b/>
-          <w:bCs/>
-        </w:rPr>
-        <w:t>(“Message”);</w:t>
+      <w:r>
+        <w:rPr>
+          <w:b/>
+          <w:bCs/>
+        </w:rPr>
+        <w:t>System.out.println(“Message”);</w:t>
       </w:r>
     </w:p>
     <w:p>
@@ -2162,21 +2067,12 @@
           <w:bCs/>
         </w:rPr>
       </w:pPr>
-      <w:proofErr w:type="spellStart"/>
-      <w:r>
-        <w:rPr>
-          <w:b/>
-          <w:bCs/>
-        </w:rPr>
-        <w:t>javac</w:t>
-      </w:r>
-      <w:proofErr w:type="spellEnd"/>
-      <w:r>
-        <w:rPr>
-          <w:b/>
-          <w:bCs/>
-        </w:rPr>
-        <w:t xml:space="preserve"> &lt;filename with extension&gt;</w:t>
+      <w:r>
+        <w:rPr>
+          <w:b/>
+          <w:bCs/>
+        </w:rPr>
+        <w:t>javac &lt;filename with extension&gt;</w:t>
       </w:r>
     </w:p>
     <w:p>
@@ -2192,15 +2088,7 @@
         </w:rPr>
       </w:pPr>
       <w:r>
-        <w:t xml:space="preserve">As an outcome of the </w:t>
-      </w:r>
-      <w:proofErr w:type="gramStart"/>
-      <w:r>
-        <w:t>compilation</w:t>
-      </w:r>
-      <w:proofErr w:type="gramEnd"/>
-      <w:r>
-        <w:t xml:space="preserve"> you will get a .class file.</w:t>
+        <w:t>As an outcome of the compilation you will get a .class file.</w:t>
       </w:r>
     </w:p>
     <w:p>
@@ -2249,23 +2137,7 @@
           <w:b/>
           <w:bCs/>
         </w:rPr>
-        <w:t>java &lt;</w:t>
-      </w:r>
-      <w:proofErr w:type="spellStart"/>
-      <w:r>
-        <w:rPr>
-          <w:b/>
-          <w:bCs/>
-        </w:rPr>
-        <w:t>ClassName</w:t>
-      </w:r>
-      <w:proofErr w:type="spellEnd"/>
-      <w:r>
-        <w:rPr>
-          <w:b/>
-          <w:bCs/>
-        </w:rPr>
-        <w:t>&gt;</w:t>
+        <w:t>java &lt;ClassName&gt;</w:t>
       </w:r>
     </w:p>
     <w:p>
@@ -2354,15 +2226,7 @@
         </w:numPr>
       </w:pPr>
       <w:r>
-        <w:t xml:space="preserve">You can create multiple java classes in a file but, only one class must be public and your java file name must be </w:t>
-      </w:r>
-      <w:proofErr w:type="gramStart"/>
-      <w:r>
-        <w:t>save</w:t>
-      </w:r>
-      <w:proofErr w:type="gramEnd"/>
-      <w:r>
-        <w:t xml:space="preserve"> as a public class name.</w:t>
+        <w:t>You can create multiple java classes in a file but, only one class must be public and your java file name must be save as a public class name.</w:t>
       </w:r>
     </w:p>
     <w:p>
@@ -2415,7 +2279,7 @@
           <w:noProof/>
         </w:rPr>
         <w:drawing>
-          <wp:inline distT="0" distB="0" distL="0" distR="0" wp14:anchorId="46152965" wp14:editId="17AAED85">
+          <wp:inline distT="0" distB="0" distL="0" distR="0" wp14:anchorId="46152965" wp14:editId="32E93313">
             <wp:extent cx="3752850" cy="1148715"/>
             <wp:effectExtent l="0" t="0" r="0" b="0"/>
             <wp:docPr id="1464995463" name="Picture 1"/>
@@ -2537,15 +2401,7 @@
         </w:numPr>
       </w:pPr>
       <w:r>
-        <w:t xml:space="preserve">There </w:t>
-      </w:r>
-      <w:proofErr w:type="gramStart"/>
-      <w:r>
-        <w:t>are</w:t>
-      </w:r>
-      <w:proofErr w:type="gramEnd"/>
-      <w:r>
-        <w:t xml:space="preserve"> total 52 words are reserve by java.</w:t>
+        <w:t>There are total 52 words are reserve by java.</w:t>
       </w:r>
     </w:p>
     <w:p>
@@ -2557,15 +2413,7 @@
         </w:numPr>
       </w:pPr>
       <w:r>
-        <w:t xml:space="preserve">All keyword </w:t>
-      </w:r>
-      <w:proofErr w:type="gramStart"/>
-      <w:r>
-        <w:t>are</w:t>
-      </w:r>
-      <w:proofErr w:type="gramEnd"/>
-      <w:r>
-        <w:t xml:space="preserve"> in small case only.</w:t>
+        <w:t>All keyword are in small case only.</w:t>
       </w:r>
     </w:p>
     <w:p>
@@ -2586,15 +2434,7 @@
         <w:ind w:left="720"/>
       </w:pPr>
       <w:r>
-        <w:t xml:space="preserve">public, class, static void, if, else, do, for, int, byte, short, long, char, float, double, </w:t>
-      </w:r>
-      <w:proofErr w:type="spellStart"/>
-      <w:r>
-        <w:t>boolean</w:t>
-      </w:r>
-      <w:proofErr w:type="spellEnd"/>
-      <w:r>
-        <w:t>, case, break, continue etc.</w:t>
+        <w:t>public, class, static void, if, else, do, for, int, byte, short, long, char, float, double, boolean, case, break, continue etc.</w:t>
       </w:r>
     </w:p>
     <w:p>
@@ -2630,15 +2470,7 @@
         </w:rPr>
       </w:pPr>
       <w:r>
-        <w:t xml:space="preserve">The words which are used by the developer, these words are </w:t>
-      </w:r>
-      <w:proofErr w:type="spellStart"/>
-      <w:r>
-        <w:t>use</w:t>
-      </w:r>
-      <w:proofErr w:type="spellEnd"/>
-      <w:r>
-        <w:t xml:space="preserve"> to identify the java components.</w:t>
+        <w:t>The words which are used by the developer, these words are use to identify the java components.</w:t>
       </w:r>
     </w:p>
     <w:p>
@@ -2713,15 +2545,7 @@
         </w:rPr>
       </w:pPr>
       <w:r>
-        <w:t xml:space="preserve">Identifier can </w:t>
-      </w:r>
-      <w:proofErr w:type="gramStart"/>
-      <w:r>
-        <w:t>contains</w:t>
-      </w:r>
-      <w:proofErr w:type="gramEnd"/>
-      <w:r>
-        <w:t xml:space="preserve"> alphabets, symbol, number.</w:t>
+        <w:t>Identifier can contains alphabets, symbol, number.</w:t>
       </w:r>
     </w:p>
     <w:p>
@@ -2872,13 +2696,8 @@
       </w:pPr>
       <w:r>
         <w:lastRenderedPageBreak/>
-        <w:t xml:space="preserve">Example: Welcome, System, String, </w:t>
-      </w:r>
-      <w:proofErr w:type="spellStart"/>
-      <w:r>
-        <w:t>EmployeeDetails</w:t>
-      </w:r>
-      <w:proofErr w:type="spellEnd"/>
+        <w:t>Example: Welcome, System, String, EmployeeDetails</w:t>
+      </w:r>
     </w:p>
     <w:p>
       <w:pPr>
@@ -2946,29 +2765,8 @@
         </w:rPr>
       </w:pPr>
       <w:r>
-        <w:t xml:space="preserve">Example: main, </w:t>
-      </w:r>
-      <w:proofErr w:type="spellStart"/>
-      <w:r>
-        <w:t>println</w:t>
-      </w:r>
-      <w:proofErr w:type="spellEnd"/>
-      <w:r>
-        <w:t xml:space="preserve">, </w:t>
-      </w:r>
-      <w:proofErr w:type="spellStart"/>
-      <w:r>
-        <w:t>args</w:t>
-      </w:r>
-      <w:proofErr w:type="spellEnd"/>
-      <w:r>
-        <w:t xml:space="preserve">, out, </w:t>
-      </w:r>
-      <w:proofErr w:type="spellStart"/>
-      <w:r>
-        <w:t>printEmployeeDetails</w:t>
-      </w:r>
-      <w:proofErr w:type="spellEnd"/>
+        <w:t>Example: main, println, args, out, printEmployeeDetails</w:t>
+      </w:r>
     </w:p>
     <w:p>
       <w:pPr>
@@ -3064,15 +2862,7 @@
         </w:rPr>
       </w:pPr>
       <w:r>
-        <w:t xml:space="preserve">Literals are the values, mostly string values are also </w:t>
-      </w:r>
-      <w:proofErr w:type="gramStart"/>
-      <w:r>
-        <w:t>consider</w:t>
-      </w:r>
-      <w:proofErr w:type="gramEnd"/>
-      <w:r>
-        <w:t xml:space="preserve"> as a literal.</w:t>
+        <w:t>Literals are the values, mostly string values are also consider as a literal.</w:t>
       </w:r>
     </w:p>
     <w:p>
@@ -3087,15 +2877,7 @@
         </w:rPr>
       </w:pPr>
       <w:r>
-        <w:t xml:space="preserve">The values which is reserve by java is also known are literals. These values are also </w:t>
-      </w:r>
-      <w:proofErr w:type="gramStart"/>
-      <w:r>
-        <w:t>consider</w:t>
-      </w:r>
-      <w:proofErr w:type="gramEnd"/>
-      <w:r>
-        <w:t xml:space="preserve"> as keyword.</w:t>
+        <w:t>The values which is reserve by java is also known are literals. These values are also consider as keyword.</w:t>
       </w:r>
     </w:p>
     <w:p>
@@ -3155,15 +2937,7 @@
         </w:numPr>
       </w:pPr>
       <w:r>
-        <w:t xml:space="preserve">Comments are </w:t>
-      </w:r>
-      <w:proofErr w:type="spellStart"/>
-      <w:r>
-        <w:t>use</w:t>
-      </w:r>
-      <w:proofErr w:type="spellEnd"/>
-      <w:r>
-        <w:t xml:space="preserve"> to add code level documentation, to skip the specific line of code from the execution.</w:t>
+        <w:t>Comments are use to add code level documentation, to skip the specific line of code from the execution.</w:t>
       </w:r>
     </w:p>
     <w:p>
@@ -3463,31 +3237,15 @@
         <w:pStyle w:val="NoSpacing"/>
       </w:pPr>
       <w:r>
-        <w:t xml:space="preserve">Create a java class where store the </w:t>
-      </w:r>
-      <w:proofErr w:type="gramStart"/>
-      <w:r>
-        <w:t>Student</w:t>
-      </w:r>
-      <w:proofErr w:type="gramEnd"/>
-      <w:r>
-        <w:t xml:space="preserve"> data and print the student details</w:t>
-      </w:r>
-    </w:p>
-    <w:p>
-      <w:pPr>
-        <w:pStyle w:val="NoSpacing"/>
-      </w:pPr>
-      <w:r>
-        <w:t xml:space="preserve">Student Data: Student id, Student gender(M/F), </w:t>
-      </w:r>
-      <w:proofErr w:type="spellStart"/>
-      <w:r>
-        <w:t>pincode</w:t>
-      </w:r>
-      <w:proofErr w:type="spellEnd"/>
-      <w:r>
-        <w:t>, 10</w:t>
+        <w:t>Create a java class where store the Student data and print the student details</w:t>
+      </w:r>
+    </w:p>
+    <w:p>
+      <w:pPr>
+        <w:pStyle w:val="NoSpacing"/>
+      </w:pPr>
+      <w:r>
+        <w:t>Student Data: Student id, Student gender(M/F), pincode, 10</w:t>
       </w:r>
       <w:r>
         <w:rPr>
@@ -3670,23 +3428,7 @@
         <w:ind w:left="720"/>
       </w:pPr>
       <w:r>
-        <w:t xml:space="preserve">This operator is use to compare the values which is also known as conditional/Logic/Boolean expression. This operator always </w:t>
-      </w:r>
-      <w:proofErr w:type="gramStart"/>
-      <w:r>
-        <w:t>return</w:t>
-      </w:r>
-      <w:proofErr w:type="gramEnd"/>
-      <w:r>
-        <w:t xml:space="preserve"> the </w:t>
-      </w:r>
-      <w:proofErr w:type="spellStart"/>
-      <w:r>
-        <w:t>boolean</w:t>
-      </w:r>
-      <w:proofErr w:type="spellEnd"/>
-      <w:r>
-        <w:t xml:space="preserve"> (true or false) output  </w:t>
+        <w:t xml:space="preserve">This operator is use to compare the values which is also known as conditional/Logic/Boolean expression. This operator always return the boolean (true or false) output  </w:t>
       </w:r>
     </w:p>
     <w:p>
@@ -3742,15 +3484,7 @@
         <w:ind w:left="720"/>
       </w:pPr>
       <w:r>
-        <w:t xml:space="preserve">It is mostly used to combine 2 or more </w:t>
-      </w:r>
-      <w:proofErr w:type="spellStart"/>
-      <w:r>
-        <w:t>boolean</w:t>
-      </w:r>
-      <w:proofErr w:type="spellEnd"/>
-      <w:r>
-        <w:t xml:space="preserve"> expression</w:t>
+        <w:t>It is mostly used to combine 2 or more boolean expression</w:t>
       </w:r>
     </w:p>
     <w:p>
@@ -3772,7 +3506,7 @@
           <w:noProof/>
         </w:rPr>
         <w:drawing>
-          <wp:inline distT="0" distB="0" distL="0" distR="0" wp14:anchorId="25EA8054" wp14:editId="4BAF1AFB">
+          <wp:inline distT="0" distB="0" distL="0" distR="0" wp14:anchorId="25EA8054" wp14:editId="301BBB32">
             <wp:extent cx="2006600" cy="685800"/>
             <wp:effectExtent l="0" t="0" r="0" b="0"/>
             <wp:docPr id="14654300" name="Picture 3"/>
@@ -3959,15 +3693,7 @@
         <w:ind w:left="720"/>
       </w:pPr>
       <w:r>
-        <w:t xml:space="preserve">In this there are 2 symbol is </w:t>
-      </w:r>
-      <w:proofErr w:type="gramStart"/>
-      <w:r>
-        <w:t>used ?</w:t>
-      </w:r>
-      <w:proofErr w:type="gramEnd"/>
-      <w:r>
-        <w:t xml:space="preserve"> and : here ? is an if condition and : is an else part.</w:t>
+        <w:t>In this there are 2 symbol is used ? and : here ? is an if condition and : is an else part.</w:t>
       </w:r>
     </w:p>
     <w:p>
@@ -3987,7 +3713,7 @@
           <w:noProof/>
         </w:rPr>
         <w:drawing>
-          <wp:inline distT="0" distB="0" distL="0" distR="0" wp14:anchorId="1C15CD15" wp14:editId="40D87937">
+          <wp:inline distT="0" distB="0" distL="0" distR="0" wp14:anchorId="1C15CD15" wp14:editId="010B7888">
             <wp:extent cx="3022600" cy="635000"/>
             <wp:effectExtent l="0" t="0" r="6350" b="0"/>
             <wp:docPr id="289494993" name="Picture 1"/>
@@ -4119,15 +3845,7 @@
         </w:numPr>
       </w:pPr>
       <w:r>
-        <w:t xml:space="preserve">Along with variable and methods you can also create constructor and </w:t>
-      </w:r>
-      <w:proofErr w:type="gramStart"/>
-      <w:r>
-        <w:t>class(</w:t>
-      </w:r>
-      <w:proofErr w:type="gramEnd"/>
-      <w:r>
-        <w:t>inner class)</w:t>
+        <w:t>Along with variable and methods you can also create constructor and class(inner class)</w:t>
       </w:r>
     </w:p>
     <w:p>
@@ -4249,15 +3967,7 @@
         </w:numPr>
       </w:pPr>
       <w:r>
-        <w:t xml:space="preserve">Methods are </w:t>
-      </w:r>
-      <w:proofErr w:type="spellStart"/>
-      <w:r>
-        <w:t>use</w:t>
-      </w:r>
-      <w:proofErr w:type="spellEnd"/>
-      <w:r>
-        <w:t xml:space="preserve"> to write a logical code. this can reuse at multiple locations.</w:t>
+        <w:t>Methods are use to write a logical code. this can reuse at multiple locations.</w:t>
       </w:r>
     </w:p>
     <w:p>
@@ -4309,15 +4019,7 @@
         <w:t>input parameters</w:t>
       </w:r>
       <w:r>
-        <w:t xml:space="preserve">. There can be one or more input parameters for a </w:t>
-      </w:r>
-      <w:proofErr w:type="gramStart"/>
-      <w:r>
-        <w:t>methods</w:t>
-      </w:r>
-      <w:proofErr w:type="gramEnd"/>
-      <w:r>
-        <w:t xml:space="preserve">. The values pass to the parameters are called </w:t>
+        <w:t xml:space="preserve">. There can be one or more input parameters for a methods. The values pass to the parameters are called </w:t>
       </w:r>
       <w:r>
         <w:rPr>
@@ -4525,15 +4227,7 @@
         </w:numPr>
       </w:pPr>
       <w:r>
-        <w:t xml:space="preserve">Using </w:t>
-      </w:r>
-      <w:proofErr w:type="gramStart"/>
-      <w:r>
-        <w:t>Object</w:t>
-      </w:r>
-      <w:proofErr w:type="gramEnd"/>
-      <w:r>
-        <w:t xml:space="preserve"> you can access the properties (variable &amp; method) of the class.</w:t>
+        <w:t>Using Object you can access the properties (variable &amp; method) of the class.</w:t>
       </w:r>
     </w:p>
     <w:p>
@@ -4582,7 +4276,7 @@
           <w:szCs w:val="32"/>
         </w:rPr>
         <w:drawing>
-          <wp:inline distT="0" distB="0" distL="0" distR="0" wp14:anchorId="132F6670" wp14:editId="16A7DD10">
+          <wp:inline distT="0" distB="0" distL="0" distR="0" wp14:anchorId="132F6670" wp14:editId="2982267E">
             <wp:extent cx="3735606" cy="2257727"/>
             <wp:effectExtent l="0" t="0" r="0" b="0"/>
             <wp:docPr id="21" name="Picture 21"/>
@@ -4699,15 +4393,7 @@
         </w:numPr>
       </w:pPr>
       <w:r>
-        <w:t xml:space="preserve">This memory based on LIFO (Last </w:t>
-      </w:r>
-      <w:proofErr w:type="gramStart"/>
-      <w:r>
-        <w:t>In</w:t>
-      </w:r>
-      <w:proofErr w:type="gramEnd"/>
-      <w:r>
-        <w:t xml:space="preserve"> First Out)</w:t>
+        <w:t>This memory based on LIFO (Last In First Out)</w:t>
       </w:r>
     </w:p>
     <w:p>
@@ -4755,15 +4441,7 @@
         </w:numPr>
       </w:pPr>
       <w:r>
-        <w:t xml:space="preserve">This memory </w:t>
-      </w:r>
-      <w:proofErr w:type="gramStart"/>
-      <w:r>
-        <w:t>get</w:t>
-      </w:r>
-      <w:proofErr w:type="gramEnd"/>
-      <w:r>
-        <w:t xml:space="preserve"> cleared as a part of Garbage collection (GC) processor</w:t>
+        <w:t>This memory get cleared as a part of Garbage collection (GC) processor</w:t>
       </w:r>
     </w:p>
     <w:p>
@@ -4946,13 +4624,8 @@
           <w:numId w:val="49"/>
         </w:numPr>
       </w:pPr>
-      <w:proofErr w:type="spellStart"/>
-      <w:r>
-        <w:t>StringBuffer</w:t>
-      </w:r>
-      <w:proofErr w:type="spellEnd"/>
-      <w:r>
-        <w:t xml:space="preserve"> Class</w:t>
+      <w:r>
+        <w:t>StringBuffer Class</w:t>
       </w:r>
     </w:p>
     <w:p>
@@ -5030,15 +4703,7 @@
         </w:rPr>
       </w:pPr>
       <w:r>
-        <w:t xml:space="preserve">Using String </w:t>
-      </w:r>
-      <w:proofErr w:type="gramStart"/>
-      <w:r>
-        <w:t>class</w:t>
-      </w:r>
-      <w:proofErr w:type="gramEnd"/>
-      <w:r>
-        <w:t xml:space="preserve"> you can </w:t>
+        <w:t xml:space="preserve">Using String class you can </w:t>
       </w:r>
       <w:r>
         <w:rPr>
@@ -5092,23 +4757,12 @@
       <w:r>
         <w:t xml:space="preserve">String class present inside </w:t>
       </w:r>
-      <w:proofErr w:type="spellStart"/>
-      <w:proofErr w:type="gramStart"/>
-      <w:r>
-        <w:rPr>
-          <w:b/>
-          <w:bCs/>
-        </w:rPr>
-        <w:t>java.lang</w:t>
-      </w:r>
-      <w:proofErr w:type="spellEnd"/>
-      <w:proofErr w:type="gramEnd"/>
-      <w:r>
-        <w:rPr>
-          <w:b/>
-          <w:bCs/>
-        </w:rPr>
-        <w:t xml:space="preserve"> package</w:t>
+      <w:r>
+        <w:rPr>
+          <w:b/>
+          <w:bCs/>
+        </w:rPr>
+        <w:t>java.lang package</w:t>
       </w:r>
       <w:r>
         <w:rPr>
@@ -5176,15 +4830,7 @@
         <w:t>To</w:t>
       </w:r>
       <w:r>
-        <w:t xml:space="preserve"> define string </w:t>
-      </w:r>
-      <w:proofErr w:type="gramStart"/>
-      <w:r>
-        <w:t>value</w:t>
-      </w:r>
-      <w:proofErr w:type="gramEnd"/>
-      <w:r>
-        <w:t xml:space="preserve"> you have to create Object of String class.</w:t>
+        <w:t xml:space="preserve"> define string value you have to create Object of String class.</w:t>
       </w:r>
     </w:p>
     <w:p>
@@ -5298,15 +4944,7 @@
         </w:numPr>
       </w:pPr>
       <w:r>
-        <w:t xml:space="preserve">Create a String “Hello Java” and print the output “0lleH </w:t>
-      </w:r>
-      <w:proofErr w:type="spellStart"/>
-      <w:r>
-        <w:t>avaJ</w:t>
-      </w:r>
-      <w:proofErr w:type="spellEnd"/>
-      <w:r>
-        <w:t>”</w:t>
+        <w:t>Create a String “Hello Java” and print the output “0lleH avaJ”</w:t>
       </w:r>
     </w:p>
     <w:p>
@@ -5573,17 +5211,7 @@
         </w:numPr>
       </w:pPr>
       <w:r>
-        <w:t xml:space="preserve">This class is present inside </w:t>
-      </w:r>
-      <w:proofErr w:type="spellStart"/>
-      <w:proofErr w:type="gramStart"/>
-      <w:r>
-        <w:t>java.util</w:t>
-      </w:r>
-      <w:proofErr w:type="spellEnd"/>
-      <w:proofErr w:type="gramEnd"/>
-      <w:r>
-        <w:t xml:space="preserve"> package.</w:t>
+        <w:t>This class is present inside java.util package.</w:t>
       </w:r>
     </w:p>
     <w:p>
@@ -5595,15 +5223,7 @@
         </w:numPr>
       </w:pPr>
       <w:r>
-        <w:t xml:space="preserve">Using this </w:t>
-      </w:r>
-      <w:proofErr w:type="gramStart"/>
-      <w:r>
-        <w:t>class</w:t>
-      </w:r>
-      <w:proofErr w:type="gramEnd"/>
-      <w:r>
-        <w:t xml:space="preserve"> you can accept the data from user at the time of program execution.</w:t>
+        <w:t>Using this class you can accept the data from user at the time of program execution.</w:t>
       </w:r>
     </w:p>
     <w:p>
@@ -5627,15 +5247,7 @@
         </w:numPr>
       </w:pPr>
       <w:r>
-        <w:t xml:space="preserve">To use a scanner </w:t>
-      </w:r>
-      <w:proofErr w:type="gramStart"/>
-      <w:r>
-        <w:t>class</w:t>
-      </w:r>
-      <w:proofErr w:type="gramEnd"/>
-      <w:r>
-        <w:t xml:space="preserve"> you have to create an object of it and using method you can accept values at runtime.</w:t>
+        <w:t>To use a scanner class you have to create an object of it and using method you can accept values at runtime.</w:t>
       </w:r>
     </w:p>
     <w:p>
@@ -5785,21 +5397,8 @@
       <w:r>
         <w:t xml:space="preserve">Select and </w:t>
       </w:r>
-      <w:proofErr w:type="gramStart"/>
-      <w:r>
-        <w:t>Right</w:t>
-      </w:r>
-      <w:proofErr w:type="gramEnd"/>
-      <w:r>
-        <w:t xml:space="preserve"> click on the “</w:t>
-      </w:r>
-      <w:proofErr w:type="spellStart"/>
-      <w:r>
-        <w:t>src</w:t>
-      </w:r>
-      <w:proofErr w:type="spellEnd"/>
-      <w:r>
-        <w:t>” folder -&gt; Go To “New” option -&gt; Click on “Class” option</w:t>
+      <w:r>
+        <w:t>Right click on the “src” folder -&gt; Go To “New” option -&gt; Click on “Class” option</w:t>
       </w:r>
     </w:p>
     <w:p>
@@ -5904,15 +5503,7 @@
         </w:numPr>
       </w:pPr>
       <w:r>
-        <w:t xml:space="preserve">Wrapping of data </w:t>
-      </w:r>
-      <w:proofErr w:type="gramStart"/>
-      <w:r>
-        <w:t>member(</w:t>
-      </w:r>
-      <w:proofErr w:type="gramEnd"/>
-      <w:r>
-        <w:t>Variable) and member function(Methods) into single unit.</w:t>
+        <w:t>Wrapping of data member(Variable) and member function(Methods) into single unit.</w:t>
       </w:r>
     </w:p>
     <w:p>
@@ -6010,15 +5601,7 @@
         </w:numPr>
       </w:pPr>
       <w:r>
-        <w:t xml:space="preserve">One thing/Object having a </w:t>
-      </w:r>
-      <w:proofErr w:type="gramStart"/>
-      <w:r>
-        <w:t>multiple forms</w:t>
-      </w:r>
-      <w:proofErr w:type="gramEnd"/>
-      <w:r>
-        <w:t>.</w:t>
+        <w:t>One thing/Object having a multiple forms.</w:t>
       </w:r>
     </w:p>
     <w:p>
@@ -6157,18 +5740,8 @@
           <w:numId w:val="18"/>
         </w:numPr>
       </w:pPr>
-      <w:proofErr w:type="spellStart"/>
-      <w:proofErr w:type="gramStart"/>
-      <w:r>
-        <w:t>toString</w:t>
-      </w:r>
-      <w:proofErr w:type="spellEnd"/>
-      <w:r>
-        <w:t>(</w:t>
-      </w:r>
-      <w:proofErr w:type="gramEnd"/>
-      <w:r>
-        <w:t>)</w:t>
+      <w:r>
+        <w:t>toString()</w:t>
       </w:r>
     </w:p>
     <w:p>
@@ -6179,18 +5752,8 @@
           <w:numId w:val="18"/>
         </w:numPr>
       </w:pPr>
-      <w:proofErr w:type="spellStart"/>
-      <w:proofErr w:type="gramStart"/>
-      <w:r>
-        <w:t>hashCode</w:t>
-      </w:r>
-      <w:proofErr w:type="spellEnd"/>
-      <w:r>
-        <w:t>(</w:t>
-      </w:r>
-      <w:proofErr w:type="gramEnd"/>
-      <w:r>
-        <w:t>)</w:t>
+      <w:r>
+        <w:t>hashCode()</w:t>
       </w:r>
     </w:p>
     <w:p>
@@ -6201,18 +5764,8 @@
           <w:numId w:val="18"/>
         </w:numPr>
       </w:pPr>
-      <w:proofErr w:type="spellStart"/>
-      <w:proofErr w:type="gramStart"/>
-      <w:r>
-        <w:t>getClass</w:t>
-      </w:r>
-      <w:proofErr w:type="spellEnd"/>
-      <w:r>
-        <w:t>(</w:t>
-      </w:r>
-      <w:proofErr w:type="gramEnd"/>
-      <w:r>
-        <w:t>)</w:t>
+      <w:r>
+        <w:t>getClass()</w:t>
       </w:r>
     </w:p>
     <w:p>
@@ -6223,13 +5776,8 @@
           <w:numId w:val="18"/>
         </w:numPr>
       </w:pPr>
-      <w:proofErr w:type="gramStart"/>
-      <w:r>
-        <w:t>equals(</w:t>
-      </w:r>
-      <w:proofErr w:type="gramEnd"/>
-      <w:r>
-        <w:t>)</w:t>
+      <w:r>
+        <w:t>equals()</w:t>
       </w:r>
     </w:p>
     <w:p>
@@ -6240,13 +5788,8 @@
           <w:numId w:val="18"/>
         </w:numPr>
       </w:pPr>
-      <w:proofErr w:type="gramStart"/>
-      <w:r>
-        <w:t>finalized(</w:t>
-      </w:r>
-      <w:proofErr w:type="gramEnd"/>
-      <w:r>
-        <w:t>)</w:t>
+      <w:r>
+        <w:t>finalized()</w:t>
       </w:r>
     </w:p>
     <w:p>
@@ -6257,13 +5800,8 @@
           <w:numId w:val="18"/>
         </w:numPr>
       </w:pPr>
-      <w:proofErr w:type="gramStart"/>
-      <w:r>
-        <w:t>wait(</w:t>
-      </w:r>
-      <w:proofErr w:type="gramEnd"/>
-      <w:r>
-        <w:t>), wait(long), wait(long, int)</w:t>
+      <w:r>
+        <w:t>wait(), wait(long), wait(long, int)</w:t>
       </w:r>
     </w:p>
     <w:p>
@@ -6274,13 +5812,8 @@
           <w:numId w:val="18"/>
         </w:numPr>
       </w:pPr>
-      <w:proofErr w:type="gramStart"/>
-      <w:r>
-        <w:t>notify(</w:t>
-      </w:r>
-      <w:proofErr w:type="gramEnd"/>
-      <w:r>
-        <w:t>)</w:t>
+      <w:r>
+        <w:t>notify()</w:t>
       </w:r>
     </w:p>
     <w:p>
@@ -6291,18 +5824,8 @@
           <w:numId w:val="18"/>
         </w:numPr>
       </w:pPr>
-      <w:proofErr w:type="spellStart"/>
-      <w:proofErr w:type="gramStart"/>
-      <w:r>
-        <w:t>notifyAll</w:t>
-      </w:r>
-      <w:proofErr w:type="spellEnd"/>
-      <w:r>
-        <w:t>(</w:t>
-      </w:r>
-      <w:proofErr w:type="gramEnd"/>
-      <w:r>
-        <w:t>)</w:t>
+      <w:r>
+        <w:t>notifyAll()</w:t>
       </w:r>
     </w:p>
     <w:p>
@@ -6371,15 +5894,7 @@
         </w:numPr>
       </w:pPr>
       <w:r>
-        <w:t xml:space="preserve">Every class has a constructor, </w:t>
-      </w:r>
-      <w:proofErr w:type="gramStart"/>
-      <w:r>
-        <w:t>If</w:t>
-      </w:r>
-      <w:proofErr w:type="gramEnd"/>
-      <w:r>
-        <w:t xml:space="preserve"> you do not provide any constructor manually then, java will provide a default constructor internally and if you are providing any constructor then, java is not responsible to provide any constructor. </w:t>
+        <w:t xml:space="preserve">Every class has a constructor, If you do not provide any constructor manually then, java will provide a default constructor internally and if you are providing any constructor then, java is not responsible to provide any constructor. </w:t>
       </w:r>
     </w:p>
     <w:p>
@@ -6466,6 +5981,455 @@
         <w:lastRenderedPageBreak/>
         <w:t>Constructor gets called at time of object creation, and you cannot call them manually using object or dot operator.</w:t>
       </w:r>
+    </w:p>
+    <w:p>
+      <w:pPr>
+        <w:pStyle w:val="NoSpacing"/>
+      </w:pPr>
+    </w:p>
+    <w:p>
+      <w:pPr>
+        <w:pStyle w:val="NoSpacing"/>
+        <w:rPr>
+          <w:b/>
+          <w:bCs/>
+          <w:u w:val="single"/>
+        </w:rPr>
+      </w:pPr>
+      <w:r>
+        <w:rPr>
+          <w:b/>
+          <w:bCs/>
+          <w:u w:val="single"/>
+        </w:rPr>
+        <w:t>super, this, final, static keyword</w:t>
+      </w:r>
+    </w:p>
+    <w:p>
+      <w:pPr>
+        <w:pStyle w:val="NoSpacing"/>
+      </w:pPr>
+    </w:p>
+    <w:p>
+      <w:pPr>
+        <w:pStyle w:val="NoSpacing"/>
+        <w:rPr>
+          <w:u w:val="single"/>
+        </w:rPr>
+      </w:pPr>
+      <w:r>
+        <w:rPr>
+          <w:u w:val="single"/>
+        </w:rPr>
+        <w:t>Super Keyword</w:t>
+      </w:r>
+    </w:p>
+    <w:p>
+      <w:pPr>
+        <w:pStyle w:val="NoSpacing"/>
+        <w:numPr>
+          <w:ilvl w:val="0"/>
+          <w:numId w:val="21"/>
+        </w:numPr>
+      </w:pPr>
+      <w:r>
+        <w:t>Super keyword is use to access the properties of the super class inside sub class.</w:t>
+      </w:r>
+    </w:p>
+    <w:p>
+      <w:pPr>
+        <w:pStyle w:val="NoSpacing"/>
+        <w:numPr>
+          <w:ilvl w:val="0"/>
+          <w:numId w:val="21"/>
+        </w:numPr>
+      </w:pPr>
+      <w:r>
+        <w:t>Super class properties included the variable, constructor and method of the super class.</w:t>
+      </w:r>
+    </w:p>
+    <w:p>
+      <w:pPr>
+        <w:pStyle w:val="NoSpacing"/>
+        <w:numPr>
+          <w:ilvl w:val="0"/>
+          <w:numId w:val="21"/>
+        </w:numPr>
+      </w:pPr>
+      <w:r>
+        <w:t xml:space="preserve">By Default every java constructor has a first line as super(); which give call to a parent class default or no param constructor. </w:t>
+      </w:r>
+    </w:p>
+    <w:p>
+      <w:pPr>
+        <w:pStyle w:val="NoSpacing"/>
+        <w:numPr>
+          <w:ilvl w:val="0"/>
+          <w:numId w:val="21"/>
+        </w:numPr>
+      </w:pPr>
+      <w:r>
+        <w:t>Super class constructor must be call from a sub class constructor and it must be a first line of a constructor.</w:t>
+      </w:r>
+    </w:p>
+    <w:p>
+      <w:pPr>
+        <w:pStyle w:val="NoSpacing"/>
+      </w:pPr>
+    </w:p>
+    <w:p>
+      <w:pPr>
+        <w:pStyle w:val="NoSpacing"/>
+        <w:rPr>
+          <w:u w:val="single"/>
+        </w:rPr>
+      </w:pPr>
+      <w:r>
+        <w:rPr>
+          <w:u w:val="single"/>
+        </w:rPr>
+        <w:t>This keyword</w:t>
+      </w:r>
+    </w:p>
+    <w:p>
+      <w:pPr>
+        <w:pStyle w:val="NoSpacing"/>
+        <w:numPr>
+          <w:ilvl w:val="0"/>
+          <w:numId w:val="22"/>
+        </w:numPr>
+      </w:pPr>
+      <w:r>
+        <w:t>Using this keyword you can access the properties of same class.</w:t>
+      </w:r>
+    </w:p>
+    <w:p>
+      <w:pPr>
+        <w:pStyle w:val="NoSpacing"/>
+        <w:numPr>
+          <w:ilvl w:val="0"/>
+          <w:numId w:val="22"/>
+        </w:numPr>
+      </w:pPr>
+      <w:r>
+        <w:t>You can access the method, instance variable or constructor of same class using this keyword.</w:t>
+      </w:r>
+    </w:p>
+    <w:p>
+      <w:pPr>
+        <w:pStyle w:val="NoSpacing"/>
+        <w:numPr>
+          <w:ilvl w:val="0"/>
+          <w:numId w:val="22"/>
+        </w:numPr>
+      </w:pPr>
+      <w:r>
+        <w:t>It points to a current class object.</w:t>
+      </w:r>
+    </w:p>
+    <w:p>
+      <w:pPr>
+        <w:pStyle w:val="NoSpacing"/>
+        <w:numPr>
+          <w:ilvl w:val="0"/>
+          <w:numId w:val="22"/>
+        </w:numPr>
+      </w:pPr>
+      <w:r>
+        <w:t>You can access the constructor of same class from another constructor of same class.</w:t>
+      </w:r>
+    </w:p>
+    <w:p>
+      <w:pPr>
+        <w:pStyle w:val="NoSpacing"/>
+        <w:numPr>
+          <w:ilvl w:val="0"/>
+          <w:numId w:val="22"/>
+        </w:numPr>
+      </w:pPr>
+      <w:r>
+        <w:t>The constructor call must be the first line in a constructor.</w:t>
+      </w:r>
+    </w:p>
+    <w:p>
+      <w:pPr>
+        <w:pStyle w:val="NoSpacing"/>
+        <w:numPr>
+          <w:ilvl w:val="0"/>
+          <w:numId w:val="22"/>
+        </w:numPr>
+      </w:pPr>
+      <w:r>
+        <w:t xml:space="preserve">You can use either super or this to call constructor, but cannot use both at a time.  </w:t>
+      </w:r>
+    </w:p>
+    <w:p>
+      <w:pPr>
+        <w:pStyle w:val="NoSpacing"/>
+      </w:pPr>
+    </w:p>
+    <w:p>
+      <w:pPr>
+        <w:pStyle w:val="NoSpacing"/>
+        <w:rPr>
+          <w:u w:val="single"/>
+        </w:rPr>
+      </w:pPr>
+      <w:r>
+        <w:rPr>
+          <w:u w:val="single"/>
+        </w:rPr>
+        <w:t>Final Keyword</w:t>
+      </w:r>
+    </w:p>
+    <w:p>
+      <w:pPr>
+        <w:pStyle w:val="NoSpacing"/>
+        <w:numPr>
+          <w:ilvl w:val="0"/>
+          <w:numId w:val="23"/>
+        </w:numPr>
+        <w:rPr>
+          <w:u w:val="single"/>
+        </w:rPr>
+      </w:pPr>
+      <w:r>
+        <w:t>Final keyword is use to create constants.</w:t>
+      </w:r>
+    </w:p>
+    <w:p>
+      <w:pPr>
+        <w:pStyle w:val="NoSpacing"/>
+        <w:numPr>
+          <w:ilvl w:val="0"/>
+          <w:numId w:val="23"/>
+        </w:numPr>
+        <w:rPr>
+          <w:u w:val="single"/>
+        </w:rPr>
+      </w:pPr>
+      <w:r>
+        <w:t>Final keyword can be use for variable, method or class.</w:t>
+      </w:r>
+    </w:p>
+    <w:p>
+      <w:pPr>
+        <w:pStyle w:val="NoSpacing"/>
+        <w:numPr>
+          <w:ilvl w:val="0"/>
+          <w:numId w:val="23"/>
+        </w:numPr>
+        <w:rPr>
+          <w:u w:val="single"/>
+        </w:rPr>
+      </w:pPr>
+      <w:r>
+        <w:t>If you create final variable then its values will be fixed and it cannot be change once assign.</w:t>
+      </w:r>
+    </w:p>
+    <w:p>
+      <w:pPr>
+        <w:pStyle w:val="NoSpacing"/>
+        <w:numPr>
+          <w:ilvl w:val="0"/>
+          <w:numId w:val="23"/>
+        </w:numPr>
+      </w:pPr>
+      <w:r>
+        <w:t xml:space="preserve">Final </w:t>
+      </w:r>
+      <w:r>
+        <w:t>variable</w:t>
+      </w:r>
+      <w:r>
+        <w:t xml:space="preserve"> ca</w:t>
+      </w:r>
+      <w:r>
+        <w:t>n be static, instance or local variable.</w:t>
+      </w:r>
+    </w:p>
+    <w:p>
+      <w:pPr>
+        <w:pStyle w:val="NoSpacing"/>
+        <w:numPr>
+          <w:ilvl w:val="0"/>
+          <w:numId w:val="23"/>
+        </w:numPr>
+      </w:pPr>
+      <w:r>
+        <w:t>Final Variables has to initialized at declaration time.</w:t>
+      </w:r>
+      <w:r>
+        <w:t xml:space="preserve"> </w:t>
+      </w:r>
+    </w:p>
+    <w:p>
+      <w:pPr>
+        <w:pStyle w:val="NoSpacing"/>
+        <w:numPr>
+          <w:ilvl w:val="0"/>
+          <w:numId w:val="23"/>
+        </w:numPr>
+      </w:pPr>
+      <w:r>
+        <w:t xml:space="preserve">By making method as final you can restrict the method implementation changes by overriding the method. The implementation of the method is fixed for all the users. </w:t>
+      </w:r>
+    </w:p>
+    <w:p>
+      <w:pPr>
+        <w:pStyle w:val="NoSpacing"/>
+        <w:numPr>
+          <w:ilvl w:val="0"/>
+          <w:numId w:val="23"/>
+        </w:numPr>
+      </w:pPr>
+      <w:r>
+        <w:t>Final classes cannot be inherit.</w:t>
+      </w:r>
+    </w:p>
+    <w:p>
+      <w:pPr>
+        <w:pStyle w:val="NoSpacing"/>
+      </w:pPr>
+    </w:p>
+    <w:p>
+      <w:pPr>
+        <w:pStyle w:val="NoSpacing"/>
+        <w:rPr>
+          <w:u w:val="single"/>
+        </w:rPr>
+      </w:pPr>
+      <w:r>
+        <w:rPr>
+          <w:u w:val="single"/>
+        </w:rPr>
+        <w:t>Static keyword</w:t>
+      </w:r>
+    </w:p>
+    <w:p>
+      <w:pPr>
+        <w:pStyle w:val="NoSpacing"/>
+        <w:numPr>
+          <w:ilvl w:val="0"/>
+          <w:numId w:val="24"/>
+        </w:numPr>
+      </w:pPr>
+      <w:r>
+        <w:t>Static keyword is use for variable, method, class or static block.</w:t>
+      </w:r>
+    </w:p>
+    <w:p>
+      <w:pPr>
+        <w:pStyle w:val="NoSpacing"/>
+        <w:numPr>
+          <w:ilvl w:val="0"/>
+          <w:numId w:val="24"/>
+        </w:numPr>
+      </w:pPr>
+      <w:r>
+        <w:t>Static properties can be accessible using a class name without object of class.</w:t>
+      </w:r>
+    </w:p>
+    <w:p>
+      <w:pPr>
+        <w:pStyle w:val="NoSpacing"/>
+        <w:numPr>
+          <w:ilvl w:val="0"/>
+          <w:numId w:val="24"/>
+        </w:numPr>
+      </w:pPr>
+      <w:r>
+        <w:t>Static variable can be accessible using a class name without object.</w:t>
+      </w:r>
+    </w:p>
+    <w:p>
+      <w:pPr>
+        <w:pStyle w:val="NoSpacing"/>
+        <w:numPr>
+          <w:ilvl w:val="0"/>
+          <w:numId w:val="24"/>
+        </w:numPr>
+      </w:pPr>
+      <w:r>
+        <w:t>Static properties are sharable properties for all the objects and in application, it will be created in a static/method area.</w:t>
+      </w:r>
+    </w:p>
+    <w:p>
+      <w:pPr>
+        <w:pStyle w:val="NoSpacing"/>
+        <w:numPr>
+          <w:ilvl w:val="0"/>
+          <w:numId w:val="24"/>
+        </w:numPr>
+      </w:pPr>
+      <w:r>
+        <w:t xml:space="preserve">Static properties gets loaded in the memory at the class loading. </w:t>
+      </w:r>
+    </w:p>
+    <w:p>
+      <w:pPr>
+        <w:pStyle w:val="NoSpacing"/>
+        <w:numPr>
+          <w:ilvl w:val="0"/>
+          <w:numId w:val="24"/>
+        </w:numPr>
+      </w:pPr>
+      <w:r>
+        <w:t>Static methods can be access using class name and without class object.</w:t>
+      </w:r>
+    </w:p>
+    <w:p>
+      <w:pPr>
+        <w:pStyle w:val="NoSpacing"/>
+        <w:numPr>
+          <w:ilvl w:val="0"/>
+          <w:numId w:val="24"/>
+        </w:numPr>
+      </w:pPr>
+      <w:r>
+        <w:t>Static methods can access only static properties of the class. Non static properties cannot be access directly inside static method.</w:t>
+      </w:r>
+    </w:p>
+    <w:p>
+      <w:pPr>
+        <w:pStyle w:val="NoSpacing"/>
+        <w:numPr>
+          <w:ilvl w:val="0"/>
+          <w:numId w:val="24"/>
+        </w:numPr>
+      </w:pPr>
+      <w:r>
+        <w:t>In static method you cannot use super or this keyword.</w:t>
+      </w:r>
+    </w:p>
+    <w:p>
+      <w:pPr>
+        <w:pStyle w:val="NoSpacing"/>
+        <w:numPr>
+          <w:ilvl w:val="0"/>
+          <w:numId w:val="24"/>
+        </w:numPr>
+      </w:pPr>
+      <w:r>
+        <w:t xml:space="preserve">Static class must be an inner/nested class. You cannot create outer class as static. </w:t>
+      </w:r>
+    </w:p>
+    <w:p>
+      <w:pPr>
+        <w:pStyle w:val="NoSpacing"/>
+        <w:numPr>
+          <w:ilvl w:val="0"/>
+          <w:numId w:val="24"/>
+        </w:numPr>
+      </w:pPr>
+      <w:r>
+        <w:t>Static block is use to initialize the static variable and it gets called before constructor.</w:t>
+      </w:r>
+    </w:p>
+    <w:p>
+      <w:pPr>
+        <w:pStyle w:val="NoSpacing"/>
+      </w:pPr>
     </w:p>
     <w:p>
       <w:pPr>

</xml_diff>

<commit_message>
Access Modifier and package, import
Access Modifier and package, import
</commit_message>
<xml_diff>
--- a/docs/CoreJava.docx
+++ b/docs/CoreJava.docx
@@ -686,7 +686,7 @@
           <w:noProof/>
         </w:rPr>
         <w:drawing>
-          <wp:anchor distT="0" distB="0" distL="114300" distR="114300" simplePos="0" relativeHeight="251658240" behindDoc="0" locked="0" layoutInCell="1" allowOverlap="1" wp14:anchorId="1E71C9DF" wp14:editId="60E8F558">
+          <wp:anchor distT="0" distB="0" distL="114300" distR="114300" simplePos="0" relativeHeight="251658240" behindDoc="0" locked="0" layoutInCell="1" allowOverlap="1" wp14:anchorId="1E71C9DF" wp14:editId="2D884988">
             <wp:simplePos x="0" y="0"/>
             <wp:positionH relativeFrom="column">
               <wp:posOffset>740410</wp:posOffset>
@@ -2415,7 +2415,7 @@
           <w:noProof/>
         </w:rPr>
         <w:drawing>
-          <wp:inline distT="0" distB="0" distL="0" distR="0" wp14:anchorId="46152965" wp14:editId="74EA7074">
+          <wp:inline distT="0" distB="0" distL="0" distR="0" wp14:anchorId="46152965" wp14:editId="3F33491A">
             <wp:extent cx="3752850" cy="1148715"/>
             <wp:effectExtent l="0" t="0" r="0" b="0"/>
             <wp:docPr id="1464995463" name="Picture 1"/>
@@ -3772,7 +3772,7 @@
           <w:noProof/>
         </w:rPr>
         <w:drawing>
-          <wp:inline distT="0" distB="0" distL="0" distR="0" wp14:anchorId="25EA8054" wp14:editId="3769E7B2">
+          <wp:inline distT="0" distB="0" distL="0" distR="0" wp14:anchorId="25EA8054" wp14:editId="600BC938">
             <wp:extent cx="2006600" cy="685800"/>
             <wp:effectExtent l="0" t="0" r="0" b="0"/>
             <wp:docPr id="14654300" name="Picture 3"/>
@@ -3987,7 +3987,7 @@
           <w:noProof/>
         </w:rPr>
         <w:drawing>
-          <wp:inline distT="0" distB="0" distL="0" distR="0" wp14:anchorId="1C15CD15" wp14:editId="350FBA46">
+          <wp:inline distT="0" distB="0" distL="0" distR="0" wp14:anchorId="1C15CD15" wp14:editId="46AFC455">
             <wp:extent cx="3022600" cy="635000"/>
             <wp:effectExtent l="0" t="0" r="6350" b="0"/>
             <wp:docPr id="289494993" name="Picture 1"/>
@@ -4582,7 +4582,7 @@
           <w:szCs w:val="32"/>
         </w:rPr>
         <w:drawing>
-          <wp:inline distT="0" distB="0" distL="0" distR="0" wp14:anchorId="132F6670" wp14:editId="357A6F61">
+          <wp:inline distT="0" distB="0" distL="0" distR="0" wp14:anchorId="132F6670" wp14:editId="708202BB">
             <wp:extent cx="3735606" cy="2257727"/>
             <wp:effectExtent l="0" t="0" r="0" b="0"/>
             <wp:docPr id="21" name="Picture 21"/>
@@ -7248,229 +7248,215 @@
         <w:t>.product</w:t>
       </w:r>
       <w:proofErr w:type="spellEnd"/>
-    </w:p>
-    <w:p>
-      <w:pPr>
-        <w:pStyle w:val="NoSpacing"/>
-        <w:ind w:left="720"/>
-      </w:pPr>
       <w:r>
         <w:tab/>
-        <w:t xml:space="preserve">   </w:t>
+      </w:r>
+    </w:p>
+    <w:p>
+      <w:pPr>
+        <w:pStyle w:val="NoSpacing"/>
+        <w:rPr>
+          <w:b/>
+          <w:bCs/>
+        </w:rPr>
+      </w:pPr>
+      <w:r>
+        <w:rPr>
+          <w:b/>
+          <w:bCs/>
+        </w:rPr>
+        <w:t xml:space="preserve">import </w:t>
+      </w:r>
+    </w:p>
+    <w:p>
+      <w:pPr>
+        <w:pStyle w:val="NoSpacing"/>
+        <w:numPr>
+          <w:ilvl w:val="0"/>
+          <w:numId w:val="53"/>
+        </w:numPr>
+      </w:pPr>
+      <w:r>
+        <w:t>Import statement is use to access the properties of one class into another class from the different packages.</w:t>
+      </w:r>
+    </w:p>
+    <w:p>
+      <w:pPr>
+        <w:pStyle w:val="NoSpacing"/>
+        <w:numPr>
+          <w:ilvl w:val="0"/>
+          <w:numId w:val="53"/>
+        </w:numPr>
+      </w:pPr>
+      <w:r>
+        <w:t>Rules to use import statement</w:t>
+      </w:r>
+    </w:p>
+    <w:p>
+      <w:pPr>
+        <w:pStyle w:val="NoSpacing"/>
+        <w:numPr>
+          <w:ilvl w:val="1"/>
+          <w:numId w:val="53"/>
+        </w:numPr>
+      </w:pPr>
+      <w:r>
+        <w:t>Import statement must be write after package statement (if present)</w:t>
+      </w:r>
+    </w:p>
+    <w:p>
+      <w:pPr>
+        <w:pStyle w:val="NoSpacing"/>
+        <w:numPr>
+          <w:ilvl w:val="1"/>
+          <w:numId w:val="53"/>
+        </w:numPr>
+      </w:pPr>
+      <w:r>
+        <w:t>Import statement must be write outside any class and inside file.</w:t>
+      </w:r>
+    </w:p>
+    <w:p>
+      <w:pPr>
+        <w:pStyle w:val="NoSpacing"/>
+        <w:numPr>
+          <w:ilvl w:val="1"/>
+          <w:numId w:val="53"/>
+        </w:numPr>
+      </w:pPr>
+      <w:r>
+        <w:t>There can be multiple import statement in a file.</w:t>
+      </w:r>
+    </w:p>
+    <w:p>
+      <w:pPr>
+        <w:pStyle w:val="NoSpacing"/>
+        <w:numPr>
+          <w:ilvl w:val="1"/>
+          <w:numId w:val="53"/>
+        </w:numPr>
+      </w:pPr>
+      <w:r>
+        <w:t xml:space="preserve">The import statement written inside file is applicable for all the classes of that files. </w:t>
+      </w:r>
+    </w:p>
+    <w:p>
+      <w:pPr>
+        <w:pStyle w:val="NoSpacing"/>
+        <w:numPr>
+          <w:ilvl w:val="1"/>
+          <w:numId w:val="53"/>
+        </w:numPr>
+      </w:pPr>
+      <w:r>
+        <w:t xml:space="preserve">Import statement can use for a single class from a package or you can import all the classes from a package at the same time. </w:t>
+      </w:r>
+    </w:p>
+    <w:p>
+      <w:pPr>
+        <w:pStyle w:val="NoSpacing"/>
+        <w:ind w:left="1440"/>
+      </w:pPr>
+      <w:r>
+        <w:t>Example:</w:t>
+      </w:r>
+    </w:p>
+    <w:p>
+      <w:pPr>
+        <w:pStyle w:val="NoSpacing"/>
+        <w:ind w:left="1440"/>
+      </w:pPr>
+      <w:r>
+        <w:rPr>
+          <w:b/>
+          <w:bCs/>
+        </w:rPr>
+        <w:t>import package1.package</w:t>
+      </w:r>
+      <w:proofErr w:type="gramStart"/>
+      <w:r>
+        <w:rPr>
+          <w:b/>
+          <w:bCs/>
+        </w:rPr>
+        <w:t>2.ClassName</w:t>
+      </w:r>
+      <w:proofErr w:type="gramEnd"/>
+      <w:r>
+        <w:rPr>
+          <w:b/>
+          <w:bCs/>
+        </w:rPr>
+        <w:t>;</w:t>
+      </w:r>
+      <w:r>
+        <w:t xml:space="preserve"> </w:t>
+      </w:r>
+      <w:r>
+        <w:sym w:font="Wingdings" w:char="F0E0"/>
+      </w:r>
+      <w:r>
+        <w:t xml:space="preserve"> To import single class from a package</w:t>
+      </w:r>
+    </w:p>
+    <w:p>
+      <w:pPr>
+        <w:pStyle w:val="NoSpacing"/>
+        <w:ind w:left="1440"/>
+      </w:pPr>
+      <w:r>
+        <w:rPr>
+          <w:b/>
+          <w:bCs/>
+        </w:rPr>
+        <w:t>import package1.package</w:t>
+      </w:r>
+      <w:proofErr w:type="gramStart"/>
+      <w:r>
+        <w:rPr>
+          <w:b/>
+          <w:bCs/>
+        </w:rPr>
+        <w:t>2.*</w:t>
+      </w:r>
+      <w:proofErr w:type="gramEnd"/>
+      <w:r>
+        <w:rPr>
+          <w:b/>
+          <w:bCs/>
+        </w:rPr>
+        <w:t>;</w:t>
+      </w:r>
+      <w:r>
+        <w:t xml:space="preserve"> </w:t>
+      </w:r>
+      <w:r>
+        <w:sym w:font="Wingdings" w:char="F0E0"/>
+      </w:r>
+      <w:r>
+        <w:t xml:space="preserve"> to import </w:t>
+      </w:r>
+      <w:r>
+        <w:t>all</w:t>
+      </w:r>
+      <w:r>
+        <w:t xml:space="preserve"> the classes from the package.</w:t>
+      </w:r>
+    </w:p>
+    <w:p>
+      <w:pPr>
+        <w:pStyle w:val="NoSpacing"/>
+        <w:numPr>
+          <w:ilvl w:val="0"/>
+          <w:numId w:val="53"/>
+        </w:numPr>
+      </w:pPr>
+      <w:r>
+        <w:t xml:space="preserve">By default every java files imports all the classes from the </w:t>
       </w:r>
       <w:proofErr w:type="spellStart"/>
       <w:proofErr w:type="gramStart"/>
       <w:r>
-        <w:t>com.icici</w:t>
-      </w:r>
-      <w:proofErr w:type="gramEnd"/>
-      <w:r>
-        <w:t>.accounts</w:t>
-      </w:r>
-      <w:proofErr w:type="spellEnd"/>
-      <w:r>
-        <w:tab/>
-      </w:r>
-    </w:p>
-    <w:p>
-      <w:pPr>
-        <w:pStyle w:val="NoSpacing"/>
-        <w:rPr>
-          <w:b/>
-          <w:bCs/>
-        </w:rPr>
-      </w:pPr>
-      <w:r>
-        <w:rPr>
-          <w:b/>
-          <w:bCs/>
-        </w:rPr>
-        <w:t xml:space="preserve">import </w:t>
-      </w:r>
-    </w:p>
-    <w:p>
-      <w:pPr>
-        <w:pStyle w:val="NoSpacing"/>
-        <w:numPr>
-          <w:ilvl w:val="0"/>
-          <w:numId w:val="53"/>
-        </w:numPr>
-      </w:pPr>
-      <w:r>
-        <w:t>Import statement is use to access the properties of one class into another class from the different packages.</w:t>
-      </w:r>
-    </w:p>
-    <w:p>
-      <w:pPr>
-        <w:pStyle w:val="NoSpacing"/>
-        <w:numPr>
-          <w:ilvl w:val="0"/>
-          <w:numId w:val="53"/>
-        </w:numPr>
-      </w:pPr>
-      <w:r>
-        <w:t>Rules to use import statement</w:t>
-      </w:r>
-    </w:p>
-    <w:p>
-      <w:pPr>
-        <w:pStyle w:val="NoSpacing"/>
-        <w:numPr>
-          <w:ilvl w:val="1"/>
-          <w:numId w:val="53"/>
-        </w:numPr>
-      </w:pPr>
-      <w:r>
-        <w:t>Import statement must be write after package statement (if present)</w:t>
-      </w:r>
-    </w:p>
-    <w:p>
-      <w:pPr>
-        <w:pStyle w:val="NoSpacing"/>
-        <w:numPr>
-          <w:ilvl w:val="1"/>
-          <w:numId w:val="53"/>
-        </w:numPr>
-      </w:pPr>
-      <w:r>
-        <w:t>Import statement must be write outside any class and inside file.</w:t>
-      </w:r>
-    </w:p>
-    <w:p>
-      <w:pPr>
-        <w:pStyle w:val="NoSpacing"/>
-        <w:numPr>
-          <w:ilvl w:val="1"/>
-          <w:numId w:val="53"/>
-        </w:numPr>
-      </w:pPr>
-      <w:r>
-        <w:t>There can be multiple import statement in a file.</w:t>
-      </w:r>
-    </w:p>
-    <w:p>
-      <w:pPr>
-        <w:pStyle w:val="NoSpacing"/>
-        <w:numPr>
-          <w:ilvl w:val="1"/>
-          <w:numId w:val="53"/>
-        </w:numPr>
-      </w:pPr>
-      <w:r>
-        <w:t xml:space="preserve">The import statement written inside file is applicable for all the classes of that files. </w:t>
-      </w:r>
-    </w:p>
-    <w:p>
-      <w:pPr>
-        <w:pStyle w:val="NoSpacing"/>
-        <w:numPr>
-          <w:ilvl w:val="1"/>
-          <w:numId w:val="53"/>
-        </w:numPr>
-      </w:pPr>
-      <w:r>
-        <w:t xml:space="preserve">Import statement can use for a single class from a package or you can import all the classes from a package at the same time. </w:t>
-      </w:r>
-    </w:p>
-    <w:p>
-      <w:pPr>
-        <w:pStyle w:val="NoSpacing"/>
-        <w:ind w:left="1440"/>
-      </w:pPr>
-      <w:r>
-        <w:t>Example:</w:t>
-      </w:r>
-    </w:p>
-    <w:p>
-      <w:pPr>
-        <w:pStyle w:val="NoSpacing"/>
-        <w:ind w:left="1440"/>
-      </w:pPr>
-      <w:r>
-        <w:rPr>
-          <w:b/>
-          <w:bCs/>
-        </w:rPr>
-        <w:t>import package1.package</w:t>
-      </w:r>
-      <w:proofErr w:type="gramStart"/>
-      <w:r>
-        <w:rPr>
-          <w:b/>
-          <w:bCs/>
-        </w:rPr>
-        <w:t>2.ClassName</w:t>
-      </w:r>
-      <w:proofErr w:type="gramEnd"/>
-      <w:r>
-        <w:rPr>
-          <w:b/>
-          <w:bCs/>
-        </w:rPr>
-        <w:t>;</w:t>
-      </w:r>
-      <w:r>
-        <w:t xml:space="preserve"> </w:t>
-      </w:r>
-      <w:r>
-        <w:sym w:font="Wingdings" w:char="F0E0"/>
-      </w:r>
-      <w:r>
-        <w:t xml:space="preserve"> To import single class from a package</w:t>
-      </w:r>
-    </w:p>
-    <w:p>
-      <w:pPr>
-        <w:pStyle w:val="NoSpacing"/>
-        <w:ind w:left="1440"/>
-      </w:pPr>
-      <w:r>
-        <w:rPr>
-          <w:b/>
-          <w:bCs/>
-        </w:rPr>
-        <w:t>import package1.package</w:t>
-      </w:r>
-      <w:proofErr w:type="gramStart"/>
-      <w:r>
-        <w:rPr>
-          <w:b/>
-          <w:bCs/>
-        </w:rPr>
-        <w:t>2.*</w:t>
-      </w:r>
-      <w:proofErr w:type="gramEnd"/>
-      <w:r>
-        <w:rPr>
-          <w:b/>
-          <w:bCs/>
-        </w:rPr>
-        <w:t>;</w:t>
-      </w:r>
-      <w:r>
-        <w:t xml:space="preserve"> </w:t>
-      </w:r>
-      <w:r>
-        <w:sym w:font="Wingdings" w:char="F0E0"/>
-      </w:r>
-      <w:r>
-        <w:t xml:space="preserve"> to import class the classes from the package.</w:t>
-      </w:r>
-    </w:p>
-    <w:p>
-      <w:pPr>
-        <w:pStyle w:val="NoSpacing"/>
-        <w:numPr>
-          <w:ilvl w:val="0"/>
-          <w:numId w:val="53"/>
-        </w:numPr>
-      </w:pPr>
-      <w:r>
-        <w:t xml:space="preserve">By default every java files imports all the classes from the </w:t>
-      </w:r>
-      <w:proofErr w:type="spellStart"/>
-      <w:proofErr w:type="gramStart"/>
-      <w:r>
         <w:t>java.lang</w:t>
       </w:r>
       <w:proofErr w:type="spellEnd"/>
@@ -7482,11 +7468,6 @@
     <w:p>
       <w:pPr>
         <w:pStyle w:val="NoSpacing"/>
-      </w:pPr>
-    </w:p>
-    <w:p>
-      <w:pPr>
-        <w:pStyle w:val="NoSpacing"/>
         <w:rPr>
           <w:b/>
           <w:bCs/>
@@ -7573,7 +7554,21 @@
           <w:sz w:val="24"/>
           <w:szCs w:val="24"/>
         </w:rPr>
-        <w:t>. Out of which default is the access modifier which is added by default of you not explicitly define.</w:t>
+        <w:t xml:space="preserve">. Out of which default is the access modifier which is added by default </w:t>
+      </w:r>
+      <w:r>
+        <w:rPr>
+          <w:sz w:val="24"/>
+          <w:szCs w:val="24"/>
+        </w:rPr>
+        <w:t>i</w:t>
+      </w:r>
+      <w:r>
+        <w:rPr>
+          <w:sz w:val="24"/>
+          <w:szCs w:val="24"/>
+        </w:rPr>
+        <w:t>f you not explicitly define.</w:t>
       </w:r>
     </w:p>
     <w:tbl>
@@ -7583,12 +7578,12 @@
         <w:tblLook w:val="04A0" w:firstRow="1" w:lastRow="0" w:firstColumn="1" w:lastColumn="0" w:noHBand="0" w:noVBand="1"/>
       </w:tblPr>
       <w:tblGrid>
-        <w:gridCol w:w="1803"/>
-        <w:gridCol w:w="1477"/>
-        <w:gridCol w:w="1845"/>
-        <w:gridCol w:w="1530"/>
-        <w:gridCol w:w="1800"/>
-        <w:gridCol w:w="2070"/>
+        <w:gridCol w:w="1851"/>
+        <w:gridCol w:w="1468"/>
+        <w:gridCol w:w="1833"/>
+        <w:gridCol w:w="1526"/>
+        <w:gridCol w:w="1792"/>
+        <w:gridCol w:w="2055"/>
       </w:tblGrid>
       <w:tr>
         <w:tc>
@@ -7608,16 +7603,12 @@
               <w:rPr>
                 <w:b/>
                 <w:bCs/>
-                <w:sz w:val="24"/>
-                <w:szCs w:val="24"/>
               </w:rPr>
             </w:pPr>
             <w:r>
               <w:rPr>
                 <w:b/>
                 <w:bCs/>
-                <w:sz w:val="24"/>
-                <w:szCs w:val="24"/>
               </w:rPr>
               <w:t>Access Modifier</w:t>
             </w:r>
@@ -7640,16 +7631,12 @@
               <w:rPr>
                 <w:b/>
                 <w:bCs/>
-                <w:sz w:val="24"/>
-                <w:szCs w:val="24"/>
               </w:rPr>
             </w:pPr>
             <w:r>
               <w:rPr>
                 <w:b/>
                 <w:bCs/>
-                <w:sz w:val="24"/>
-                <w:szCs w:val="24"/>
               </w:rPr>
               <w:t>Access in same class</w:t>
             </w:r>
@@ -7672,16 +7659,12 @@
               <w:rPr>
                 <w:b/>
                 <w:bCs/>
-                <w:sz w:val="24"/>
-                <w:szCs w:val="24"/>
               </w:rPr>
             </w:pPr>
             <w:r>
               <w:rPr>
                 <w:b/>
                 <w:bCs/>
-                <w:sz w:val="24"/>
-                <w:szCs w:val="24"/>
               </w:rPr>
               <w:t xml:space="preserve">Access in different class of same package using object </w:t>
             </w:r>
@@ -7704,16 +7687,12 @@
               <w:rPr>
                 <w:b/>
                 <w:bCs/>
-                <w:sz w:val="24"/>
-                <w:szCs w:val="24"/>
               </w:rPr>
             </w:pPr>
             <w:r>
               <w:rPr>
                 <w:b/>
                 <w:bCs/>
-                <w:sz w:val="24"/>
-                <w:szCs w:val="24"/>
               </w:rPr>
               <w:t>Access in different class of same package using Inheritance</w:t>
             </w:r>
@@ -7736,16 +7715,12 @@
               <w:rPr>
                 <w:b/>
                 <w:bCs/>
-                <w:sz w:val="24"/>
-                <w:szCs w:val="24"/>
               </w:rPr>
             </w:pPr>
             <w:r>
               <w:rPr>
                 <w:b/>
                 <w:bCs/>
-                <w:sz w:val="24"/>
-                <w:szCs w:val="24"/>
               </w:rPr>
               <w:t>Access in different class of different package using Inheritance</w:t>
             </w:r>
@@ -7768,16 +7743,12 @@
               <w:rPr>
                 <w:b/>
                 <w:bCs/>
-                <w:sz w:val="24"/>
-                <w:szCs w:val="24"/>
               </w:rPr>
             </w:pPr>
             <w:r>
               <w:rPr>
                 <w:b/>
                 <w:bCs/>
-                <w:sz w:val="24"/>
-                <w:szCs w:val="24"/>
               </w:rPr>
               <w:t>Access in different class of different package using Object</w:t>
             </w:r>
@@ -8187,12 +8158,16 @@
             <w:pPr>
               <w:pStyle w:val="NoSpacing"/>
               <w:rPr>
+                <w:b/>
+                <w:bCs/>
                 <w:sz w:val="24"/>
                 <w:szCs w:val="24"/>
               </w:rPr>
             </w:pPr>
             <w:r>
               <w:rPr>
+                <w:b/>
+                <w:bCs/>
                 <w:sz w:val="24"/>
                 <w:szCs w:val="24"/>
               </w:rPr>
@@ -8573,7 +8548,6 @@
           <w:sz w:val="24"/>
           <w:szCs w:val="24"/>
         </w:rPr>
-        <w:lastRenderedPageBreak/>
         <w:t xml:space="preserve">   </w:t>
       </w:r>
     </w:p>
@@ -8617,6 +8591,1048 @@
       </w:r>
       <w:r>
         <w:t xml:space="preserve"> public</w:t>
+      </w:r>
+    </w:p>
+    <w:p>
+      <w:pPr>
+        <w:pStyle w:val="NoSpacing"/>
+      </w:pPr>
+    </w:p>
+    <w:p>
+      <w:pPr>
+        <w:pStyle w:val="NoSpacing"/>
+      </w:pPr>
+    </w:p>
+    <w:p>
+      <w:pPr>
+        <w:pStyle w:val="NoSpacing"/>
+        <w:rPr>
+          <w:b/>
+          <w:bCs/>
+          <w:sz w:val="24"/>
+          <w:szCs w:val="24"/>
+          <w:u w:val="single"/>
+        </w:rPr>
+      </w:pPr>
+      <w:r>
+        <w:rPr>
+          <w:b/>
+          <w:bCs/>
+          <w:sz w:val="24"/>
+          <w:szCs w:val="24"/>
+          <w:u w:val="single"/>
+        </w:rPr>
+        <w:t>Polymorphism</w:t>
+      </w:r>
+    </w:p>
+    <w:p>
+      <w:pPr>
+        <w:pStyle w:val="NoSpacing"/>
+        <w:numPr>
+          <w:ilvl w:val="0"/>
+          <w:numId w:val="55"/>
+        </w:numPr>
+        <w:rPr>
+          <w:sz w:val="24"/>
+          <w:szCs w:val="24"/>
+        </w:rPr>
+      </w:pPr>
+      <w:r>
+        <w:rPr>
+          <w:sz w:val="24"/>
+          <w:szCs w:val="24"/>
+        </w:rPr>
+        <w:t>One object can have different form (one thing can be achieve in multiple ways)</w:t>
+      </w:r>
+    </w:p>
+    <w:p>
+      <w:pPr>
+        <w:pStyle w:val="NoSpacing"/>
+        <w:numPr>
+          <w:ilvl w:val="0"/>
+          <w:numId w:val="55"/>
+        </w:numPr>
+        <w:rPr>
+          <w:sz w:val="24"/>
+          <w:szCs w:val="24"/>
+        </w:rPr>
+      </w:pPr>
+      <w:r>
+        <w:rPr>
+          <w:sz w:val="24"/>
+          <w:szCs w:val="24"/>
+        </w:rPr>
+        <w:t>There are 2 types of polymorphism</w:t>
+      </w:r>
+    </w:p>
+    <w:p>
+      <w:pPr>
+        <w:pStyle w:val="NoSpacing"/>
+        <w:numPr>
+          <w:ilvl w:val="1"/>
+          <w:numId w:val="55"/>
+        </w:numPr>
+        <w:rPr>
+          <w:sz w:val="24"/>
+          <w:szCs w:val="24"/>
+        </w:rPr>
+      </w:pPr>
+      <w:r>
+        <w:rPr>
+          <w:sz w:val="24"/>
+          <w:szCs w:val="24"/>
+        </w:rPr>
+        <w:t>Compile time polymorphism</w:t>
+      </w:r>
+    </w:p>
+    <w:p>
+      <w:pPr>
+        <w:pStyle w:val="NoSpacing"/>
+        <w:numPr>
+          <w:ilvl w:val="2"/>
+          <w:numId w:val="55"/>
+        </w:numPr>
+        <w:rPr>
+          <w:sz w:val="24"/>
+          <w:szCs w:val="24"/>
+        </w:rPr>
+      </w:pPr>
+      <w:r>
+        <w:rPr>
+          <w:sz w:val="24"/>
+          <w:szCs w:val="24"/>
+        </w:rPr>
+        <w:t xml:space="preserve">The method </w:t>
+      </w:r>
+      <w:proofErr w:type="gramStart"/>
+      <w:r>
+        <w:rPr>
+          <w:sz w:val="24"/>
+          <w:szCs w:val="24"/>
+        </w:rPr>
+        <w:t>call</w:t>
+      </w:r>
+      <w:proofErr w:type="gramEnd"/>
+      <w:r>
+        <w:rPr>
+          <w:sz w:val="24"/>
+          <w:szCs w:val="24"/>
+        </w:rPr>
+        <w:t xml:space="preserve"> resolves at the time of compilation and same will be followed at execution.</w:t>
+      </w:r>
+    </w:p>
+    <w:p>
+      <w:pPr>
+        <w:pStyle w:val="NoSpacing"/>
+        <w:numPr>
+          <w:ilvl w:val="2"/>
+          <w:numId w:val="55"/>
+        </w:numPr>
+        <w:rPr>
+          <w:sz w:val="24"/>
+          <w:szCs w:val="24"/>
+        </w:rPr>
+      </w:pPr>
+      <w:r>
+        <w:rPr>
+          <w:sz w:val="24"/>
+          <w:szCs w:val="24"/>
+        </w:rPr>
+        <w:t xml:space="preserve">To achieve </w:t>
+      </w:r>
+      <w:proofErr w:type="gramStart"/>
+      <w:r>
+        <w:rPr>
+          <w:sz w:val="24"/>
+          <w:szCs w:val="24"/>
+        </w:rPr>
+        <w:t>this</w:t>
+      </w:r>
+      <w:proofErr w:type="gramEnd"/>
+      <w:r>
+        <w:rPr>
+          <w:sz w:val="24"/>
+          <w:szCs w:val="24"/>
+        </w:rPr>
+        <w:t xml:space="preserve"> you have to use </w:t>
+      </w:r>
+      <w:r>
+        <w:rPr>
+          <w:b/>
+          <w:bCs/>
+          <w:sz w:val="24"/>
+          <w:szCs w:val="24"/>
+        </w:rPr>
+        <w:t>overloading</w:t>
+      </w:r>
+    </w:p>
+    <w:p>
+      <w:pPr>
+        <w:pStyle w:val="NoSpacing"/>
+        <w:numPr>
+          <w:ilvl w:val="1"/>
+          <w:numId w:val="55"/>
+        </w:numPr>
+        <w:rPr>
+          <w:sz w:val="24"/>
+          <w:szCs w:val="24"/>
+        </w:rPr>
+      </w:pPr>
+      <w:r>
+        <w:rPr>
+          <w:sz w:val="24"/>
+          <w:szCs w:val="24"/>
+        </w:rPr>
+        <w:t xml:space="preserve">Runtime polymorphism </w:t>
+      </w:r>
+    </w:p>
+    <w:p>
+      <w:pPr>
+        <w:pStyle w:val="NoSpacing"/>
+        <w:numPr>
+          <w:ilvl w:val="2"/>
+          <w:numId w:val="55"/>
+        </w:numPr>
+        <w:rPr>
+          <w:sz w:val="24"/>
+          <w:szCs w:val="24"/>
+        </w:rPr>
+      </w:pPr>
+      <w:r>
+        <w:rPr>
+          <w:sz w:val="24"/>
+          <w:szCs w:val="24"/>
+        </w:rPr>
+        <w:t>The method call is decided at the time of execution (compilation linking will not be followed at execution time).</w:t>
+      </w:r>
+    </w:p>
+    <w:p>
+      <w:pPr>
+        <w:pStyle w:val="NoSpacing"/>
+        <w:numPr>
+          <w:ilvl w:val="2"/>
+          <w:numId w:val="55"/>
+        </w:numPr>
+        <w:rPr>
+          <w:sz w:val="24"/>
+          <w:szCs w:val="24"/>
+        </w:rPr>
+      </w:pPr>
+      <w:r>
+        <w:rPr>
+          <w:sz w:val="24"/>
+          <w:szCs w:val="24"/>
+        </w:rPr>
+        <w:t xml:space="preserve">To achieve </w:t>
+      </w:r>
+      <w:proofErr w:type="gramStart"/>
+      <w:r>
+        <w:rPr>
+          <w:sz w:val="24"/>
+          <w:szCs w:val="24"/>
+        </w:rPr>
+        <w:t>this</w:t>
+      </w:r>
+      <w:proofErr w:type="gramEnd"/>
+      <w:r>
+        <w:rPr>
+          <w:sz w:val="24"/>
+          <w:szCs w:val="24"/>
+        </w:rPr>
+        <w:t xml:space="preserve"> you have to use </w:t>
+      </w:r>
+      <w:r>
+        <w:rPr>
+          <w:b/>
+          <w:bCs/>
+          <w:sz w:val="24"/>
+          <w:szCs w:val="24"/>
+        </w:rPr>
+        <w:t>overriding</w:t>
+      </w:r>
+      <w:r>
+        <w:rPr>
+          <w:sz w:val="24"/>
+          <w:szCs w:val="24"/>
+        </w:rPr>
+        <w:t xml:space="preserve"> </w:t>
+      </w:r>
+    </w:p>
+    <w:p>
+      <w:pPr>
+        <w:pStyle w:val="NoSpacing"/>
+        <w:rPr>
+          <w:sz w:val="24"/>
+          <w:szCs w:val="24"/>
+        </w:rPr>
+      </w:pPr>
+    </w:p>
+    <w:p>
+      <w:pPr>
+        <w:pStyle w:val="NoSpacing"/>
+        <w:rPr>
+          <w:b/>
+          <w:bCs/>
+          <w:sz w:val="24"/>
+          <w:szCs w:val="24"/>
+          <w:u w:val="single"/>
+        </w:rPr>
+      </w:pPr>
+      <w:r>
+        <w:rPr>
+          <w:b/>
+          <w:bCs/>
+          <w:sz w:val="24"/>
+          <w:szCs w:val="24"/>
+          <w:u w:val="single"/>
+        </w:rPr>
+        <w:t>Overloading</w:t>
+      </w:r>
+    </w:p>
+    <w:p>
+      <w:pPr>
+        <w:pStyle w:val="NoSpacing"/>
+        <w:numPr>
+          <w:ilvl w:val="0"/>
+          <w:numId w:val="56"/>
+        </w:numPr>
+        <w:rPr>
+          <w:sz w:val="24"/>
+          <w:szCs w:val="24"/>
+        </w:rPr>
+      </w:pPr>
+      <w:r>
+        <w:rPr>
+          <w:sz w:val="24"/>
+          <w:szCs w:val="24"/>
+        </w:rPr>
+        <w:t xml:space="preserve">Method name must be same with different parameter list. </w:t>
+      </w:r>
+    </w:p>
+    <w:p>
+      <w:pPr>
+        <w:pStyle w:val="NoSpacing"/>
+        <w:numPr>
+          <w:ilvl w:val="0"/>
+          <w:numId w:val="56"/>
+        </w:numPr>
+        <w:rPr>
+          <w:sz w:val="24"/>
+          <w:szCs w:val="24"/>
+        </w:rPr>
+      </w:pPr>
+      <w:r>
+        <w:rPr>
+          <w:sz w:val="24"/>
+          <w:szCs w:val="24"/>
+        </w:rPr>
+        <w:t>Overloading can be done in same class or sub class.</w:t>
+      </w:r>
+    </w:p>
+    <w:p>
+      <w:pPr>
+        <w:pStyle w:val="NoSpacing"/>
+        <w:numPr>
+          <w:ilvl w:val="0"/>
+          <w:numId w:val="56"/>
+        </w:numPr>
+        <w:rPr>
+          <w:sz w:val="24"/>
+          <w:szCs w:val="24"/>
+        </w:rPr>
+      </w:pPr>
+      <w:r>
+        <w:rPr>
+          <w:sz w:val="24"/>
+          <w:szCs w:val="24"/>
+        </w:rPr>
+        <w:t>In Overloading parameter list must be different by following ways</w:t>
+      </w:r>
+    </w:p>
+    <w:p>
+      <w:pPr>
+        <w:pStyle w:val="NoSpacing"/>
+        <w:numPr>
+          <w:ilvl w:val="1"/>
+          <w:numId w:val="56"/>
+        </w:numPr>
+        <w:rPr>
+          <w:sz w:val="24"/>
+          <w:szCs w:val="24"/>
+        </w:rPr>
+      </w:pPr>
+      <w:r>
+        <w:rPr>
+          <w:sz w:val="24"/>
+          <w:szCs w:val="24"/>
+        </w:rPr>
+        <w:t xml:space="preserve">You can change the data type of the parameter. </w:t>
+      </w:r>
+    </w:p>
+    <w:p>
+      <w:pPr>
+        <w:pStyle w:val="NoSpacing"/>
+        <w:numPr>
+          <w:ilvl w:val="1"/>
+          <w:numId w:val="56"/>
+        </w:numPr>
+        <w:rPr>
+          <w:sz w:val="24"/>
+          <w:szCs w:val="24"/>
+        </w:rPr>
+      </w:pPr>
+      <w:r>
+        <w:rPr>
+          <w:sz w:val="24"/>
+          <w:szCs w:val="24"/>
+        </w:rPr>
+        <w:t>You can change the number of parameters.</w:t>
+      </w:r>
+    </w:p>
+    <w:p>
+      <w:pPr>
+        <w:pStyle w:val="NoSpacing"/>
+        <w:numPr>
+          <w:ilvl w:val="1"/>
+          <w:numId w:val="56"/>
+        </w:numPr>
+        <w:rPr>
+          <w:sz w:val="24"/>
+          <w:szCs w:val="24"/>
+        </w:rPr>
+      </w:pPr>
+      <w:r>
+        <w:rPr>
+          <w:sz w:val="24"/>
+          <w:szCs w:val="24"/>
+        </w:rPr>
+        <w:t>Sequence of parameter can be change.</w:t>
+      </w:r>
+    </w:p>
+    <w:p>
+      <w:pPr>
+        <w:pStyle w:val="NoSpacing"/>
+        <w:numPr>
+          <w:ilvl w:val="0"/>
+          <w:numId w:val="56"/>
+        </w:numPr>
+        <w:rPr>
+          <w:sz w:val="24"/>
+          <w:szCs w:val="24"/>
+        </w:rPr>
+      </w:pPr>
+      <w:r>
+        <w:rPr>
+          <w:sz w:val="24"/>
+          <w:szCs w:val="24"/>
+        </w:rPr>
+        <w:t xml:space="preserve">Return data type may or </w:t>
+      </w:r>
+      <w:proofErr w:type="spellStart"/>
+      <w:r>
+        <w:rPr>
+          <w:sz w:val="24"/>
+          <w:szCs w:val="24"/>
+        </w:rPr>
+        <w:t>many</w:t>
+      </w:r>
+      <w:proofErr w:type="spellEnd"/>
+      <w:r>
+        <w:rPr>
+          <w:sz w:val="24"/>
+          <w:szCs w:val="24"/>
+        </w:rPr>
+        <w:t xml:space="preserve"> not be same.</w:t>
+      </w:r>
+    </w:p>
+    <w:p>
+      <w:pPr>
+        <w:pStyle w:val="NoSpacing"/>
+        <w:numPr>
+          <w:ilvl w:val="0"/>
+          <w:numId w:val="56"/>
+        </w:numPr>
+        <w:rPr>
+          <w:sz w:val="24"/>
+          <w:szCs w:val="24"/>
+        </w:rPr>
+      </w:pPr>
+      <w:r>
+        <w:rPr>
+          <w:sz w:val="24"/>
+          <w:szCs w:val="24"/>
+        </w:rPr>
+        <w:t xml:space="preserve">Access modifier may or </w:t>
+      </w:r>
+      <w:proofErr w:type="spellStart"/>
+      <w:r>
+        <w:rPr>
+          <w:sz w:val="24"/>
+          <w:szCs w:val="24"/>
+        </w:rPr>
+        <w:t>many</w:t>
+      </w:r>
+      <w:proofErr w:type="spellEnd"/>
+      <w:r>
+        <w:rPr>
+          <w:sz w:val="24"/>
+          <w:szCs w:val="24"/>
+        </w:rPr>
+        <w:t xml:space="preserve"> not be same.</w:t>
+      </w:r>
+    </w:p>
+    <w:p>
+      <w:pPr>
+        <w:pStyle w:val="NoSpacing"/>
+        <w:numPr>
+          <w:ilvl w:val="0"/>
+          <w:numId w:val="56"/>
+        </w:numPr>
+        <w:rPr>
+          <w:sz w:val="24"/>
+          <w:szCs w:val="24"/>
+        </w:rPr>
+      </w:pPr>
+      <w:r>
+        <w:rPr>
+          <w:sz w:val="24"/>
+          <w:szCs w:val="24"/>
+        </w:rPr>
+        <w:t>Can overload static methods. (you can overload main method)</w:t>
+      </w:r>
+    </w:p>
+    <w:p>
+      <w:pPr>
+        <w:pStyle w:val="NoSpacing"/>
+        <w:numPr>
+          <w:ilvl w:val="0"/>
+          <w:numId w:val="56"/>
+        </w:numPr>
+        <w:rPr>
+          <w:sz w:val="24"/>
+          <w:szCs w:val="24"/>
+        </w:rPr>
+      </w:pPr>
+      <w:r>
+        <w:rPr>
+          <w:sz w:val="24"/>
+          <w:szCs w:val="24"/>
+        </w:rPr>
+        <w:t>Can overload final methods.</w:t>
+      </w:r>
+    </w:p>
+    <w:p>
+      <w:pPr>
+        <w:pStyle w:val="NoSpacing"/>
+        <w:numPr>
+          <w:ilvl w:val="0"/>
+          <w:numId w:val="56"/>
+        </w:numPr>
+        <w:rPr>
+          <w:sz w:val="24"/>
+          <w:szCs w:val="24"/>
+        </w:rPr>
+      </w:pPr>
+      <w:r>
+        <w:rPr>
+          <w:sz w:val="24"/>
+          <w:szCs w:val="24"/>
+        </w:rPr>
+        <w:t xml:space="preserve"> </w:t>
+      </w:r>
+      <w:r>
+        <w:rPr>
+          <w:color w:val="FF0000"/>
+          <w:sz w:val="24"/>
+          <w:szCs w:val="24"/>
+        </w:rPr>
+        <w:t>Can throw new and broader checked exception.</w:t>
+      </w:r>
+    </w:p>
+    <w:p>
+      <w:pPr>
+        <w:pStyle w:val="NoSpacing"/>
+        <w:numPr>
+          <w:ilvl w:val="0"/>
+          <w:numId w:val="56"/>
+        </w:numPr>
+        <w:rPr>
+          <w:sz w:val="24"/>
+          <w:szCs w:val="24"/>
+        </w:rPr>
+      </w:pPr>
+      <w:r>
+        <w:rPr>
+          <w:sz w:val="24"/>
+          <w:szCs w:val="24"/>
+        </w:rPr>
+        <w:t>Advantage of overlading</w:t>
+      </w:r>
+    </w:p>
+    <w:p>
+      <w:pPr>
+        <w:pStyle w:val="NoSpacing"/>
+        <w:numPr>
+          <w:ilvl w:val="1"/>
+          <w:numId w:val="56"/>
+        </w:numPr>
+        <w:rPr>
+          <w:sz w:val="24"/>
+          <w:szCs w:val="24"/>
+        </w:rPr>
+      </w:pPr>
+      <w:r>
+        <w:rPr>
+          <w:sz w:val="24"/>
+          <w:szCs w:val="24"/>
+        </w:rPr>
+        <w:t>To improve the readability of the program.</w:t>
+      </w:r>
+    </w:p>
+    <w:p>
+      <w:pPr>
+        <w:pStyle w:val="NoSpacing"/>
+        <w:numPr>
+          <w:ilvl w:val="1"/>
+          <w:numId w:val="56"/>
+        </w:numPr>
+        <w:rPr>
+          <w:sz w:val="24"/>
+          <w:szCs w:val="24"/>
+        </w:rPr>
+      </w:pPr>
+      <w:r>
+        <w:rPr>
+          <w:sz w:val="24"/>
+          <w:szCs w:val="24"/>
+        </w:rPr>
+        <w:t xml:space="preserve">Provide easy interface to the user to use the functionality. </w:t>
+      </w:r>
+    </w:p>
+    <w:p>
+      <w:pPr>
+        <w:pStyle w:val="NoSpacing"/>
+        <w:rPr>
+          <w:sz w:val="24"/>
+          <w:szCs w:val="24"/>
+        </w:rPr>
+      </w:pPr>
+    </w:p>
+    <w:p>
+      <w:pPr>
+        <w:rPr>
+          <w:b/>
+          <w:bCs/>
+          <w:sz w:val="24"/>
+          <w:szCs w:val="24"/>
+          <w:u w:val="single"/>
+        </w:rPr>
+      </w:pPr>
+      <w:r>
+        <w:rPr>
+          <w:b/>
+          <w:bCs/>
+          <w:sz w:val="24"/>
+          <w:szCs w:val="24"/>
+          <w:u w:val="single"/>
+        </w:rPr>
+        <w:br w:type="page"/>
+      </w:r>
+    </w:p>
+    <w:p>
+      <w:pPr>
+        <w:pStyle w:val="NoSpacing"/>
+        <w:rPr>
+          <w:b/>
+          <w:bCs/>
+          <w:sz w:val="24"/>
+          <w:szCs w:val="24"/>
+          <w:u w:val="single"/>
+        </w:rPr>
+      </w:pPr>
+      <w:r>
+        <w:rPr>
+          <w:b/>
+          <w:bCs/>
+          <w:sz w:val="24"/>
+          <w:szCs w:val="24"/>
+          <w:u w:val="single"/>
+        </w:rPr>
+        <w:lastRenderedPageBreak/>
+        <w:t>Overriding</w:t>
+      </w:r>
+    </w:p>
+    <w:p>
+      <w:pPr>
+        <w:pStyle w:val="NoSpacing"/>
+        <w:numPr>
+          <w:ilvl w:val="0"/>
+          <w:numId w:val="57"/>
+        </w:numPr>
+        <w:rPr>
+          <w:b/>
+          <w:bCs/>
+          <w:sz w:val="24"/>
+          <w:szCs w:val="24"/>
+          <w:u w:val="single"/>
+        </w:rPr>
+      </w:pPr>
+      <w:r>
+        <w:rPr>
+          <w:sz w:val="24"/>
+          <w:szCs w:val="24"/>
+        </w:rPr>
+        <w:t>Method name must be same and input parameter must be same.</w:t>
+      </w:r>
+    </w:p>
+    <w:p>
+      <w:pPr>
+        <w:pStyle w:val="NoSpacing"/>
+        <w:numPr>
+          <w:ilvl w:val="0"/>
+          <w:numId w:val="57"/>
+        </w:numPr>
+        <w:rPr>
+          <w:b/>
+          <w:bCs/>
+          <w:sz w:val="24"/>
+          <w:szCs w:val="24"/>
+          <w:u w:val="single"/>
+        </w:rPr>
+      </w:pPr>
+      <w:r>
+        <w:rPr>
+          <w:sz w:val="24"/>
+          <w:szCs w:val="24"/>
+        </w:rPr>
+        <w:t>Overriding must have to do in the sub class.</w:t>
+      </w:r>
+    </w:p>
+    <w:p>
+      <w:pPr>
+        <w:pStyle w:val="NoSpacing"/>
+        <w:numPr>
+          <w:ilvl w:val="0"/>
+          <w:numId w:val="57"/>
+        </w:numPr>
+        <w:rPr>
+          <w:b/>
+          <w:bCs/>
+          <w:sz w:val="24"/>
+          <w:szCs w:val="24"/>
+          <w:u w:val="single"/>
+        </w:rPr>
+      </w:pPr>
+      <w:r>
+        <w:rPr>
+          <w:sz w:val="24"/>
+          <w:szCs w:val="24"/>
+        </w:rPr>
+        <w:t>Return data type must be same if it is primitive or void else it can be change to sub type.</w:t>
+      </w:r>
+    </w:p>
+    <w:p>
+      <w:pPr>
+        <w:pStyle w:val="NoSpacing"/>
+        <w:numPr>
+          <w:ilvl w:val="0"/>
+          <w:numId w:val="57"/>
+        </w:numPr>
+        <w:rPr>
+          <w:b/>
+          <w:bCs/>
+          <w:sz w:val="24"/>
+          <w:szCs w:val="24"/>
+          <w:u w:val="single"/>
+        </w:rPr>
+      </w:pPr>
+      <w:r>
+        <w:rPr>
+          <w:sz w:val="24"/>
+          <w:szCs w:val="24"/>
+        </w:rPr>
+        <w:t>Access modifier can be change but must be less restrictive.</w:t>
+      </w:r>
+    </w:p>
+    <w:p>
+      <w:pPr>
+        <w:pStyle w:val="NoSpacing"/>
+        <w:numPr>
+          <w:ilvl w:val="0"/>
+          <w:numId w:val="57"/>
+        </w:numPr>
+        <w:rPr>
+          <w:b/>
+          <w:bCs/>
+          <w:sz w:val="24"/>
+          <w:szCs w:val="24"/>
+          <w:u w:val="single"/>
+        </w:rPr>
+      </w:pPr>
+      <w:r>
+        <w:rPr>
+          <w:sz w:val="24"/>
+          <w:szCs w:val="24"/>
+        </w:rPr>
+        <w:t>You cannot override the final methods.</w:t>
+      </w:r>
+    </w:p>
+    <w:p>
+      <w:pPr>
+        <w:pStyle w:val="NoSpacing"/>
+        <w:numPr>
+          <w:ilvl w:val="0"/>
+          <w:numId w:val="57"/>
+        </w:numPr>
+        <w:rPr>
+          <w:b/>
+          <w:bCs/>
+          <w:sz w:val="24"/>
+          <w:szCs w:val="24"/>
+          <w:u w:val="single"/>
+        </w:rPr>
+      </w:pPr>
+      <w:r>
+        <w:rPr>
+          <w:sz w:val="24"/>
+          <w:szCs w:val="24"/>
+        </w:rPr>
+        <w:t>You cannot override the static methods.</w:t>
+      </w:r>
+    </w:p>
+    <w:p>
+      <w:pPr>
+        <w:pStyle w:val="NoSpacing"/>
+        <w:numPr>
+          <w:ilvl w:val="0"/>
+          <w:numId w:val="57"/>
+        </w:numPr>
+        <w:rPr>
+          <w:sz w:val="24"/>
+          <w:szCs w:val="24"/>
+        </w:rPr>
+      </w:pPr>
+      <w:r>
+        <w:rPr>
+          <w:color w:val="FF0000"/>
+          <w:sz w:val="24"/>
+          <w:szCs w:val="24"/>
+        </w:rPr>
+        <w:t>Cannot throw new and broader checked exception.</w:t>
+      </w:r>
+    </w:p>
+    <w:p>
+      <w:pPr>
+        <w:pStyle w:val="NoSpacing"/>
+        <w:numPr>
+          <w:ilvl w:val="0"/>
+          <w:numId w:val="57"/>
+        </w:numPr>
+        <w:rPr>
+          <w:sz w:val="24"/>
+          <w:szCs w:val="24"/>
+        </w:rPr>
+      </w:pPr>
+      <w:r>
+        <w:rPr>
+          <w:sz w:val="24"/>
+          <w:szCs w:val="24"/>
+        </w:rPr>
+        <w:t>Advantage</w:t>
+      </w:r>
+    </w:p>
+    <w:p>
+      <w:pPr>
+        <w:pStyle w:val="NoSpacing"/>
+        <w:numPr>
+          <w:ilvl w:val="1"/>
+          <w:numId w:val="57"/>
+        </w:numPr>
+        <w:rPr>
+          <w:sz w:val="24"/>
+          <w:szCs w:val="24"/>
+        </w:rPr>
+      </w:pPr>
+      <w:r>
+        <w:rPr>
+          <w:sz w:val="24"/>
+          <w:szCs w:val="24"/>
+        </w:rPr>
+        <w:t xml:space="preserve">You can change the default implementation of parent class methods into sub class. </w:t>
+      </w:r>
+    </w:p>
+    <w:p>
+      <w:pPr>
+        <w:pStyle w:val="NoSpacing"/>
+        <w:rPr>
+          <w:sz w:val="24"/>
+          <w:szCs w:val="24"/>
+        </w:rPr>
+      </w:pPr>
+    </w:p>
+    <w:p>
+      <w:pPr>
+        <w:pStyle w:val="NoSpacing"/>
+        <w:rPr>
+          <w:b/>
+          <w:bCs/>
+          <w:sz w:val="24"/>
+          <w:szCs w:val="24"/>
+          <w:u w:val="single"/>
+        </w:rPr>
+      </w:pPr>
+    </w:p>
+    <w:p>
+      <w:pPr>
+        <w:rPr>
+          <w:b/>
+          <w:bCs/>
+          <w:sz w:val="24"/>
+          <w:szCs w:val="24"/>
+          <w:u w:val="single"/>
+        </w:rPr>
+      </w:pPr>
+      <w:r>
+        <w:rPr>
+          <w:b/>
+          <w:bCs/>
+          <w:sz w:val="24"/>
+          <w:szCs w:val="24"/>
+          <w:u w:val="single"/>
+        </w:rPr>
+        <w:t xml:space="preserve">Runtime Polymorphism </w:t>
+      </w:r>
+    </w:p>
+    <w:p>
+      <w:pPr>
+        <w:pStyle w:val="NoSpacing"/>
+        <w:numPr>
+          <w:ilvl w:val="0"/>
+          <w:numId w:val="58"/>
+        </w:numPr>
+        <w:rPr>
+          <w:sz w:val="24"/>
+          <w:szCs w:val="24"/>
+        </w:rPr>
+      </w:pPr>
+      <w:r>
+        <w:rPr>
+          <w:sz w:val="24"/>
+          <w:szCs w:val="24"/>
+        </w:rPr>
+        <w:t xml:space="preserve">It is a way to call a </w:t>
+      </w:r>
+      <w:proofErr w:type="gramStart"/>
+      <w:r>
+        <w:rPr>
+          <w:sz w:val="24"/>
+          <w:szCs w:val="24"/>
+        </w:rPr>
+        <w:t>methods</w:t>
+      </w:r>
+      <w:proofErr w:type="gramEnd"/>
+      <w:r>
+        <w:rPr>
+          <w:sz w:val="24"/>
+          <w:szCs w:val="24"/>
+        </w:rPr>
+        <w:t xml:space="preserve"> dynamically using </w:t>
+      </w:r>
+      <w:proofErr w:type="spellStart"/>
+      <w:r>
+        <w:rPr>
+          <w:sz w:val="24"/>
+          <w:szCs w:val="24"/>
+        </w:rPr>
+        <w:t>a</w:t>
+      </w:r>
+      <w:proofErr w:type="spellEnd"/>
+      <w:r>
+        <w:rPr>
+          <w:sz w:val="24"/>
+          <w:szCs w:val="24"/>
+        </w:rPr>
+        <w:t xml:space="preserve"> object at run time of the program.</w:t>
+      </w:r>
+    </w:p>
+    <w:p>
+      <w:pPr>
+        <w:pStyle w:val="NoSpacing"/>
+        <w:numPr>
+          <w:ilvl w:val="0"/>
+          <w:numId w:val="58"/>
+        </w:numPr>
+        <w:rPr>
+          <w:sz w:val="24"/>
+          <w:szCs w:val="24"/>
+        </w:rPr>
+      </w:pPr>
+      <w:r>
+        <w:rPr>
+          <w:sz w:val="24"/>
+          <w:szCs w:val="24"/>
+        </w:rPr>
+        <w:t>To achieve runtime polymorphism following steps needs to follow</w:t>
+      </w:r>
+    </w:p>
+    <w:p>
+      <w:pPr>
+        <w:pStyle w:val="NoSpacing"/>
+        <w:numPr>
+          <w:ilvl w:val="1"/>
+          <w:numId w:val="58"/>
+        </w:numPr>
+        <w:rPr>
+          <w:sz w:val="24"/>
+          <w:szCs w:val="24"/>
+        </w:rPr>
+      </w:pPr>
+      <w:r>
+        <w:rPr>
+          <w:sz w:val="24"/>
+          <w:szCs w:val="24"/>
+        </w:rPr>
+        <w:t>There must be an inheritance between the classes.</w:t>
+      </w:r>
+    </w:p>
+    <w:p>
+      <w:pPr>
+        <w:pStyle w:val="NoSpacing"/>
+        <w:numPr>
+          <w:ilvl w:val="1"/>
+          <w:numId w:val="58"/>
+        </w:numPr>
+        <w:rPr>
+          <w:sz w:val="24"/>
+          <w:szCs w:val="24"/>
+        </w:rPr>
+      </w:pPr>
+      <w:r>
+        <w:rPr>
+          <w:sz w:val="24"/>
+          <w:szCs w:val="24"/>
+        </w:rPr>
+        <w:t>The method must be override.</w:t>
+      </w:r>
+    </w:p>
+    <w:p>
+      <w:pPr>
+        <w:pStyle w:val="NoSpacing"/>
+        <w:numPr>
+          <w:ilvl w:val="1"/>
+          <w:numId w:val="58"/>
+        </w:numPr>
+        <w:rPr>
+          <w:sz w:val="24"/>
+          <w:szCs w:val="24"/>
+        </w:rPr>
+      </w:pPr>
+      <w:r>
+        <w:rPr>
+          <w:sz w:val="24"/>
+          <w:szCs w:val="24"/>
+        </w:rPr>
+        <w:t>Method call happened using a polymorphic object.</w:t>
       </w:r>
     </w:p>
     <w:p>
@@ -13557,6 +14573,126 @@
   </w:num>
   <w:num w:numId="54" w16cid:durableId="2104641449">
     <w:abstractNumId w:val="45"/>
+    <w:lvlOverride w:ilvl="0">
+      <w:startOverride w:val="1"/>
+    </w:lvlOverride>
+    <w:lvlOverride w:ilvl="1">
+      <w:startOverride w:val="1"/>
+    </w:lvlOverride>
+    <w:lvlOverride w:ilvl="2">
+      <w:startOverride w:val="1"/>
+    </w:lvlOverride>
+    <w:lvlOverride w:ilvl="3">
+      <w:startOverride w:val="1"/>
+    </w:lvlOverride>
+    <w:lvlOverride w:ilvl="4">
+      <w:startOverride w:val="1"/>
+    </w:lvlOverride>
+    <w:lvlOverride w:ilvl="5">
+      <w:startOverride w:val="1"/>
+    </w:lvlOverride>
+    <w:lvlOverride w:ilvl="6">
+      <w:startOverride w:val="1"/>
+    </w:lvlOverride>
+    <w:lvlOverride w:ilvl="7">
+      <w:startOverride w:val="1"/>
+    </w:lvlOverride>
+    <w:lvlOverride w:ilvl="8">
+      <w:startOverride w:val="1"/>
+    </w:lvlOverride>
+  </w:num>
+  <w:num w:numId="55" w16cid:durableId="786654307">
+    <w:abstractNumId w:val="34"/>
+    <w:lvlOverride w:ilvl="0">
+      <w:startOverride w:val="1"/>
+    </w:lvlOverride>
+    <w:lvlOverride w:ilvl="1">
+      <w:startOverride w:val="1"/>
+    </w:lvlOverride>
+    <w:lvlOverride w:ilvl="2">
+      <w:startOverride w:val="1"/>
+    </w:lvlOverride>
+    <w:lvlOverride w:ilvl="3">
+      <w:startOverride w:val="1"/>
+    </w:lvlOverride>
+    <w:lvlOverride w:ilvl="4">
+      <w:startOverride w:val="1"/>
+    </w:lvlOverride>
+    <w:lvlOverride w:ilvl="5">
+      <w:startOverride w:val="1"/>
+    </w:lvlOverride>
+    <w:lvlOverride w:ilvl="6">
+      <w:startOverride w:val="1"/>
+    </w:lvlOverride>
+    <w:lvlOverride w:ilvl="7">
+      <w:startOverride w:val="1"/>
+    </w:lvlOverride>
+    <w:lvlOverride w:ilvl="8">
+      <w:startOverride w:val="1"/>
+    </w:lvlOverride>
+  </w:num>
+  <w:num w:numId="56" w16cid:durableId="189926479">
+    <w:abstractNumId w:val="38"/>
+    <w:lvlOverride w:ilvl="0">
+      <w:startOverride w:val="1"/>
+    </w:lvlOverride>
+    <w:lvlOverride w:ilvl="1">
+      <w:startOverride w:val="1"/>
+    </w:lvlOverride>
+    <w:lvlOverride w:ilvl="2">
+      <w:startOverride w:val="1"/>
+    </w:lvlOverride>
+    <w:lvlOverride w:ilvl="3">
+      <w:startOverride w:val="1"/>
+    </w:lvlOverride>
+    <w:lvlOverride w:ilvl="4">
+      <w:startOverride w:val="1"/>
+    </w:lvlOverride>
+    <w:lvlOverride w:ilvl="5">
+      <w:startOverride w:val="1"/>
+    </w:lvlOverride>
+    <w:lvlOverride w:ilvl="6">
+      <w:startOverride w:val="1"/>
+    </w:lvlOverride>
+    <w:lvlOverride w:ilvl="7">
+      <w:startOverride w:val="1"/>
+    </w:lvlOverride>
+    <w:lvlOverride w:ilvl="8">
+      <w:startOverride w:val="1"/>
+    </w:lvlOverride>
+  </w:num>
+  <w:num w:numId="57" w16cid:durableId="930744598">
+    <w:abstractNumId w:val="44"/>
+    <w:lvlOverride w:ilvl="0">
+      <w:startOverride w:val="1"/>
+    </w:lvlOverride>
+    <w:lvlOverride w:ilvl="1">
+      <w:startOverride w:val="1"/>
+    </w:lvlOverride>
+    <w:lvlOverride w:ilvl="2">
+      <w:startOverride w:val="1"/>
+    </w:lvlOverride>
+    <w:lvlOverride w:ilvl="3">
+      <w:startOverride w:val="1"/>
+    </w:lvlOverride>
+    <w:lvlOverride w:ilvl="4">
+      <w:startOverride w:val="1"/>
+    </w:lvlOverride>
+    <w:lvlOverride w:ilvl="5">
+      <w:startOverride w:val="1"/>
+    </w:lvlOverride>
+    <w:lvlOverride w:ilvl="6">
+      <w:startOverride w:val="1"/>
+    </w:lvlOverride>
+    <w:lvlOverride w:ilvl="7">
+      <w:startOverride w:val="1"/>
+    </w:lvlOverride>
+    <w:lvlOverride w:ilvl="8">
+      <w:startOverride w:val="1"/>
+    </w:lvlOverride>
+  </w:num>
+  <w:num w:numId="58" w16cid:durableId="325326072">
+    <w:abstractNumId w:val="18"/>
     <w:lvlOverride w:ilvl="0">
       <w:startOverride w:val="1"/>
     </w:lvlOverride>

</xml_diff>

<commit_message>
Overriding and Runtime Polymorphism
Overriding and Runtime Polymorphism
</commit_message>
<xml_diff>
--- a/docs/CoreJava.docx
+++ b/docs/CoreJava.docx
@@ -629,7 +629,15 @@
         <w:ind w:left="720"/>
       </w:pPr>
       <w:r>
-        <w:t>Download the Installer for you operating System.</w:t>
+        <w:t xml:space="preserve">Download the Installer for </w:t>
+      </w:r>
+      <w:proofErr w:type="gramStart"/>
+      <w:r>
+        <w:t>you</w:t>
+      </w:r>
+      <w:proofErr w:type="gramEnd"/>
+      <w:r>
+        <w:t xml:space="preserve"> operating System.</w:t>
       </w:r>
     </w:p>
     <w:p>
@@ -678,7 +686,7 @@
           <w:noProof/>
         </w:rPr>
         <w:drawing>
-          <wp:anchor distT="0" distB="0" distL="114300" distR="114300" simplePos="0" relativeHeight="251658240" behindDoc="0" locked="0" layoutInCell="1" allowOverlap="1" wp14:anchorId="1E71C9DF" wp14:editId="2112CA2C">
+          <wp:anchor distT="0" distB="0" distL="114300" distR="114300" simplePos="0" relativeHeight="251658240" behindDoc="0" locked="0" layoutInCell="1" allowOverlap="1" wp14:anchorId="1E71C9DF" wp14:editId="67021DB5">
             <wp:simplePos x="0" y="0"/>
             <wp:positionH relativeFrom="column">
               <wp:posOffset>740410</wp:posOffset>
@@ -1803,7 +1811,23 @@
           <w:b/>
           <w:bCs/>
         </w:rPr>
-        <w:t>public static void main(String args[])</w:t>
+        <w:t xml:space="preserve">public static void </w:t>
+      </w:r>
+      <w:proofErr w:type="gramStart"/>
+      <w:r>
+        <w:rPr>
+          <w:b/>
+          <w:bCs/>
+        </w:rPr>
+        <w:t>main(</w:t>
+      </w:r>
+      <w:proofErr w:type="gramEnd"/>
+      <w:r>
+        <w:rPr>
+          <w:b/>
+          <w:bCs/>
+        </w:rPr>
+        <w:t>String args[])</w:t>
       </w:r>
     </w:p>
     <w:p>
@@ -1870,8 +1894,13 @@
           <w:numId w:val="4"/>
         </w:numPr>
       </w:pPr>
-      <w:r>
-        <w:t>These statement executes and produce an output</w:t>
+      <w:proofErr w:type="gramStart"/>
+      <w:r>
+        <w:t>These statement</w:t>
+      </w:r>
+      <w:proofErr w:type="gramEnd"/>
+      <w:r>
+        <w:t xml:space="preserve"> executes and produce an output</w:t>
       </w:r>
     </w:p>
     <w:p>
@@ -1883,7 +1912,15 @@
         </w:numPr>
       </w:pPr>
       <w:r>
-        <w:t>To print the output you can use following line of code</w:t>
+        <w:t xml:space="preserve">To print the </w:t>
+      </w:r>
+      <w:proofErr w:type="gramStart"/>
+      <w:r>
+        <w:t>output</w:t>
+      </w:r>
+      <w:proofErr w:type="gramEnd"/>
+      <w:r>
+        <w:t xml:space="preserve"> you can use following line of code</w:t>
       </w:r>
     </w:p>
     <w:p>
@@ -2103,7 +2140,15 @@
         </w:rPr>
       </w:pPr>
       <w:r>
-        <w:t>As an outcome of the compilation you will get a .class file.</w:t>
+        <w:t xml:space="preserve">As an outcome of the </w:t>
+      </w:r>
+      <w:proofErr w:type="gramStart"/>
+      <w:r>
+        <w:t>compilation</w:t>
+      </w:r>
+      <w:proofErr w:type="gramEnd"/>
+      <w:r>
+        <w:t xml:space="preserve"> you will get a .class file.</w:t>
       </w:r>
     </w:p>
     <w:p>
@@ -2241,7 +2286,15 @@
         </w:numPr>
       </w:pPr>
       <w:r>
-        <w:t>You can create multiple java classes in a file but, only one class must be public and your java file name must be save as a public class name.</w:t>
+        <w:t xml:space="preserve">You can create multiple java classes in a file but, only one class must be public and your java file name must be </w:t>
+      </w:r>
+      <w:proofErr w:type="gramStart"/>
+      <w:r>
+        <w:t>save</w:t>
+      </w:r>
+      <w:proofErr w:type="gramEnd"/>
+      <w:r>
+        <w:t xml:space="preserve"> as a public class name.</w:t>
       </w:r>
     </w:p>
     <w:p>
@@ -2294,7 +2347,7 @@
           <w:noProof/>
         </w:rPr>
         <w:drawing>
-          <wp:inline distT="0" distB="0" distL="0" distR="0" wp14:anchorId="46152965" wp14:editId="1789EB41">
+          <wp:inline distT="0" distB="0" distL="0" distR="0" wp14:anchorId="46152965" wp14:editId="00696987">
             <wp:extent cx="3752850" cy="1148715"/>
             <wp:effectExtent l="0" t="0" r="0" b="0"/>
             <wp:docPr id="1464995463" name="Picture 1"/>
@@ -2416,7 +2469,15 @@
         </w:numPr>
       </w:pPr>
       <w:r>
-        <w:t>There are total 52 words are reserve by java.</w:t>
+        <w:t xml:space="preserve">There </w:t>
+      </w:r>
+      <w:proofErr w:type="gramStart"/>
+      <w:r>
+        <w:t>are</w:t>
+      </w:r>
+      <w:proofErr w:type="gramEnd"/>
+      <w:r>
+        <w:t xml:space="preserve"> total 52 words are reserve by java.</w:t>
       </w:r>
     </w:p>
     <w:p>
@@ -2428,7 +2489,15 @@
         </w:numPr>
       </w:pPr>
       <w:r>
-        <w:t>All keyword are in small case only.</w:t>
+        <w:t xml:space="preserve">All keyword </w:t>
+      </w:r>
+      <w:proofErr w:type="gramStart"/>
+      <w:r>
+        <w:t>are</w:t>
+      </w:r>
+      <w:proofErr w:type="gramEnd"/>
+      <w:r>
+        <w:t xml:space="preserve"> in small case only.</w:t>
       </w:r>
     </w:p>
     <w:p>
@@ -2560,7 +2629,15 @@
         </w:rPr>
       </w:pPr>
       <w:r>
-        <w:t>Identifier can contains alphabets, symbol, number.</w:t>
+        <w:t xml:space="preserve">Identifier can </w:t>
+      </w:r>
+      <w:proofErr w:type="gramStart"/>
+      <w:r>
+        <w:t>contains</w:t>
+      </w:r>
+      <w:proofErr w:type="gramEnd"/>
+      <w:r>
+        <w:t xml:space="preserve"> alphabets, symbol, number.</w:t>
       </w:r>
     </w:p>
     <w:p>
@@ -2877,7 +2954,15 @@
         </w:rPr>
       </w:pPr>
       <w:r>
-        <w:t>Literals are the values, mostly string values are also consider as a literal.</w:t>
+        <w:t xml:space="preserve">Literals are the values, mostly string values are also </w:t>
+      </w:r>
+      <w:proofErr w:type="gramStart"/>
+      <w:r>
+        <w:t>consider</w:t>
+      </w:r>
+      <w:proofErr w:type="gramEnd"/>
+      <w:r>
+        <w:t xml:space="preserve"> as a literal.</w:t>
       </w:r>
     </w:p>
     <w:p>
@@ -2892,7 +2977,15 @@
         </w:rPr>
       </w:pPr>
       <w:r>
-        <w:t>The values which is reserve by java is also known are literals. These values are also consider as keyword.</w:t>
+        <w:t xml:space="preserve">The values which is reserve by java is also known are literals. These values are also </w:t>
+      </w:r>
+      <w:proofErr w:type="gramStart"/>
+      <w:r>
+        <w:t>consider</w:t>
+      </w:r>
+      <w:proofErr w:type="gramEnd"/>
+      <w:r>
+        <w:t xml:space="preserve"> as keyword.</w:t>
       </w:r>
     </w:p>
     <w:p>
@@ -3252,7 +3345,15 @@
         <w:pStyle w:val="NoSpacing"/>
       </w:pPr>
       <w:r>
-        <w:t>Create a java class where store the Student data and print the student details</w:t>
+        <w:t xml:space="preserve">Create a java class where store the </w:t>
+      </w:r>
+      <w:proofErr w:type="gramStart"/>
+      <w:r>
+        <w:t>Student</w:t>
+      </w:r>
+      <w:proofErr w:type="gramEnd"/>
+      <w:r>
+        <w:t xml:space="preserve"> data and print the student details</w:t>
       </w:r>
     </w:p>
     <w:p>
@@ -3443,7 +3544,15 @@
         <w:ind w:left="720"/>
       </w:pPr>
       <w:r>
-        <w:t xml:space="preserve">This operator is use to compare the values which is also known as conditional/Logic/Boolean expression. This operator always return the boolean (true or false) output  </w:t>
+        <w:t xml:space="preserve">This operator is use to compare the values which is also known as conditional/Logic/Boolean expression. This operator always </w:t>
+      </w:r>
+      <w:proofErr w:type="gramStart"/>
+      <w:r>
+        <w:t>return</w:t>
+      </w:r>
+      <w:proofErr w:type="gramEnd"/>
+      <w:r>
+        <w:t xml:space="preserve"> the boolean (true or false) output  </w:t>
       </w:r>
     </w:p>
     <w:p>
@@ -3521,7 +3630,7 @@
           <w:noProof/>
         </w:rPr>
         <w:drawing>
-          <wp:inline distT="0" distB="0" distL="0" distR="0" wp14:anchorId="25EA8054" wp14:editId="12EC8A7F">
+          <wp:inline distT="0" distB="0" distL="0" distR="0" wp14:anchorId="25EA8054" wp14:editId="73683941">
             <wp:extent cx="2006600" cy="685800"/>
             <wp:effectExtent l="0" t="0" r="0" b="0"/>
             <wp:docPr id="14654300" name="Picture 3"/>
@@ -3708,7 +3817,15 @@
         <w:ind w:left="720"/>
       </w:pPr>
       <w:r>
-        <w:t>In this there are 2 symbol is used ? and : here ? is an if condition and : is an else part.</w:t>
+        <w:t xml:space="preserve">In this there are 2 symbol is </w:t>
+      </w:r>
+      <w:proofErr w:type="gramStart"/>
+      <w:r>
+        <w:t>used ?</w:t>
+      </w:r>
+      <w:proofErr w:type="gramEnd"/>
+      <w:r>
+        <w:t xml:space="preserve"> and : here ? is an if condition and : is an else part.</w:t>
       </w:r>
     </w:p>
     <w:p>
@@ -3728,7 +3845,7 @@
           <w:noProof/>
         </w:rPr>
         <w:drawing>
-          <wp:inline distT="0" distB="0" distL="0" distR="0" wp14:anchorId="1C15CD15" wp14:editId="35081A7A">
+          <wp:inline distT="0" distB="0" distL="0" distR="0" wp14:anchorId="1C15CD15" wp14:editId="6F679266">
             <wp:extent cx="3022600" cy="635000"/>
             <wp:effectExtent l="0" t="0" r="6350" b="0"/>
             <wp:docPr id="289494993" name="Picture 1"/>
@@ -3860,7 +3977,15 @@
         </w:numPr>
       </w:pPr>
       <w:r>
-        <w:t>Along with variable and methods you can also create constructor and class(inner class)</w:t>
+        <w:t xml:space="preserve">Along with variable and methods you can also create constructor and </w:t>
+      </w:r>
+      <w:proofErr w:type="gramStart"/>
+      <w:r>
+        <w:t>class(</w:t>
+      </w:r>
+      <w:proofErr w:type="gramEnd"/>
+      <w:r>
+        <w:t>inner class)</w:t>
       </w:r>
     </w:p>
     <w:p>
@@ -4034,7 +4159,15 @@
         <w:t>input parameters</w:t>
       </w:r>
       <w:r>
-        <w:t xml:space="preserve">. There can be one or more input parameters for a methods. The values pass to the parameters are called </w:t>
+        <w:t xml:space="preserve">. There can be one or more input parameters for a </w:t>
+      </w:r>
+      <w:proofErr w:type="gramStart"/>
+      <w:r>
+        <w:t>methods</w:t>
+      </w:r>
+      <w:proofErr w:type="gramEnd"/>
+      <w:r>
+        <w:t xml:space="preserve">. The values pass to the parameters are called </w:t>
       </w:r>
       <w:r>
         <w:rPr>
@@ -4242,7 +4375,15 @@
         </w:numPr>
       </w:pPr>
       <w:r>
-        <w:t>Using Object you can access the properties (variable &amp; method) of the class.</w:t>
+        <w:t xml:space="preserve">Using </w:t>
+      </w:r>
+      <w:proofErr w:type="gramStart"/>
+      <w:r>
+        <w:t>Object</w:t>
+      </w:r>
+      <w:proofErr w:type="gramEnd"/>
+      <w:r>
+        <w:t xml:space="preserve"> you can access the properties (variable &amp; method) of the class.</w:t>
       </w:r>
     </w:p>
     <w:p>
@@ -4291,7 +4432,7 @@
           <w:szCs w:val="32"/>
         </w:rPr>
         <w:drawing>
-          <wp:inline distT="0" distB="0" distL="0" distR="0" wp14:anchorId="132F6670" wp14:editId="2D3DC054">
+          <wp:inline distT="0" distB="0" distL="0" distR="0" wp14:anchorId="132F6670" wp14:editId="41B8F3A3">
             <wp:extent cx="3735606" cy="2257727"/>
             <wp:effectExtent l="0" t="0" r="0" b="0"/>
             <wp:docPr id="21" name="Picture 21"/>
@@ -4408,7 +4549,15 @@
         </w:numPr>
       </w:pPr>
       <w:r>
-        <w:t>This memory based on LIFO (Last In First Out)</w:t>
+        <w:t xml:space="preserve">This memory based on LIFO (Last </w:t>
+      </w:r>
+      <w:proofErr w:type="gramStart"/>
+      <w:r>
+        <w:t>In</w:t>
+      </w:r>
+      <w:proofErr w:type="gramEnd"/>
+      <w:r>
+        <w:t xml:space="preserve"> First Out)</w:t>
       </w:r>
     </w:p>
     <w:p>
@@ -4456,7 +4605,15 @@
         </w:numPr>
       </w:pPr>
       <w:r>
-        <w:t>This memory get cleared as a part of Garbage collection (GC) processor</w:t>
+        <w:t xml:space="preserve">This memory </w:t>
+      </w:r>
+      <w:proofErr w:type="gramStart"/>
+      <w:r>
+        <w:t>get</w:t>
+      </w:r>
+      <w:proofErr w:type="gramEnd"/>
+      <w:r>
+        <w:t xml:space="preserve"> cleared as a part of Garbage collection (GC) processor</w:t>
       </w:r>
     </w:p>
     <w:p>
@@ -4718,7 +4875,15 @@
         </w:rPr>
       </w:pPr>
       <w:r>
-        <w:t xml:space="preserve">Using String class you can </w:t>
+        <w:t xml:space="preserve">Using String </w:t>
+      </w:r>
+      <w:proofErr w:type="gramStart"/>
+      <w:r>
+        <w:t>class</w:t>
+      </w:r>
+      <w:proofErr w:type="gramEnd"/>
+      <w:r>
+        <w:t xml:space="preserve"> you can </w:t>
       </w:r>
       <w:r>
         <w:rPr>
@@ -4772,12 +4937,21 @@
       <w:r>
         <w:t xml:space="preserve">String class present inside </w:t>
       </w:r>
-      <w:r>
-        <w:rPr>
-          <w:b/>
-          <w:bCs/>
-        </w:rPr>
-        <w:t>java.lang package</w:t>
+      <w:proofErr w:type="gramStart"/>
+      <w:r>
+        <w:rPr>
+          <w:b/>
+          <w:bCs/>
+        </w:rPr>
+        <w:t>java.lang</w:t>
+      </w:r>
+      <w:proofErr w:type="gramEnd"/>
+      <w:r>
+        <w:rPr>
+          <w:b/>
+          <w:bCs/>
+        </w:rPr>
+        <w:t xml:space="preserve"> package</w:t>
       </w:r>
       <w:r>
         <w:rPr>
@@ -4845,7 +5019,15 @@
         <w:t>To</w:t>
       </w:r>
       <w:r>
-        <w:t xml:space="preserve"> define string value you have to create Object of String class.</w:t>
+        <w:t xml:space="preserve"> define string </w:t>
+      </w:r>
+      <w:proofErr w:type="gramStart"/>
+      <w:r>
+        <w:t>value</w:t>
+      </w:r>
+      <w:proofErr w:type="gramEnd"/>
+      <w:r>
+        <w:t xml:space="preserve"> you have to create Object of String class.</w:t>
       </w:r>
     </w:p>
     <w:p>
@@ -5226,7 +5408,15 @@
         </w:numPr>
       </w:pPr>
       <w:r>
-        <w:t>This class is present inside java.util package.</w:t>
+        <w:t xml:space="preserve">This class is present inside </w:t>
+      </w:r>
+      <w:proofErr w:type="gramStart"/>
+      <w:r>
+        <w:t>java.util</w:t>
+      </w:r>
+      <w:proofErr w:type="gramEnd"/>
+      <w:r>
+        <w:t xml:space="preserve"> package.</w:t>
       </w:r>
     </w:p>
     <w:p>
@@ -5238,7 +5428,15 @@
         </w:numPr>
       </w:pPr>
       <w:r>
-        <w:t>Using this class you can accept the data from user at the time of program execution.</w:t>
+        <w:t xml:space="preserve">Using this </w:t>
+      </w:r>
+      <w:proofErr w:type="gramStart"/>
+      <w:r>
+        <w:t>class</w:t>
+      </w:r>
+      <w:proofErr w:type="gramEnd"/>
+      <w:r>
+        <w:t xml:space="preserve"> you can accept the data from user at the time of program execution.</w:t>
       </w:r>
     </w:p>
     <w:p>
@@ -5262,7 +5460,15 @@
         </w:numPr>
       </w:pPr>
       <w:r>
-        <w:t>To use a scanner class you have to create an object of it and using method you can accept values at runtime.</w:t>
+        <w:t xml:space="preserve">To use a scanner </w:t>
+      </w:r>
+      <w:proofErr w:type="gramStart"/>
+      <w:r>
+        <w:t>class</w:t>
+      </w:r>
+      <w:proofErr w:type="gramEnd"/>
+      <w:r>
+        <w:t xml:space="preserve"> you have to create an object of it and using method you can accept values at runtime.</w:t>
       </w:r>
     </w:p>
     <w:p>
@@ -5412,8 +5618,13 @@
       <w:r>
         <w:t xml:space="preserve">Select and </w:t>
       </w:r>
-      <w:r>
-        <w:t>Right click on the “src” folder -&gt; Go To “New” option -&gt; Click on “Class” option</w:t>
+      <w:proofErr w:type="gramStart"/>
+      <w:r>
+        <w:t>Right</w:t>
+      </w:r>
+      <w:proofErr w:type="gramEnd"/>
+      <w:r>
+        <w:t xml:space="preserve"> click on the “src” folder -&gt; Go To “New” option -&gt; Click on “Class” option</w:t>
       </w:r>
     </w:p>
     <w:p>
@@ -5518,7 +5729,15 @@
         </w:numPr>
       </w:pPr>
       <w:r>
-        <w:t>Wrapping of data member(Variable) and member function(Methods) into single unit.</w:t>
+        <w:t xml:space="preserve">Wrapping of data </w:t>
+      </w:r>
+      <w:proofErr w:type="gramStart"/>
+      <w:r>
+        <w:t>member(</w:t>
+      </w:r>
+      <w:proofErr w:type="gramEnd"/>
+      <w:r>
+        <w:t>Variable) and member function(Methods) into single unit.</w:t>
       </w:r>
     </w:p>
     <w:p>
@@ -5616,7 +5835,15 @@
         </w:numPr>
       </w:pPr>
       <w:r>
-        <w:t>One thing/Object having a multiple forms.</w:t>
+        <w:t xml:space="preserve">One thing/Object having a </w:t>
+      </w:r>
+      <w:proofErr w:type="gramStart"/>
+      <w:r>
+        <w:t>multiple forms</w:t>
+      </w:r>
+      <w:proofErr w:type="gramEnd"/>
+      <w:r>
+        <w:t>.</w:t>
       </w:r>
     </w:p>
     <w:p>
@@ -5755,8 +5982,13 @@
           <w:numId w:val="18"/>
         </w:numPr>
       </w:pPr>
-      <w:r>
-        <w:t>toString()</w:t>
+      <w:proofErr w:type="gramStart"/>
+      <w:r>
+        <w:t>toString(</w:t>
+      </w:r>
+      <w:proofErr w:type="gramEnd"/>
+      <w:r>
+        <w:t>)</w:t>
       </w:r>
     </w:p>
     <w:p>
@@ -5767,8 +5999,13 @@
           <w:numId w:val="18"/>
         </w:numPr>
       </w:pPr>
-      <w:r>
-        <w:t>hashCode()</w:t>
+      <w:proofErr w:type="gramStart"/>
+      <w:r>
+        <w:t>hashCode(</w:t>
+      </w:r>
+      <w:proofErr w:type="gramEnd"/>
+      <w:r>
+        <w:t>)</w:t>
       </w:r>
     </w:p>
     <w:p>
@@ -5779,8 +6016,13 @@
           <w:numId w:val="18"/>
         </w:numPr>
       </w:pPr>
-      <w:r>
-        <w:t>getClass()</w:t>
+      <w:proofErr w:type="gramStart"/>
+      <w:r>
+        <w:t>getClass(</w:t>
+      </w:r>
+      <w:proofErr w:type="gramEnd"/>
+      <w:r>
+        <w:t>)</w:t>
       </w:r>
     </w:p>
     <w:p>
@@ -5791,8 +6033,13 @@
           <w:numId w:val="18"/>
         </w:numPr>
       </w:pPr>
-      <w:r>
-        <w:t>equals()</w:t>
+      <w:proofErr w:type="gramStart"/>
+      <w:r>
+        <w:t>equals(</w:t>
+      </w:r>
+      <w:proofErr w:type="gramEnd"/>
+      <w:r>
+        <w:t>)</w:t>
       </w:r>
     </w:p>
     <w:p>
@@ -5803,8 +6050,13 @@
           <w:numId w:val="18"/>
         </w:numPr>
       </w:pPr>
-      <w:r>
-        <w:t>finalized()</w:t>
+      <w:proofErr w:type="gramStart"/>
+      <w:r>
+        <w:t>finalized(</w:t>
+      </w:r>
+      <w:proofErr w:type="gramEnd"/>
+      <w:r>
+        <w:t>)</w:t>
       </w:r>
     </w:p>
     <w:p>
@@ -5815,8 +6067,13 @@
           <w:numId w:val="18"/>
         </w:numPr>
       </w:pPr>
-      <w:r>
-        <w:t>wait(), wait(long), wait(long, int)</w:t>
+      <w:proofErr w:type="gramStart"/>
+      <w:r>
+        <w:t>wait(</w:t>
+      </w:r>
+      <w:proofErr w:type="gramEnd"/>
+      <w:r>
+        <w:t>), wait(long), wait(long, int)</w:t>
       </w:r>
     </w:p>
     <w:p>
@@ -5827,8 +6084,13 @@
           <w:numId w:val="18"/>
         </w:numPr>
       </w:pPr>
-      <w:r>
-        <w:t>notify()</w:t>
+      <w:proofErr w:type="gramStart"/>
+      <w:r>
+        <w:t>notify(</w:t>
+      </w:r>
+      <w:proofErr w:type="gramEnd"/>
+      <w:r>
+        <w:t>)</w:t>
       </w:r>
     </w:p>
     <w:p>
@@ -5839,8 +6101,13 @@
           <w:numId w:val="18"/>
         </w:numPr>
       </w:pPr>
-      <w:r>
-        <w:t>notifyAll()</w:t>
+      <w:proofErr w:type="gramStart"/>
+      <w:r>
+        <w:t>notifyAll(</w:t>
+      </w:r>
+      <w:proofErr w:type="gramEnd"/>
+      <w:r>
+        <w:t>)</w:t>
       </w:r>
     </w:p>
     <w:p>
@@ -5909,7 +6176,15 @@
         </w:numPr>
       </w:pPr>
       <w:r>
-        <w:t xml:space="preserve">Every class has a constructor, If you do not provide any constructor manually then, java will provide a default constructor internally and if you are providing any constructor then, java is not responsible to provide any constructor. </w:t>
+        <w:t xml:space="preserve">Every class has a constructor, </w:t>
+      </w:r>
+      <w:proofErr w:type="gramStart"/>
+      <w:r>
+        <w:t>If</w:t>
+      </w:r>
+      <w:proofErr w:type="gramEnd"/>
+      <w:r>
+        <w:t xml:space="preserve"> you do not provide any constructor manually then, java will provide a default constructor internally and if you are providing any constructor then, java is not responsible to provide any constructor. </w:t>
       </w:r>
     </w:p>
     <w:p>
@@ -6072,7 +6347,15 @@
         </w:numPr>
       </w:pPr>
       <w:r>
-        <w:t xml:space="preserve">By Default every java constructor has a first line as super(); which give call to a parent class default or no param constructor. </w:t>
+        <w:t xml:space="preserve">By Default every java constructor has a first line as </w:t>
+      </w:r>
+      <w:proofErr w:type="gramStart"/>
+      <w:r>
+        <w:t>super(</w:t>
+      </w:r>
+      <w:proofErr w:type="gramEnd"/>
+      <w:r>
+        <w:t xml:space="preserve">); which give call to a parent class default or no param constructor. </w:t>
       </w:r>
     </w:p>
     <w:p>
@@ -6115,7 +6398,15 @@
         </w:numPr>
       </w:pPr>
       <w:r>
-        <w:t>Using this keyword you can access the properties of same class.</w:t>
+        <w:t xml:space="preserve">Using this </w:t>
+      </w:r>
+      <w:proofErr w:type="gramStart"/>
+      <w:r>
+        <w:t>keyword</w:t>
+      </w:r>
+      <w:proofErr w:type="gramEnd"/>
+      <w:r>
+        <w:t xml:space="preserve"> you can access the properties of same class.</w:t>
       </w:r>
     </w:p>
     <w:p>
@@ -6287,7 +6578,15 @@
         </w:numPr>
       </w:pPr>
       <w:r>
-        <w:t xml:space="preserve">By making method as final you can restrict the method implementation changes by overriding the method. The implementation of the method is fixed for all the users. </w:t>
+        <w:t xml:space="preserve">By making method as </w:t>
+      </w:r>
+      <w:proofErr w:type="gramStart"/>
+      <w:r>
+        <w:t>final</w:t>
+      </w:r>
+      <w:proofErr w:type="gramEnd"/>
+      <w:r>
+        <w:t xml:space="preserve"> you can restrict the method implementation changes by overriding the method. The implementation of the method is fixed for all the users. </w:t>
       </w:r>
     </w:p>
     <w:p>
@@ -6299,7 +6598,15 @@
         </w:numPr>
       </w:pPr>
       <w:r>
-        <w:t>Final classes cannot be inherit.</w:t>
+        <w:t xml:space="preserve">Final classes cannot be </w:t>
+      </w:r>
+      <w:proofErr w:type="gramStart"/>
+      <w:r>
+        <w:t>inherit</w:t>
+      </w:r>
+      <w:proofErr w:type="gramEnd"/>
+      <w:r>
+        <w:t>.</w:t>
       </w:r>
     </w:p>
     <w:p>
@@ -6384,7 +6691,15 @@
         </w:numPr>
       </w:pPr>
       <w:r>
-        <w:t xml:space="preserve">Static properties gets loaded in the memory at the class loading. </w:t>
+        <w:t xml:space="preserve">Static properties </w:t>
+      </w:r>
+      <w:proofErr w:type="gramStart"/>
+      <w:r>
+        <w:t>gets</w:t>
+      </w:r>
+      <w:proofErr w:type="gramEnd"/>
+      <w:r>
+        <w:t xml:space="preserve"> loaded in the memory at the class loading. </w:t>
       </w:r>
     </w:p>
     <w:p>
@@ -6653,7 +6968,15 @@
         <w:ind w:left="720"/>
       </w:pPr>
       <w:r>
-        <w:t>Package name should be combination of domainName , project/client and module</w:t>
+        <w:t xml:space="preserve">Package name should be combination of </w:t>
+      </w:r>
+      <w:proofErr w:type="gramStart"/>
+      <w:r>
+        <w:t>domainName ,</w:t>
+      </w:r>
+      <w:proofErr w:type="gramEnd"/>
+      <w:r>
+        <w:t xml:space="preserve"> project/client and module</w:t>
       </w:r>
     </w:p>
     <w:p>
@@ -6662,7 +6985,15 @@
         <w:ind w:left="720"/>
       </w:pPr>
       <w:r>
-        <w:t xml:space="preserve">Example: com.amazon.order </w:t>
+        <w:t xml:space="preserve">Example: </w:t>
+      </w:r>
+      <w:proofErr w:type="gramStart"/>
+      <w:r>
+        <w:t>com.amazon</w:t>
+      </w:r>
+      <w:proofErr w:type="gramEnd"/>
+      <w:r>
+        <w:t xml:space="preserve">.order </w:t>
       </w:r>
     </w:p>
     <w:p>
@@ -6672,7 +7003,15 @@
       </w:pPr>
       <w:r>
         <w:tab/>
-        <w:t xml:space="preserve">   com.amazon.user</w:t>
+        <w:t xml:space="preserve">   </w:t>
+      </w:r>
+      <w:proofErr w:type="gramStart"/>
+      <w:r>
+        <w:t>com.amazon</w:t>
+      </w:r>
+      <w:proofErr w:type="gramEnd"/>
+      <w:r>
+        <w:t>.user</w:t>
       </w:r>
     </w:p>
     <w:p>
@@ -6682,7 +7021,15 @@
       </w:pPr>
       <w:r>
         <w:tab/>
-        <w:t xml:space="preserve">   com.amazon.product</w:t>
+        <w:t xml:space="preserve">   </w:t>
+      </w:r>
+      <w:proofErr w:type="gramStart"/>
+      <w:r>
+        <w:t>com.amazon</w:t>
+      </w:r>
+      <w:proofErr w:type="gramEnd"/>
+      <w:r>
+        <w:t>.product</w:t>
       </w:r>
       <w:r>
         <w:tab/>
@@ -6807,7 +7154,23 @@
           <w:b/>
           <w:bCs/>
         </w:rPr>
-        <w:t>import package1.package2.ClassName;</w:t>
+        <w:t>import package1.package</w:t>
+      </w:r>
+      <w:proofErr w:type="gramStart"/>
+      <w:r>
+        <w:rPr>
+          <w:b/>
+          <w:bCs/>
+        </w:rPr>
+        <w:t>2.ClassName</w:t>
+      </w:r>
+      <w:proofErr w:type="gramEnd"/>
+      <w:r>
+        <w:rPr>
+          <w:b/>
+          <w:bCs/>
+        </w:rPr>
+        <w:t>;</w:t>
       </w:r>
       <w:r>
         <w:t xml:space="preserve"> </w:t>
@@ -6829,7 +7192,23 @@
           <w:b/>
           <w:bCs/>
         </w:rPr>
-        <w:t>import package1.package2.*;</w:t>
+        <w:t>import package1.package</w:t>
+      </w:r>
+      <w:proofErr w:type="gramStart"/>
+      <w:r>
+        <w:rPr>
+          <w:b/>
+          <w:bCs/>
+        </w:rPr>
+        <w:t>2.*</w:t>
+      </w:r>
+      <w:proofErr w:type="gramEnd"/>
+      <w:r>
+        <w:rPr>
+          <w:b/>
+          <w:bCs/>
+        </w:rPr>
+        <w:t>;</w:t>
       </w:r>
       <w:r>
         <w:t xml:space="preserve"> </w:t>
@@ -6856,7 +7235,15 @@
         </w:numPr>
       </w:pPr>
       <w:r>
-        <w:t>By default every java files imports all the classes from the java.lang package.</w:t>
+        <w:t xml:space="preserve">By default every java files imports all the classes from the </w:t>
+      </w:r>
+      <w:proofErr w:type="gramStart"/>
+      <w:r>
+        <w:t>java.lang</w:t>
+      </w:r>
+      <w:proofErr w:type="gramEnd"/>
+      <w:r>
+        <w:t xml:space="preserve"> package.</w:t>
       </w:r>
     </w:p>
     <w:p>
@@ -6896,27 +7283,59 @@
           <w:sz w:val="24"/>
           <w:szCs w:val="24"/>
         </w:rPr>
-        <w:t xml:space="preserve">Access modifier are used to manage the access of the classes and its properties into another class.  </w:t>
-      </w:r>
-    </w:p>
-    <w:p>
-      <w:pPr>
-        <w:pStyle w:val="NoSpacing"/>
-        <w:numPr>
-          <w:ilvl w:val="0"/>
-          <w:numId w:val="54"/>
-        </w:numPr>
+        <w:t xml:space="preserve">Access modifier </w:t>
+      </w:r>
+      <w:proofErr w:type="gramStart"/>
+      <w:r>
         <w:rPr>
           <w:sz w:val="24"/>
           <w:szCs w:val="24"/>
         </w:rPr>
-      </w:pPr>
+        <w:t>are</w:t>
+      </w:r>
+      <w:proofErr w:type="gramEnd"/>
       <w:r>
         <w:rPr>
           <w:sz w:val="24"/>
           <w:szCs w:val="24"/>
         </w:rPr>
-        <w:t xml:space="preserve">There are 4 access modifier. Out of which default is the access modifier which is added by default </w:t>
+        <w:t xml:space="preserve"> used to manage the access of the classes and its properties into another class.  </w:t>
+      </w:r>
+    </w:p>
+    <w:p>
+      <w:pPr>
+        <w:pStyle w:val="NoSpacing"/>
+        <w:numPr>
+          <w:ilvl w:val="0"/>
+          <w:numId w:val="54"/>
+        </w:numPr>
+        <w:rPr>
+          <w:sz w:val="24"/>
+          <w:szCs w:val="24"/>
+        </w:rPr>
+      </w:pPr>
+      <w:r>
+        <w:rPr>
+          <w:sz w:val="24"/>
+          <w:szCs w:val="24"/>
+        </w:rPr>
+        <w:t xml:space="preserve">There are 4 access </w:t>
+      </w:r>
+      <w:proofErr w:type="gramStart"/>
+      <w:r>
+        <w:rPr>
+          <w:sz w:val="24"/>
+          <w:szCs w:val="24"/>
+        </w:rPr>
+        <w:t>modifier</w:t>
+      </w:r>
+      <w:proofErr w:type="gramEnd"/>
+      <w:r>
+        <w:rPr>
+          <w:sz w:val="24"/>
+          <w:szCs w:val="24"/>
+        </w:rPr>
+        <w:t xml:space="preserve">. Out of which default is the access modifier which is added by default </w:t>
       </w:r>
       <w:r>
         <w:rPr>
@@ -8064,7 +8483,23 @@
           <w:sz w:val="24"/>
           <w:szCs w:val="24"/>
         </w:rPr>
-        <w:t>The method call resolves at the time of compilation and same will be followed at execution.</w:t>
+        <w:t xml:space="preserve">The method </w:t>
+      </w:r>
+      <w:proofErr w:type="gramStart"/>
+      <w:r>
+        <w:rPr>
+          <w:sz w:val="24"/>
+          <w:szCs w:val="24"/>
+        </w:rPr>
+        <w:t>call</w:t>
+      </w:r>
+      <w:proofErr w:type="gramEnd"/>
+      <w:r>
+        <w:rPr>
+          <w:sz w:val="24"/>
+          <w:szCs w:val="24"/>
+        </w:rPr>
+        <w:t xml:space="preserve"> resolves at the time of compilation and same will be followed at execution.</w:t>
       </w:r>
     </w:p>
     <w:p>
@@ -8084,15 +8519,31 @@
           <w:sz w:val="24"/>
           <w:szCs w:val="24"/>
         </w:rPr>
-        <w:t xml:space="preserve">To achieve this you have to use </w:t>
-      </w:r>
-      <w:r>
-        <w:rPr>
-          <w:b/>
-          <w:bCs/>
+        <w:t xml:space="preserve">To achieve </w:t>
+      </w:r>
+      <w:proofErr w:type="gramStart"/>
+      <w:r>
+        <w:rPr>
           <w:sz w:val="24"/>
           <w:szCs w:val="24"/>
         </w:rPr>
+        <w:t>this</w:t>
+      </w:r>
+      <w:proofErr w:type="gramEnd"/>
+      <w:r>
+        <w:rPr>
+          <w:sz w:val="24"/>
+          <w:szCs w:val="24"/>
+        </w:rPr>
+        <w:t xml:space="preserve"> you have to use </w:t>
+      </w:r>
+      <w:r>
+        <w:rPr>
+          <w:b/>
+          <w:bCs/>
+          <w:sz w:val="24"/>
+          <w:szCs w:val="24"/>
+        </w:rPr>
         <w:t>overloading</w:t>
       </w:r>
     </w:p>
@@ -8153,7 +8604,23 @@
           <w:sz w:val="24"/>
           <w:szCs w:val="24"/>
         </w:rPr>
-        <w:t xml:space="preserve">To achieve this you have to use </w:t>
+        <w:t xml:space="preserve">To achieve </w:t>
+      </w:r>
+      <w:proofErr w:type="gramStart"/>
+      <w:r>
+        <w:rPr>
+          <w:sz w:val="24"/>
+          <w:szCs w:val="24"/>
+        </w:rPr>
+        <w:t>this</w:t>
+      </w:r>
+      <w:proofErr w:type="gramEnd"/>
+      <w:r>
+        <w:rPr>
+          <w:sz w:val="24"/>
+          <w:szCs w:val="24"/>
+        </w:rPr>
+        <w:t xml:space="preserve"> you have to use </w:t>
       </w:r>
       <w:r>
         <w:rPr>
@@ -8759,6 +9226,7 @@
     <w:p>
       <w:pPr>
         <w:pStyle w:val="NoSpacing"/>
+        <w:ind w:left="1440"/>
         <w:rPr>
           <w:sz w:val="24"/>
           <w:szCs w:val="24"/>
@@ -8767,7 +9235,6 @@
     </w:p>
     <w:p>
       <w:pPr>
-        <w:pStyle w:val="NoSpacing"/>
         <w:rPr>
           <w:b/>
           <w:bCs/>
@@ -8776,9 +9243,7 @@
           <w:u w:val="single"/>
         </w:rPr>
       </w:pPr>
-    </w:p>
-    <w:p>
-      <w:pPr>
+      <w:r>
         <w:rPr>
           <w:b/>
           <w:bCs/>
@@ -8786,8 +9251,151 @@
           <w:szCs w:val="24"/>
           <w:u w:val="single"/>
         </w:rPr>
-      </w:pPr>
-      <w:r>
+        <w:t xml:space="preserve">Runtime Polymorphism </w:t>
+      </w:r>
+    </w:p>
+    <w:p>
+      <w:pPr>
+        <w:pStyle w:val="NoSpacing"/>
+        <w:numPr>
+          <w:ilvl w:val="0"/>
+          <w:numId w:val="58"/>
+        </w:numPr>
+        <w:rPr>
+          <w:sz w:val="24"/>
+          <w:szCs w:val="24"/>
+        </w:rPr>
+      </w:pPr>
+      <w:r>
+        <w:rPr>
+          <w:sz w:val="24"/>
+          <w:szCs w:val="24"/>
+        </w:rPr>
+        <w:t xml:space="preserve">It is a way to call a </w:t>
+      </w:r>
+      <w:r>
+        <w:rPr>
+          <w:sz w:val="24"/>
+          <w:szCs w:val="24"/>
+        </w:rPr>
+        <w:t>method</w:t>
+      </w:r>
+      <w:r>
+        <w:rPr>
+          <w:sz w:val="24"/>
+          <w:szCs w:val="24"/>
+        </w:rPr>
+        <w:t xml:space="preserve"> dynamically using </w:t>
+      </w:r>
+      <w:proofErr w:type="gramStart"/>
+      <w:r>
+        <w:rPr>
+          <w:sz w:val="24"/>
+          <w:szCs w:val="24"/>
+        </w:rPr>
+        <w:t>a</w:t>
+      </w:r>
+      <w:proofErr w:type="gramEnd"/>
+      <w:r>
+        <w:rPr>
+          <w:sz w:val="24"/>
+          <w:szCs w:val="24"/>
+        </w:rPr>
+        <w:t xml:space="preserve"> object at run time of the program.</w:t>
+      </w:r>
+    </w:p>
+    <w:p>
+      <w:pPr>
+        <w:pStyle w:val="NoSpacing"/>
+        <w:numPr>
+          <w:ilvl w:val="0"/>
+          <w:numId w:val="58"/>
+        </w:numPr>
+        <w:rPr>
+          <w:sz w:val="24"/>
+          <w:szCs w:val="24"/>
+        </w:rPr>
+      </w:pPr>
+      <w:r>
+        <w:rPr>
+          <w:sz w:val="24"/>
+          <w:szCs w:val="24"/>
+        </w:rPr>
+        <w:t>To achieve runtime polymorphism following steps needs to follow</w:t>
+      </w:r>
+    </w:p>
+    <w:p>
+      <w:pPr>
+        <w:pStyle w:val="NoSpacing"/>
+        <w:numPr>
+          <w:ilvl w:val="1"/>
+          <w:numId w:val="58"/>
+        </w:numPr>
+        <w:rPr>
+          <w:sz w:val="24"/>
+          <w:szCs w:val="24"/>
+        </w:rPr>
+      </w:pPr>
+      <w:r>
+        <w:rPr>
+          <w:sz w:val="24"/>
+          <w:szCs w:val="24"/>
+        </w:rPr>
+        <w:t>There must be an inheritance between the classes.</w:t>
+      </w:r>
+    </w:p>
+    <w:p>
+      <w:pPr>
+        <w:pStyle w:val="NoSpacing"/>
+        <w:numPr>
+          <w:ilvl w:val="1"/>
+          <w:numId w:val="58"/>
+        </w:numPr>
+        <w:rPr>
+          <w:sz w:val="24"/>
+          <w:szCs w:val="24"/>
+        </w:rPr>
+      </w:pPr>
+      <w:r>
+        <w:rPr>
+          <w:sz w:val="24"/>
+          <w:szCs w:val="24"/>
+        </w:rPr>
+        <w:t>The method must be override.</w:t>
+      </w:r>
+    </w:p>
+    <w:p>
+      <w:pPr>
+        <w:pStyle w:val="NoSpacing"/>
+        <w:numPr>
+          <w:ilvl w:val="1"/>
+          <w:numId w:val="58"/>
+        </w:numPr>
+        <w:rPr>
+          <w:sz w:val="24"/>
+          <w:szCs w:val="24"/>
+        </w:rPr>
+      </w:pPr>
+      <w:r>
+        <w:rPr>
+          <w:sz w:val="24"/>
+          <w:szCs w:val="24"/>
+        </w:rPr>
+        <w:t>Method call happened using a polymorphic object.</w:t>
+      </w:r>
+    </w:p>
+    <w:p>
+      <w:pPr>
+        <w:pStyle w:val="NoSpacing"/>
+        <w:rPr>
+          <w:sz w:val="24"/>
+          <w:szCs w:val="24"/>
+        </w:rPr>
+      </w:pPr>
+    </w:p>
+    <w:p>
+      <w:pPr>
+        <w:pStyle w:val="NoSpacing"/>
         <w:rPr>
           <w:b/>
           <w:bCs/>
@@ -8795,107 +9403,125 @@
           <w:szCs w:val="24"/>
           <w:u w:val="single"/>
         </w:rPr>
-        <w:t xml:space="preserve">Runtime Polymorphism </w:t>
-      </w:r>
-    </w:p>
-    <w:p>
-      <w:pPr>
-        <w:pStyle w:val="NoSpacing"/>
-        <w:numPr>
-          <w:ilvl w:val="0"/>
-          <w:numId w:val="58"/>
-        </w:numPr>
-        <w:rPr>
+      </w:pPr>
+      <w:r>
+        <w:rPr>
+          <w:b/>
+          <w:bCs/>
           <w:sz w:val="24"/>
           <w:szCs w:val="24"/>
-        </w:rPr>
-      </w:pPr>
-      <w:r>
-        <w:rPr>
+          <w:u w:val="single"/>
+        </w:rPr>
+        <w:t>P</w:t>
+      </w:r>
+      <w:r>
+        <w:rPr>
+          <w:b/>
+          <w:bCs/>
           <w:sz w:val="24"/>
           <w:szCs w:val="24"/>
-        </w:rPr>
-        <w:t>It is a way to call a methods dynamically using a object at run time of the program.</w:t>
-      </w:r>
-    </w:p>
-    <w:p>
-      <w:pPr>
-        <w:pStyle w:val="NoSpacing"/>
-        <w:numPr>
-          <w:ilvl w:val="0"/>
-          <w:numId w:val="58"/>
-        </w:numPr>
-        <w:rPr>
+          <w:u w:val="single"/>
+        </w:rPr>
+        <w:t xml:space="preserve">olymorphic </w:t>
+      </w:r>
+      <w:r>
+        <w:rPr>
+          <w:b/>
+          <w:bCs/>
           <w:sz w:val="24"/>
           <w:szCs w:val="24"/>
-        </w:rPr>
-      </w:pPr>
-      <w:r>
-        <w:rPr>
+          <w:u w:val="single"/>
+        </w:rPr>
+        <w:t>O</w:t>
+      </w:r>
+      <w:r>
+        <w:rPr>
+          <w:b/>
+          <w:bCs/>
           <w:sz w:val="24"/>
           <w:szCs w:val="24"/>
-        </w:rPr>
-        <w:t>To achieve runtime polymorphism following steps needs to follow</w:t>
-      </w:r>
-    </w:p>
-    <w:p>
-      <w:pPr>
-        <w:pStyle w:val="NoSpacing"/>
-        <w:numPr>
-          <w:ilvl w:val="1"/>
-          <w:numId w:val="58"/>
-        </w:numPr>
-        <w:rPr>
-          <w:sz w:val="24"/>
-          <w:szCs w:val="24"/>
-        </w:rPr>
-      </w:pPr>
-      <w:r>
-        <w:rPr>
-          <w:sz w:val="24"/>
-          <w:szCs w:val="24"/>
-        </w:rPr>
-        <w:t>There must be an inheritance between the classes.</w:t>
-      </w:r>
-    </w:p>
-    <w:p>
-      <w:pPr>
-        <w:pStyle w:val="NoSpacing"/>
-        <w:numPr>
-          <w:ilvl w:val="1"/>
-          <w:numId w:val="58"/>
-        </w:numPr>
-        <w:rPr>
-          <w:sz w:val="24"/>
-          <w:szCs w:val="24"/>
-        </w:rPr>
-      </w:pPr>
-      <w:r>
-        <w:rPr>
-          <w:sz w:val="24"/>
-          <w:szCs w:val="24"/>
-        </w:rPr>
-        <w:t>The method must be override.</w:t>
-      </w:r>
-    </w:p>
-    <w:p>
-      <w:pPr>
-        <w:pStyle w:val="NoSpacing"/>
-        <w:numPr>
-          <w:ilvl w:val="1"/>
-          <w:numId w:val="58"/>
-        </w:numPr>
-        <w:rPr>
-          <w:sz w:val="24"/>
-          <w:szCs w:val="24"/>
-        </w:rPr>
-      </w:pPr>
-      <w:r>
-        <w:rPr>
-          <w:sz w:val="24"/>
-          <w:szCs w:val="24"/>
-        </w:rPr>
-        <w:t>Method call happened using a polymorphic object.</w:t>
+          <w:u w:val="single"/>
+        </w:rPr>
+        <w:t>bject</w:t>
+      </w:r>
+    </w:p>
+    <w:p>
+      <w:pPr>
+        <w:pStyle w:val="NoSpacing"/>
+        <w:numPr>
+          <w:ilvl w:val="6"/>
+          <w:numId w:val="18"/>
+        </w:numPr>
+      </w:pPr>
+      <w:r>
+        <w:t>The Object which has reference of parent class and Object of child class is called as polymorphic object</w:t>
+      </w:r>
+    </w:p>
+    <w:p>
+      <w:pPr>
+        <w:pStyle w:val="NoSpacing"/>
+        <w:numPr>
+          <w:ilvl w:val="6"/>
+          <w:numId w:val="18"/>
+        </w:numPr>
+      </w:pPr>
+      <w:r>
+        <w:t>These types of objects are used to achieve Runtime Polymorphism</w:t>
+      </w:r>
+    </w:p>
+    <w:p>
+      <w:pPr>
+        <w:pStyle w:val="NoSpacing"/>
+        <w:numPr>
+          <w:ilvl w:val="6"/>
+          <w:numId w:val="18"/>
+        </w:numPr>
+      </w:pPr>
+      <w:r>
+        <w:t>Syntax:</w:t>
+      </w:r>
+    </w:p>
+    <w:p>
+      <w:pPr>
+        <w:pStyle w:val="NoSpacing"/>
+        <w:ind w:left="720"/>
+        <w:rPr>
+          <w:b/>
+          <w:bCs/>
+        </w:rPr>
+      </w:pPr>
+      <w:r>
+        <w:rPr>
+          <w:b/>
+          <w:bCs/>
+          <w:highlight w:val="yellow"/>
+        </w:rPr>
+        <w:t xml:space="preserve">ParentClass obj = new </w:t>
+      </w:r>
+      <w:proofErr w:type="gramStart"/>
+      <w:r>
+        <w:rPr>
+          <w:b/>
+          <w:bCs/>
+          <w:highlight w:val="yellow"/>
+        </w:rPr>
+        <w:t>ChildClass(</w:t>
+      </w:r>
+      <w:proofErr w:type="gramEnd"/>
+      <w:r>
+        <w:rPr>
+          <w:b/>
+          <w:bCs/>
+          <w:highlight w:val="yellow"/>
+        </w:rPr>
+        <w:t>);</w:t>
+      </w:r>
+      <w:r>
+        <w:rPr>
+          <w:b/>
+          <w:bCs/>
+        </w:rPr>
+        <w:t xml:space="preserve"> </w:t>
       </w:r>
     </w:p>
     <w:p>

</xml_diff>

<commit_message>
Synchronization and wait, notify, notifyall
</commit_message>
<xml_diff>
--- a/docs/CoreJava.docx
+++ b/docs/CoreJava.docx
@@ -188,10 +188,16 @@
         <w:rPr>
           <w:highlight w:val="yellow"/>
         </w:rPr>
-        <w:t>Exception Handling,</w:t>
-      </w:r>
-      <w:r>
-        <w:t xml:space="preserve"> Threading, Collection, JDBC.   </w:t>
+        <w:t>Exception Handling</w:t>
+      </w:r>
+      <w:r>
+        <w:rPr>
+          <w:highlight w:val="yellow"/>
+        </w:rPr>
+        <w:t>, Threading,</w:t>
+      </w:r>
+      <w:r>
+        <w:t xml:space="preserve"> Collection, JDBC.   </w:t>
       </w:r>
     </w:p>
     <w:p>
@@ -712,7 +718,7 @@
           <w:noProof/>
         </w:rPr>
         <w:drawing>
-          <wp:anchor distT="0" distB="0" distL="114300" distR="114300" simplePos="0" relativeHeight="251658240" behindDoc="0" locked="0" layoutInCell="1" allowOverlap="1" wp14:anchorId="1E71C9DF" wp14:editId="10C14042">
+          <wp:anchor distT="0" distB="0" distL="114300" distR="114300" simplePos="0" relativeHeight="251658240" behindDoc="0" locked="0" layoutInCell="1" allowOverlap="1" wp14:anchorId="1E71C9DF" wp14:editId="521EAB02">
             <wp:simplePos x="0" y="0"/>
             <wp:positionH relativeFrom="column">
               <wp:posOffset>740410</wp:posOffset>
@@ -2441,7 +2447,7 @@
           <w:noProof/>
         </w:rPr>
         <w:drawing>
-          <wp:inline distT="0" distB="0" distL="0" distR="0" wp14:anchorId="46152965" wp14:editId="4FC9EE21">
+          <wp:inline distT="0" distB="0" distL="0" distR="0" wp14:anchorId="46152965" wp14:editId="57B83D90">
             <wp:extent cx="3752850" cy="1148715"/>
             <wp:effectExtent l="0" t="0" r="0" b="0"/>
             <wp:docPr id="1464995463" name="Picture 1"/>
@@ -3798,7 +3804,7 @@
           <w:noProof/>
         </w:rPr>
         <w:drawing>
-          <wp:inline distT="0" distB="0" distL="0" distR="0" wp14:anchorId="25EA8054" wp14:editId="1CED1EF9">
+          <wp:inline distT="0" distB="0" distL="0" distR="0" wp14:anchorId="25EA8054" wp14:editId="04FC2230">
             <wp:extent cx="2006600" cy="685800"/>
             <wp:effectExtent l="0" t="0" r="0" b="0"/>
             <wp:docPr id="14654300" name="Picture 3"/>
@@ -4013,7 +4019,7 @@
           <w:noProof/>
         </w:rPr>
         <w:drawing>
-          <wp:inline distT="0" distB="0" distL="0" distR="0" wp14:anchorId="1C15CD15" wp14:editId="0658EF9D">
+          <wp:inline distT="0" distB="0" distL="0" distR="0" wp14:anchorId="1C15CD15" wp14:editId="6D8AE83B">
             <wp:extent cx="3022600" cy="635000"/>
             <wp:effectExtent l="0" t="0" r="6350" b="0"/>
             <wp:docPr id="289494993" name="Picture 1"/>
@@ -4551,15 +4557,7 @@
         </w:numPr>
       </w:pPr>
       <w:r>
-        <w:t xml:space="preserve">Using </w:t>
-      </w:r>
-      <w:proofErr w:type="gramStart"/>
-      <w:r>
-        <w:t>Object</w:t>
-      </w:r>
-      <w:proofErr w:type="gramEnd"/>
-      <w:r>
-        <w:t xml:space="preserve"> you can access the properties (variable &amp; method) of the class.</w:t>
+        <w:t>Using Object you can access the properties (variable &amp; method) of the class.</w:t>
       </w:r>
     </w:p>
     <w:p>
@@ -4608,7 +4606,7 @@
           <w:szCs w:val="32"/>
         </w:rPr>
         <w:drawing>
-          <wp:inline distT="0" distB="0" distL="0" distR="0" wp14:anchorId="132F6670" wp14:editId="59C8C5CB">
+          <wp:inline distT="0" distB="0" distL="0" distR="0" wp14:anchorId="132F6670" wp14:editId="4F438D27">
             <wp:extent cx="3735606" cy="2257727"/>
             <wp:effectExtent l="0" t="0" r="0" b="0"/>
             <wp:docPr id="21" name="Picture 21"/>
@@ -5056,15 +5054,7 @@
         </w:rPr>
       </w:pPr>
       <w:r>
-        <w:t xml:space="preserve">Using String </w:t>
-      </w:r>
-      <w:proofErr w:type="gramStart"/>
-      <w:r>
-        <w:t>class</w:t>
-      </w:r>
-      <w:proofErr w:type="gramEnd"/>
-      <w:r>
-        <w:t xml:space="preserve"> you can </w:t>
+        <w:t xml:space="preserve">Using String class you can </w:t>
       </w:r>
       <w:r>
         <w:rPr>
@@ -10339,23 +10329,7 @@
           <w:sz w:val="24"/>
           <w:szCs w:val="24"/>
         </w:rPr>
-        <w:t xml:space="preserve">Using </w:t>
-      </w:r>
-      <w:proofErr w:type="gramStart"/>
-      <w:r>
-        <w:rPr>
-          <w:sz w:val="24"/>
-          <w:szCs w:val="24"/>
-        </w:rPr>
-        <w:t>Interface</w:t>
-      </w:r>
-      <w:proofErr w:type="gramEnd"/>
-      <w:r>
-        <w:rPr>
-          <w:sz w:val="24"/>
-          <w:szCs w:val="24"/>
-        </w:rPr>
-        <w:t xml:space="preserve"> you can achieve 100% abstraction (till </w:t>
+        <w:t xml:space="preserve">Using Interface you can achieve 100% abstraction (till </w:t>
       </w:r>
       <w:proofErr w:type="spellStart"/>
       <w:r>
@@ -12004,7 +11978,7 @@
           <w:color w:val="000000" w:themeColor="text1"/>
         </w:rPr>
         <w:drawing>
-          <wp:anchor distT="0" distB="0" distL="114300" distR="114300" simplePos="0" relativeHeight="251660288" behindDoc="0" locked="0" layoutInCell="1" allowOverlap="1" wp14:anchorId="3A6A1EB5" wp14:editId="1B926210">
+          <wp:anchor distT="0" distB="0" distL="114300" distR="114300" simplePos="0" relativeHeight="251660288" behindDoc="0" locked="0" layoutInCell="1" allowOverlap="1" wp14:anchorId="3A6A1EB5" wp14:editId="1E416EC7">
             <wp:simplePos x="0" y="0"/>
             <wp:positionH relativeFrom="column">
               <wp:posOffset>99060</wp:posOffset>
@@ -12142,7 +12116,13 @@
       </w:r>
       <w:proofErr w:type="gramEnd"/>
       <w:r>
-        <w:t xml:space="preserve"> then there can be data inconsistency issue in the execution to avoid it you can use the synchronization.</w:t>
+        <w:t xml:space="preserve"> then there can be data inconsistency issue in the execution</w:t>
+      </w:r>
+      <w:r>
+        <w:t>,</w:t>
+      </w:r>
+      <w:r>
+        <w:t xml:space="preserve"> to avoid it you can use the synchronization.</w:t>
       </w:r>
     </w:p>
     <w:p>

</xml_diff>

<commit_message>
Collection ArrayList, vector, LinkedList
Collection ArrayList, vector, LinkedList
</commit_message>
<xml_diff>
--- a/docs/CoreJava.docx
+++ b/docs/CoreJava.docx
@@ -653,15 +653,7 @@
         <w:ind w:left="720"/>
       </w:pPr>
       <w:r>
-        <w:t xml:space="preserve">Download the Installer for </w:t>
-      </w:r>
-      <w:proofErr w:type="gramStart"/>
-      <w:r>
-        <w:t>you</w:t>
-      </w:r>
-      <w:proofErr w:type="gramEnd"/>
-      <w:r>
-        <w:t xml:space="preserve"> operating System.</w:t>
+        <w:t>Download the Installer for you operating System.</w:t>
       </w:r>
     </w:p>
     <w:p>
@@ -718,7 +710,7 @@
           <w:noProof/>
         </w:rPr>
         <w:drawing>
-          <wp:anchor distT="0" distB="0" distL="114300" distR="114300" simplePos="0" relativeHeight="251658240" behindDoc="0" locked="0" layoutInCell="1" allowOverlap="1" wp14:anchorId="1E71C9DF" wp14:editId="521EAB02">
+          <wp:anchor distT="0" distB="0" distL="114300" distR="114300" simplePos="0" relativeHeight="251658240" behindDoc="0" locked="0" layoutInCell="1" allowOverlap="1" wp14:anchorId="1E71C9DF" wp14:editId="0FEE59BC">
             <wp:simplePos x="0" y="0"/>
             <wp:positionH relativeFrom="column">
               <wp:posOffset>740410</wp:posOffset>
@@ -1861,23 +1853,7 @@
           <w:b/>
           <w:bCs/>
         </w:rPr>
-        <w:t xml:space="preserve">public static void </w:t>
-      </w:r>
-      <w:proofErr w:type="gramStart"/>
-      <w:r>
-        <w:rPr>
-          <w:b/>
-          <w:bCs/>
-        </w:rPr>
-        <w:t>main(</w:t>
-      </w:r>
-      <w:proofErr w:type="gramEnd"/>
-      <w:r>
-        <w:rPr>
-          <w:b/>
-          <w:bCs/>
-        </w:rPr>
-        <w:t xml:space="preserve">String </w:t>
+        <w:t xml:space="preserve">public static void main(String </w:t>
       </w:r>
       <w:proofErr w:type="spellStart"/>
       <w:r>
@@ -1960,13 +1936,8 @@
           <w:numId w:val="4"/>
         </w:numPr>
       </w:pPr>
-      <w:proofErr w:type="gramStart"/>
-      <w:r>
-        <w:t>These statement</w:t>
-      </w:r>
-      <w:proofErr w:type="gramEnd"/>
-      <w:r>
-        <w:t xml:space="preserve"> executes and produce an output</w:t>
+      <w:r>
+        <w:t>These statement executes and produce an output</w:t>
       </w:r>
     </w:p>
     <w:p>
@@ -1978,15 +1949,7 @@
         </w:numPr>
       </w:pPr>
       <w:r>
-        <w:t xml:space="preserve">To print the </w:t>
-      </w:r>
-      <w:proofErr w:type="gramStart"/>
-      <w:r>
-        <w:t>output</w:t>
-      </w:r>
-      <w:proofErr w:type="gramEnd"/>
-      <w:r>
-        <w:t xml:space="preserve"> you can use following line of code</w:t>
+        <w:t>To print the output you can use following line of code</w:t>
       </w:r>
     </w:p>
     <w:p>
@@ -2224,15 +2187,7 @@
         </w:rPr>
       </w:pPr>
       <w:r>
-        <w:t xml:space="preserve">As an outcome of the </w:t>
-      </w:r>
-      <w:proofErr w:type="gramStart"/>
-      <w:r>
-        <w:t>compilation</w:t>
-      </w:r>
-      <w:proofErr w:type="gramEnd"/>
-      <w:r>
-        <w:t xml:space="preserve"> you will get a .class file.</w:t>
+        <w:t>As an outcome of the compilation you will get a .class file.</w:t>
       </w:r>
     </w:p>
     <w:p>
@@ -2386,15 +2341,7 @@
         </w:numPr>
       </w:pPr>
       <w:r>
-        <w:t xml:space="preserve">You can create multiple java classes in a file but, only one class must be public and your java file name must be </w:t>
-      </w:r>
-      <w:proofErr w:type="gramStart"/>
-      <w:r>
-        <w:t>save</w:t>
-      </w:r>
-      <w:proofErr w:type="gramEnd"/>
-      <w:r>
-        <w:t xml:space="preserve"> as a public class name.</w:t>
+        <w:t>You can create multiple java classes in a file but, only one class must be public and your java file name must be save as a public class name.</w:t>
       </w:r>
     </w:p>
     <w:p>
@@ -2447,7 +2394,7 @@
           <w:noProof/>
         </w:rPr>
         <w:drawing>
-          <wp:inline distT="0" distB="0" distL="0" distR="0" wp14:anchorId="46152965" wp14:editId="57B83D90">
+          <wp:inline distT="0" distB="0" distL="0" distR="0" wp14:anchorId="46152965" wp14:editId="1AF6FA55">
             <wp:extent cx="3752850" cy="1148715"/>
             <wp:effectExtent l="0" t="0" r="0" b="0"/>
             <wp:docPr id="1464995463" name="Picture 1"/>
@@ -2569,15 +2516,7 @@
         </w:numPr>
       </w:pPr>
       <w:r>
-        <w:t xml:space="preserve">There </w:t>
-      </w:r>
-      <w:proofErr w:type="gramStart"/>
-      <w:r>
-        <w:t>are</w:t>
-      </w:r>
-      <w:proofErr w:type="gramEnd"/>
-      <w:r>
-        <w:t xml:space="preserve"> total 52 words are reserve by java.</w:t>
+        <w:t>There are total 52 words are reserve by java.</w:t>
       </w:r>
     </w:p>
     <w:p>
@@ -2589,15 +2528,7 @@
         </w:numPr>
       </w:pPr>
       <w:r>
-        <w:t xml:space="preserve">All keyword </w:t>
-      </w:r>
-      <w:proofErr w:type="gramStart"/>
-      <w:r>
-        <w:t>are</w:t>
-      </w:r>
-      <w:proofErr w:type="gramEnd"/>
-      <w:r>
-        <w:t xml:space="preserve"> in small case only.</w:t>
+        <w:t>All keyword are in small case only.</w:t>
       </w:r>
     </w:p>
     <w:p>
@@ -2745,15 +2676,7 @@
         </w:rPr>
       </w:pPr>
       <w:r>
-        <w:t xml:space="preserve">Identifier can </w:t>
-      </w:r>
-      <w:proofErr w:type="gramStart"/>
-      <w:r>
-        <w:t>contains</w:t>
-      </w:r>
-      <w:proofErr w:type="gramEnd"/>
-      <w:r>
-        <w:t xml:space="preserve"> alphabets, symbol, number.</w:t>
+        <w:t>Identifier can contains alphabets, symbol, number.</w:t>
       </w:r>
     </w:p>
     <w:p>
@@ -3096,15 +3019,7 @@
         </w:rPr>
       </w:pPr>
       <w:r>
-        <w:t xml:space="preserve">Literals are the values, mostly string values are also </w:t>
-      </w:r>
-      <w:proofErr w:type="gramStart"/>
-      <w:r>
-        <w:t>consider</w:t>
-      </w:r>
-      <w:proofErr w:type="gramEnd"/>
-      <w:r>
-        <w:t xml:space="preserve"> as a literal.</w:t>
+        <w:t>Literals are the values, mostly string values are also consider as a literal.</w:t>
       </w:r>
     </w:p>
     <w:p>
@@ -3119,15 +3034,7 @@
         </w:rPr>
       </w:pPr>
       <w:r>
-        <w:t xml:space="preserve">The values which is reserve by java is also known are literals. These values are also </w:t>
-      </w:r>
-      <w:proofErr w:type="gramStart"/>
-      <w:r>
-        <w:t>consider</w:t>
-      </w:r>
-      <w:proofErr w:type="gramEnd"/>
-      <w:r>
-        <w:t xml:space="preserve"> as keyword.</w:t>
+        <w:t>The values which is reserve by java is also known are literals. These values are also consider as keyword.</w:t>
       </w:r>
     </w:p>
     <w:p>
@@ -3495,15 +3402,7 @@
         <w:pStyle w:val="NoSpacing"/>
       </w:pPr>
       <w:r>
-        <w:t xml:space="preserve">Create a java class where store the </w:t>
-      </w:r>
-      <w:proofErr w:type="gramStart"/>
-      <w:r>
-        <w:t>Student</w:t>
-      </w:r>
-      <w:proofErr w:type="gramEnd"/>
-      <w:r>
-        <w:t xml:space="preserve"> data and print the student details</w:t>
+        <w:t>Create a java class where store the Student data and print the student details</w:t>
       </w:r>
     </w:p>
     <w:p>
@@ -3702,15 +3601,7 @@
         <w:ind w:left="720"/>
       </w:pPr>
       <w:r>
-        <w:t xml:space="preserve">This operator is use to compare the values which is also known as conditional/Logic/Boolean expression. This operator always </w:t>
-      </w:r>
-      <w:proofErr w:type="gramStart"/>
-      <w:r>
-        <w:t>return</w:t>
-      </w:r>
-      <w:proofErr w:type="gramEnd"/>
-      <w:r>
-        <w:t xml:space="preserve"> the </w:t>
+        <w:t xml:space="preserve">This operator is use to compare the values which is also known as conditional/Logic/Boolean expression. This operator always return the </w:t>
       </w:r>
       <w:proofErr w:type="spellStart"/>
       <w:r>
@@ -3804,7 +3695,7 @@
           <w:noProof/>
         </w:rPr>
         <w:drawing>
-          <wp:inline distT="0" distB="0" distL="0" distR="0" wp14:anchorId="25EA8054" wp14:editId="04FC2230">
+          <wp:inline distT="0" distB="0" distL="0" distR="0" wp14:anchorId="25EA8054" wp14:editId="71F339A2">
             <wp:extent cx="2006600" cy="685800"/>
             <wp:effectExtent l="0" t="0" r="0" b="0"/>
             <wp:docPr id="14654300" name="Picture 3"/>
@@ -3991,15 +3882,7 @@
         <w:ind w:left="720"/>
       </w:pPr>
       <w:r>
-        <w:t xml:space="preserve">In this there are 2 symbol is </w:t>
-      </w:r>
-      <w:proofErr w:type="gramStart"/>
-      <w:r>
-        <w:t>used ?</w:t>
-      </w:r>
-      <w:proofErr w:type="gramEnd"/>
-      <w:r>
-        <w:t xml:space="preserve"> and : here ? is an if condition and : is an else part.</w:t>
+        <w:t>In this there are 2 symbol is used ? and : here ? is an if condition and : is an else part.</w:t>
       </w:r>
     </w:p>
     <w:p>
@@ -4019,7 +3902,7 @@
           <w:noProof/>
         </w:rPr>
         <w:drawing>
-          <wp:inline distT="0" distB="0" distL="0" distR="0" wp14:anchorId="1C15CD15" wp14:editId="6D8AE83B">
+          <wp:inline distT="0" distB="0" distL="0" distR="0" wp14:anchorId="1C15CD15" wp14:editId="318FBA84">
             <wp:extent cx="3022600" cy="635000"/>
             <wp:effectExtent l="0" t="0" r="6350" b="0"/>
             <wp:docPr id="289494993" name="Picture 1"/>
@@ -4151,15 +4034,7 @@
         </w:numPr>
       </w:pPr>
       <w:r>
-        <w:t xml:space="preserve">Along with variable and methods you can also create constructor and </w:t>
-      </w:r>
-      <w:proofErr w:type="gramStart"/>
-      <w:r>
-        <w:t>class(</w:t>
-      </w:r>
-      <w:proofErr w:type="gramEnd"/>
-      <w:r>
-        <w:t>inner class)</w:t>
+        <w:t>Along with variable and methods you can also create constructor and class(inner class)</w:t>
       </w:r>
     </w:p>
     <w:p>
@@ -4341,15 +4216,7 @@
         <w:t>input parameters</w:t>
       </w:r>
       <w:r>
-        <w:t xml:space="preserve">. There can be one or more input parameters for a </w:t>
-      </w:r>
-      <w:proofErr w:type="gramStart"/>
-      <w:r>
-        <w:t>methods</w:t>
-      </w:r>
-      <w:proofErr w:type="gramEnd"/>
-      <w:r>
-        <w:t xml:space="preserve">. The values pass to the parameters are called </w:t>
+        <w:t xml:space="preserve">. There can be one or more input parameters for a methods. The values pass to the parameters are called </w:t>
       </w:r>
       <w:r>
         <w:rPr>
@@ -4606,7 +4473,7 @@
           <w:szCs w:val="32"/>
         </w:rPr>
         <w:drawing>
-          <wp:inline distT="0" distB="0" distL="0" distR="0" wp14:anchorId="132F6670" wp14:editId="4F438D27">
+          <wp:inline distT="0" distB="0" distL="0" distR="0" wp14:anchorId="132F6670" wp14:editId="45E65D22">
             <wp:extent cx="3735606" cy="2257727"/>
             <wp:effectExtent l="0" t="0" r="0" b="0"/>
             <wp:docPr id="21" name="Picture 21"/>
@@ -4723,15 +4590,7 @@
         </w:numPr>
       </w:pPr>
       <w:r>
-        <w:t xml:space="preserve">This memory based on LIFO (Last </w:t>
-      </w:r>
-      <w:proofErr w:type="gramStart"/>
-      <w:r>
-        <w:t>In</w:t>
-      </w:r>
-      <w:proofErr w:type="gramEnd"/>
-      <w:r>
-        <w:t xml:space="preserve"> First Out)</w:t>
+        <w:t>This memory based on LIFO (Last In First Out)</w:t>
       </w:r>
     </w:p>
     <w:p>
@@ -4779,15 +4638,7 @@
         </w:numPr>
       </w:pPr>
       <w:r>
-        <w:t xml:space="preserve">This memory </w:t>
-      </w:r>
-      <w:proofErr w:type="gramStart"/>
-      <w:r>
-        <w:t>get</w:t>
-      </w:r>
-      <w:proofErr w:type="gramEnd"/>
-      <w:r>
-        <w:t xml:space="preserve"> cleared as a part of Garbage collection (GC) processor</w:t>
+        <w:t>This memory get cleared as a part of Garbage collection (GC) processor</w:t>
       </w:r>
     </w:p>
     <w:p>
@@ -5109,7 +4960,6 @@
         <w:t xml:space="preserve">String class present inside </w:t>
       </w:r>
       <w:proofErr w:type="spellStart"/>
-      <w:proofErr w:type="gramStart"/>
       <w:r>
         <w:rPr>
           <w:b/>
@@ -5118,7 +4968,6 @@
         <w:t>java.lang</w:t>
       </w:r>
       <w:proofErr w:type="spellEnd"/>
-      <w:proofErr w:type="gramEnd"/>
       <w:r>
         <w:rPr>
           <w:b/>
@@ -5192,15 +5041,7 @@
         <w:t>To</w:t>
       </w:r>
       <w:r>
-        <w:t xml:space="preserve"> define string </w:t>
-      </w:r>
-      <w:proofErr w:type="gramStart"/>
-      <w:r>
-        <w:t>value</w:t>
-      </w:r>
-      <w:proofErr w:type="gramEnd"/>
-      <w:r>
-        <w:t xml:space="preserve"> you have to create Object of String class.</w:t>
+        <w:t xml:space="preserve"> define string value you have to create Object of String class.</w:t>
       </w:r>
     </w:p>
     <w:p>
@@ -5592,12 +5433,10 @@
         <w:t xml:space="preserve">This class is present inside </w:t>
       </w:r>
       <w:proofErr w:type="spellStart"/>
-      <w:proofErr w:type="gramStart"/>
       <w:r>
         <w:t>java.util</w:t>
       </w:r>
       <w:proofErr w:type="spellEnd"/>
-      <w:proofErr w:type="gramEnd"/>
       <w:r>
         <w:t xml:space="preserve"> package.</w:t>
       </w:r>
@@ -5611,15 +5450,7 @@
         </w:numPr>
       </w:pPr>
       <w:r>
-        <w:t xml:space="preserve">Using this </w:t>
-      </w:r>
-      <w:proofErr w:type="gramStart"/>
-      <w:r>
-        <w:t>class</w:t>
-      </w:r>
-      <w:proofErr w:type="gramEnd"/>
-      <w:r>
-        <w:t xml:space="preserve"> you can accept the data from user at the time of program execution.</w:t>
+        <w:t>Using this class you can accept the data from user at the time of program execution.</w:t>
       </w:r>
     </w:p>
     <w:p>
@@ -5643,15 +5474,7 @@
         </w:numPr>
       </w:pPr>
       <w:r>
-        <w:t xml:space="preserve">To use a scanner </w:t>
-      </w:r>
-      <w:proofErr w:type="gramStart"/>
-      <w:r>
-        <w:t>class</w:t>
-      </w:r>
-      <w:proofErr w:type="gramEnd"/>
-      <w:r>
-        <w:t xml:space="preserve"> you have to create an object of it and using method you can accept values at runtime.</w:t>
+        <w:t>To use a scanner class you have to create an object of it and using method you can accept values at runtime.</w:t>
       </w:r>
     </w:p>
     <w:p>
@@ -5801,13 +5624,8 @@
       <w:r>
         <w:t xml:space="preserve">Select and </w:t>
       </w:r>
-      <w:proofErr w:type="gramStart"/>
-      <w:r>
-        <w:t>Right</w:t>
-      </w:r>
-      <w:proofErr w:type="gramEnd"/>
-      <w:r>
-        <w:t xml:space="preserve"> click on the “</w:t>
+      <w:r>
+        <w:t>Right click on the “</w:t>
       </w:r>
       <w:proofErr w:type="spellStart"/>
       <w:r>
@@ -5920,15 +5738,7 @@
         </w:numPr>
       </w:pPr>
       <w:r>
-        <w:t xml:space="preserve">Wrapping of data </w:t>
-      </w:r>
-      <w:proofErr w:type="gramStart"/>
-      <w:r>
-        <w:t>member(</w:t>
-      </w:r>
-      <w:proofErr w:type="gramEnd"/>
-      <w:r>
-        <w:t>Variable) and member function(Methods) into single unit.</w:t>
+        <w:t>Wrapping of data member(Variable) and member function(Methods) into single unit.</w:t>
       </w:r>
     </w:p>
     <w:p>
@@ -6034,15 +5844,7 @@
         </w:numPr>
       </w:pPr>
       <w:r>
-        <w:t xml:space="preserve">One thing/Object having a </w:t>
-      </w:r>
-      <w:proofErr w:type="gramStart"/>
-      <w:r>
-        <w:t>multiple forms</w:t>
-      </w:r>
-      <w:proofErr w:type="gramEnd"/>
-      <w:r>
-        <w:t>.</w:t>
+        <w:t>One thing/Object having a multiple forms.</w:t>
       </w:r>
     </w:p>
     <w:p>
@@ -6182,17 +5984,12 @@
         </w:numPr>
       </w:pPr>
       <w:proofErr w:type="spellStart"/>
-      <w:proofErr w:type="gramStart"/>
       <w:r>
         <w:t>toString</w:t>
       </w:r>
       <w:proofErr w:type="spellEnd"/>
       <w:r>
-        <w:t>(</w:t>
-      </w:r>
-      <w:proofErr w:type="gramEnd"/>
-      <w:r>
-        <w:t>)</w:t>
+        <w:t>()</w:t>
       </w:r>
     </w:p>
     <w:p>
@@ -6204,17 +6001,12 @@
         </w:numPr>
       </w:pPr>
       <w:proofErr w:type="spellStart"/>
-      <w:proofErr w:type="gramStart"/>
       <w:r>
         <w:t>hashCode</w:t>
       </w:r>
       <w:proofErr w:type="spellEnd"/>
       <w:r>
-        <w:t>(</w:t>
-      </w:r>
-      <w:proofErr w:type="gramEnd"/>
-      <w:r>
-        <w:t>)</w:t>
+        <w:t>()</w:t>
       </w:r>
     </w:p>
     <w:p>
@@ -6226,17 +6018,12 @@
         </w:numPr>
       </w:pPr>
       <w:proofErr w:type="spellStart"/>
-      <w:proofErr w:type="gramStart"/>
       <w:r>
         <w:t>getClass</w:t>
       </w:r>
       <w:proofErr w:type="spellEnd"/>
       <w:r>
-        <w:t>(</w:t>
-      </w:r>
-      <w:proofErr w:type="gramEnd"/>
-      <w:r>
-        <w:t>)</w:t>
+        <w:t>()</w:t>
       </w:r>
     </w:p>
     <w:p>
@@ -6247,13 +6034,8 @@
           <w:numId w:val="17"/>
         </w:numPr>
       </w:pPr>
-      <w:proofErr w:type="gramStart"/>
-      <w:r>
-        <w:t>equals(</w:t>
-      </w:r>
-      <w:proofErr w:type="gramEnd"/>
-      <w:r>
-        <w:t>)</w:t>
+      <w:r>
+        <w:t>equals()</w:t>
       </w:r>
     </w:p>
     <w:p>
@@ -6264,13 +6046,8 @@
           <w:numId w:val="17"/>
         </w:numPr>
       </w:pPr>
-      <w:proofErr w:type="gramStart"/>
-      <w:r>
-        <w:t>finalized(</w:t>
-      </w:r>
-      <w:proofErr w:type="gramEnd"/>
-      <w:r>
-        <w:t>)</w:t>
+      <w:r>
+        <w:t>finalized()</w:t>
       </w:r>
     </w:p>
     <w:p>
@@ -6281,13 +6058,8 @@
           <w:numId w:val="17"/>
         </w:numPr>
       </w:pPr>
-      <w:proofErr w:type="gramStart"/>
-      <w:r>
-        <w:t>wait(</w:t>
-      </w:r>
-      <w:proofErr w:type="gramEnd"/>
-      <w:r>
-        <w:t>), wait(long), wait(long, int)</w:t>
+      <w:r>
+        <w:t>wait(), wait(long), wait(long, int)</w:t>
       </w:r>
     </w:p>
     <w:p>
@@ -6298,13 +6070,8 @@
           <w:numId w:val="17"/>
         </w:numPr>
       </w:pPr>
-      <w:proofErr w:type="gramStart"/>
-      <w:r>
-        <w:t>notify(</w:t>
-      </w:r>
-      <w:proofErr w:type="gramEnd"/>
-      <w:r>
-        <w:t>)</w:t>
+      <w:r>
+        <w:t>notify()</w:t>
       </w:r>
     </w:p>
     <w:p>
@@ -6316,17 +6083,12 @@
         </w:numPr>
       </w:pPr>
       <w:proofErr w:type="spellStart"/>
-      <w:proofErr w:type="gramStart"/>
       <w:r>
         <w:t>notifyAll</w:t>
       </w:r>
       <w:proofErr w:type="spellEnd"/>
       <w:r>
-        <w:t>(</w:t>
-      </w:r>
-      <w:proofErr w:type="gramEnd"/>
-      <w:r>
-        <w:t>)</w:t>
+        <w:t>()</w:t>
       </w:r>
     </w:p>
     <w:p>
@@ -6395,15 +6157,7 @@
         </w:numPr>
       </w:pPr>
       <w:r>
-        <w:t xml:space="preserve">Every class has a constructor, </w:t>
-      </w:r>
-      <w:proofErr w:type="gramStart"/>
-      <w:r>
-        <w:t>If</w:t>
-      </w:r>
-      <w:proofErr w:type="gramEnd"/>
-      <w:r>
-        <w:t xml:space="preserve"> you do not provide any constructor manually then, java will provide a default constructor internally and if you are providing any constructor then, java is not responsible to provide any constructor. </w:t>
+        <w:t xml:space="preserve">Every class has a constructor, If you do not provide any constructor manually then, java will provide a default constructor internally and if you are providing any constructor then, java is not responsible to provide any constructor. </w:t>
       </w:r>
     </w:p>
     <w:p>
@@ -6566,15 +6320,7 @@
         </w:numPr>
       </w:pPr>
       <w:r>
-        <w:t xml:space="preserve">By Default every java constructor has a first line as </w:t>
-      </w:r>
-      <w:proofErr w:type="gramStart"/>
-      <w:r>
-        <w:t>super(</w:t>
-      </w:r>
-      <w:proofErr w:type="gramEnd"/>
-      <w:r>
-        <w:t xml:space="preserve">); which give call to a parent class default or no param constructor. </w:t>
+        <w:t xml:space="preserve">By Default every java constructor has a first line as super(); which give call to a parent class default or no param constructor. </w:t>
       </w:r>
     </w:p>
     <w:p>
@@ -6617,15 +6363,7 @@
         </w:numPr>
       </w:pPr>
       <w:r>
-        <w:t xml:space="preserve">Using this </w:t>
-      </w:r>
-      <w:proofErr w:type="gramStart"/>
-      <w:r>
-        <w:t>keyword</w:t>
-      </w:r>
-      <w:proofErr w:type="gramEnd"/>
-      <w:r>
-        <w:t xml:space="preserve"> you can access the properties of same class.</w:t>
+        <w:t>Using this keyword you can access the properties of same class.</w:t>
       </w:r>
     </w:p>
     <w:p>
@@ -6805,15 +6543,7 @@
         </w:numPr>
       </w:pPr>
       <w:r>
-        <w:t xml:space="preserve">By making method as </w:t>
-      </w:r>
-      <w:proofErr w:type="gramStart"/>
-      <w:r>
-        <w:t>final</w:t>
-      </w:r>
-      <w:proofErr w:type="gramEnd"/>
-      <w:r>
-        <w:t xml:space="preserve"> you can restrict the method implementation changes by overriding the method. The implementation of the method is fixed for all the users. </w:t>
+        <w:t xml:space="preserve">By making method as final you can restrict the method implementation changes by overriding the method. The implementation of the method is fixed for all the users. </w:t>
       </w:r>
     </w:p>
     <w:p>
@@ -6825,15 +6555,7 @@
         </w:numPr>
       </w:pPr>
       <w:r>
-        <w:t xml:space="preserve">Final classes cannot be </w:t>
-      </w:r>
-      <w:proofErr w:type="gramStart"/>
-      <w:r>
-        <w:t>inherit</w:t>
-      </w:r>
-      <w:proofErr w:type="gramEnd"/>
-      <w:r>
-        <w:t>.</w:t>
+        <w:t>Final classes cannot be inherit.</w:t>
       </w:r>
     </w:p>
     <w:p>
@@ -6918,15 +6640,7 @@
         </w:numPr>
       </w:pPr>
       <w:r>
-        <w:t xml:space="preserve">Static properties </w:t>
-      </w:r>
-      <w:proofErr w:type="gramStart"/>
-      <w:r>
-        <w:t>gets</w:t>
-      </w:r>
-      <w:proofErr w:type="gramEnd"/>
-      <w:r>
-        <w:t xml:space="preserve"> loaded in the memory at the class loading. </w:t>
+        <w:t xml:space="preserve">Static properties gets loaded in the memory at the class loading. </w:t>
       </w:r>
     </w:p>
     <w:p>
@@ -7198,17 +6912,12 @@
         <w:t xml:space="preserve">Package name should be combination of </w:t>
       </w:r>
       <w:proofErr w:type="spellStart"/>
-      <w:proofErr w:type="gramStart"/>
       <w:r>
         <w:t>domainName</w:t>
       </w:r>
       <w:proofErr w:type="spellEnd"/>
       <w:r>
-        <w:t xml:space="preserve"> ,</w:t>
-      </w:r>
-      <w:proofErr w:type="gramEnd"/>
-      <w:r>
-        <w:t xml:space="preserve"> project/client and module</w:t>
+        <w:t xml:space="preserve"> , project/client and module</w:t>
       </w:r>
     </w:p>
     <w:p>
@@ -7220,13 +6929,8 @@
         <w:t xml:space="preserve">Example: </w:t>
       </w:r>
       <w:proofErr w:type="spellStart"/>
-      <w:proofErr w:type="gramStart"/>
-      <w:r>
-        <w:t>com.amazon</w:t>
-      </w:r>
-      <w:proofErr w:type="gramEnd"/>
-      <w:r>
-        <w:t>.order</w:t>
+      <w:r>
+        <w:t>com.amazon.order</w:t>
       </w:r>
       <w:proofErr w:type="spellEnd"/>
       <w:r>
@@ -7243,13 +6947,8 @@
         <w:t xml:space="preserve">   </w:t>
       </w:r>
       <w:proofErr w:type="spellStart"/>
-      <w:proofErr w:type="gramStart"/>
-      <w:r>
-        <w:t>com.amazon</w:t>
-      </w:r>
-      <w:proofErr w:type="gramEnd"/>
-      <w:r>
-        <w:t>.user</w:t>
+      <w:r>
+        <w:t>com.amazon.user</w:t>
       </w:r>
       <w:proofErr w:type="spellEnd"/>
     </w:p>
@@ -7263,13 +6962,8 @@
         <w:t xml:space="preserve">   </w:t>
       </w:r>
       <w:proofErr w:type="spellStart"/>
-      <w:proofErr w:type="gramStart"/>
-      <w:r>
-        <w:t>com.amazon</w:t>
-      </w:r>
-      <w:proofErr w:type="gramEnd"/>
-      <w:r>
-        <w:t>.product</w:t>
+      <w:r>
+        <w:t>com.amazon.product</w:t>
       </w:r>
       <w:proofErr w:type="spellEnd"/>
       <w:r>
@@ -7395,23 +7089,7 @@
           <w:b/>
           <w:bCs/>
         </w:rPr>
-        <w:t>import package1.package</w:t>
-      </w:r>
-      <w:proofErr w:type="gramStart"/>
-      <w:r>
-        <w:rPr>
-          <w:b/>
-          <w:bCs/>
-        </w:rPr>
-        <w:t>2.ClassName</w:t>
-      </w:r>
-      <w:proofErr w:type="gramEnd"/>
-      <w:r>
-        <w:rPr>
-          <w:b/>
-          <w:bCs/>
-        </w:rPr>
-        <w:t>;</w:t>
+        <w:t>import package1.package2.ClassName;</w:t>
       </w:r>
       <w:r>
         <w:t xml:space="preserve"> </w:t>
@@ -7433,23 +7111,7 @@
           <w:b/>
           <w:bCs/>
         </w:rPr>
-        <w:t>import package1.package</w:t>
-      </w:r>
-      <w:proofErr w:type="gramStart"/>
-      <w:r>
-        <w:rPr>
-          <w:b/>
-          <w:bCs/>
-        </w:rPr>
-        <w:t>2.*</w:t>
-      </w:r>
-      <w:proofErr w:type="gramEnd"/>
-      <w:r>
-        <w:rPr>
-          <w:b/>
-          <w:bCs/>
-        </w:rPr>
-        <w:t>;</w:t>
+        <w:t>import package1.package2.*;</w:t>
       </w:r>
       <w:r>
         <w:t xml:space="preserve"> </w:t>
@@ -7479,12 +7141,10 @@
         <w:t xml:space="preserve">By default every java files imports all the classes from the </w:t>
       </w:r>
       <w:proofErr w:type="spellStart"/>
-      <w:proofErr w:type="gramStart"/>
       <w:r>
         <w:t>java.lang</w:t>
       </w:r>
       <w:proofErr w:type="spellEnd"/>
-      <w:proofErr w:type="gramEnd"/>
       <w:r>
         <w:t xml:space="preserve"> package.</w:t>
       </w:r>
@@ -7526,23 +7186,7 @@
           <w:sz w:val="24"/>
           <w:szCs w:val="24"/>
         </w:rPr>
-        <w:t xml:space="preserve">Access modifier </w:t>
-      </w:r>
-      <w:proofErr w:type="gramStart"/>
-      <w:r>
-        <w:rPr>
-          <w:sz w:val="24"/>
-          <w:szCs w:val="24"/>
-        </w:rPr>
-        <w:t>are</w:t>
-      </w:r>
-      <w:proofErr w:type="gramEnd"/>
-      <w:r>
-        <w:rPr>
-          <w:sz w:val="24"/>
-          <w:szCs w:val="24"/>
-        </w:rPr>
-        <w:t xml:space="preserve"> used to manage the access of the classes and its properties into another class.  </w:t>
+        <w:t xml:space="preserve">Access modifier are used to manage the access of the classes and its properties into another class.  </w:t>
       </w:r>
     </w:p>
     <w:p>
@@ -7562,23 +7206,7 @@
           <w:sz w:val="24"/>
           <w:szCs w:val="24"/>
         </w:rPr>
-        <w:t xml:space="preserve">There are 4 access </w:t>
-      </w:r>
-      <w:proofErr w:type="gramStart"/>
-      <w:r>
-        <w:rPr>
-          <w:sz w:val="24"/>
-          <w:szCs w:val="24"/>
-        </w:rPr>
-        <w:t>modifier</w:t>
-      </w:r>
-      <w:proofErr w:type="gramEnd"/>
-      <w:r>
-        <w:rPr>
-          <w:sz w:val="24"/>
-          <w:szCs w:val="24"/>
-        </w:rPr>
-        <w:t xml:space="preserve">. Out of which default is the access modifier which is added by default </w:t>
+        <w:t xml:space="preserve">There are 4 access modifier. Out of which default is the access modifier which is added by default </w:t>
       </w:r>
       <w:r>
         <w:rPr>
@@ -8726,23 +8354,7 @@
           <w:sz w:val="24"/>
           <w:szCs w:val="24"/>
         </w:rPr>
-        <w:t xml:space="preserve">The method </w:t>
-      </w:r>
-      <w:proofErr w:type="gramStart"/>
-      <w:r>
-        <w:rPr>
-          <w:sz w:val="24"/>
-          <w:szCs w:val="24"/>
-        </w:rPr>
-        <w:t>call</w:t>
-      </w:r>
-      <w:proofErr w:type="gramEnd"/>
-      <w:r>
-        <w:rPr>
-          <w:sz w:val="24"/>
-          <w:szCs w:val="24"/>
-        </w:rPr>
-        <w:t xml:space="preserve"> resolves at the time of compilation and same will be followed at execution.</w:t>
+        <w:t>The method call resolves at the time of compilation and same will be followed at execution.</w:t>
       </w:r>
     </w:p>
     <w:p>
@@ -8762,23 +8374,7 @@
           <w:sz w:val="24"/>
           <w:szCs w:val="24"/>
         </w:rPr>
-        <w:t xml:space="preserve">To achieve </w:t>
-      </w:r>
-      <w:proofErr w:type="gramStart"/>
-      <w:r>
-        <w:rPr>
-          <w:sz w:val="24"/>
-          <w:szCs w:val="24"/>
-        </w:rPr>
-        <w:t>this</w:t>
-      </w:r>
-      <w:proofErr w:type="gramEnd"/>
-      <w:r>
-        <w:rPr>
-          <w:sz w:val="24"/>
-          <w:szCs w:val="24"/>
-        </w:rPr>
-        <w:t xml:space="preserve"> you have to use </w:t>
+        <w:t xml:space="preserve">To achieve this you have to use </w:t>
       </w:r>
       <w:r>
         <w:rPr>
@@ -8847,23 +8443,7 @@
           <w:sz w:val="24"/>
           <w:szCs w:val="24"/>
         </w:rPr>
-        <w:t xml:space="preserve">To achieve </w:t>
-      </w:r>
-      <w:proofErr w:type="gramStart"/>
-      <w:r>
-        <w:rPr>
-          <w:sz w:val="24"/>
-          <w:szCs w:val="24"/>
-        </w:rPr>
-        <w:t>this</w:t>
-      </w:r>
-      <w:proofErr w:type="gramEnd"/>
-      <w:r>
-        <w:rPr>
-          <w:sz w:val="24"/>
-          <w:szCs w:val="24"/>
-        </w:rPr>
-        <w:t xml:space="preserve"> you have to use </w:t>
+        <w:t xml:space="preserve">To achieve this you have to use </w:t>
       </w:r>
       <w:r>
         <w:rPr>
@@ -9563,7 +9143,6 @@
         <w:t xml:space="preserve"> dynamically using </w:t>
       </w:r>
       <w:proofErr w:type="spellStart"/>
-      <w:proofErr w:type="gramStart"/>
       <w:r>
         <w:rPr>
           <w:sz w:val="24"/>
@@ -9572,7 +9151,6 @@
         <w:t>a</w:t>
       </w:r>
       <w:proofErr w:type="spellEnd"/>
-      <w:proofErr w:type="gramEnd"/>
       <w:r>
         <w:rPr>
           <w:sz w:val="24"/>
@@ -9756,7 +9334,6 @@
         <w:t xml:space="preserve"> obj = new </w:t>
       </w:r>
       <w:proofErr w:type="spellStart"/>
-      <w:proofErr w:type="gramStart"/>
       <w:r>
         <w:rPr>
           <w:b/>
@@ -9772,16 +9349,7 @@
           <w:bCs/>
           <w:highlight w:val="yellow"/>
         </w:rPr>
-        <w:t>(</w:t>
-      </w:r>
-      <w:proofErr w:type="gramEnd"/>
-      <w:r>
-        <w:rPr>
-          <w:b/>
-          <w:bCs/>
-          <w:highlight w:val="yellow"/>
-        </w:rPr>
-        <w:t>);</w:t>
+        <w:t>();</w:t>
       </w:r>
       <w:r>
         <w:rPr>
@@ -10051,25 +9619,29 @@
           <w:sz w:val="24"/>
           <w:szCs w:val="24"/>
         </w:rPr>
-        <w:t xml:space="preserve">Abstract method which </w:t>
-      </w:r>
-      <w:proofErr w:type="gramStart"/>
-      <w:r>
+        <w:t>Abstract method which do not have any implementation and it is just declare. Abstract method will be created using abstract keyword.</w:t>
+      </w:r>
+    </w:p>
+    <w:p>
+      <w:pPr>
+        <w:pStyle w:val="NoSpacing"/>
+        <w:numPr>
+          <w:ilvl w:val="0"/>
+          <w:numId w:val="36"/>
+        </w:numPr>
         <w:rPr>
           <w:color w:val="000000" w:themeColor="text1"/>
           <w:sz w:val="24"/>
           <w:szCs w:val="24"/>
         </w:rPr>
-        <w:t>do</w:t>
-      </w:r>
-      <w:proofErr w:type="gramEnd"/>
+      </w:pPr>
       <w:r>
         <w:rPr>
           <w:color w:val="000000" w:themeColor="text1"/>
           <w:sz w:val="24"/>
           <w:szCs w:val="24"/>
         </w:rPr>
-        <w:t xml:space="preserve"> not have any implementation and it is just declare. Abstract method will be created using abstract keyword.</w:t>
+        <w:t>If any class has any abstract method created then the class must have to mark as abstract.</w:t>
       </w:r>
     </w:p>
     <w:p>
@@ -10091,7 +9663,7 @@
           <w:sz w:val="24"/>
           <w:szCs w:val="24"/>
         </w:rPr>
-        <w:t>If any class has any abstract method created then the class must have to mark as abstract.</w:t>
+        <w:t>Abstract class will be used as a parent class in the hierarchy.</w:t>
       </w:r>
     </w:p>
     <w:p>
@@ -10113,7 +9685,7 @@
           <w:sz w:val="24"/>
           <w:szCs w:val="24"/>
         </w:rPr>
-        <w:t>Abstract class will be used as a parent class in the hierarchy.</w:t>
+        <w:t>Every sub class of the abstract class, has to provide the implementation (override) all the abstract methods.</w:t>
       </w:r>
     </w:p>
     <w:p>
@@ -10135,7 +9707,7 @@
           <w:sz w:val="24"/>
           <w:szCs w:val="24"/>
         </w:rPr>
-        <w:t>Every sub class of the abstract class, has to provide the implementation (override) all the abstract methods.</w:t>
+        <w:t>You cannot create an object of abstract class. but you can use it as a reference (like runtime polymorphism).</w:t>
       </w:r>
     </w:p>
     <w:p>
@@ -10157,47 +9729,7 @@
           <w:sz w:val="24"/>
           <w:szCs w:val="24"/>
         </w:rPr>
-        <w:t>You cannot create an object of abstract class. but you can use it as a reference (like runtime polymorphism).</w:t>
-      </w:r>
-    </w:p>
-    <w:p>
-      <w:pPr>
-        <w:pStyle w:val="NoSpacing"/>
-        <w:numPr>
-          <w:ilvl w:val="0"/>
-          <w:numId w:val="36"/>
-        </w:numPr>
-        <w:rPr>
-          <w:color w:val="000000" w:themeColor="text1"/>
-          <w:sz w:val="24"/>
-          <w:szCs w:val="24"/>
-        </w:rPr>
-      </w:pPr>
-      <w:r>
-        <w:rPr>
-          <w:color w:val="000000" w:themeColor="text1"/>
-          <w:sz w:val="24"/>
-          <w:szCs w:val="24"/>
-        </w:rPr>
-        <w:t xml:space="preserve">You can </w:t>
-      </w:r>
-      <w:proofErr w:type="gramStart"/>
-      <w:r>
-        <w:rPr>
-          <w:color w:val="000000" w:themeColor="text1"/>
-          <w:sz w:val="24"/>
-          <w:szCs w:val="24"/>
-        </w:rPr>
-        <w:t>extends</w:t>
-      </w:r>
-      <w:proofErr w:type="gramEnd"/>
-      <w:r>
-        <w:rPr>
-          <w:color w:val="000000" w:themeColor="text1"/>
-          <w:sz w:val="24"/>
-          <w:szCs w:val="24"/>
-        </w:rPr>
-        <w:t xml:space="preserve"> one abstract class on another abstract class, in this case there is no need to provide the implementations of all the abstract methods.</w:t>
+        <w:t>You can extends one abstract class on another abstract class, in this case there is no need to provide the implementations of all the abstract methods.</w:t>
       </w:r>
     </w:p>
     <w:p>
@@ -10606,23 +10138,7 @@
           <w:sz w:val="24"/>
           <w:szCs w:val="24"/>
         </w:rPr>
-        <w:t xml:space="preserve">One interface can </w:t>
-      </w:r>
-      <w:proofErr w:type="gramStart"/>
-      <w:r>
-        <w:rPr>
-          <w:sz w:val="24"/>
-          <w:szCs w:val="24"/>
-        </w:rPr>
-        <w:t>extends</w:t>
-      </w:r>
-      <w:proofErr w:type="gramEnd"/>
-      <w:r>
-        <w:rPr>
-          <w:sz w:val="24"/>
-          <w:szCs w:val="24"/>
-        </w:rPr>
-        <w:t xml:space="preserve"> another interface, you can also extends more than one interface on single interface. Which is also known as multiple inheritance.</w:t>
+        <w:t>One interface can extends another interface, you can also extends more than one interface on single interface. Which is also known as multiple inheritance.</w:t>
       </w:r>
     </w:p>
     <w:p>
@@ -10642,23 +10158,7 @@
           <w:sz w:val="24"/>
           <w:szCs w:val="24"/>
         </w:rPr>
-        <w:t xml:space="preserve">One class can </w:t>
-      </w:r>
-      <w:proofErr w:type="gramStart"/>
-      <w:r>
-        <w:rPr>
-          <w:sz w:val="24"/>
-          <w:szCs w:val="24"/>
-        </w:rPr>
-        <w:t>implements</w:t>
-      </w:r>
-      <w:proofErr w:type="gramEnd"/>
-      <w:r>
-        <w:rPr>
-          <w:sz w:val="24"/>
-          <w:szCs w:val="24"/>
-        </w:rPr>
-        <w:t xml:space="preserve"> more than one interface.</w:t>
+        <w:t>One class can implements more than one interface.</w:t>
       </w:r>
     </w:p>
     <w:p>
@@ -10678,23 +10178,7 @@
           <w:sz w:val="24"/>
           <w:szCs w:val="24"/>
         </w:rPr>
-        <w:t xml:space="preserve">One class can </w:t>
-      </w:r>
-      <w:proofErr w:type="gramStart"/>
-      <w:r>
-        <w:rPr>
-          <w:sz w:val="24"/>
-          <w:szCs w:val="24"/>
-        </w:rPr>
-        <w:t>extends</w:t>
-      </w:r>
-      <w:proofErr w:type="gramEnd"/>
-      <w:r>
-        <w:rPr>
-          <w:sz w:val="24"/>
-          <w:szCs w:val="24"/>
-        </w:rPr>
-        <w:t xml:space="preserve"> another class and also implements the interfaces.</w:t>
+        <w:t>One class can extends another class and also implements the interfaces.</w:t>
       </w:r>
     </w:p>
     <w:p>
@@ -10919,15 +10403,7 @@
         </w:numPr>
       </w:pPr>
       <w:r>
-        <w:t xml:space="preserve">Every thread has some </w:t>
-      </w:r>
-      <w:proofErr w:type="gramStart"/>
-      <w:r>
-        <w:t>task</w:t>
-      </w:r>
-      <w:proofErr w:type="gramEnd"/>
-      <w:r>
-        <w:t xml:space="preserve"> to execute.</w:t>
+        <w:t>Every thread has some task to execute.</w:t>
       </w:r>
     </w:p>
     <w:p>
@@ -10951,15 +10427,7 @@
         </w:numPr>
       </w:pPr>
       <w:r>
-        <w:t xml:space="preserve">Every java program </w:t>
-      </w:r>
-      <w:proofErr w:type="gramStart"/>
-      <w:r>
-        <w:t>use</w:t>
-      </w:r>
-      <w:proofErr w:type="gramEnd"/>
-      <w:r>
-        <w:t xml:space="preserve"> a thread internally, by default java create an thread and execute the program. The default thread created by java internally is a main thread.</w:t>
+        <w:t>Every java program use a thread internally, by default java create an thread and execute the program. The default thread created by java internally is a main thread.</w:t>
       </w:r>
     </w:p>
     <w:p>
@@ -11058,21 +10526,12 @@
       <w:r>
         <w:t xml:space="preserve">You have to override the </w:t>
       </w:r>
-      <w:proofErr w:type="gramStart"/>
-      <w:r>
-        <w:rPr>
-          <w:b/>
-          <w:bCs/>
-        </w:rPr>
-        <w:t>run(</w:t>
-      </w:r>
-      <w:proofErr w:type="gramEnd"/>
-      <w:r>
-        <w:rPr>
-          <w:b/>
-          <w:bCs/>
-        </w:rPr>
-        <w:t>) method</w:t>
+      <w:r>
+        <w:rPr>
+          <w:b/>
+          <w:bCs/>
+        </w:rPr>
+        <w:t>run() method</w:t>
       </w:r>
       <w:r>
         <w:t xml:space="preserve"> to assign task to a thread.</w:t>
@@ -11089,21 +10548,12 @@
       <w:r>
         <w:t xml:space="preserve">To make thread ready to run you have to use </w:t>
       </w:r>
-      <w:proofErr w:type="gramStart"/>
-      <w:r>
-        <w:rPr>
-          <w:b/>
-          <w:bCs/>
-        </w:rPr>
-        <w:t>start(</w:t>
-      </w:r>
-      <w:proofErr w:type="gramEnd"/>
-      <w:r>
-        <w:rPr>
-          <w:b/>
-          <w:bCs/>
-        </w:rPr>
-        <w:t>) method</w:t>
+      <w:r>
+        <w:rPr>
+          <w:b/>
+          <w:bCs/>
+        </w:rPr>
+        <w:t>start() method</w:t>
       </w:r>
       <w:r>
         <w:t>.</w:t>
@@ -11211,13 +10661,8 @@
             <w:pPr>
               <w:pStyle w:val="NoSpacing"/>
             </w:pPr>
-            <w:proofErr w:type="gramStart"/>
             <w:r>
-              <w:t>run(</w:t>
-            </w:r>
-            <w:proofErr w:type="gramEnd"/>
-            <w:r>
-              <w:t>)</w:t>
+              <w:t>run()</w:t>
             </w:r>
           </w:p>
         </w:tc>
@@ -11244,13 +10689,8 @@
             <w:pPr>
               <w:pStyle w:val="NoSpacing"/>
             </w:pPr>
-            <w:proofErr w:type="gramStart"/>
             <w:r>
-              <w:t>start(</w:t>
-            </w:r>
-            <w:proofErr w:type="gramEnd"/>
-            <w:r>
-              <w:t>)</w:t>
+              <w:t>start()</w:t>
             </w:r>
           </w:p>
         </w:tc>
@@ -11263,15 +10703,7 @@
               <w:pStyle w:val="NoSpacing"/>
             </w:pPr>
             <w:r>
-              <w:t xml:space="preserve">Using this </w:t>
-            </w:r>
-            <w:proofErr w:type="gramStart"/>
-            <w:r>
-              <w:t>method</w:t>
-            </w:r>
-            <w:proofErr w:type="gramEnd"/>
-            <w:r>
-              <w:t xml:space="preserve"> you can make thread ready to run. Thread will be added in the queue and wait for the execution.</w:t>
+              <w:t>Using this method you can make thread ready to run. Thread will be added in the queue and wait for the execution.</w:t>
             </w:r>
           </w:p>
         </w:tc>
@@ -11286,17 +10718,12 @@
               <w:pStyle w:val="NoSpacing"/>
             </w:pPr>
             <w:proofErr w:type="spellStart"/>
-            <w:proofErr w:type="gramStart"/>
             <w:r>
               <w:t>currentThread</w:t>
             </w:r>
             <w:proofErr w:type="spellEnd"/>
             <w:r>
-              <w:t>(</w:t>
-            </w:r>
-            <w:proofErr w:type="gramEnd"/>
-            <w:r>
-              <w:t>)</w:t>
+              <w:t>()</w:t>
             </w:r>
           </w:p>
         </w:tc>
@@ -11309,15 +10736,7 @@
               <w:pStyle w:val="NoSpacing"/>
             </w:pPr>
             <w:r>
-              <w:t xml:space="preserve">This is the static method of the thread class, </w:t>
-            </w:r>
-            <w:proofErr w:type="gramStart"/>
-            <w:r>
-              <w:t>It</w:t>
-            </w:r>
-            <w:proofErr w:type="gramEnd"/>
-            <w:r>
-              <w:t xml:space="preserve"> will return the currently executing thread object.</w:t>
+              <w:t>This is the static method of the thread class, It will return the currently executing thread object.</w:t>
             </w:r>
           </w:p>
         </w:tc>
@@ -11345,17 +10764,12 @@
               <w:pStyle w:val="NoSpacing"/>
             </w:pPr>
             <w:proofErr w:type="spellStart"/>
-            <w:proofErr w:type="gramStart"/>
             <w:r>
               <w:t>getName</w:t>
             </w:r>
             <w:proofErr w:type="spellEnd"/>
             <w:r>
-              <w:t>(</w:t>
-            </w:r>
-            <w:proofErr w:type="gramEnd"/>
-            <w:r>
-              <w:t>)</w:t>
+              <w:t>()</w:t>
             </w:r>
           </w:p>
         </w:tc>
@@ -11396,17 +10810,12 @@
               <w:pStyle w:val="NoSpacing"/>
             </w:pPr>
             <w:proofErr w:type="spellStart"/>
-            <w:proofErr w:type="gramStart"/>
             <w:r>
               <w:t>getPriority</w:t>
             </w:r>
             <w:proofErr w:type="spellEnd"/>
             <w:r>
-              <w:t>(</w:t>
-            </w:r>
-            <w:proofErr w:type="gramEnd"/>
-            <w:r>
-              <w:t>)</w:t>
+              <w:t>()</w:t>
             </w:r>
           </w:p>
         </w:tc>
@@ -11449,13 +10858,8 @@
             <w:pPr>
               <w:pStyle w:val="NoSpacing"/>
             </w:pPr>
-            <w:proofErr w:type="gramStart"/>
             <w:r>
-              <w:t>sleep(</w:t>
-            </w:r>
-            <w:proofErr w:type="gramEnd"/>
-            <w:r>
-              <w:t>int, long)</w:t>
+              <w:t>sleep(int, long)</w:t>
             </w:r>
           </w:p>
         </w:tc>
@@ -11490,13 +10894,8 @@
             <w:pPr>
               <w:pStyle w:val="NoSpacing"/>
             </w:pPr>
-            <w:proofErr w:type="gramStart"/>
             <w:r>
-              <w:t>join(</w:t>
-            </w:r>
-            <w:proofErr w:type="gramEnd"/>
-            <w:r>
-              <w:t>)</w:t>
+              <w:t>join()</w:t>
             </w:r>
           </w:p>
           <w:p>
@@ -11511,13 +10910,8 @@
             <w:pPr>
               <w:pStyle w:val="NoSpacing"/>
             </w:pPr>
-            <w:proofErr w:type="gramStart"/>
             <w:r>
-              <w:t>join(</w:t>
-            </w:r>
-            <w:proofErr w:type="gramEnd"/>
-            <w:r>
-              <w:t>int, long)</w:t>
+              <w:t>join(int, long)</w:t>
             </w:r>
           </w:p>
         </w:tc>
@@ -11538,15 +10932,7 @@
             </w:r>
             <w:proofErr w:type="spellEnd"/>
             <w:r>
-              <w:t xml:space="preserve"> method, it </w:t>
-            </w:r>
-            <w:proofErr w:type="gramStart"/>
-            <w:r>
-              <w:t>pause</w:t>
-            </w:r>
-            <w:proofErr w:type="gramEnd"/>
-            <w:r>
-              <w:t xml:space="preserve"> the execution of current thread either until completing execution of other thread or till the given time expire. This method throws checked </w:t>
+              <w:t xml:space="preserve"> method, it pause the execution of current thread either until completing execution of other thread or till the given time expire. This method throws checked </w:t>
             </w:r>
             <w:proofErr w:type="spellStart"/>
             <w:r>
@@ -11568,13 +10954,8 @@
             <w:pPr>
               <w:pStyle w:val="NoSpacing"/>
             </w:pPr>
-            <w:proofErr w:type="gramStart"/>
             <w:r>
-              <w:t>suspend(</w:t>
-            </w:r>
-            <w:proofErr w:type="gramEnd"/>
-            <w:r>
-              <w:t>)</w:t>
+              <w:t>suspend()</w:t>
             </w:r>
           </w:p>
         </w:tc>
@@ -11601,13 +10982,8 @@
             <w:pPr>
               <w:pStyle w:val="NoSpacing"/>
             </w:pPr>
-            <w:proofErr w:type="gramStart"/>
             <w:r>
-              <w:t>resume(</w:t>
-            </w:r>
-            <w:proofErr w:type="gramEnd"/>
-            <w:r>
-              <w:t>)</w:t>
+              <w:t>resume()</w:t>
             </w:r>
           </w:p>
         </w:tc>
@@ -11620,15 +10996,7 @@
               <w:pStyle w:val="NoSpacing"/>
             </w:pPr>
             <w:r>
-              <w:t xml:space="preserve">It will resume the execution of the suspended </w:t>
-            </w:r>
-            <w:proofErr w:type="gramStart"/>
-            <w:r>
-              <w:t>thread,</w:t>
-            </w:r>
-            <w:proofErr w:type="gramEnd"/>
-            <w:r>
-              <w:t xml:space="preserve"> suspended thread will pull from the pause stage to runnable stage. </w:t>
+              <w:t xml:space="preserve">It will resume the execution of the suspended thread, suspended thread will pull from the pause stage to runnable stage. </w:t>
             </w:r>
           </w:p>
         </w:tc>
@@ -11642,13 +11010,8 @@
             <w:pPr>
               <w:pStyle w:val="NoSpacing"/>
             </w:pPr>
-            <w:proofErr w:type="gramStart"/>
             <w:r>
-              <w:t>wait(</w:t>
-            </w:r>
-            <w:proofErr w:type="gramEnd"/>
-            <w:r>
-              <w:t>)</w:t>
+              <w:t>wait()</w:t>
             </w:r>
           </w:p>
           <w:p>
@@ -11663,13 +11026,8 @@
             <w:pPr>
               <w:pStyle w:val="NoSpacing"/>
             </w:pPr>
-            <w:proofErr w:type="gramStart"/>
             <w:r>
-              <w:t>wait(</w:t>
-            </w:r>
-            <w:proofErr w:type="gramEnd"/>
-            <w:r>
-              <w:t>int, long)</w:t>
+              <w:t>wait(int, long)</w:t>
             </w:r>
           </w:p>
         </w:tc>
@@ -11712,13 +11070,8 @@
             <w:pPr>
               <w:pStyle w:val="NoSpacing"/>
             </w:pPr>
-            <w:proofErr w:type="gramStart"/>
             <w:r>
-              <w:t>notify(</w:t>
-            </w:r>
-            <w:proofErr w:type="gramEnd"/>
-            <w:r>
-              <w:t>)</w:t>
+              <w:t>notify()</w:t>
             </w:r>
           </w:p>
         </w:tc>
@@ -11731,15 +11084,7 @@
               <w:pStyle w:val="NoSpacing"/>
             </w:pPr>
             <w:r>
-              <w:t xml:space="preserve">Using this </w:t>
-            </w:r>
-            <w:proofErr w:type="gramStart"/>
-            <w:r>
-              <w:t>method</w:t>
-            </w:r>
-            <w:proofErr w:type="gramEnd"/>
-            <w:r>
-              <w:t xml:space="preserve"> you can notify the single thread which is in the waiting state and it will come into runnable state.</w:t>
+              <w:t>Using this method you can notify the single thread which is in the waiting state and it will come into runnable state.</w:t>
             </w:r>
           </w:p>
         </w:tc>
@@ -11769,15 +11114,7 @@
               <w:pStyle w:val="NoSpacing"/>
             </w:pPr>
             <w:r>
-              <w:t xml:space="preserve">Using this </w:t>
-            </w:r>
-            <w:proofErr w:type="gramStart"/>
-            <w:r>
-              <w:t>method</w:t>
-            </w:r>
-            <w:proofErr w:type="gramEnd"/>
-            <w:r>
-              <w:t xml:space="preserve"> you can notify the all the thread which is in the waiting state and it will come into runnable state.</w:t>
+              <w:t>Using this method you can notify the all the thread which is in the waiting state and it will come into runnable state.</w:t>
             </w:r>
           </w:p>
         </w:tc>
@@ -11978,7 +11315,7 @@
           <w:color w:val="000000" w:themeColor="text1"/>
         </w:rPr>
         <w:drawing>
-          <wp:anchor distT="0" distB="0" distL="114300" distR="114300" simplePos="0" relativeHeight="251660288" behindDoc="0" locked="0" layoutInCell="1" allowOverlap="1" wp14:anchorId="3A6A1EB5" wp14:editId="1E416EC7">
+          <wp:anchor distT="0" distB="0" distL="114300" distR="114300" simplePos="0" relativeHeight="251660288" behindDoc="0" locked="0" layoutInCell="1" allowOverlap="1" wp14:anchorId="3A6A1EB5" wp14:editId="0F83948B">
             <wp:simplePos x="0" y="0"/>
             <wp:positionH relativeFrom="column">
               <wp:posOffset>99060</wp:posOffset>
@@ -12108,15 +11445,7 @@
         </w:numPr>
       </w:pPr>
       <w:r>
-        <w:t xml:space="preserve">If multiple thread using a share </w:t>
-      </w:r>
-      <w:proofErr w:type="gramStart"/>
-      <w:r>
-        <w:t>resources</w:t>
-      </w:r>
-      <w:proofErr w:type="gramEnd"/>
-      <w:r>
-        <w:t xml:space="preserve"> then there can be data inconsistency issue in the execution</w:t>
+        <w:t>If multiple thread using a share resources then there can be data inconsistency issue in the execution</w:t>
       </w:r>
       <w:r>
         <w:t>,</w:t>
@@ -12170,15 +11499,7 @@
         </w:numPr>
       </w:pPr>
       <w:r>
-        <w:t xml:space="preserve">Synchronization is one of the </w:t>
-      </w:r>
-      <w:proofErr w:type="gramStart"/>
-      <w:r>
-        <w:t>reason</w:t>
-      </w:r>
-      <w:proofErr w:type="gramEnd"/>
-      <w:r>
-        <w:t xml:space="preserve"> of getting dead lock scenarios in the application.</w:t>
+        <w:t>Synchronization is one of the reason of getting dead lock scenarios in the application.</w:t>
       </w:r>
     </w:p>
     <w:p>
@@ -12225,6 +11546,1005 @@
     <w:p>
       <w:pPr>
         <w:pStyle w:val="NoSpacing"/>
+      </w:pPr>
+    </w:p>
+    <w:p>
+      <w:r>
+        <w:br w:type="page"/>
+      </w:r>
+    </w:p>
+    <w:p>
+      <w:pPr>
+        <w:pStyle w:val="NoSpacing"/>
+      </w:pPr>
+      <w:r>
+        <w:lastRenderedPageBreak/>
+        <w:t xml:space="preserve">Wrapper Classes </w:t>
+      </w:r>
+    </w:p>
+    <w:p>
+      <w:pPr>
+        <w:pStyle w:val="NoSpacing"/>
+      </w:pPr>
+    </w:p>
+    <w:tbl>
+      <w:tblPr>
+        <w:tblStyle w:val="TableGrid"/>
+        <w:tblW w:w="0" w:type="auto"/>
+        <w:tblLook w:val="04A0" w:firstRow="1" w:lastRow="0" w:firstColumn="1" w:lastColumn="0" w:noHBand="0" w:noVBand="1"/>
+      </w:tblPr>
+      <w:tblGrid>
+        <w:gridCol w:w="1615"/>
+        <w:gridCol w:w="2430"/>
+      </w:tblGrid>
+      <w:tr>
+        <w:tc>
+          <w:tcPr>
+            <w:tcW w:w="1615" w:type="dxa"/>
+          </w:tcPr>
+          <w:p>
+            <w:pPr>
+              <w:pStyle w:val="NoSpacing"/>
+              <w:rPr>
+                <w:b/>
+                <w:bCs/>
+              </w:rPr>
+            </w:pPr>
+            <w:r>
+              <w:rPr>
+                <w:b/>
+                <w:bCs/>
+              </w:rPr>
+              <w:t>Primitive Type</w:t>
+            </w:r>
+          </w:p>
+        </w:tc>
+        <w:tc>
+          <w:tcPr>
+            <w:tcW w:w="2430" w:type="dxa"/>
+          </w:tcPr>
+          <w:p>
+            <w:pPr>
+              <w:pStyle w:val="NoSpacing"/>
+              <w:rPr>
+                <w:b/>
+                <w:bCs/>
+              </w:rPr>
+            </w:pPr>
+            <w:r>
+              <w:rPr>
+                <w:b/>
+                <w:bCs/>
+              </w:rPr>
+              <w:t>Wrapper Class</w:t>
+            </w:r>
+          </w:p>
+        </w:tc>
+      </w:tr>
+      <w:tr>
+        <w:tc>
+          <w:tcPr>
+            <w:tcW w:w="1615" w:type="dxa"/>
+          </w:tcPr>
+          <w:p>
+            <w:pPr>
+              <w:pStyle w:val="NoSpacing"/>
+            </w:pPr>
+            <w:r>
+              <w:t>byte</w:t>
+            </w:r>
+          </w:p>
+        </w:tc>
+        <w:tc>
+          <w:tcPr>
+            <w:tcW w:w="2430" w:type="dxa"/>
+          </w:tcPr>
+          <w:p>
+            <w:pPr>
+              <w:pStyle w:val="NoSpacing"/>
+            </w:pPr>
+            <w:r>
+              <w:t>Byte</w:t>
+            </w:r>
+          </w:p>
+        </w:tc>
+      </w:tr>
+      <w:tr>
+        <w:tc>
+          <w:tcPr>
+            <w:tcW w:w="1615" w:type="dxa"/>
+          </w:tcPr>
+          <w:p>
+            <w:pPr>
+              <w:pStyle w:val="NoSpacing"/>
+            </w:pPr>
+            <w:r>
+              <w:t>short</w:t>
+            </w:r>
+          </w:p>
+        </w:tc>
+        <w:tc>
+          <w:tcPr>
+            <w:tcW w:w="2430" w:type="dxa"/>
+          </w:tcPr>
+          <w:p>
+            <w:pPr>
+              <w:pStyle w:val="NoSpacing"/>
+            </w:pPr>
+            <w:r>
+              <w:t>Short</w:t>
+            </w:r>
+          </w:p>
+        </w:tc>
+      </w:tr>
+      <w:tr>
+        <w:tc>
+          <w:tcPr>
+            <w:tcW w:w="1615" w:type="dxa"/>
+          </w:tcPr>
+          <w:p>
+            <w:pPr>
+              <w:pStyle w:val="NoSpacing"/>
+            </w:pPr>
+            <w:r>
+              <w:t>int</w:t>
+            </w:r>
+          </w:p>
+        </w:tc>
+        <w:tc>
+          <w:tcPr>
+            <w:tcW w:w="2430" w:type="dxa"/>
+          </w:tcPr>
+          <w:p>
+            <w:pPr>
+              <w:pStyle w:val="NoSpacing"/>
+            </w:pPr>
+            <w:r>
+              <w:t>Integer</w:t>
+            </w:r>
+          </w:p>
+        </w:tc>
+      </w:tr>
+      <w:tr>
+        <w:tc>
+          <w:tcPr>
+            <w:tcW w:w="1615" w:type="dxa"/>
+          </w:tcPr>
+          <w:p>
+            <w:pPr>
+              <w:pStyle w:val="NoSpacing"/>
+            </w:pPr>
+            <w:r>
+              <w:t>long</w:t>
+            </w:r>
+          </w:p>
+        </w:tc>
+        <w:tc>
+          <w:tcPr>
+            <w:tcW w:w="2430" w:type="dxa"/>
+          </w:tcPr>
+          <w:p>
+            <w:pPr>
+              <w:pStyle w:val="NoSpacing"/>
+            </w:pPr>
+            <w:r>
+              <w:t>Long</w:t>
+            </w:r>
+          </w:p>
+        </w:tc>
+      </w:tr>
+      <w:tr>
+        <w:tc>
+          <w:tcPr>
+            <w:tcW w:w="1615" w:type="dxa"/>
+          </w:tcPr>
+          <w:p>
+            <w:pPr>
+              <w:pStyle w:val="NoSpacing"/>
+            </w:pPr>
+            <w:r>
+              <w:t>float</w:t>
+            </w:r>
+          </w:p>
+        </w:tc>
+        <w:tc>
+          <w:tcPr>
+            <w:tcW w:w="2430" w:type="dxa"/>
+          </w:tcPr>
+          <w:p>
+            <w:pPr>
+              <w:pStyle w:val="NoSpacing"/>
+            </w:pPr>
+            <w:r>
+              <w:t>Float</w:t>
+            </w:r>
+          </w:p>
+        </w:tc>
+      </w:tr>
+      <w:tr>
+        <w:tc>
+          <w:tcPr>
+            <w:tcW w:w="1615" w:type="dxa"/>
+          </w:tcPr>
+          <w:p>
+            <w:pPr>
+              <w:pStyle w:val="NoSpacing"/>
+            </w:pPr>
+            <w:r>
+              <w:t>double</w:t>
+            </w:r>
+          </w:p>
+        </w:tc>
+        <w:tc>
+          <w:tcPr>
+            <w:tcW w:w="2430" w:type="dxa"/>
+          </w:tcPr>
+          <w:p>
+            <w:pPr>
+              <w:pStyle w:val="NoSpacing"/>
+            </w:pPr>
+            <w:r>
+              <w:t>Double</w:t>
+            </w:r>
+          </w:p>
+        </w:tc>
+      </w:tr>
+      <w:tr>
+        <w:tc>
+          <w:tcPr>
+            <w:tcW w:w="1615" w:type="dxa"/>
+          </w:tcPr>
+          <w:p>
+            <w:pPr>
+              <w:pStyle w:val="NoSpacing"/>
+            </w:pPr>
+            <w:r>
+              <w:t>char</w:t>
+            </w:r>
+          </w:p>
+        </w:tc>
+        <w:tc>
+          <w:tcPr>
+            <w:tcW w:w="2430" w:type="dxa"/>
+          </w:tcPr>
+          <w:p>
+            <w:pPr>
+              <w:pStyle w:val="NoSpacing"/>
+            </w:pPr>
+            <w:r>
+              <w:t xml:space="preserve">Character </w:t>
+            </w:r>
+          </w:p>
+        </w:tc>
+      </w:tr>
+      <w:tr>
+        <w:tc>
+          <w:tcPr>
+            <w:tcW w:w="1615" w:type="dxa"/>
+          </w:tcPr>
+          <w:p>
+            <w:pPr>
+              <w:pStyle w:val="NoSpacing"/>
+            </w:pPr>
+            <w:proofErr w:type="spellStart"/>
+            <w:r>
+              <w:t>boolean</w:t>
+            </w:r>
+            <w:proofErr w:type="spellEnd"/>
+          </w:p>
+        </w:tc>
+        <w:tc>
+          <w:tcPr>
+            <w:tcW w:w="2430" w:type="dxa"/>
+          </w:tcPr>
+          <w:p>
+            <w:pPr>
+              <w:pStyle w:val="NoSpacing"/>
+            </w:pPr>
+            <w:r>
+              <w:t>Boolean</w:t>
+            </w:r>
+          </w:p>
+        </w:tc>
+      </w:tr>
+    </w:tbl>
+    <w:p>
+      <w:pPr>
+        <w:pStyle w:val="NoSpacing"/>
+      </w:pPr>
+    </w:p>
+    <w:p>
+      <w:pPr>
+        <w:pStyle w:val="NoSpacing"/>
+      </w:pPr>
+    </w:p>
+    <w:p>
+      <w:pPr>
+        <w:pStyle w:val="NoSpacing"/>
+        <w:rPr>
+          <w:b/>
+          <w:bCs/>
+          <w:u w:val="single"/>
+        </w:rPr>
+      </w:pPr>
+      <w:r>
+        <w:rPr>
+          <w:b/>
+          <w:bCs/>
+          <w:u w:val="single"/>
+        </w:rPr>
+        <w:t>Collection Framework</w:t>
+      </w:r>
+    </w:p>
+    <w:p>
+      <w:pPr>
+        <w:pStyle w:val="NoSpacing"/>
+        <w:rPr>
+          <w:b/>
+          <w:bCs/>
+          <w:u w:val="single"/>
+        </w:rPr>
+      </w:pPr>
+    </w:p>
+    <w:p>
+      <w:pPr>
+        <w:pStyle w:val="Default"/>
+        <w:rPr>
+          <w:b/>
+          <w:bCs/>
+          <w:u w:val="single"/>
+        </w:rPr>
+      </w:pPr>
+      <w:r>
+        <w:rPr>
+          <w:b/>
+          <w:bCs/>
+          <w:u w:val="single"/>
+        </w:rPr>
+        <w:t>Vector</w:t>
+      </w:r>
+    </w:p>
+    <w:p>
+      <w:pPr>
+        <w:pStyle w:val="Default"/>
+        <w:spacing w:after="8"/>
+        <w:rPr>
+          <w:rFonts w:asciiTheme="minorHAnsi" w:hAnsiTheme="minorHAnsi" w:cstheme="minorBidi"/>
+          <w:color w:val="auto"/>
+          <w:sz w:val="22"/>
+          <w:szCs w:val="22"/>
+        </w:rPr>
+      </w:pPr>
+      <w:r>
+        <w:rPr>
+          <w:rFonts w:asciiTheme="minorHAnsi" w:hAnsiTheme="minorHAnsi" w:cstheme="minorBidi"/>
+          <w:color w:val="auto"/>
+          <w:sz w:val="22"/>
+          <w:szCs w:val="22"/>
+        </w:rPr>
+        <w:t xml:space="preserve">1. Vector </w:t>
+      </w:r>
+      <w:r>
+        <w:rPr>
+          <w:rFonts w:asciiTheme="minorHAnsi" w:hAnsiTheme="minorHAnsi" w:cstheme="minorBidi"/>
+          <w:color w:val="auto"/>
+          <w:sz w:val="22"/>
+          <w:szCs w:val="22"/>
+        </w:rPr>
+        <w:t>backed by array, that is internal data structure is dynamic Array.</w:t>
+      </w:r>
+    </w:p>
+    <w:p>
+      <w:pPr>
+        <w:pStyle w:val="Default"/>
+        <w:spacing w:after="8"/>
+        <w:rPr>
+          <w:rFonts w:asciiTheme="minorHAnsi" w:hAnsiTheme="minorHAnsi" w:cstheme="minorBidi"/>
+          <w:color w:val="auto"/>
+          <w:sz w:val="22"/>
+          <w:szCs w:val="22"/>
+        </w:rPr>
+      </w:pPr>
+      <w:r>
+        <w:rPr>
+          <w:rFonts w:asciiTheme="minorHAnsi" w:hAnsiTheme="minorHAnsi" w:cstheme="minorBidi"/>
+          <w:color w:val="auto"/>
+          <w:sz w:val="22"/>
+          <w:szCs w:val="22"/>
+        </w:rPr>
+        <w:t>2.</w:t>
+      </w:r>
+      <w:r>
+        <w:rPr>
+          <w:rFonts w:asciiTheme="minorHAnsi" w:hAnsiTheme="minorHAnsi" w:cstheme="minorBidi"/>
+          <w:color w:val="auto"/>
+          <w:sz w:val="22"/>
+          <w:szCs w:val="22"/>
+        </w:rPr>
+        <w:t xml:space="preserve"> </w:t>
+      </w:r>
+      <w:r>
+        <w:rPr>
+          <w:rFonts w:asciiTheme="minorHAnsi" w:hAnsiTheme="minorHAnsi" w:cstheme="minorBidi"/>
+          <w:color w:val="auto"/>
+          <w:sz w:val="22"/>
+          <w:szCs w:val="22"/>
+        </w:rPr>
+        <w:t xml:space="preserve">All the elements of </w:t>
+      </w:r>
+      <w:r>
+        <w:rPr>
+          <w:rFonts w:asciiTheme="minorHAnsi" w:hAnsiTheme="minorHAnsi" w:cstheme="minorBidi"/>
+          <w:color w:val="auto"/>
+          <w:sz w:val="22"/>
+          <w:szCs w:val="22"/>
+        </w:rPr>
+        <w:t>Vector</w:t>
+      </w:r>
+      <w:r>
+        <w:rPr>
+          <w:rFonts w:asciiTheme="minorHAnsi" w:hAnsiTheme="minorHAnsi" w:cstheme="minorBidi"/>
+          <w:color w:val="auto"/>
+          <w:sz w:val="22"/>
+          <w:szCs w:val="22"/>
+        </w:rPr>
+        <w:t xml:space="preserve"> s</w:t>
+      </w:r>
+      <w:r>
+        <w:rPr>
+          <w:rFonts w:asciiTheme="minorHAnsi" w:hAnsiTheme="minorHAnsi" w:cstheme="minorBidi"/>
+          <w:color w:val="auto"/>
+          <w:sz w:val="22"/>
+          <w:szCs w:val="22"/>
+        </w:rPr>
+        <w:t>tores at a specific index.</w:t>
+      </w:r>
+    </w:p>
+    <w:p>
+      <w:pPr>
+        <w:pStyle w:val="Default"/>
+        <w:spacing w:after="8"/>
+        <w:rPr>
+          <w:rFonts w:asciiTheme="minorHAnsi" w:hAnsiTheme="minorHAnsi" w:cstheme="minorBidi"/>
+          <w:color w:val="auto"/>
+          <w:sz w:val="22"/>
+          <w:szCs w:val="22"/>
+        </w:rPr>
+      </w:pPr>
+      <w:r>
+        <w:rPr>
+          <w:rFonts w:asciiTheme="minorHAnsi" w:hAnsiTheme="minorHAnsi" w:cstheme="minorBidi"/>
+          <w:color w:val="auto"/>
+          <w:sz w:val="22"/>
+          <w:szCs w:val="22"/>
+        </w:rPr>
+        <w:t xml:space="preserve">3.Elements store in the </w:t>
+      </w:r>
+      <w:r>
+        <w:rPr>
+          <w:rFonts w:asciiTheme="minorHAnsi" w:hAnsiTheme="minorHAnsi" w:cstheme="minorBidi"/>
+          <w:color w:val="auto"/>
+          <w:sz w:val="22"/>
+          <w:szCs w:val="22"/>
+        </w:rPr>
+        <w:t xml:space="preserve">Vector </w:t>
+      </w:r>
+      <w:r>
+        <w:rPr>
+          <w:rFonts w:asciiTheme="minorHAnsi" w:hAnsiTheme="minorHAnsi" w:cstheme="minorBidi"/>
+          <w:color w:val="auto"/>
+          <w:sz w:val="22"/>
+          <w:szCs w:val="22"/>
+        </w:rPr>
+        <w:t>are in insertion order.</w:t>
+      </w:r>
+    </w:p>
+    <w:p>
+      <w:pPr>
+        <w:pStyle w:val="Default"/>
+        <w:spacing w:after="8"/>
+        <w:rPr>
+          <w:rFonts w:asciiTheme="minorHAnsi" w:hAnsiTheme="minorHAnsi" w:cstheme="minorBidi"/>
+          <w:color w:val="auto"/>
+          <w:sz w:val="22"/>
+          <w:szCs w:val="22"/>
+        </w:rPr>
+      </w:pPr>
+      <w:r>
+        <w:rPr>
+          <w:rFonts w:asciiTheme="minorHAnsi" w:hAnsiTheme="minorHAnsi" w:cstheme="minorBidi"/>
+          <w:color w:val="auto"/>
+          <w:sz w:val="22"/>
+          <w:szCs w:val="22"/>
+        </w:rPr>
+        <w:t>4.Can store element of any data type, it is also known as heterogeneous collection of elements.</w:t>
+      </w:r>
+    </w:p>
+    <w:p>
+      <w:pPr>
+        <w:pStyle w:val="Default"/>
+        <w:spacing w:after="8"/>
+        <w:rPr>
+          <w:rFonts w:asciiTheme="minorHAnsi" w:hAnsiTheme="minorHAnsi" w:cstheme="minorBidi"/>
+          <w:color w:val="auto"/>
+          <w:sz w:val="22"/>
+          <w:szCs w:val="22"/>
+        </w:rPr>
+      </w:pPr>
+      <w:r>
+        <w:rPr>
+          <w:rFonts w:asciiTheme="minorHAnsi" w:hAnsiTheme="minorHAnsi" w:cstheme="minorBidi"/>
+          <w:color w:val="auto"/>
+          <w:sz w:val="22"/>
+          <w:szCs w:val="22"/>
+        </w:rPr>
+        <w:t>5.Can store duplicate elements.</w:t>
+      </w:r>
+    </w:p>
+    <w:p>
+      <w:pPr>
+        <w:pStyle w:val="Default"/>
+        <w:spacing w:after="8"/>
+        <w:rPr>
+          <w:rFonts w:asciiTheme="minorHAnsi" w:hAnsiTheme="minorHAnsi" w:cstheme="minorBidi"/>
+          <w:color w:val="auto"/>
+          <w:sz w:val="22"/>
+          <w:szCs w:val="22"/>
+        </w:rPr>
+      </w:pPr>
+      <w:r>
+        <w:rPr>
+          <w:rFonts w:asciiTheme="minorHAnsi" w:hAnsiTheme="minorHAnsi" w:cstheme="minorBidi"/>
+          <w:color w:val="auto"/>
+          <w:sz w:val="22"/>
+          <w:szCs w:val="22"/>
+        </w:rPr>
+        <w:t>6.</w:t>
+      </w:r>
+      <w:r>
+        <w:rPr>
+          <w:rFonts w:asciiTheme="minorHAnsi" w:hAnsiTheme="minorHAnsi" w:cstheme="minorBidi"/>
+          <w:color w:val="auto"/>
+          <w:sz w:val="22"/>
+          <w:szCs w:val="22"/>
+        </w:rPr>
+        <w:t xml:space="preserve"> </w:t>
+      </w:r>
+      <w:r>
+        <w:rPr>
+          <w:rFonts w:asciiTheme="minorHAnsi" w:hAnsiTheme="minorHAnsi" w:cstheme="minorBidi"/>
+          <w:color w:val="auto"/>
+          <w:sz w:val="22"/>
+          <w:szCs w:val="22"/>
+        </w:rPr>
+        <w:t xml:space="preserve">Vector </w:t>
+      </w:r>
+      <w:r>
+        <w:rPr>
+          <w:rFonts w:asciiTheme="minorHAnsi" w:hAnsiTheme="minorHAnsi" w:cstheme="minorBidi"/>
+          <w:color w:val="auto"/>
+          <w:sz w:val="22"/>
+          <w:szCs w:val="22"/>
+        </w:rPr>
+        <w:t xml:space="preserve">is </w:t>
+      </w:r>
+      <w:r>
+        <w:rPr>
+          <w:rFonts w:asciiTheme="minorHAnsi" w:hAnsiTheme="minorHAnsi" w:cstheme="minorBidi"/>
+          <w:color w:val="auto"/>
+          <w:sz w:val="22"/>
+          <w:szCs w:val="22"/>
+        </w:rPr>
+        <w:t>synchronized.</w:t>
+      </w:r>
+    </w:p>
+    <w:p>
+      <w:pPr>
+        <w:pStyle w:val="Default"/>
+        <w:spacing w:after="8"/>
+        <w:rPr>
+          <w:rFonts w:asciiTheme="minorHAnsi" w:hAnsiTheme="minorHAnsi" w:cstheme="minorBidi"/>
+          <w:color w:val="auto"/>
+          <w:sz w:val="22"/>
+          <w:szCs w:val="22"/>
+        </w:rPr>
+      </w:pPr>
+      <w:r>
+        <w:rPr>
+          <w:rFonts w:asciiTheme="minorHAnsi" w:hAnsiTheme="minorHAnsi" w:cstheme="minorBidi"/>
+          <w:color w:val="auto"/>
+          <w:sz w:val="22"/>
+          <w:szCs w:val="22"/>
+        </w:rPr>
+        <w:t xml:space="preserve">7. </w:t>
+      </w:r>
+      <w:r>
+        <w:rPr>
+          <w:rFonts w:asciiTheme="minorHAnsi" w:hAnsiTheme="minorHAnsi" w:cstheme="minorBidi"/>
+          <w:color w:val="auto"/>
+          <w:sz w:val="22"/>
+          <w:szCs w:val="22"/>
+        </w:rPr>
+        <w:t>Vector</w:t>
+      </w:r>
+      <w:r>
+        <w:rPr>
+          <w:rFonts w:asciiTheme="minorHAnsi" w:hAnsiTheme="minorHAnsi" w:cstheme="minorBidi"/>
+          <w:color w:val="auto"/>
+          <w:sz w:val="22"/>
+          <w:szCs w:val="22"/>
+        </w:rPr>
+        <w:t xml:space="preserve"> is slower in the performance than </w:t>
+      </w:r>
+      <w:proofErr w:type="spellStart"/>
+      <w:r>
+        <w:rPr>
+          <w:rFonts w:asciiTheme="minorHAnsi" w:hAnsiTheme="minorHAnsi" w:cstheme="minorBidi"/>
+          <w:color w:val="auto"/>
+          <w:sz w:val="22"/>
+          <w:szCs w:val="22"/>
+        </w:rPr>
+        <w:t>ArrayList</w:t>
+      </w:r>
+      <w:proofErr w:type="spellEnd"/>
+      <w:r>
+        <w:rPr>
+          <w:rFonts w:asciiTheme="minorHAnsi" w:hAnsiTheme="minorHAnsi" w:cstheme="minorBidi"/>
+          <w:color w:val="auto"/>
+          <w:sz w:val="22"/>
+          <w:szCs w:val="22"/>
+        </w:rPr>
+        <w:t>.</w:t>
+      </w:r>
+      <w:r>
+        <w:rPr>
+          <w:rFonts w:asciiTheme="minorHAnsi" w:hAnsiTheme="minorHAnsi" w:cstheme="minorBidi"/>
+          <w:color w:val="auto"/>
+          <w:sz w:val="22"/>
+          <w:szCs w:val="22"/>
+        </w:rPr>
+        <w:t xml:space="preserve"> </w:t>
+      </w:r>
+    </w:p>
+    <w:p>
+      <w:pPr>
+        <w:pStyle w:val="Default"/>
+        <w:spacing w:after="8"/>
+        <w:rPr>
+          <w:rFonts w:asciiTheme="minorHAnsi" w:hAnsiTheme="minorHAnsi" w:cstheme="minorBidi"/>
+          <w:color w:val="auto"/>
+          <w:sz w:val="22"/>
+          <w:szCs w:val="22"/>
+        </w:rPr>
+      </w:pPr>
+      <w:r>
+        <w:rPr>
+          <w:rFonts w:asciiTheme="minorHAnsi" w:hAnsiTheme="minorHAnsi" w:cstheme="minorBidi"/>
+          <w:color w:val="auto"/>
+          <w:sz w:val="22"/>
+          <w:szCs w:val="22"/>
+        </w:rPr>
+        <w:t>8</w:t>
+      </w:r>
+      <w:r>
+        <w:rPr>
+          <w:rFonts w:asciiTheme="minorHAnsi" w:hAnsiTheme="minorHAnsi" w:cstheme="minorBidi"/>
+          <w:color w:val="auto"/>
+          <w:sz w:val="22"/>
+          <w:szCs w:val="22"/>
+        </w:rPr>
+        <w:t>.</w:t>
+      </w:r>
+      <w:r>
+        <w:rPr>
+          <w:rFonts w:asciiTheme="minorHAnsi" w:hAnsiTheme="minorHAnsi" w:cstheme="minorBidi"/>
+          <w:color w:val="auto"/>
+          <w:sz w:val="22"/>
+          <w:szCs w:val="22"/>
+        </w:rPr>
+        <w:t xml:space="preserve"> </w:t>
+      </w:r>
+      <w:r>
+        <w:rPr>
+          <w:rFonts w:asciiTheme="minorHAnsi" w:hAnsiTheme="minorHAnsi" w:cstheme="minorBidi"/>
+          <w:color w:val="auto"/>
+          <w:sz w:val="22"/>
+          <w:szCs w:val="22"/>
+        </w:rPr>
+        <w:t>Random Access is allowed.</w:t>
+      </w:r>
+    </w:p>
+    <w:p>
+      <w:pPr>
+        <w:pStyle w:val="Default"/>
+        <w:spacing w:after="8"/>
+        <w:rPr>
+          <w:rFonts w:asciiTheme="minorHAnsi" w:hAnsiTheme="minorHAnsi" w:cstheme="minorBidi"/>
+          <w:color w:val="auto"/>
+          <w:sz w:val="22"/>
+          <w:szCs w:val="22"/>
+        </w:rPr>
+      </w:pPr>
+      <w:r>
+        <w:rPr>
+          <w:rFonts w:asciiTheme="minorHAnsi" w:hAnsiTheme="minorHAnsi" w:cstheme="minorBidi"/>
+          <w:color w:val="auto"/>
+          <w:sz w:val="22"/>
+          <w:szCs w:val="22"/>
+        </w:rPr>
+        <w:t>9</w:t>
+      </w:r>
+      <w:r>
+        <w:rPr>
+          <w:rFonts w:asciiTheme="minorHAnsi" w:hAnsiTheme="minorHAnsi" w:cstheme="minorBidi"/>
+          <w:color w:val="auto"/>
+          <w:sz w:val="22"/>
+          <w:szCs w:val="22"/>
+        </w:rPr>
+        <w:t>.</w:t>
+      </w:r>
+      <w:r>
+        <w:rPr>
+          <w:rFonts w:asciiTheme="minorHAnsi" w:hAnsiTheme="minorHAnsi" w:cstheme="minorBidi"/>
+          <w:color w:val="auto"/>
+          <w:sz w:val="22"/>
+          <w:szCs w:val="22"/>
+        </w:rPr>
+        <w:t xml:space="preserve"> </w:t>
+      </w:r>
+      <w:r>
+        <w:rPr>
+          <w:rFonts w:asciiTheme="minorHAnsi" w:hAnsiTheme="minorHAnsi" w:cstheme="minorBidi"/>
+          <w:color w:val="auto"/>
+          <w:sz w:val="22"/>
+          <w:szCs w:val="22"/>
+        </w:rPr>
+        <w:t xml:space="preserve">Default initial capacity of </w:t>
+      </w:r>
+      <w:r>
+        <w:rPr>
+          <w:rFonts w:asciiTheme="minorHAnsi" w:hAnsiTheme="minorHAnsi" w:cstheme="minorBidi"/>
+          <w:color w:val="auto"/>
+          <w:sz w:val="22"/>
+          <w:szCs w:val="22"/>
+        </w:rPr>
+        <w:t xml:space="preserve">Vector </w:t>
+      </w:r>
+      <w:r>
+        <w:rPr>
+          <w:rFonts w:asciiTheme="minorHAnsi" w:hAnsiTheme="minorHAnsi" w:cstheme="minorBidi"/>
+          <w:color w:val="auto"/>
+          <w:sz w:val="22"/>
+          <w:szCs w:val="22"/>
+        </w:rPr>
+        <w:t>is</w:t>
+      </w:r>
+      <w:r>
+        <w:rPr>
+          <w:rFonts w:asciiTheme="minorHAnsi" w:hAnsiTheme="minorHAnsi" w:cstheme="minorBidi"/>
+          <w:color w:val="auto"/>
+          <w:sz w:val="22"/>
+          <w:szCs w:val="22"/>
+        </w:rPr>
+        <w:t>"10".</w:t>
+      </w:r>
+    </w:p>
+    <w:p>
+      <w:pPr>
+        <w:pStyle w:val="Default"/>
+        <w:spacing w:after="8"/>
+        <w:rPr>
+          <w:rFonts w:asciiTheme="minorHAnsi" w:hAnsiTheme="minorHAnsi" w:cstheme="minorBidi"/>
+          <w:color w:val="auto"/>
+          <w:sz w:val="22"/>
+          <w:szCs w:val="22"/>
+        </w:rPr>
+      </w:pPr>
+      <w:r>
+        <w:rPr>
+          <w:rFonts w:asciiTheme="minorHAnsi" w:hAnsiTheme="minorHAnsi" w:cstheme="minorBidi"/>
+          <w:color w:val="auto"/>
+          <w:sz w:val="22"/>
+          <w:szCs w:val="22"/>
+        </w:rPr>
+        <w:t>10</w:t>
+      </w:r>
+      <w:r>
+        <w:rPr>
+          <w:rFonts w:asciiTheme="minorHAnsi" w:hAnsiTheme="minorHAnsi" w:cstheme="minorBidi"/>
+          <w:color w:val="auto"/>
+          <w:sz w:val="22"/>
+          <w:szCs w:val="22"/>
+        </w:rPr>
+        <w:t xml:space="preserve">.You can create </w:t>
+      </w:r>
+      <w:r>
+        <w:rPr>
+          <w:rFonts w:asciiTheme="minorHAnsi" w:hAnsiTheme="minorHAnsi" w:cstheme="minorBidi"/>
+          <w:color w:val="auto"/>
+          <w:sz w:val="22"/>
+          <w:szCs w:val="22"/>
+        </w:rPr>
+        <w:t xml:space="preserve">Vector </w:t>
+      </w:r>
+      <w:r>
+        <w:rPr>
+          <w:rFonts w:asciiTheme="minorHAnsi" w:hAnsiTheme="minorHAnsi" w:cstheme="minorBidi"/>
+          <w:color w:val="auto"/>
+          <w:sz w:val="22"/>
+          <w:szCs w:val="22"/>
+        </w:rPr>
+        <w:t>with customized capacity, by using following way.</w:t>
+      </w:r>
+    </w:p>
+    <w:p>
+      <w:pPr>
+        <w:pStyle w:val="Default"/>
+        <w:spacing w:after="8"/>
+        <w:rPr>
+          <w:rFonts w:asciiTheme="minorHAnsi" w:hAnsiTheme="minorHAnsi" w:cstheme="minorBidi"/>
+          <w:color w:val="auto"/>
+          <w:sz w:val="22"/>
+          <w:szCs w:val="22"/>
+        </w:rPr>
+      </w:pPr>
+      <w:r>
+        <w:rPr>
+          <w:rFonts w:asciiTheme="minorHAnsi" w:hAnsiTheme="minorHAnsi" w:cstheme="minorBidi"/>
+          <w:color w:val="auto"/>
+          <w:sz w:val="22"/>
+          <w:szCs w:val="22"/>
+        </w:rPr>
+        <w:t xml:space="preserve">Vector </w:t>
+      </w:r>
+      <w:r>
+        <w:rPr>
+          <w:rFonts w:asciiTheme="minorHAnsi" w:hAnsiTheme="minorHAnsi" w:cstheme="minorBidi"/>
+          <w:color w:val="auto"/>
+          <w:sz w:val="22"/>
+          <w:szCs w:val="22"/>
+        </w:rPr>
+        <w:t>list = new</w:t>
+      </w:r>
+      <w:r>
+        <w:rPr>
+          <w:rFonts w:asciiTheme="minorHAnsi" w:hAnsiTheme="minorHAnsi" w:cstheme="minorBidi"/>
+          <w:color w:val="auto"/>
+          <w:sz w:val="22"/>
+          <w:szCs w:val="22"/>
+        </w:rPr>
+        <w:t xml:space="preserve"> </w:t>
+      </w:r>
+      <w:r>
+        <w:rPr>
+          <w:rFonts w:asciiTheme="minorHAnsi" w:hAnsiTheme="minorHAnsi" w:cstheme="minorBidi"/>
+          <w:color w:val="auto"/>
+          <w:sz w:val="22"/>
+          <w:szCs w:val="22"/>
+        </w:rPr>
+        <w:t xml:space="preserve">Vector </w:t>
+      </w:r>
+      <w:r>
+        <w:rPr>
+          <w:rFonts w:asciiTheme="minorHAnsi" w:hAnsiTheme="minorHAnsi" w:cstheme="minorBidi"/>
+          <w:color w:val="auto"/>
+          <w:sz w:val="22"/>
+          <w:szCs w:val="22"/>
+        </w:rPr>
+        <w:t xml:space="preserve">(int </w:t>
+      </w:r>
+      <w:proofErr w:type="spellStart"/>
+      <w:r>
+        <w:rPr>
+          <w:rFonts w:asciiTheme="minorHAnsi" w:hAnsiTheme="minorHAnsi" w:cstheme="minorBidi"/>
+          <w:color w:val="auto"/>
+          <w:sz w:val="22"/>
+          <w:szCs w:val="22"/>
+        </w:rPr>
+        <w:t>initialcapacity</w:t>
+      </w:r>
+      <w:proofErr w:type="spellEnd"/>
+      <w:r>
+        <w:rPr>
+          <w:rFonts w:asciiTheme="minorHAnsi" w:hAnsiTheme="minorHAnsi" w:cstheme="minorBidi"/>
+          <w:color w:val="auto"/>
+          <w:sz w:val="22"/>
+          <w:szCs w:val="22"/>
+        </w:rPr>
+        <w:t>);</w:t>
+      </w:r>
+    </w:p>
+    <w:p>
+      <w:pPr>
+        <w:pStyle w:val="Default"/>
+        <w:rPr>
+          <w:rFonts w:asciiTheme="minorHAnsi" w:hAnsiTheme="minorHAnsi" w:cstheme="minorBidi"/>
+          <w:color w:val="auto"/>
+          <w:sz w:val="22"/>
+          <w:szCs w:val="22"/>
+        </w:rPr>
+      </w:pPr>
+      <w:r>
+        <w:rPr>
+          <w:rFonts w:asciiTheme="minorHAnsi" w:hAnsiTheme="minorHAnsi" w:cstheme="minorBidi"/>
+          <w:color w:val="auto"/>
+          <w:sz w:val="22"/>
+          <w:szCs w:val="22"/>
+        </w:rPr>
+        <w:t>1</w:t>
+      </w:r>
+      <w:r>
+        <w:rPr>
+          <w:rFonts w:asciiTheme="minorHAnsi" w:hAnsiTheme="minorHAnsi" w:cstheme="minorBidi"/>
+          <w:color w:val="auto"/>
+          <w:sz w:val="22"/>
+          <w:szCs w:val="22"/>
+        </w:rPr>
+        <w:t>1</w:t>
+      </w:r>
+      <w:r>
+        <w:rPr>
+          <w:rFonts w:asciiTheme="minorHAnsi" w:hAnsiTheme="minorHAnsi" w:cstheme="minorBidi"/>
+          <w:color w:val="auto"/>
+          <w:sz w:val="22"/>
+          <w:szCs w:val="22"/>
+        </w:rPr>
+        <w:t xml:space="preserve">.Every Random insertion and deletion operation on </w:t>
+      </w:r>
+      <w:r>
+        <w:rPr>
+          <w:rFonts w:asciiTheme="minorHAnsi" w:hAnsiTheme="minorHAnsi" w:cstheme="minorBidi"/>
+          <w:color w:val="auto"/>
+          <w:sz w:val="22"/>
+          <w:szCs w:val="22"/>
+        </w:rPr>
+        <w:t xml:space="preserve">Vector </w:t>
+      </w:r>
+      <w:r>
+        <w:rPr>
+          <w:rFonts w:asciiTheme="minorHAnsi" w:hAnsiTheme="minorHAnsi" w:cstheme="minorBidi"/>
+          <w:color w:val="auto"/>
+          <w:sz w:val="22"/>
+          <w:szCs w:val="22"/>
+        </w:rPr>
+        <w:t>e</w:t>
+      </w:r>
+      <w:r>
+        <w:rPr>
+          <w:rFonts w:asciiTheme="minorHAnsi" w:hAnsiTheme="minorHAnsi" w:cstheme="minorBidi"/>
+          <w:color w:val="auto"/>
+          <w:sz w:val="22"/>
+          <w:szCs w:val="22"/>
+        </w:rPr>
+        <w:t xml:space="preserve">lement causes a shifting index of other elements and hence these operations are slower in </w:t>
+      </w:r>
+      <w:r>
+        <w:rPr>
+          <w:rFonts w:asciiTheme="minorHAnsi" w:hAnsiTheme="minorHAnsi" w:cstheme="minorBidi"/>
+          <w:color w:val="auto"/>
+          <w:sz w:val="22"/>
+          <w:szCs w:val="22"/>
+        </w:rPr>
+        <w:t>Vector</w:t>
+      </w:r>
+      <w:r>
+        <w:rPr>
+          <w:rFonts w:asciiTheme="minorHAnsi" w:hAnsiTheme="minorHAnsi" w:cstheme="minorBidi"/>
+          <w:color w:val="auto"/>
+          <w:sz w:val="22"/>
+          <w:szCs w:val="22"/>
+        </w:rPr>
+        <w:t>.</w:t>
+      </w:r>
+    </w:p>
+    <w:p>
+      <w:pPr>
+        <w:pStyle w:val="NoSpacing"/>
+        <w:rPr>
+          <w:b/>
+          <w:bCs/>
+          <w:u w:val="single"/>
+        </w:rPr>
       </w:pPr>
     </w:p>
     <w:sectPr>

</xml_diff>

<commit_message>
JDBC intro and DB Connection
JDBC intro and DB Connection
</commit_message>
<xml_diff>
--- a/docs/CoreJava.docx
+++ b/docs/CoreJava.docx
@@ -701,7 +701,7 @@
           <w:noProof/>
         </w:rPr>
         <w:drawing>
-          <wp:anchor distT="0" distB="0" distL="114300" distR="114300" simplePos="0" relativeHeight="251658240" behindDoc="0" locked="0" layoutInCell="1" allowOverlap="1" wp14:anchorId="1E71C9DF" wp14:editId="2773C66E">
+          <wp:anchor distT="0" distB="0" distL="114300" distR="114300" simplePos="0" relativeHeight="251658240" behindDoc="0" locked="0" layoutInCell="1" allowOverlap="1" wp14:anchorId="1E71C9DF" wp14:editId="4DD53848">
             <wp:simplePos x="0" y="0"/>
             <wp:positionH relativeFrom="column">
               <wp:posOffset>740410</wp:posOffset>
@@ -2317,7 +2317,7 @@
           <w:noProof/>
         </w:rPr>
         <w:drawing>
-          <wp:inline distT="0" distB="0" distL="0" distR="0" wp14:anchorId="46152965" wp14:editId="14E16F33">
+          <wp:inline distT="0" distB="0" distL="0" distR="0" wp14:anchorId="46152965" wp14:editId="57F785CF">
             <wp:extent cx="3752850" cy="1148715"/>
             <wp:effectExtent l="0" t="0" r="0" b="0"/>
             <wp:docPr id="1464995463" name="Picture 1"/>
@@ -3544,7 +3544,7 @@
           <w:noProof/>
         </w:rPr>
         <w:drawing>
-          <wp:inline distT="0" distB="0" distL="0" distR="0" wp14:anchorId="25EA8054" wp14:editId="222F8A82">
+          <wp:inline distT="0" distB="0" distL="0" distR="0" wp14:anchorId="25EA8054" wp14:editId="04E4C8C9">
             <wp:extent cx="2006600" cy="685800"/>
             <wp:effectExtent l="0" t="0" r="0" b="0"/>
             <wp:docPr id="14654300" name="Picture 3"/>
@@ -3751,7 +3751,7 @@
           <w:noProof/>
         </w:rPr>
         <w:drawing>
-          <wp:inline distT="0" distB="0" distL="0" distR="0" wp14:anchorId="1C15CD15" wp14:editId="0AA97664">
+          <wp:inline distT="0" distB="0" distL="0" distR="0" wp14:anchorId="1C15CD15" wp14:editId="10576C5C">
             <wp:extent cx="3022600" cy="635000"/>
             <wp:effectExtent l="0" t="0" r="6350" b="0"/>
             <wp:docPr id="289494993" name="Picture 1"/>
@@ -4314,7 +4314,7 @@
           <w:szCs w:val="32"/>
         </w:rPr>
         <w:drawing>
-          <wp:inline distT="0" distB="0" distL="0" distR="0" wp14:anchorId="132F6670" wp14:editId="6CB8DAA9">
+          <wp:inline distT="0" distB="0" distL="0" distR="0" wp14:anchorId="132F6670" wp14:editId="4A7547FC">
             <wp:extent cx="3735606" cy="2257727"/>
             <wp:effectExtent l="0" t="0" r="0" b="0"/>
             <wp:docPr id="21" name="Picture 21"/>
@@ -10889,7 +10889,7 @@
           <w:color w:val="000000" w:themeColor="text1"/>
         </w:rPr>
         <w:drawing>
-          <wp:anchor distT="0" distB="0" distL="114300" distR="114300" simplePos="0" relativeHeight="251660288" behindDoc="0" locked="0" layoutInCell="1" allowOverlap="1" wp14:anchorId="3A6A1EB5" wp14:editId="5F5F792F">
+          <wp:anchor distT="0" distB="0" distL="114300" distR="114300" simplePos="0" relativeHeight="251660288" behindDoc="0" locked="0" layoutInCell="1" allowOverlap="1" wp14:anchorId="3A6A1EB5" wp14:editId="1416D1A4">
             <wp:simplePos x="0" y="0"/>
             <wp:positionH relativeFrom="column">
               <wp:posOffset>99060</wp:posOffset>
@@ -12579,12 +12579,22 @@
           <w:u w:val="single"/>
         </w:rPr>
       </w:pPr>
-      <w:r>
-        <w:rPr>
-          <w:b/>
-          <w:bCs/>
-          <w:u w:val="single"/>
-        </w:rPr>
+    </w:p>
+    <w:p>
+      <w:pPr>
+        <w:rPr>
+          <w:b/>
+          <w:bCs/>
+          <w:u w:val="single"/>
+        </w:rPr>
+      </w:pPr>
+      <w:r>
+        <w:rPr>
+          <w:b/>
+          <w:bCs/>
+          <w:u w:val="single"/>
+        </w:rPr>
+        <w:lastRenderedPageBreak/>
         <w:t>Steps to connect with Database</w:t>
       </w:r>
     </w:p>
@@ -12597,7 +12607,6 @@
         </w:numPr>
       </w:pPr>
       <w:r>
-        <w:lastRenderedPageBreak/>
         <w:t>Register Driver</w:t>
       </w:r>
     </w:p>
@@ -12675,7 +12684,7 @@
           <w:rPr>
             <w:rStyle w:val="Hyperlink"/>
           </w:rPr>
-          <w:t>https://mvnrepository.com/artifact/mysql/mysql-connector-java</w:t>
+          <w:t>https://mvnrepository.com/artifact/com.mysql/mysql-connector-j</w:t>
         </w:r>
       </w:hyperlink>
       <w:r>
@@ -13274,7 +13283,27 @@
           <w:szCs w:val="20"/>
           <w:highlight w:val="yellow"/>
         </w:rPr>
-        <w:t>Connection con = DriverManager.getConnection(“jdbc:mysql://localhost:3306/ fsd01march”, “root”, “root”);</w:t>
+        <w:t>Connection con = DriverManager.getConnection(“jdbc:mysql://localhost:3306/ fsd</w:t>
+      </w:r>
+      <w:r>
+        <w:rPr>
+          <w:b/>
+          <w:bCs/>
+          <w:sz w:val="20"/>
+          <w:szCs w:val="20"/>
+          <w:highlight w:val="yellow"/>
+        </w:rPr>
+        <w:t>14dec</w:t>
+      </w:r>
+      <w:r>
+        <w:rPr>
+          <w:b/>
+          <w:bCs/>
+          <w:sz w:val="20"/>
+          <w:szCs w:val="20"/>
+          <w:highlight w:val="yellow"/>
+        </w:rPr>
+        <w:t>”, “root”, “root”);</w:t>
       </w:r>
     </w:p>
     <w:p>

</xml_diff>

<commit_message>
Insert Data into Table
Insert Data into Table
</commit_message>
<xml_diff>
--- a/docs/CoreJava.docx
+++ b/docs/CoreJava.docx
@@ -431,7 +431,14 @@
       </w:pPr>
       <w:r>
         <w:tab/>
-        <w:t>MySql Database</w:t>
+      </w:r>
+      <w:proofErr w:type="spellStart"/>
+      <w:r>
+        <w:t>MySql</w:t>
+      </w:r>
+      <w:proofErr w:type="spellEnd"/>
+      <w:r>
+        <w:t xml:space="preserve"> Database</w:t>
       </w:r>
     </w:p>
     <w:p>
@@ -652,7 +659,15 @@
         <w:ind w:left="720"/>
       </w:pPr>
       <w:r>
-        <w:t>Download the Installer for you operating System.</w:t>
+        <w:t xml:space="preserve">Download the Installer for </w:t>
+      </w:r>
+      <w:proofErr w:type="gramStart"/>
+      <w:r>
+        <w:t>you</w:t>
+      </w:r>
+      <w:proofErr w:type="gramEnd"/>
+      <w:r>
+        <w:t xml:space="preserve"> operating System.</w:t>
       </w:r>
     </w:p>
     <w:p>
@@ -688,7 +703,15 @@
         </w:numPr>
       </w:pPr>
       <w:r>
-        <w:t>You can verify the installation file into C:\Program File\java\&lt;jdk-version-folder&gt;</w:t>
+        <w:t>You can verify the installation file into C:\Program File\java\&lt;</w:t>
+      </w:r>
+      <w:proofErr w:type="spellStart"/>
+      <w:r>
+        <w:t>jdk</w:t>
+      </w:r>
+      <w:proofErr w:type="spellEnd"/>
+      <w:r>
+        <w:t>-version-folder&gt;</w:t>
       </w:r>
     </w:p>
     <w:p>
@@ -701,7 +724,7 @@
           <w:noProof/>
         </w:rPr>
         <w:drawing>
-          <wp:anchor distT="0" distB="0" distL="114300" distR="114300" simplePos="0" relativeHeight="251658240" behindDoc="0" locked="0" layoutInCell="1" allowOverlap="1" wp14:anchorId="1E71C9DF" wp14:editId="4DD53848">
+          <wp:anchor distT="0" distB="0" distL="114300" distR="114300" simplePos="0" relativeHeight="251658240" behindDoc="0" locked="0" layoutInCell="1" allowOverlap="1" wp14:anchorId="1E71C9DF" wp14:editId="2ABA6B07">
             <wp:simplePos x="0" y="0"/>
             <wp:positionH relativeFrom="column">
               <wp:posOffset>740410</wp:posOffset>
@@ -1201,6 +1224,7 @@
           <w:numId w:val="1"/>
         </w:numPr>
       </w:pPr>
+      <w:proofErr w:type="spellStart"/>
       <w:r>
         <w:rPr>
           <w:b/>
@@ -1208,6 +1232,7 @@
         </w:rPr>
         <w:t>javac</w:t>
       </w:r>
+      <w:proofErr w:type="spellEnd"/>
     </w:p>
     <w:p>
       <w:pPr>
@@ -1705,7 +1730,23 @@
           <w:b/>
           <w:bCs/>
         </w:rPr>
-        <w:t>public class &lt;className&gt;</w:t>
+        <w:t>public class &lt;</w:t>
+      </w:r>
+      <w:proofErr w:type="spellStart"/>
+      <w:r>
+        <w:rPr>
+          <w:b/>
+          <w:bCs/>
+        </w:rPr>
+        <w:t>className</w:t>
+      </w:r>
+      <w:proofErr w:type="spellEnd"/>
+      <w:r>
+        <w:rPr>
+          <w:b/>
+          <w:bCs/>
+        </w:rPr>
+        <w:t>&gt;</w:t>
       </w:r>
     </w:p>
     <w:p>
@@ -1826,7 +1867,39 @@
           <w:b/>
           <w:bCs/>
         </w:rPr>
-        <w:t>public static void main(String args[])</w:t>
+        <w:t xml:space="preserve">public static void </w:t>
+      </w:r>
+      <w:proofErr w:type="gramStart"/>
+      <w:r>
+        <w:rPr>
+          <w:b/>
+          <w:bCs/>
+        </w:rPr>
+        <w:t>main(</w:t>
+      </w:r>
+      <w:proofErr w:type="gramEnd"/>
+      <w:r>
+        <w:rPr>
+          <w:b/>
+          <w:bCs/>
+        </w:rPr>
+        <w:t xml:space="preserve">String </w:t>
+      </w:r>
+      <w:proofErr w:type="spellStart"/>
+      <w:r>
+        <w:rPr>
+          <w:b/>
+          <w:bCs/>
+        </w:rPr>
+        <w:t>args</w:t>
+      </w:r>
+      <w:proofErr w:type="spellEnd"/>
+      <w:r>
+        <w:rPr>
+          <w:b/>
+          <w:bCs/>
+        </w:rPr>
+        <w:t>[])</w:t>
       </w:r>
     </w:p>
     <w:p>
@@ -1893,8 +1966,13 @@
           <w:numId w:val="4"/>
         </w:numPr>
       </w:pPr>
-      <w:r>
-        <w:t>These statement executes and produce an output</w:t>
+      <w:proofErr w:type="gramStart"/>
+      <w:r>
+        <w:t>These statement</w:t>
+      </w:r>
+      <w:proofErr w:type="gramEnd"/>
+      <w:r>
+        <w:t xml:space="preserve"> executes and produce an output</w:t>
       </w:r>
     </w:p>
     <w:p>
@@ -1906,7 +1984,15 @@
         </w:numPr>
       </w:pPr>
       <w:r>
-        <w:t>To print the output you can use following line of code</w:t>
+        <w:t xml:space="preserve">To print the </w:t>
+      </w:r>
+      <w:proofErr w:type="gramStart"/>
+      <w:r>
+        <w:t>output</w:t>
+      </w:r>
+      <w:proofErr w:type="gramEnd"/>
+      <w:r>
+        <w:t xml:space="preserve"> you can use following line of code</w:t>
       </w:r>
     </w:p>
     <w:p>
@@ -1918,12 +2004,21 @@
           <w:bCs/>
         </w:rPr>
       </w:pPr>
-      <w:r>
-        <w:rPr>
-          <w:b/>
-          <w:bCs/>
-        </w:rPr>
-        <w:t>System.out.println(“Message”);</w:t>
+      <w:proofErr w:type="spellStart"/>
+      <w:r>
+        <w:rPr>
+          <w:b/>
+          <w:bCs/>
+        </w:rPr>
+        <w:t>System.out.println</w:t>
+      </w:r>
+      <w:proofErr w:type="spellEnd"/>
+      <w:r>
+        <w:rPr>
+          <w:b/>
+          <w:bCs/>
+        </w:rPr>
+        <w:t>(“Message”);</w:t>
       </w:r>
     </w:p>
     <w:p>
@@ -2105,12 +2200,21 @@
           <w:bCs/>
         </w:rPr>
       </w:pPr>
-      <w:r>
-        <w:rPr>
-          <w:b/>
-          <w:bCs/>
-        </w:rPr>
-        <w:t>javac &lt;filename with extension&gt;</w:t>
+      <w:proofErr w:type="spellStart"/>
+      <w:r>
+        <w:rPr>
+          <w:b/>
+          <w:bCs/>
+        </w:rPr>
+        <w:t>javac</w:t>
+      </w:r>
+      <w:proofErr w:type="spellEnd"/>
+      <w:r>
+        <w:rPr>
+          <w:b/>
+          <w:bCs/>
+        </w:rPr>
+        <w:t xml:space="preserve"> &lt;filename with extension&gt;</w:t>
       </w:r>
     </w:p>
     <w:p>
@@ -2126,7 +2230,15 @@
         </w:rPr>
       </w:pPr>
       <w:r>
-        <w:t>As an outcome of the compilation you will get a .class file.</w:t>
+        <w:t xml:space="preserve">As an outcome of the </w:t>
+      </w:r>
+      <w:proofErr w:type="gramStart"/>
+      <w:r>
+        <w:t>compilation</w:t>
+      </w:r>
+      <w:proofErr w:type="gramEnd"/>
+      <w:r>
+        <w:t xml:space="preserve"> you will get a .class file.</w:t>
       </w:r>
     </w:p>
     <w:p>
@@ -2175,7 +2287,23 @@
           <w:b/>
           <w:bCs/>
         </w:rPr>
-        <w:t>java &lt;ClassName&gt;</w:t>
+        <w:t>java &lt;</w:t>
+      </w:r>
+      <w:proofErr w:type="spellStart"/>
+      <w:r>
+        <w:rPr>
+          <w:b/>
+          <w:bCs/>
+        </w:rPr>
+        <w:t>ClassName</w:t>
+      </w:r>
+      <w:proofErr w:type="spellEnd"/>
+      <w:r>
+        <w:rPr>
+          <w:b/>
+          <w:bCs/>
+        </w:rPr>
+        <w:t>&gt;</w:t>
       </w:r>
     </w:p>
     <w:p>
@@ -2264,7 +2392,15 @@
         </w:numPr>
       </w:pPr>
       <w:r>
-        <w:t>You can create multiple java classes in a file but, only one class must be public and your java file name must be save as a public class name.</w:t>
+        <w:t xml:space="preserve">You can create multiple java classes in a file but, only one class must be public and your java file name must be </w:t>
+      </w:r>
+      <w:proofErr w:type="gramStart"/>
+      <w:r>
+        <w:t>save</w:t>
+      </w:r>
+      <w:proofErr w:type="gramEnd"/>
+      <w:r>
+        <w:t xml:space="preserve"> as a public class name.</w:t>
       </w:r>
     </w:p>
     <w:p>
@@ -2317,7 +2453,7 @@
           <w:noProof/>
         </w:rPr>
         <w:drawing>
-          <wp:inline distT="0" distB="0" distL="0" distR="0" wp14:anchorId="46152965" wp14:editId="57F785CF">
+          <wp:inline distT="0" distB="0" distL="0" distR="0" wp14:anchorId="46152965" wp14:editId="1D7BA01E">
             <wp:extent cx="3752850" cy="1148715"/>
             <wp:effectExtent l="0" t="0" r="0" b="0"/>
             <wp:docPr id="1464995463" name="Picture 1"/>
@@ -2439,7 +2575,15 @@
         </w:numPr>
       </w:pPr>
       <w:r>
-        <w:t>There are total 52 words are reserve by java.</w:t>
+        <w:t xml:space="preserve">There </w:t>
+      </w:r>
+      <w:proofErr w:type="gramStart"/>
+      <w:r>
+        <w:t>are</w:t>
+      </w:r>
+      <w:proofErr w:type="gramEnd"/>
+      <w:r>
+        <w:t xml:space="preserve"> total 52 words are reserve by java.</w:t>
       </w:r>
     </w:p>
     <w:p>
@@ -2451,7 +2595,15 @@
         </w:numPr>
       </w:pPr>
       <w:r>
-        <w:t>All keyword are in small case only.</w:t>
+        <w:t xml:space="preserve">All keyword </w:t>
+      </w:r>
+      <w:proofErr w:type="gramStart"/>
+      <w:r>
+        <w:t>are</w:t>
+      </w:r>
+      <w:proofErr w:type="gramEnd"/>
+      <w:r>
+        <w:t xml:space="preserve"> in small case only.</w:t>
       </w:r>
     </w:p>
     <w:p>
@@ -2472,7 +2624,15 @@
         <w:ind w:left="720"/>
       </w:pPr>
       <w:r>
-        <w:t>public, class, static void, if, else, do, for, int, byte, short, long, char, float, double, boolean, case, break, continue etc.</w:t>
+        <w:t xml:space="preserve">public, class, static void, if, else, do, for, int, byte, short, long, char, float, double, </w:t>
+      </w:r>
+      <w:proofErr w:type="spellStart"/>
+      <w:r>
+        <w:t>boolean</w:t>
+      </w:r>
+      <w:proofErr w:type="spellEnd"/>
+      <w:r>
+        <w:t>, case, break, continue etc.</w:t>
       </w:r>
     </w:p>
     <w:p>
@@ -2508,7 +2668,15 @@
         </w:rPr>
       </w:pPr>
       <w:r>
-        <w:t>The words which are used by the developer, these words are use to identify the java components.</w:t>
+        <w:t xml:space="preserve">The words which are used by the developer, these words are </w:t>
+      </w:r>
+      <w:proofErr w:type="spellStart"/>
+      <w:r>
+        <w:t>use</w:t>
+      </w:r>
+      <w:proofErr w:type="spellEnd"/>
+      <w:r>
+        <w:t xml:space="preserve"> to identify the java components.</w:t>
       </w:r>
     </w:p>
     <w:p>
@@ -2583,7 +2751,15 @@
         </w:rPr>
       </w:pPr>
       <w:r>
-        <w:t>Identifier can contains alphabets, symbol, number.</w:t>
+        <w:t xml:space="preserve">Identifier can </w:t>
+      </w:r>
+      <w:proofErr w:type="gramStart"/>
+      <w:r>
+        <w:t>contains</w:t>
+      </w:r>
+      <w:proofErr w:type="gramEnd"/>
+      <w:r>
+        <w:t xml:space="preserve"> alphabets, symbol, number.</w:t>
       </w:r>
     </w:p>
     <w:p>
@@ -2734,8 +2910,13 @@
       </w:pPr>
       <w:r>
         <w:lastRenderedPageBreak/>
-        <w:t>Example: Welcome, System, String, EmployeeDetails</w:t>
-      </w:r>
+        <w:t xml:space="preserve">Example: Welcome, System, String, </w:t>
+      </w:r>
+      <w:proofErr w:type="spellStart"/>
+      <w:r>
+        <w:t>EmployeeDetails</w:t>
+      </w:r>
+      <w:proofErr w:type="spellEnd"/>
     </w:p>
     <w:p>
       <w:pPr>
@@ -2803,8 +2984,29 @@
         </w:rPr>
       </w:pPr>
       <w:r>
-        <w:t>Example: main, println, args, out, printEmployeeDetails</w:t>
-      </w:r>
+        <w:t xml:space="preserve">Example: main, </w:t>
+      </w:r>
+      <w:proofErr w:type="spellStart"/>
+      <w:r>
+        <w:t>println</w:t>
+      </w:r>
+      <w:proofErr w:type="spellEnd"/>
+      <w:r>
+        <w:t xml:space="preserve">, </w:t>
+      </w:r>
+      <w:proofErr w:type="spellStart"/>
+      <w:r>
+        <w:t>args</w:t>
+      </w:r>
+      <w:proofErr w:type="spellEnd"/>
+      <w:r>
+        <w:t xml:space="preserve">, out, </w:t>
+      </w:r>
+      <w:proofErr w:type="spellStart"/>
+      <w:r>
+        <w:t>printEmployeeDetails</w:t>
+      </w:r>
+      <w:proofErr w:type="spellEnd"/>
     </w:p>
     <w:p>
       <w:pPr>
@@ -2900,7 +3102,15 @@
         </w:rPr>
       </w:pPr>
       <w:r>
-        <w:t>Literals are the values, mostly string values are also consider as a literal.</w:t>
+        <w:t xml:space="preserve">Literals are the values, mostly string values are also </w:t>
+      </w:r>
+      <w:proofErr w:type="gramStart"/>
+      <w:r>
+        <w:t>consider</w:t>
+      </w:r>
+      <w:proofErr w:type="gramEnd"/>
+      <w:r>
+        <w:t xml:space="preserve"> as a literal.</w:t>
       </w:r>
     </w:p>
     <w:p>
@@ -2915,7 +3125,15 @@
         </w:rPr>
       </w:pPr>
       <w:r>
-        <w:t>The values which is reserve by java is also known are literals. These values are also consider as keyword.</w:t>
+        <w:t xml:space="preserve">The values which is reserve by java is also known are literals. These values are also </w:t>
+      </w:r>
+      <w:proofErr w:type="gramStart"/>
+      <w:r>
+        <w:t>consider</w:t>
+      </w:r>
+      <w:proofErr w:type="gramEnd"/>
+      <w:r>
+        <w:t xml:space="preserve"> as keyword.</w:t>
       </w:r>
     </w:p>
     <w:p>
@@ -2975,7 +3193,15 @@
         </w:numPr>
       </w:pPr>
       <w:r>
-        <w:t>Comments are use to add code level documentation, to skip the specific line of code from the execution.</w:t>
+        <w:t xml:space="preserve">Comments are </w:t>
+      </w:r>
+      <w:proofErr w:type="spellStart"/>
+      <w:r>
+        <w:t>use</w:t>
+      </w:r>
+      <w:proofErr w:type="spellEnd"/>
+      <w:r>
+        <w:t xml:space="preserve"> to add code level documentation, to skip the specific line of code from the execution.</w:t>
       </w:r>
     </w:p>
     <w:p>
@@ -3275,15 +3501,31 @@
         <w:pStyle w:val="NoSpacing"/>
       </w:pPr>
       <w:r>
-        <w:t>Create a java class where store the Student data and print the student details</w:t>
-      </w:r>
-    </w:p>
-    <w:p>
-      <w:pPr>
-        <w:pStyle w:val="NoSpacing"/>
-      </w:pPr>
-      <w:r>
-        <w:t>Student Data: Student id, Student gender(M/F), pincode, 10</w:t>
+        <w:t xml:space="preserve">Create a java class where store the </w:t>
+      </w:r>
+      <w:proofErr w:type="gramStart"/>
+      <w:r>
+        <w:t>Student</w:t>
+      </w:r>
+      <w:proofErr w:type="gramEnd"/>
+      <w:r>
+        <w:t xml:space="preserve"> data and print the student details</w:t>
+      </w:r>
+    </w:p>
+    <w:p>
+      <w:pPr>
+        <w:pStyle w:val="NoSpacing"/>
+      </w:pPr>
+      <w:r>
+        <w:t xml:space="preserve">Student Data: Student id, Student gender(M/F), </w:t>
+      </w:r>
+      <w:proofErr w:type="spellStart"/>
+      <w:r>
+        <w:t>pincode</w:t>
+      </w:r>
+      <w:proofErr w:type="spellEnd"/>
+      <w:r>
+        <w:t>, 10</w:t>
       </w:r>
       <w:r>
         <w:rPr>
@@ -3466,7 +3708,23 @@
         <w:ind w:left="720"/>
       </w:pPr>
       <w:r>
-        <w:t xml:space="preserve">This operator is use to compare the values which is also known as conditional/Logic/Boolean expression. This operator always return the boolean (true or false) output  </w:t>
+        <w:t xml:space="preserve">This operator is use to compare the values which is also known as conditional/Logic/Boolean expression. This operator always </w:t>
+      </w:r>
+      <w:proofErr w:type="gramStart"/>
+      <w:r>
+        <w:t>return</w:t>
+      </w:r>
+      <w:proofErr w:type="gramEnd"/>
+      <w:r>
+        <w:t xml:space="preserve"> the </w:t>
+      </w:r>
+      <w:proofErr w:type="spellStart"/>
+      <w:r>
+        <w:t>boolean</w:t>
+      </w:r>
+      <w:proofErr w:type="spellEnd"/>
+      <w:r>
+        <w:t xml:space="preserve"> (true or false) output  </w:t>
       </w:r>
     </w:p>
     <w:p>
@@ -3522,7 +3780,15 @@
         <w:ind w:left="720"/>
       </w:pPr>
       <w:r>
-        <w:t>It is mostly used to combine 2 or more boolean expression</w:t>
+        <w:t xml:space="preserve">It is mostly used to combine 2 or more </w:t>
+      </w:r>
+      <w:proofErr w:type="spellStart"/>
+      <w:r>
+        <w:t>boolean</w:t>
+      </w:r>
+      <w:proofErr w:type="spellEnd"/>
+      <w:r>
+        <w:t xml:space="preserve"> expression</w:t>
       </w:r>
     </w:p>
     <w:p>
@@ -3544,7 +3810,7 @@
           <w:noProof/>
         </w:rPr>
         <w:drawing>
-          <wp:inline distT="0" distB="0" distL="0" distR="0" wp14:anchorId="25EA8054" wp14:editId="04E4C8C9">
+          <wp:inline distT="0" distB="0" distL="0" distR="0" wp14:anchorId="25EA8054" wp14:editId="147667DF">
             <wp:extent cx="2006600" cy="685800"/>
             <wp:effectExtent l="0" t="0" r="0" b="0"/>
             <wp:docPr id="14654300" name="Picture 3"/>
@@ -3731,7 +3997,15 @@
         <w:ind w:left="720"/>
       </w:pPr>
       <w:r>
-        <w:t>In this there are 2 symbol is used ? and : here ? is an if condition and : is an else part.</w:t>
+        <w:t xml:space="preserve">In this there are 2 symbol is </w:t>
+      </w:r>
+      <w:proofErr w:type="gramStart"/>
+      <w:r>
+        <w:t>used ?</w:t>
+      </w:r>
+      <w:proofErr w:type="gramEnd"/>
+      <w:r>
+        <w:t xml:space="preserve"> and : here ? is an if condition and : is an else part.</w:t>
       </w:r>
     </w:p>
     <w:p>
@@ -3751,7 +4025,7 @@
           <w:noProof/>
         </w:rPr>
         <w:drawing>
-          <wp:inline distT="0" distB="0" distL="0" distR="0" wp14:anchorId="1C15CD15" wp14:editId="10576C5C">
+          <wp:inline distT="0" distB="0" distL="0" distR="0" wp14:anchorId="1C15CD15" wp14:editId="5F1DC75F">
             <wp:extent cx="3022600" cy="635000"/>
             <wp:effectExtent l="0" t="0" r="6350" b="0"/>
             <wp:docPr id="289494993" name="Picture 1"/>
@@ -3883,7 +4157,15 @@
         </w:numPr>
       </w:pPr>
       <w:r>
-        <w:t>Along with variable and methods you can also create constructor and class(inner class)</w:t>
+        <w:t xml:space="preserve">Along with variable and methods you can also create constructor and </w:t>
+      </w:r>
+      <w:proofErr w:type="gramStart"/>
+      <w:r>
+        <w:t>class(</w:t>
+      </w:r>
+      <w:proofErr w:type="gramEnd"/>
+      <w:r>
+        <w:t>inner class)</w:t>
       </w:r>
     </w:p>
     <w:p>
@@ -4005,7 +4287,15 @@
         </w:numPr>
       </w:pPr>
       <w:r>
-        <w:t>Methods are use to write a logical code. this can reuse at multiple locations.</w:t>
+        <w:t xml:space="preserve">Methods are </w:t>
+      </w:r>
+      <w:proofErr w:type="spellStart"/>
+      <w:r>
+        <w:t>use</w:t>
+      </w:r>
+      <w:proofErr w:type="spellEnd"/>
+      <w:r>
+        <w:t xml:space="preserve"> to write a logical code. this can reuse at multiple locations.</w:t>
       </w:r>
     </w:p>
     <w:p>
@@ -4057,7 +4347,15 @@
         <w:t>input parameters</w:t>
       </w:r>
       <w:r>
-        <w:t xml:space="preserve">. There can be one or more input parameters for a methods. The values pass to the parameters are called </w:t>
+        <w:t xml:space="preserve">. There can be one or more input parameters for a </w:t>
+      </w:r>
+      <w:proofErr w:type="gramStart"/>
+      <w:r>
+        <w:t>methods</w:t>
+      </w:r>
+      <w:proofErr w:type="gramEnd"/>
+      <w:r>
+        <w:t xml:space="preserve">. The values pass to the parameters are called </w:t>
       </w:r>
       <w:r>
         <w:rPr>
@@ -4314,7 +4612,7 @@
           <w:szCs w:val="32"/>
         </w:rPr>
         <w:drawing>
-          <wp:inline distT="0" distB="0" distL="0" distR="0" wp14:anchorId="132F6670" wp14:editId="4A7547FC">
+          <wp:inline distT="0" distB="0" distL="0" distR="0" wp14:anchorId="132F6670" wp14:editId="09E63221">
             <wp:extent cx="3735606" cy="2257727"/>
             <wp:effectExtent l="0" t="0" r="0" b="0"/>
             <wp:docPr id="21" name="Picture 21"/>
@@ -4431,7 +4729,15 @@
         </w:numPr>
       </w:pPr>
       <w:r>
-        <w:t>This memory based on LIFO (Last In First Out)</w:t>
+        <w:t xml:space="preserve">This memory based on LIFO (Last </w:t>
+      </w:r>
+      <w:proofErr w:type="gramStart"/>
+      <w:r>
+        <w:t>In</w:t>
+      </w:r>
+      <w:proofErr w:type="gramEnd"/>
+      <w:r>
+        <w:t xml:space="preserve"> First Out)</w:t>
       </w:r>
     </w:p>
     <w:p>
@@ -4479,7 +4785,15 @@
         </w:numPr>
       </w:pPr>
       <w:r>
-        <w:t>This memory get cleared as a part of Garbage collection (GC) processor</w:t>
+        <w:t xml:space="preserve">This memory </w:t>
+      </w:r>
+      <w:proofErr w:type="gramStart"/>
+      <w:r>
+        <w:t>get</w:t>
+      </w:r>
+      <w:proofErr w:type="gramEnd"/>
+      <w:r>
+        <w:t xml:space="preserve"> cleared as a part of Garbage collection (GC) processor</w:t>
       </w:r>
     </w:p>
     <w:p>
@@ -4662,8 +4976,13 @@
           <w:numId w:val="25"/>
         </w:numPr>
       </w:pPr>
-      <w:r>
-        <w:t>StringBuffer Class</w:t>
+      <w:proofErr w:type="spellStart"/>
+      <w:r>
+        <w:t>StringBuffer</w:t>
+      </w:r>
+      <w:proofErr w:type="spellEnd"/>
+      <w:r>
+        <w:t xml:space="preserve"> Class</w:t>
       </w:r>
     </w:p>
     <w:p>
@@ -4795,12 +5114,23 @@
       <w:r>
         <w:t xml:space="preserve">String class present inside </w:t>
       </w:r>
-      <w:r>
-        <w:rPr>
-          <w:b/>
-          <w:bCs/>
-        </w:rPr>
-        <w:t>java.lang package</w:t>
+      <w:proofErr w:type="spellStart"/>
+      <w:proofErr w:type="gramStart"/>
+      <w:r>
+        <w:rPr>
+          <w:b/>
+          <w:bCs/>
+        </w:rPr>
+        <w:t>java.lang</w:t>
+      </w:r>
+      <w:proofErr w:type="spellEnd"/>
+      <w:proofErr w:type="gramEnd"/>
+      <w:r>
+        <w:rPr>
+          <w:b/>
+          <w:bCs/>
+        </w:rPr>
+        <w:t xml:space="preserve"> package</w:t>
       </w:r>
       <w:r>
         <w:rPr>
@@ -4868,7 +5198,15 @@
         <w:t>To</w:t>
       </w:r>
       <w:r>
-        <w:t xml:space="preserve"> define string value you have to create Object of String class.</w:t>
+        <w:t xml:space="preserve"> define string </w:t>
+      </w:r>
+      <w:proofErr w:type="gramStart"/>
+      <w:r>
+        <w:t>value</w:t>
+      </w:r>
+      <w:proofErr w:type="gramEnd"/>
+      <w:r>
+        <w:t xml:space="preserve"> you have to create Object of String class.</w:t>
       </w:r>
     </w:p>
     <w:p>
@@ -4982,7 +5320,15 @@
         </w:numPr>
       </w:pPr>
       <w:r>
-        <w:t>Create a String “Hello Java” and print the output “0lleH avaJ”</w:t>
+        <w:t xml:space="preserve">Create a String “Hello Java” and print the output “0lleH </w:t>
+      </w:r>
+      <w:proofErr w:type="spellStart"/>
+      <w:r>
+        <w:t>avaJ</w:t>
+      </w:r>
+      <w:proofErr w:type="spellEnd"/>
+      <w:r>
+        <w:t>”</w:t>
       </w:r>
     </w:p>
     <w:p>
@@ -5249,7 +5595,17 @@
         </w:numPr>
       </w:pPr>
       <w:r>
-        <w:t>This class is present inside java.util package.</w:t>
+        <w:t xml:space="preserve">This class is present inside </w:t>
+      </w:r>
+      <w:proofErr w:type="spellStart"/>
+      <w:proofErr w:type="gramStart"/>
+      <w:r>
+        <w:t>java.util</w:t>
+      </w:r>
+      <w:proofErr w:type="spellEnd"/>
+      <w:proofErr w:type="gramEnd"/>
+      <w:r>
+        <w:t xml:space="preserve"> package.</w:t>
       </w:r>
     </w:p>
     <w:p>
@@ -5261,7 +5617,15 @@
         </w:numPr>
       </w:pPr>
       <w:r>
-        <w:t>Using this class you can accept the data from user at the time of program execution.</w:t>
+        <w:t xml:space="preserve">Using this </w:t>
+      </w:r>
+      <w:proofErr w:type="gramStart"/>
+      <w:r>
+        <w:t>class</w:t>
+      </w:r>
+      <w:proofErr w:type="gramEnd"/>
+      <w:r>
+        <w:t xml:space="preserve"> you can accept the data from user at the time of program execution.</w:t>
       </w:r>
     </w:p>
     <w:p>
@@ -5285,7 +5649,15 @@
         </w:numPr>
       </w:pPr>
       <w:r>
-        <w:t>To use a scanner class you have to create an object of it and using method you can accept values at runtime.</w:t>
+        <w:t xml:space="preserve">To use a scanner </w:t>
+      </w:r>
+      <w:proofErr w:type="gramStart"/>
+      <w:r>
+        <w:t>class</w:t>
+      </w:r>
+      <w:proofErr w:type="gramEnd"/>
+      <w:r>
+        <w:t xml:space="preserve"> you have to create an object of it and using method you can accept values at runtime.</w:t>
       </w:r>
     </w:p>
     <w:p>
@@ -5435,8 +5807,21 @@
       <w:r>
         <w:t xml:space="preserve">Select and </w:t>
       </w:r>
-      <w:r>
-        <w:t>Right click on the “src” folder -&gt; Go To “New” option -&gt; Click on “Class” option</w:t>
+      <w:proofErr w:type="gramStart"/>
+      <w:r>
+        <w:t>Right</w:t>
+      </w:r>
+      <w:proofErr w:type="gramEnd"/>
+      <w:r>
+        <w:t xml:space="preserve"> click on the “</w:t>
+      </w:r>
+      <w:proofErr w:type="spellStart"/>
+      <w:r>
+        <w:t>src</w:t>
+      </w:r>
+      <w:proofErr w:type="spellEnd"/>
+      <w:r>
+        <w:t>” folder -&gt; Go To “New” option -&gt; Click on “Class” option</w:t>
       </w:r>
     </w:p>
     <w:p>
@@ -5541,7 +5926,15 @@
         </w:numPr>
       </w:pPr>
       <w:r>
-        <w:t>Wrapping of data member(Variable) and member function(Methods) into single unit.</w:t>
+        <w:t xml:space="preserve">Wrapping of data </w:t>
+      </w:r>
+      <w:proofErr w:type="gramStart"/>
+      <w:r>
+        <w:t>member(</w:t>
+      </w:r>
+      <w:proofErr w:type="gramEnd"/>
+      <w:r>
+        <w:t>Variable) and member function(Methods) into single unit.</w:t>
       </w:r>
     </w:p>
     <w:p>
@@ -5647,7 +6040,15 @@
         </w:numPr>
       </w:pPr>
       <w:r>
-        <w:t>One thing/Object having a multiple forms.</w:t>
+        <w:t xml:space="preserve">One thing/Object having a </w:t>
+      </w:r>
+      <w:proofErr w:type="gramStart"/>
+      <w:r>
+        <w:t>multiple forms</w:t>
+      </w:r>
+      <w:proofErr w:type="gramEnd"/>
+      <w:r>
+        <w:t>.</w:t>
       </w:r>
     </w:p>
     <w:p>
@@ -5786,8 +6187,18 @@
           <w:numId w:val="17"/>
         </w:numPr>
       </w:pPr>
-      <w:r>
-        <w:t>toString()</w:t>
+      <w:proofErr w:type="spellStart"/>
+      <w:proofErr w:type="gramStart"/>
+      <w:r>
+        <w:t>toString</w:t>
+      </w:r>
+      <w:proofErr w:type="spellEnd"/>
+      <w:r>
+        <w:t>(</w:t>
+      </w:r>
+      <w:proofErr w:type="gramEnd"/>
+      <w:r>
+        <w:t>)</w:t>
       </w:r>
     </w:p>
     <w:p>
@@ -5798,8 +6209,18 @@
           <w:numId w:val="17"/>
         </w:numPr>
       </w:pPr>
-      <w:r>
-        <w:t>hashCode()</w:t>
+      <w:proofErr w:type="spellStart"/>
+      <w:proofErr w:type="gramStart"/>
+      <w:r>
+        <w:t>hashCode</w:t>
+      </w:r>
+      <w:proofErr w:type="spellEnd"/>
+      <w:r>
+        <w:t>(</w:t>
+      </w:r>
+      <w:proofErr w:type="gramEnd"/>
+      <w:r>
+        <w:t>)</w:t>
       </w:r>
     </w:p>
     <w:p>
@@ -5810,8 +6231,18 @@
           <w:numId w:val="17"/>
         </w:numPr>
       </w:pPr>
-      <w:r>
-        <w:t>getClass()</w:t>
+      <w:proofErr w:type="spellStart"/>
+      <w:proofErr w:type="gramStart"/>
+      <w:r>
+        <w:t>getClass</w:t>
+      </w:r>
+      <w:proofErr w:type="spellEnd"/>
+      <w:r>
+        <w:t>(</w:t>
+      </w:r>
+      <w:proofErr w:type="gramEnd"/>
+      <w:r>
+        <w:t>)</w:t>
       </w:r>
     </w:p>
     <w:p>
@@ -5822,8 +6253,13 @@
           <w:numId w:val="17"/>
         </w:numPr>
       </w:pPr>
-      <w:r>
-        <w:t>equals()</w:t>
+      <w:proofErr w:type="gramStart"/>
+      <w:r>
+        <w:t>equals(</w:t>
+      </w:r>
+      <w:proofErr w:type="gramEnd"/>
+      <w:r>
+        <w:t>)</w:t>
       </w:r>
     </w:p>
     <w:p>
@@ -5834,8 +6270,13 @@
           <w:numId w:val="17"/>
         </w:numPr>
       </w:pPr>
-      <w:r>
-        <w:t>finalized()</w:t>
+      <w:proofErr w:type="gramStart"/>
+      <w:r>
+        <w:t>finalized(</w:t>
+      </w:r>
+      <w:proofErr w:type="gramEnd"/>
+      <w:r>
+        <w:t>)</w:t>
       </w:r>
     </w:p>
     <w:p>
@@ -5846,8 +6287,13 @@
           <w:numId w:val="17"/>
         </w:numPr>
       </w:pPr>
-      <w:r>
-        <w:t>wait(), wait(long), wait(long, int)</w:t>
+      <w:proofErr w:type="gramStart"/>
+      <w:r>
+        <w:t>wait(</w:t>
+      </w:r>
+      <w:proofErr w:type="gramEnd"/>
+      <w:r>
+        <w:t>), wait(long), wait(long, int)</w:t>
       </w:r>
     </w:p>
     <w:p>
@@ -5858,8 +6304,13 @@
           <w:numId w:val="17"/>
         </w:numPr>
       </w:pPr>
-      <w:r>
-        <w:t>notify()</w:t>
+      <w:proofErr w:type="gramStart"/>
+      <w:r>
+        <w:t>notify(</w:t>
+      </w:r>
+      <w:proofErr w:type="gramEnd"/>
+      <w:r>
+        <w:t>)</w:t>
       </w:r>
     </w:p>
     <w:p>
@@ -5870,8 +6321,18 @@
           <w:numId w:val="17"/>
         </w:numPr>
       </w:pPr>
-      <w:r>
-        <w:t>notifyAll()</w:t>
+      <w:proofErr w:type="spellStart"/>
+      <w:proofErr w:type="gramStart"/>
+      <w:r>
+        <w:t>notifyAll</w:t>
+      </w:r>
+      <w:proofErr w:type="spellEnd"/>
+      <w:r>
+        <w:t>(</w:t>
+      </w:r>
+      <w:proofErr w:type="gramEnd"/>
+      <w:r>
+        <w:t>)</w:t>
       </w:r>
     </w:p>
     <w:p>
@@ -5940,7 +6401,15 @@
         </w:numPr>
       </w:pPr>
       <w:r>
-        <w:t xml:space="preserve">Every class has a constructor, If you do not provide any constructor manually then, java will provide a default constructor internally and if you are providing any constructor then, java is not responsible to provide any constructor. </w:t>
+        <w:t xml:space="preserve">Every class has a constructor, </w:t>
+      </w:r>
+      <w:proofErr w:type="gramStart"/>
+      <w:r>
+        <w:t>If</w:t>
+      </w:r>
+      <w:proofErr w:type="gramEnd"/>
+      <w:r>
+        <w:t xml:space="preserve"> you do not provide any constructor manually then, java will provide a default constructor internally and if you are providing any constructor then, java is not responsible to provide any constructor. </w:t>
       </w:r>
     </w:p>
     <w:p>
@@ -6103,7 +6572,15 @@
         </w:numPr>
       </w:pPr>
       <w:r>
-        <w:t xml:space="preserve">By Default every java constructor has a first line as super(); which give call to a parent class default or no param constructor. </w:t>
+        <w:t xml:space="preserve">By Default every java constructor has a first line as </w:t>
+      </w:r>
+      <w:proofErr w:type="gramStart"/>
+      <w:r>
+        <w:t>super(</w:t>
+      </w:r>
+      <w:proofErr w:type="gramEnd"/>
+      <w:r>
+        <w:t xml:space="preserve">); which give call to a parent class default or no param constructor. </w:t>
       </w:r>
     </w:p>
     <w:p>
@@ -6146,7 +6623,15 @@
         </w:numPr>
       </w:pPr>
       <w:r>
-        <w:t>Using this keyword you can access the properties of same class.</w:t>
+        <w:t xml:space="preserve">Using this </w:t>
+      </w:r>
+      <w:proofErr w:type="gramStart"/>
+      <w:r>
+        <w:t>keyword</w:t>
+      </w:r>
+      <w:proofErr w:type="gramEnd"/>
+      <w:r>
+        <w:t xml:space="preserve"> you can access the properties of same class.</w:t>
       </w:r>
     </w:p>
     <w:p>
@@ -6255,7 +6740,15 @@
         </w:rPr>
       </w:pPr>
       <w:r>
-        <w:t>Final keyword can be use for variable, method or class.</w:t>
+        <w:t xml:space="preserve">Final keyword can be </w:t>
+      </w:r>
+      <w:proofErr w:type="spellStart"/>
+      <w:r>
+        <w:t>use</w:t>
+      </w:r>
+      <w:proofErr w:type="spellEnd"/>
+      <w:r>
+        <w:t xml:space="preserve"> for variable, method or class.</w:t>
       </w:r>
     </w:p>
     <w:p>
@@ -6330,7 +6823,15 @@
         </w:numPr>
       </w:pPr>
       <w:r>
-        <w:t>Final classes cannot be inherit.</w:t>
+        <w:t xml:space="preserve">Final classes cannot be </w:t>
+      </w:r>
+      <w:proofErr w:type="gramStart"/>
+      <w:r>
+        <w:t>inherit</w:t>
+      </w:r>
+      <w:proofErr w:type="gramEnd"/>
+      <w:r>
+        <w:t>.</w:t>
       </w:r>
     </w:p>
     <w:p>
@@ -6415,7 +6916,15 @@
         </w:numPr>
       </w:pPr>
       <w:r>
-        <w:t xml:space="preserve">Static properties gets loaded in the memory at the class loading. </w:t>
+        <w:t xml:space="preserve">Static properties </w:t>
+      </w:r>
+      <w:proofErr w:type="gramStart"/>
+      <w:r>
+        <w:t>gets</w:t>
+      </w:r>
+      <w:proofErr w:type="gramEnd"/>
+      <w:r>
+        <w:t xml:space="preserve"> loaded in the memory at the class loading. </w:t>
       </w:r>
     </w:p>
     <w:p>
@@ -6684,7 +7193,20 @@
         <w:ind w:left="720"/>
       </w:pPr>
       <w:r>
-        <w:t>Package name should be combination of domainName , project/client and module</w:t>
+        <w:t xml:space="preserve">Package name should be combination of </w:t>
+      </w:r>
+      <w:proofErr w:type="spellStart"/>
+      <w:proofErr w:type="gramStart"/>
+      <w:r>
+        <w:t>domainName</w:t>
+      </w:r>
+      <w:proofErr w:type="spellEnd"/>
+      <w:r>
+        <w:t xml:space="preserve"> ,</w:t>
+      </w:r>
+      <w:proofErr w:type="gramEnd"/>
+      <w:r>
+        <w:t xml:space="preserve"> project/client and module</w:t>
       </w:r>
     </w:p>
     <w:p>
@@ -6693,7 +7215,20 @@
         <w:ind w:left="720"/>
       </w:pPr>
       <w:r>
-        <w:t xml:space="preserve">Example: com.amazon.order </w:t>
+        <w:t xml:space="preserve">Example: </w:t>
+      </w:r>
+      <w:proofErr w:type="spellStart"/>
+      <w:proofErr w:type="gramStart"/>
+      <w:r>
+        <w:t>com.amazon</w:t>
+      </w:r>
+      <w:proofErr w:type="gramEnd"/>
+      <w:r>
+        <w:t>.order</w:t>
+      </w:r>
+      <w:proofErr w:type="spellEnd"/>
+      <w:r>
+        <w:t xml:space="preserve"> </w:t>
       </w:r>
     </w:p>
     <w:p>
@@ -6703,8 +7238,18 @@
       </w:pPr>
       <w:r>
         <w:tab/>
-        <w:t xml:space="preserve">   com.amazon.user</w:t>
-      </w:r>
+        <w:t xml:space="preserve">   </w:t>
+      </w:r>
+      <w:proofErr w:type="spellStart"/>
+      <w:proofErr w:type="gramStart"/>
+      <w:r>
+        <w:t>com.amazon</w:t>
+      </w:r>
+      <w:proofErr w:type="gramEnd"/>
+      <w:r>
+        <w:t>.user</w:t>
+      </w:r>
+      <w:proofErr w:type="spellEnd"/>
     </w:p>
     <w:p>
       <w:pPr>
@@ -6713,8 +7258,18 @@
       </w:pPr>
       <w:r>
         <w:tab/>
-        <w:t xml:space="preserve">   com.amazon.product</w:t>
-      </w:r>
+        <w:t xml:space="preserve">   </w:t>
+      </w:r>
+      <w:proofErr w:type="spellStart"/>
+      <w:proofErr w:type="gramStart"/>
+      <w:r>
+        <w:t>com.amazon</w:t>
+      </w:r>
+      <w:proofErr w:type="gramEnd"/>
+      <w:r>
+        <w:t>.product</w:t>
+      </w:r>
+      <w:proofErr w:type="spellEnd"/>
       <w:r>
         <w:tab/>
       </w:r>
@@ -6838,7 +7393,23 @@
           <w:b/>
           <w:bCs/>
         </w:rPr>
-        <w:t>import package1.package2.ClassName;</w:t>
+        <w:t>import package1.package</w:t>
+      </w:r>
+      <w:proofErr w:type="gramStart"/>
+      <w:r>
+        <w:rPr>
+          <w:b/>
+          <w:bCs/>
+        </w:rPr>
+        <w:t>2.ClassName</w:t>
+      </w:r>
+      <w:proofErr w:type="gramEnd"/>
+      <w:r>
+        <w:rPr>
+          <w:b/>
+          <w:bCs/>
+        </w:rPr>
+        <w:t>;</w:t>
       </w:r>
       <w:r>
         <w:t xml:space="preserve"> </w:t>
@@ -6860,7 +7431,23 @@
           <w:b/>
           <w:bCs/>
         </w:rPr>
-        <w:t>import package1.package2.*;</w:t>
+        <w:t>import package1.package</w:t>
+      </w:r>
+      <w:proofErr w:type="gramStart"/>
+      <w:r>
+        <w:rPr>
+          <w:b/>
+          <w:bCs/>
+        </w:rPr>
+        <w:t>2.*</w:t>
+      </w:r>
+      <w:proofErr w:type="gramEnd"/>
+      <w:r>
+        <w:rPr>
+          <w:b/>
+          <w:bCs/>
+        </w:rPr>
+        <w:t>;</w:t>
       </w:r>
       <w:r>
         <w:t xml:space="preserve"> </w:t>
@@ -6887,7 +7474,17 @@
         </w:numPr>
       </w:pPr>
       <w:r>
-        <w:t>By default every java files imports all the classes from the java.lang package.</w:t>
+        <w:t xml:space="preserve">By default every java files imports all the classes from the </w:t>
+      </w:r>
+      <w:proofErr w:type="spellStart"/>
+      <w:proofErr w:type="gramStart"/>
+      <w:r>
+        <w:t>java.lang</w:t>
+      </w:r>
+      <w:proofErr w:type="spellEnd"/>
+      <w:proofErr w:type="gramEnd"/>
+      <w:r>
+        <w:t xml:space="preserve"> package.</w:t>
       </w:r>
     </w:p>
     <w:p>
@@ -6927,27 +7524,59 @@
           <w:sz w:val="24"/>
           <w:szCs w:val="24"/>
         </w:rPr>
-        <w:t xml:space="preserve">Access modifier are used to manage the access of the classes and its properties into another class.  </w:t>
-      </w:r>
-    </w:p>
-    <w:p>
-      <w:pPr>
-        <w:pStyle w:val="NoSpacing"/>
-        <w:numPr>
-          <w:ilvl w:val="0"/>
-          <w:numId w:val="30"/>
-        </w:numPr>
+        <w:t xml:space="preserve">Access modifier </w:t>
+      </w:r>
+      <w:proofErr w:type="gramStart"/>
+      <w:r>
         <w:rPr>
           <w:sz w:val="24"/>
           <w:szCs w:val="24"/>
         </w:rPr>
-      </w:pPr>
+        <w:t>are</w:t>
+      </w:r>
+      <w:proofErr w:type="gramEnd"/>
       <w:r>
         <w:rPr>
           <w:sz w:val="24"/>
           <w:szCs w:val="24"/>
         </w:rPr>
-        <w:t xml:space="preserve">There are 4 access modifier. Out of which default is the access modifier which is added by default </w:t>
+        <w:t xml:space="preserve"> used to manage the access of the classes and its properties into another class.  </w:t>
+      </w:r>
+    </w:p>
+    <w:p>
+      <w:pPr>
+        <w:pStyle w:val="NoSpacing"/>
+        <w:numPr>
+          <w:ilvl w:val="0"/>
+          <w:numId w:val="30"/>
+        </w:numPr>
+        <w:rPr>
+          <w:sz w:val="24"/>
+          <w:szCs w:val="24"/>
+        </w:rPr>
+      </w:pPr>
+      <w:r>
+        <w:rPr>
+          <w:sz w:val="24"/>
+          <w:szCs w:val="24"/>
+        </w:rPr>
+        <w:t xml:space="preserve">There are 4 access </w:t>
+      </w:r>
+      <w:proofErr w:type="gramStart"/>
+      <w:r>
+        <w:rPr>
+          <w:sz w:val="24"/>
+          <w:szCs w:val="24"/>
+        </w:rPr>
+        <w:t>modifier</w:t>
+      </w:r>
+      <w:proofErr w:type="gramEnd"/>
+      <w:r>
+        <w:rPr>
+          <w:sz w:val="24"/>
+          <w:szCs w:val="24"/>
+        </w:rPr>
+        <w:t xml:space="preserve">. Out of which default is the access modifier which is added by default </w:t>
       </w:r>
       <w:r>
         <w:rPr>
@@ -8095,7 +8724,23 @@
           <w:sz w:val="24"/>
           <w:szCs w:val="24"/>
         </w:rPr>
-        <w:t>The method call resolves at the time of compilation and same will be followed at execution.</w:t>
+        <w:t xml:space="preserve">The method </w:t>
+      </w:r>
+      <w:proofErr w:type="gramStart"/>
+      <w:r>
+        <w:rPr>
+          <w:sz w:val="24"/>
+          <w:szCs w:val="24"/>
+        </w:rPr>
+        <w:t>call</w:t>
+      </w:r>
+      <w:proofErr w:type="gramEnd"/>
+      <w:r>
+        <w:rPr>
+          <w:sz w:val="24"/>
+          <w:szCs w:val="24"/>
+        </w:rPr>
+        <w:t xml:space="preserve"> resolves at the time of compilation and same will be followed at execution.</w:t>
       </w:r>
     </w:p>
     <w:p>
@@ -8115,15 +8760,31 @@
           <w:sz w:val="24"/>
           <w:szCs w:val="24"/>
         </w:rPr>
-        <w:t xml:space="preserve">To achieve this you have to use </w:t>
-      </w:r>
-      <w:r>
-        <w:rPr>
-          <w:b/>
-          <w:bCs/>
+        <w:t xml:space="preserve">To achieve </w:t>
+      </w:r>
+      <w:proofErr w:type="gramStart"/>
+      <w:r>
+        <w:rPr>
           <w:sz w:val="24"/>
           <w:szCs w:val="24"/>
         </w:rPr>
+        <w:t>this</w:t>
+      </w:r>
+      <w:proofErr w:type="gramEnd"/>
+      <w:r>
+        <w:rPr>
+          <w:sz w:val="24"/>
+          <w:szCs w:val="24"/>
+        </w:rPr>
+        <w:t xml:space="preserve"> you have to use </w:t>
+      </w:r>
+      <w:r>
+        <w:rPr>
+          <w:b/>
+          <w:bCs/>
+          <w:sz w:val="24"/>
+          <w:szCs w:val="24"/>
+        </w:rPr>
         <w:t>overloading</w:t>
       </w:r>
     </w:p>
@@ -8184,7 +8845,23 @@
           <w:sz w:val="24"/>
           <w:szCs w:val="24"/>
         </w:rPr>
-        <w:t xml:space="preserve">To achieve this you have to use </w:t>
+        <w:t xml:space="preserve">To achieve </w:t>
+      </w:r>
+      <w:proofErr w:type="gramStart"/>
+      <w:r>
+        <w:rPr>
+          <w:sz w:val="24"/>
+          <w:szCs w:val="24"/>
+        </w:rPr>
+        <w:t>this</w:t>
+      </w:r>
+      <w:proofErr w:type="gramEnd"/>
+      <w:r>
+        <w:rPr>
+          <w:sz w:val="24"/>
+          <w:szCs w:val="24"/>
+        </w:rPr>
+        <w:t xml:space="preserve"> you have to use </w:t>
       </w:r>
       <w:r>
         <w:rPr>
@@ -8391,27 +9068,59 @@
           <w:sz w:val="24"/>
           <w:szCs w:val="24"/>
         </w:rPr>
-        <w:t>Return data type may or many not be same.</w:t>
-      </w:r>
-    </w:p>
-    <w:p>
-      <w:pPr>
-        <w:pStyle w:val="NoSpacing"/>
-        <w:numPr>
-          <w:ilvl w:val="0"/>
-          <w:numId w:val="32"/>
-        </w:numPr>
+        <w:t xml:space="preserve">Return data type may or </w:t>
+      </w:r>
+      <w:proofErr w:type="spellStart"/>
+      <w:r>
         <w:rPr>
           <w:sz w:val="24"/>
           <w:szCs w:val="24"/>
         </w:rPr>
-      </w:pPr>
+        <w:t>many</w:t>
+      </w:r>
+      <w:proofErr w:type="spellEnd"/>
       <w:r>
         <w:rPr>
           <w:sz w:val="24"/>
           <w:szCs w:val="24"/>
         </w:rPr>
-        <w:t>Access modifier may or many not be same.</w:t>
+        <w:t xml:space="preserve"> not be same.</w:t>
+      </w:r>
+    </w:p>
+    <w:p>
+      <w:pPr>
+        <w:pStyle w:val="NoSpacing"/>
+        <w:numPr>
+          <w:ilvl w:val="0"/>
+          <w:numId w:val="32"/>
+        </w:numPr>
+        <w:rPr>
+          <w:sz w:val="24"/>
+          <w:szCs w:val="24"/>
+        </w:rPr>
+      </w:pPr>
+      <w:r>
+        <w:rPr>
+          <w:sz w:val="24"/>
+          <w:szCs w:val="24"/>
+        </w:rPr>
+        <w:t xml:space="preserve">Access modifier may or </w:t>
+      </w:r>
+      <w:proofErr w:type="spellStart"/>
+      <w:r>
+        <w:rPr>
+          <w:sz w:val="24"/>
+          <w:szCs w:val="24"/>
+        </w:rPr>
+        <w:t>many</w:t>
+      </w:r>
+      <w:proofErr w:type="spellEnd"/>
+      <w:r>
+        <w:rPr>
+          <w:sz w:val="24"/>
+          <w:szCs w:val="24"/>
+        </w:rPr>
+        <w:t xml:space="preserve"> not be same.</w:t>
       </w:r>
     </w:p>
     <w:p>
@@ -8849,7 +9558,25 @@
           <w:sz w:val="24"/>
           <w:szCs w:val="24"/>
         </w:rPr>
-        <w:t xml:space="preserve"> dynamically using a object at run time of the program.</w:t>
+        <w:t xml:space="preserve"> dynamically using </w:t>
+      </w:r>
+      <w:proofErr w:type="spellStart"/>
+      <w:proofErr w:type="gramStart"/>
+      <w:r>
+        <w:rPr>
+          <w:sz w:val="24"/>
+          <w:szCs w:val="24"/>
+        </w:rPr>
+        <w:t>a</w:t>
+      </w:r>
+      <w:proofErr w:type="spellEnd"/>
+      <w:proofErr w:type="gramEnd"/>
+      <w:r>
+        <w:rPr>
+          <w:sz w:val="24"/>
+          <w:szCs w:val="24"/>
+        </w:rPr>
+        <w:t xml:space="preserve"> object at run time of the program.</w:t>
       </w:r>
     </w:p>
     <w:p>
@@ -9008,13 +9735,51 @@
           <w:bCs/>
         </w:rPr>
       </w:pPr>
+      <w:proofErr w:type="spellStart"/>
       <w:r>
         <w:rPr>
           <w:b/>
           <w:bCs/>
           <w:highlight w:val="yellow"/>
         </w:rPr>
-        <w:t>ParentClass obj = new ChildClass();</w:t>
+        <w:t>ParentClass</w:t>
+      </w:r>
+      <w:proofErr w:type="spellEnd"/>
+      <w:r>
+        <w:rPr>
+          <w:b/>
+          <w:bCs/>
+          <w:highlight w:val="yellow"/>
+        </w:rPr>
+        <w:t xml:space="preserve"> obj = new </w:t>
+      </w:r>
+      <w:proofErr w:type="spellStart"/>
+      <w:proofErr w:type="gramStart"/>
+      <w:r>
+        <w:rPr>
+          <w:b/>
+          <w:bCs/>
+          <w:highlight w:val="yellow"/>
+        </w:rPr>
+        <w:t>ChildClass</w:t>
+      </w:r>
+      <w:proofErr w:type="spellEnd"/>
+      <w:r>
+        <w:rPr>
+          <w:b/>
+          <w:bCs/>
+          <w:highlight w:val="yellow"/>
+        </w:rPr>
+        <w:t>(</w:t>
+      </w:r>
+      <w:proofErr w:type="gramEnd"/>
+      <w:r>
+        <w:rPr>
+          <w:b/>
+          <w:bCs/>
+          <w:highlight w:val="yellow"/>
+        </w:rPr>
+        <w:t>);</w:t>
       </w:r>
       <w:r>
         <w:rPr>
@@ -9284,29 +10049,25 @@
           <w:sz w:val="24"/>
           <w:szCs w:val="24"/>
         </w:rPr>
-        <w:t>Abstract method which do not have any implementation and it is just declare. Abstract method will be created using abstract keyword.</w:t>
-      </w:r>
-    </w:p>
-    <w:p>
-      <w:pPr>
-        <w:pStyle w:val="NoSpacing"/>
-        <w:numPr>
-          <w:ilvl w:val="0"/>
-          <w:numId w:val="36"/>
-        </w:numPr>
+        <w:t xml:space="preserve">Abstract method which </w:t>
+      </w:r>
+      <w:proofErr w:type="gramStart"/>
+      <w:r>
         <w:rPr>
           <w:color w:val="000000" w:themeColor="text1"/>
           <w:sz w:val="24"/>
           <w:szCs w:val="24"/>
         </w:rPr>
-      </w:pPr>
+        <w:t>do</w:t>
+      </w:r>
+      <w:proofErr w:type="gramEnd"/>
       <w:r>
         <w:rPr>
           <w:color w:val="000000" w:themeColor="text1"/>
           <w:sz w:val="24"/>
           <w:szCs w:val="24"/>
         </w:rPr>
-        <w:t>If any class has any abstract method created then the class must have to mark as abstract.</w:t>
+        <w:t xml:space="preserve"> not have any implementation and it is just declare. Abstract method will be created using abstract keyword.</w:t>
       </w:r>
     </w:p>
     <w:p>
@@ -9328,7 +10089,7 @@
           <w:sz w:val="24"/>
           <w:szCs w:val="24"/>
         </w:rPr>
-        <w:t>Abstract class will be used as a parent class in the hierarchy.</w:t>
+        <w:t>If any class has any abstract method created then the class must have to mark as abstract.</w:t>
       </w:r>
     </w:p>
     <w:p>
@@ -9350,7 +10111,7 @@
           <w:sz w:val="24"/>
           <w:szCs w:val="24"/>
         </w:rPr>
-        <w:t>Every sub class of the abstract class, has to provide the implementation (override) all the abstract methods.</w:t>
+        <w:t>Abstract class will be used as a parent class in the hierarchy.</w:t>
       </w:r>
     </w:p>
     <w:p>
@@ -9372,7 +10133,7 @@
           <w:sz w:val="24"/>
           <w:szCs w:val="24"/>
         </w:rPr>
-        <w:t>You cannot create an object of abstract class. but you can use it as a reference (like runtime polymorphism).</w:t>
+        <w:t>Every sub class of the abstract class, has to provide the implementation (override) all the abstract methods.</w:t>
       </w:r>
     </w:p>
     <w:p>
@@ -9394,7 +10155,7 @@
           <w:sz w:val="24"/>
           <w:szCs w:val="24"/>
         </w:rPr>
-        <w:t>You can extends one abstract class on another abstract class, in this case there is no need to provide the implementations of all the abstract methods.</w:t>
+        <w:t>You cannot create an object of abstract class. but you can use it as a reference (like runtime polymorphism).</w:t>
       </w:r>
     </w:p>
     <w:p>
@@ -9416,27 +10177,25 @@
           <w:sz w:val="24"/>
           <w:szCs w:val="24"/>
         </w:rPr>
-        <w:t>Abstract class can have a constructure. These constructure gets called whenever you create object of sub class of abstract class.</w:t>
-      </w:r>
-    </w:p>
-    <w:p>
-      <w:pPr>
-        <w:pStyle w:val="NoSpacing"/>
-        <w:numPr>
-          <w:ilvl w:val="0"/>
-          <w:numId w:val="36"/>
-        </w:numPr>
-        <w:rPr>
+        <w:t xml:space="preserve">You can </w:t>
+      </w:r>
+      <w:proofErr w:type="gramStart"/>
+      <w:r>
+        <w:rPr>
+          <w:color w:val="000000" w:themeColor="text1"/>
           <w:sz w:val="24"/>
           <w:szCs w:val="24"/>
         </w:rPr>
-      </w:pPr>
-      <w:r>
-        <w:rPr>
+        <w:t>extends</w:t>
+      </w:r>
+      <w:proofErr w:type="gramEnd"/>
+      <w:r>
+        <w:rPr>
+          <w:color w:val="000000" w:themeColor="text1"/>
           <w:sz w:val="24"/>
           <w:szCs w:val="24"/>
         </w:rPr>
-        <w:t>Abstract method or abstract class cannot be static or final.</w:t>
+        <w:t xml:space="preserve"> one abstract class on another abstract class, in this case there is no need to provide the implementations of all the abstract methods.</w:t>
       </w:r>
     </w:p>
     <w:p>
@@ -9447,16 +10206,18 @@
           <w:numId w:val="36"/>
         </w:numPr>
         <w:rPr>
+          <w:color w:val="000000" w:themeColor="text1"/>
           <w:sz w:val="24"/>
           <w:szCs w:val="24"/>
         </w:rPr>
       </w:pPr>
       <w:r>
         <w:rPr>
+          <w:color w:val="000000" w:themeColor="text1"/>
           <w:sz w:val="24"/>
           <w:szCs w:val="24"/>
         </w:rPr>
-        <w:t>You can create a static and final method inside abstract class, but it must be non-abstract method.</w:t>
+        <w:t>Abstract class can have a constructure. These constructure gets called whenever you create object of sub class of abstract class.</w:t>
       </w:r>
     </w:p>
     <w:p>
@@ -9476,33 +10237,73 @@
           <w:sz w:val="24"/>
           <w:szCs w:val="24"/>
         </w:rPr>
-        <w:t>It is not mandatory to have any abstract method inside abstract class.</w:t>
-      </w:r>
-      <w:r>
+        <w:t>Abstract method or abstract class cannot be static or final.</w:t>
+      </w:r>
+    </w:p>
+    <w:p>
+      <w:pPr>
+        <w:pStyle w:val="NoSpacing"/>
+        <w:numPr>
+          <w:ilvl w:val="0"/>
+          <w:numId w:val="36"/>
+        </w:numPr>
         <w:rPr>
           <w:sz w:val="24"/>
           <w:szCs w:val="24"/>
         </w:rPr>
-        <w:br w:type="page"/>
-      </w:r>
-    </w:p>
-    <w:p>
-      <w:pPr>
-        <w:pStyle w:val="NoSpacing"/>
-        <w:rPr>
-          <w:b/>
-          <w:bCs/>
+      </w:pPr>
+      <w:r>
+        <w:rPr>
           <w:sz w:val="24"/>
           <w:szCs w:val="24"/>
         </w:rPr>
-      </w:pPr>
-      <w:r>
-        <w:rPr>
-          <w:b/>
-          <w:bCs/>
+        <w:t>You can create a static and final method inside abstract class, but it must be non-abstract method.</w:t>
+      </w:r>
+    </w:p>
+    <w:p>
+      <w:pPr>
+        <w:pStyle w:val="NoSpacing"/>
+        <w:numPr>
+          <w:ilvl w:val="0"/>
+          <w:numId w:val="36"/>
+        </w:numPr>
+        <w:rPr>
           <w:sz w:val="24"/>
           <w:szCs w:val="24"/>
         </w:rPr>
+      </w:pPr>
+      <w:r>
+        <w:rPr>
+          <w:sz w:val="24"/>
+          <w:szCs w:val="24"/>
+        </w:rPr>
+        <w:t>It is not mandatory to have any abstract method inside abstract class.</w:t>
+      </w:r>
+      <w:r>
+        <w:rPr>
+          <w:sz w:val="24"/>
+          <w:szCs w:val="24"/>
+        </w:rPr>
+        <w:br w:type="page"/>
+      </w:r>
+    </w:p>
+    <w:p>
+      <w:pPr>
+        <w:pStyle w:val="NoSpacing"/>
+        <w:rPr>
+          <w:b/>
+          <w:bCs/>
+          <w:sz w:val="24"/>
+          <w:szCs w:val="24"/>
+        </w:rPr>
+      </w:pPr>
+      <w:r>
+        <w:rPr>
+          <w:b/>
+          <w:bCs/>
+          <w:sz w:val="24"/>
+          <w:szCs w:val="24"/>
+        </w:rPr>
         <w:lastRenderedPageBreak/>
         <w:t>Interface</w:t>
       </w:r>
@@ -9526,54 +10327,50 @@
           <w:sz w:val="24"/>
           <w:szCs w:val="24"/>
         </w:rPr>
-        <w:t>Using Interface you can achieve 100% abstraction (till Jdk 1.7).</w:t>
-      </w:r>
-    </w:p>
-    <w:p>
-      <w:pPr>
-        <w:pStyle w:val="NoSpacing"/>
-        <w:numPr>
-          <w:ilvl w:val="0"/>
-          <w:numId w:val="37"/>
-        </w:numPr>
+        <w:t xml:space="preserve">Using Interface you can achieve 100% abstraction (till </w:t>
+      </w:r>
+      <w:proofErr w:type="spellStart"/>
+      <w:r>
         <w:rPr>
           <w:sz w:val="24"/>
           <w:szCs w:val="24"/>
         </w:rPr>
-      </w:pPr>
+        <w:t>Jdk</w:t>
+      </w:r>
+      <w:proofErr w:type="spellEnd"/>
       <w:r>
         <w:rPr>
           <w:sz w:val="24"/>
           <w:szCs w:val="24"/>
         </w:rPr>
-        <w:t>It is not a class</w:t>
-      </w:r>
-      <w:r>
+        <w:t xml:space="preserve"> 1.7).</w:t>
+      </w:r>
+    </w:p>
+    <w:p>
+      <w:pPr>
+        <w:pStyle w:val="NoSpacing"/>
+        <w:numPr>
+          <w:ilvl w:val="0"/>
+          <w:numId w:val="37"/>
+        </w:numPr>
         <w:rPr>
           <w:sz w:val="24"/>
           <w:szCs w:val="24"/>
         </w:rPr>
-        <w:t>, but every interface will get a .class file after compilation.</w:t>
-      </w:r>
-    </w:p>
-    <w:p>
-      <w:pPr>
-        <w:pStyle w:val="NoSpacing"/>
-        <w:numPr>
-          <w:ilvl w:val="0"/>
-          <w:numId w:val="37"/>
-        </w:numPr>
+      </w:pPr>
+      <w:r>
         <w:rPr>
           <w:sz w:val="24"/>
           <w:szCs w:val="24"/>
         </w:rPr>
-      </w:pPr>
+        <w:t>It is not a class</w:t>
+      </w:r>
       <w:r>
         <w:rPr>
           <w:sz w:val="24"/>
           <w:szCs w:val="24"/>
         </w:rPr>
-        <w:t>Interface will be created using interface keyword.</w:t>
+        <w:t>, but every interface will get a .class file after compilation.</w:t>
       </w:r>
     </w:p>
     <w:p>
@@ -9593,7 +10390,7 @@
           <w:sz w:val="24"/>
           <w:szCs w:val="24"/>
         </w:rPr>
-        <w:t>The methods created inside interface are by default public and abstract.</w:t>
+        <w:t>Interface will be created using interface keyword.</w:t>
       </w:r>
     </w:p>
     <w:p>
@@ -9613,34 +10410,34 @@
           <w:sz w:val="24"/>
           <w:szCs w:val="24"/>
         </w:rPr>
-        <w:t>The variables created inside interface are by default public static and final.</w:t>
-      </w:r>
-      <w:r>
+        <w:t>The methods created inside interface are by default public and abstract.</w:t>
+      </w:r>
+    </w:p>
+    <w:p>
+      <w:pPr>
+        <w:pStyle w:val="NoSpacing"/>
+        <w:numPr>
+          <w:ilvl w:val="0"/>
+          <w:numId w:val="37"/>
+        </w:numPr>
         <w:rPr>
           <w:sz w:val="24"/>
           <w:szCs w:val="24"/>
         </w:rPr>
-        <w:t xml:space="preserve"> </w:t>
-      </w:r>
-    </w:p>
-    <w:p>
-      <w:pPr>
-        <w:pStyle w:val="NoSpacing"/>
-        <w:numPr>
-          <w:ilvl w:val="0"/>
-          <w:numId w:val="37"/>
-        </w:numPr>
+      </w:pPr>
+      <w:r>
         <w:rPr>
           <w:sz w:val="24"/>
           <w:szCs w:val="24"/>
         </w:rPr>
-      </w:pPr>
+        <w:t>The variables created inside interface are by default public static and final.</w:t>
+      </w:r>
       <w:r>
         <w:rPr>
           <w:sz w:val="24"/>
           <w:szCs w:val="24"/>
         </w:rPr>
-        <w:t>Interfaces are implements by the class (abstract or non-abstract class).</w:t>
+        <w:t xml:space="preserve"> </w:t>
       </w:r>
     </w:p>
     <w:p>
@@ -9660,7 +10457,7 @@
           <w:sz w:val="24"/>
           <w:szCs w:val="24"/>
         </w:rPr>
-        <w:t>Every sub(non-abstract) class of the interface has to provide the implementation for all abstract method.</w:t>
+        <w:t>Interfaces are implements by the class (abstract or non-abstract class).</w:t>
       </w:r>
     </w:p>
     <w:p>
@@ -9680,7 +10477,7 @@
           <w:sz w:val="24"/>
           <w:szCs w:val="24"/>
         </w:rPr>
-        <w:t>Cannot create Object of interface but can be used as a reference.</w:t>
+        <w:t>Every sub(non-abstract) class of the interface has to provide the implementation for all abstract method.</w:t>
       </w:r>
     </w:p>
     <w:p>
@@ -9700,7 +10497,7 @@
           <w:sz w:val="24"/>
           <w:szCs w:val="24"/>
         </w:rPr>
-        <w:t>Cannot create constructor inside interface.</w:t>
+        <w:t>Cannot create Object of interface but can be used as a reference.</w:t>
       </w:r>
     </w:p>
     <w:p>
@@ -9720,7 +10517,7 @@
           <w:sz w:val="24"/>
           <w:szCs w:val="24"/>
         </w:rPr>
-        <w:t>Can create only public properties inside interface, no other access modifier is allowed inside interface.</w:t>
+        <w:t>Cannot create constructor inside interface.</w:t>
       </w:r>
     </w:p>
     <w:p>
@@ -9740,34 +10537,34 @@
           <w:sz w:val="24"/>
           <w:szCs w:val="24"/>
         </w:rPr>
-        <w:t>You cannot create final method inside interface</w:t>
-      </w:r>
-      <w:r>
+        <w:t>Can create only public properties inside interface, no other access modifier is allowed inside interface.</w:t>
+      </w:r>
+    </w:p>
+    <w:p>
+      <w:pPr>
+        <w:pStyle w:val="NoSpacing"/>
+        <w:numPr>
+          <w:ilvl w:val="0"/>
+          <w:numId w:val="37"/>
+        </w:numPr>
         <w:rPr>
           <w:sz w:val="24"/>
           <w:szCs w:val="24"/>
         </w:rPr>
-        <w:t>.</w:t>
-      </w:r>
-    </w:p>
-    <w:p>
-      <w:pPr>
-        <w:pStyle w:val="NoSpacing"/>
-        <w:numPr>
-          <w:ilvl w:val="0"/>
-          <w:numId w:val="37"/>
-        </w:numPr>
+      </w:pPr>
+      <w:r>
         <w:rPr>
           <w:sz w:val="24"/>
           <w:szCs w:val="24"/>
         </w:rPr>
-      </w:pPr>
+        <w:t>You cannot create final method inside interface</w:t>
+      </w:r>
       <w:r>
         <w:rPr>
           <w:sz w:val="24"/>
           <w:szCs w:val="24"/>
         </w:rPr>
-        <w:t>Cannot create static methods inside interface till JDK 1.7.</w:t>
+        <w:t>.</w:t>
       </w:r>
     </w:p>
     <w:p>
@@ -9787,7 +10584,7 @@
           <w:sz w:val="24"/>
           <w:szCs w:val="24"/>
         </w:rPr>
-        <w:t>One interface can extends another interface, you can also extends more than one interface on single interface. Which is also known as multiple inheritance.</w:t>
+        <w:t>Cannot create static methods inside interface till JDK 1.7.</w:t>
       </w:r>
     </w:p>
     <w:p>
@@ -9807,27 +10604,95 @@
           <w:sz w:val="24"/>
           <w:szCs w:val="24"/>
         </w:rPr>
-        <w:t>One class can implements more than one interface.</w:t>
-      </w:r>
-    </w:p>
-    <w:p>
-      <w:pPr>
-        <w:pStyle w:val="NoSpacing"/>
-        <w:numPr>
-          <w:ilvl w:val="0"/>
-          <w:numId w:val="37"/>
-        </w:numPr>
+        <w:t xml:space="preserve">One interface can </w:t>
+      </w:r>
+      <w:proofErr w:type="gramStart"/>
+      <w:r>
         <w:rPr>
           <w:sz w:val="24"/>
           <w:szCs w:val="24"/>
         </w:rPr>
-      </w:pPr>
+        <w:t>extends</w:t>
+      </w:r>
+      <w:proofErr w:type="gramEnd"/>
       <w:r>
         <w:rPr>
           <w:sz w:val="24"/>
           <w:szCs w:val="24"/>
         </w:rPr>
-        <w:t>One class can extends another class and also implements the interfaces.</w:t>
+        <w:t xml:space="preserve"> another interface, you can also extends more than one interface on single interface. Which is also known as multiple inheritance.</w:t>
+      </w:r>
+    </w:p>
+    <w:p>
+      <w:pPr>
+        <w:pStyle w:val="NoSpacing"/>
+        <w:numPr>
+          <w:ilvl w:val="0"/>
+          <w:numId w:val="37"/>
+        </w:numPr>
+        <w:rPr>
+          <w:sz w:val="24"/>
+          <w:szCs w:val="24"/>
+        </w:rPr>
+      </w:pPr>
+      <w:r>
+        <w:rPr>
+          <w:sz w:val="24"/>
+          <w:szCs w:val="24"/>
+        </w:rPr>
+        <w:t xml:space="preserve">One class can </w:t>
+      </w:r>
+      <w:proofErr w:type="gramStart"/>
+      <w:r>
+        <w:rPr>
+          <w:sz w:val="24"/>
+          <w:szCs w:val="24"/>
+        </w:rPr>
+        <w:t>implements</w:t>
+      </w:r>
+      <w:proofErr w:type="gramEnd"/>
+      <w:r>
+        <w:rPr>
+          <w:sz w:val="24"/>
+          <w:szCs w:val="24"/>
+        </w:rPr>
+        <w:t xml:space="preserve"> more than one interface.</w:t>
+      </w:r>
+    </w:p>
+    <w:p>
+      <w:pPr>
+        <w:pStyle w:val="NoSpacing"/>
+        <w:numPr>
+          <w:ilvl w:val="0"/>
+          <w:numId w:val="37"/>
+        </w:numPr>
+        <w:rPr>
+          <w:sz w:val="24"/>
+          <w:szCs w:val="24"/>
+        </w:rPr>
+      </w:pPr>
+      <w:r>
+        <w:rPr>
+          <w:sz w:val="24"/>
+          <w:szCs w:val="24"/>
+        </w:rPr>
+        <w:t xml:space="preserve">One class can </w:t>
+      </w:r>
+      <w:proofErr w:type="gramStart"/>
+      <w:r>
+        <w:rPr>
+          <w:sz w:val="24"/>
+          <w:szCs w:val="24"/>
+        </w:rPr>
+        <w:t>extends</w:t>
+      </w:r>
+      <w:proofErr w:type="gramEnd"/>
+      <w:r>
+        <w:rPr>
+          <w:sz w:val="24"/>
+          <w:szCs w:val="24"/>
+        </w:rPr>
+        <w:t xml:space="preserve"> another class and also implements the interfaces.</w:t>
       </w:r>
     </w:p>
     <w:p>
@@ -10052,7 +10917,15 @@
         </w:numPr>
       </w:pPr>
       <w:r>
-        <w:t>Every thread has some task to execute.</w:t>
+        <w:t xml:space="preserve">Every thread has some </w:t>
+      </w:r>
+      <w:proofErr w:type="gramStart"/>
+      <w:r>
+        <w:t>task</w:t>
+      </w:r>
+      <w:proofErr w:type="gramEnd"/>
+      <w:r>
+        <w:t xml:space="preserve"> to execute.</w:t>
       </w:r>
     </w:p>
     <w:p>
@@ -10076,7 +10949,15 @@
         </w:numPr>
       </w:pPr>
       <w:r>
-        <w:t>Every java program use a thread internally, by default java create an thread and execute the program. The default thread created by java internally is a main thread.</w:t>
+        <w:t xml:space="preserve">Every java program </w:t>
+      </w:r>
+      <w:proofErr w:type="gramStart"/>
+      <w:r>
+        <w:t>use</w:t>
+      </w:r>
+      <w:proofErr w:type="gramEnd"/>
+      <w:r>
+        <w:t xml:space="preserve"> a thread internally, by default java create an thread and execute the program. The default thread created by java internally is a main thread.</w:t>
       </w:r>
     </w:p>
     <w:p>
@@ -10175,12 +11056,21 @@
       <w:r>
         <w:t xml:space="preserve">You have to override the </w:t>
       </w:r>
-      <w:r>
-        <w:rPr>
-          <w:b/>
-          <w:bCs/>
-        </w:rPr>
-        <w:t>run() method</w:t>
+      <w:proofErr w:type="gramStart"/>
+      <w:r>
+        <w:rPr>
+          <w:b/>
+          <w:bCs/>
+        </w:rPr>
+        <w:t>run(</w:t>
+      </w:r>
+      <w:proofErr w:type="gramEnd"/>
+      <w:r>
+        <w:rPr>
+          <w:b/>
+          <w:bCs/>
+        </w:rPr>
+        <w:t>) method</w:t>
       </w:r>
       <w:r>
         <w:t xml:space="preserve"> to assign task to a thread.</w:t>
@@ -10197,12 +11087,21 @@
       <w:r>
         <w:t xml:space="preserve">To make thread ready to run you have to use </w:t>
       </w:r>
-      <w:r>
-        <w:rPr>
-          <w:b/>
-          <w:bCs/>
-        </w:rPr>
-        <w:t>start() method</w:t>
+      <w:proofErr w:type="gramStart"/>
+      <w:r>
+        <w:rPr>
+          <w:b/>
+          <w:bCs/>
+        </w:rPr>
+        <w:t>start(</w:t>
+      </w:r>
+      <w:proofErr w:type="gramEnd"/>
+      <w:r>
+        <w:rPr>
+          <w:b/>
+          <w:bCs/>
+        </w:rPr>
+        <w:t>) method</w:t>
       </w:r>
       <w:r>
         <w:t>.</w:t>
@@ -10310,8 +11209,13 @@
             <w:pPr>
               <w:pStyle w:val="NoSpacing"/>
             </w:pPr>
+            <w:proofErr w:type="gramStart"/>
             <w:r>
-              <w:t>run()</w:t>
+              <w:t>run(</w:t>
+            </w:r>
+            <w:proofErr w:type="gramEnd"/>
+            <w:r>
+              <w:t>)</w:t>
             </w:r>
           </w:p>
         </w:tc>
@@ -10338,8 +11242,13 @@
             <w:pPr>
               <w:pStyle w:val="NoSpacing"/>
             </w:pPr>
+            <w:proofErr w:type="gramStart"/>
             <w:r>
-              <w:t>start()</w:t>
+              <w:t>start(</w:t>
+            </w:r>
+            <w:proofErr w:type="gramEnd"/>
+            <w:r>
+              <w:t>)</w:t>
             </w:r>
           </w:p>
         </w:tc>
@@ -10352,7 +11261,15 @@
               <w:pStyle w:val="NoSpacing"/>
             </w:pPr>
             <w:r>
-              <w:t>Using this method you can make thread ready to run. Thread will be added in the queue and wait for the execution.</w:t>
+              <w:t xml:space="preserve">Using this </w:t>
+            </w:r>
+            <w:proofErr w:type="gramStart"/>
+            <w:r>
+              <w:t>method</w:t>
+            </w:r>
+            <w:proofErr w:type="gramEnd"/>
+            <w:r>
+              <w:t xml:space="preserve"> you can make thread ready to run. Thread will be added in the queue and wait for the execution.</w:t>
             </w:r>
           </w:p>
         </w:tc>
@@ -10366,8 +11283,18 @@
             <w:pPr>
               <w:pStyle w:val="NoSpacing"/>
             </w:pPr>
+            <w:proofErr w:type="spellStart"/>
+            <w:proofErr w:type="gramStart"/>
             <w:r>
-              <w:t>currentThread()</w:t>
+              <w:t>currentThread</w:t>
+            </w:r>
+            <w:proofErr w:type="spellEnd"/>
+            <w:r>
+              <w:t>(</w:t>
+            </w:r>
+            <w:proofErr w:type="gramEnd"/>
+            <w:r>
+              <w:t>)</w:t>
             </w:r>
           </w:p>
         </w:tc>
@@ -10380,7 +11307,15 @@
               <w:pStyle w:val="NoSpacing"/>
             </w:pPr>
             <w:r>
-              <w:t>This is the static method of the thread class, It will return the currently executing thread object.</w:t>
+              <w:t xml:space="preserve">This is the static method of the thread class, </w:t>
+            </w:r>
+            <w:proofErr w:type="gramStart"/>
+            <w:r>
+              <w:t>It</w:t>
+            </w:r>
+            <w:proofErr w:type="gramEnd"/>
+            <w:r>
+              <w:t xml:space="preserve"> will return the currently executing thread object.</w:t>
             </w:r>
           </w:p>
         </w:tc>
@@ -10394,16 +11329,31 @@
             <w:pPr>
               <w:pStyle w:val="NoSpacing"/>
             </w:pPr>
+            <w:proofErr w:type="spellStart"/>
             <w:r>
-              <w:t>setName(“Name”)</w:t>
+              <w:t>setName</w:t>
+            </w:r>
+            <w:proofErr w:type="spellEnd"/>
+            <w:r>
+              <w:t>(“Name”)</w:t>
             </w:r>
           </w:p>
           <w:p>
             <w:pPr>
               <w:pStyle w:val="NoSpacing"/>
             </w:pPr>
+            <w:proofErr w:type="spellStart"/>
+            <w:proofErr w:type="gramStart"/>
             <w:r>
-              <w:t>getName()</w:t>
+              <w:t>getName</w:t>
+            </w:r>
+            <w:proofErr w:type="spellEnd"/>
+            <w:r>
+              <w:t>(</w:t>
+            </w:r>
+            <w:proofErr w:type="gramEnd"/>
+            <w:r>
+              <w:t>)</w:t>
             </w:r>
           </w:p>
         </w:tc>
@@ -10430,16 +11380,31 @@
             <w:pPr>
               <w:pStyle w:val="NoSpacing"/>
             </w:pPr>
+            <w:proofErr w:type="spellStart"/>
             <w:r>
-              <w:t>setPriority(int)</w:t>
+              <w:t>setPriority</w:t>
+            </w:r>
+            <w:proofErr w:type="spellEnd"/>
+            <w:r>
+              <w:t>(int)</w:t>
             </w:r>
           </w:p>
           <w:p>
             <w:pPr>
               <w:pStyle w:val="NoSpacing"/>
             </w:pPr>
+            <w:proofErr w:type="spellStart"/>
+            <w:proofErr w:type="gramStart"/>
             <w:r>
-              <w:t>getPriority()</w:t>
+              <w:t>getPriority</w:t>
+            </w:r>
+            <w:proofErr w:type="spellEnd"/>
+            <w:r>
+              <w:t>(</w:t>
+            </w:r>
+            <w:proofErr w:type="gramEnd"/>
+            <w:r>
+              <w:t>)</w:t>
             </w:r>
           </w:p>
         </w:tc>
@@ -10452,7 +11417,15 @@
               <w:pStyle w:val="NoSpacing"/>
             </w:pPr>
             <w:r>
-              <w:t xml:space="preserve">You can set or get the priority of the thread. Thread Priority muse be between 1-10. You will get IllegalArgumantException if value is other than 1-10. Here 1 is the MIN_PRIORITY, 5 is the MID_PRIORITY, 10 MAX_PRIORITY.  </w:t>
+              <w:t xml:space="preserve">You can set or get the priority of the thread. Thread Priority muse be between 1-10. You will get </w:t>
+            </w:r>
+            <w:proofErr w:type="spellStart"/>
+            <w:r>
+              <w:t>IllegalArgumantException</w:t>
+            </w:r>
+            <w:proofErr w:type="spellEnd"/>
+            <w:r>
+              <w:t xml:space="preserve"> if value is other than 1-10. Here 1 is the MIN_PRIORITY, 5 is the MID_PRIORITY, 10 MAX_PRIORITY.  </w:t>
             </w:r>
           </w:p>
         </w:tc>
@@ -10474,8 +11447,13 @@
             <w:pPr>
               <w:pStyle w:val="NoSpacing"/>
             </w:pPr>
+            <w:proofErr w:type="gramStart"/>
             <w:r>
-              <w:t>sleep(int, long)</w:t>
+              <w:t>sleep(</w:t>
+            </w:r>
+            <w:proofErr w:type="gramEnd"/>
+            <w:r>
+              <w:t>int, long)</w:t>
             </w:r>
           </w:p>
         </w:tc>
@@ -10488,7 +11466,15 @@
               <w:pStyle w:val="NoSpacing"/>
             </w:pPr>
             <w:r>
-              <w:t>Sleep is a static method, using this method you can pause the execution of current thread for a given time. Once given time is expire then thread will come back to runnable stage. This method throws checked InterruptedException which has to handle.</w:t>
+              <w:t xml:space="preserve">Sleep is a static method, using this method you can pause the execution of current thread for a given time. Once given time is expire then thread will come back to runnable stage. This method throws checked </w:t>
+            </w:r>
+            <w:proofErr w:type="spellStart"/>
+            <w:r>
+              <w:t>InterruptedException</w:t>
+            </w:r>
+            <w:proofErr w:type="spellEnd"/>
+            <w:r>
+              <w:t xml:space="preserve"> which has to handle.</w:t>
             </w:r>
           </w:p>
         </w:tc>
@@ -10502,8 +11488,13 @@
             <w:pPr>
               <w:pStyle w:val="NoSpacing"/>
             </w:pPr>
+            <w:proofErr w:type="gramStart"/>
             <w:r>
-              <w:t>join()</w:t>
+              <w:t>join(</w:t>
+            </w:r>
+            <w:proofErr w:type="gramEnd"/>
+            <w:r>
+              <w:t>)</w:t>
             </w:r>
           </w:p>
           <w:p>
@@ -10518,8 +11509,13 @@
             <w:pPr>
               <w:pStyle w:val="NoSpacing"/>
             </w:pPr>
+            <w:proofErr w:type="gramStart"/>
             <w:r>
-              <w:t>join(int, long)</w:t>
+              <w:t>join(</w:t>
+            </w:r>
+            <w:proofErr w:type="gramEnd"/>
+            <w:r>
+              <w:t>int, long)</w:t>
             </w:r>
           </w:p>
         </w:tc>
@@ -10532,7 +11528,31 @@
               <w:pStyle w:val="NoSpacing"/>
             </w:pPr>
             <w:r>
-              <w:t>Join is a non static method, it pause the execution of current thread either until completing execution of other thread or till the given time expire. This method throws checked InterruptedException which has to handle.</w:t>
+              <w:t xml:space="preserve">Join is a </w:t>
+            </w:r>
+            <w:proofErr w:type="spellStart"/>
+            <w:r>
+              <w:t>non static</w:t>
+            </w:r>
+            <w:proofErr w:type="spellEnd"/>
+            <w:r>
+              <w:t xml:space="preserve"> method, it </w:t>
+            </w:r>
+            <w:proofErr w:type="gramStart"/>
+            <w:r>
+              <w:t>pause</w:t>
+            </w:r>
+            <w:proofErr w:type="gramEnd"/>
+            <w:r>
+              <w:t xml:space="preserve"> the execution of current thread either until completing execution of other thread or till the given time expire. This method throws checked </w:t>
+            </w:r>
+            <w:proofErr w:type="spellStart"/>
+            <w:r>
+              <w:t>InterruptedException</w:t>
+            </w:r>
+            <w:proofErr w:type="spellEnd"/>
+            <w:r>
+              <w:t xml:space="preserve"> which has to handle.</w:t>
             </w:r>
           </w:p>
         </w:tc>
@@ -10546,8 +11566,13 @@
             <w:pPr>
               <w:pStyle w:val="NoSpacing"/>
             </w:pPr>
+            <w:proofErr w:type="gramStart"/>
             <w:r>
-              <w:t>suspend()</w:t>
+              <w:t>suspend(</w:t>
+            </w:r>
+            <w:proofErr w:type="gramEnd"/>
+            <w:r>
+              <w:t>)</w:t>
             </w:r>
           </w:p>
         </w:tc>
@@ -10574,8 +11599,13 @@
             <w:pPr>
               <w:pStyle w:val="NoSpacing"/>
             </w:pPr>
+            <w:proofErr w:type="gramStart"/>
             <w:r>
-              <w:t>resume()</w:t>
+              <w:t>resume(</w:t>
+            </w:r>
+            <w:proofErr w:type="gramEnd"/>
+            <w:r>
+              <w:t>)</w:t>
             </w:r>
           </w:p>
         </w:tc>
@@ -10588,7 +11618,15 @@
               <w:pStyle w:val="NoSpacing"/>
             </w:pPr>
             <w:r>
-              <w:t xml:space="preserve">It will resume the execution of the suspended thread, suspended thread will pull from the pause stage to runnable stage. </w:t>
+              <w:t xml:space="preserve">It will resume the execution of the suspended </w:t>
+            </w:r>
+            <w:proofErr w:type="gramStart"/>
+            <w:r>
+              <w:t>thread,</w:t>
+            </w:r>
+            <w:proofErr w:type="gramEnd"/>
+            <w:r>
+              <w:t xml:space="preserve"> suspended thread will pull from the pause stage to runnable stage. </w:t>
             </w:r>
           </w:p>
         </w:tc>
@@ -10602,8 +11640,13 @@
             <w:pPr>
               <w:pStyle w:val="NoSpacing"/>
             </w:pPr>
+            <w:proofErr w:type="gramStart"/>
             <w:r>
-              <w:t>wait()</w:t>
+              <w:t>wait(</w:t>
+            </w:r>
+            <w:proofErr w:type="gramEnd"/>
+            <w:r>
+              <w:t>)</w:t>
             </w:r>
           </w:p>
           <w:p>
@@ -10618,8 +11661,13 @@
             <w:pPr>
               <w:pStyle w:val="NoSpacing"/>
             </w:pPr>
+            <w:proofErr w:type="gramStart"/>
             <w:r>
-              <w:t>wait(int, long)</w:t>
+              <w:t>wait(</w:t>
+            </w:r>
+            <w:proofErr w:type="gramEnd"/>
+            <w:r>
+              <w:t>int, long)</w:t>
             </w:r>
           </w:p>
         </w:tc>
@@ -10632,7 +11680,23 @@
               <w:pStyle w:val="NoSpacing"/>
             </w:pPr>
             <w:r>
-              <w:t>Using this thread will release the lock and go into pause state, Thread will stay into pause state until given time expire or until some other thread calls notify or notifyAll method. Wait method has to call within a synchronized only. This method throws checked InterruptedException which has to handle.</w:t>
+              <w:t xml:space="preserve">Using this thread will release the lock and go into pause state, Thread will stay into pause state until given time expire or until some other thread calls notify or </w:t>
+            </w:r>
+            <w:proofErr w:type="spellStart"/>
+            <w:r>
+              <w:t>notifyAll</w:t>
+            </w:r>
+            <w:proofErr w:type="spellEnd"/>
+            <w:r>
+              <w:t xml:space="preserve"> method. Wait method has to call within a synchronized only. This method throws checked </w:t>
+            </w:r>
+            <w:proofErr w:type="spellStart"/>
+            <w:r>
+              <w:t>InterruptedException</w:t>
+            </w:r>
+            <w:proofErr w:type="spellEnd"/>
+            <w:r>
+              <w:t xml:space="preserve"> which has to handle.</w:t>
             </w:r>
           </w:p>
         </w:tc>
@@ -10646,8 +11710,13 @@
             <w:pPr>
               <w:pStyle w:val="NoSpacing"/>
             </w:pPr>
+            <w:proofErr w:type="gramStart"/>
             <w:r>
-              <w:t>notify()</w:t>
+              <w:t>notify(</w:t>
+            </w:r>
+            <w:proofErr w:type="gramEnd"/>
+            <w:r>
+              <w:t>)</w:t>
             </w:r>
           </w:p>
         </w:tc>
@@ -10660,7 +11729,15 @@
               <w:pStyle w:val="NoSpacing"/>
             </w:pPr>
             <w:r>
-              <w:t>Using this method you can notify the single thread which is in the waiting state and it will come into runnable state.</w:t>
+              <w:t xml:space="preserve">Using this </w:t>
+            </w:r>
+            <w:proofErr w:type="gramStart"/>
+            <w:r>
+              <w:t>method</w:t>
+            </w:r>
+            <w:proofErr w:type="gramEnd"/>
+            <w:r>
+              <w:t xml:space="preserve"> you can notify the single thread which is in the waiting state and it will come into runnable state.</w:t>
             </w:r>
           </w:p>
         </w:tc>
@@ -10674,9 +11751,11 @@
             <w:pPr>
               <w:pStyle w:val="NoSpacing"/>
             </w:pPr>
+            <w:proofErr w:type="spellStart"/>
             <w:r>
               <w:t>notifyAll</w:t>
             </w:r>
+            <w:proofErr w:type="spellEnd"/>
           </w:p>
         </w:tc>
         <w:tc>
@@ -10688,7 +11767,15 @@
               <w:pStyle w:val="NoSpacing"/>
             </w:pPr>
             <w:r>
-              <w:t>Using this method you can notify the all the thread which is in the waiting state and it will come into runnable state.</w:t>
+              <w:t xml:space="preserve">Using this </w:t>
+            </w:r>
+            <w:proofErr w:type="gramStart"/>
+            <w:r>
+              <w:t>method</w:t>
+            </w:r>
+            <w:proofErr w:type="gramEnd"/>
+            <w:r>
+              <w:t xml:space="preserve"> you can notify the all the thread which is in the waiting state and it will come into runnable state.</w:t>
             </w:r>
           </w:p>
         </w:tc>
@@ -10889,7 +11976,7 @@
           <w:color w:val="000000" w:themeColor="text1"/>
         </w:rPr>
         <w:drawing>
-          <wp:anchor distT="0" distB="0" distL="114300" distR="114300" simplePos="0" relativeHeight="251660288" behindDoc="0" locked="0" layoutInCell="1" allowOverlap="1" wp14:anchorId="3A6A1EB5" wp14:editId="1416D1A4">
+          <wp:anchor distT="0" distB="0" distL="114300" distR="114300" simplePos="0" relativeHeight="251660288" behindDoc="0" locked="0" layoutInCell="1" allowOverlap="1" wp14:anchorId="3A6A1EB5" wp14:editId="1D8B73CD">
             <wp:simplePos x="0" y="0"/>
             <wp:positionH relativeFrom="column">
               <wp:posOffset>99060</wp:posOffset>
@@ -11019,7 +12106,15 @@
         </w:numPr>
       </w:pPr>
       <w:r>
-        <w:t>If multiple thread using a share resources then there can be data inconsistency issue in the execution</w:t>
+        <w:t xml:space="preserve">If multiple thread using a share </w:t>
+      </w:r>
+      <w:proofErr w:type="gramStart"/>
+      <w:r>
+        <w:t>resources</w:t>
+      </w:r>
+      <w:proofErr w:type="gramEnd"/>
+      <w:r>
+        <w:t xml:space="preserve"> then there can be data inconsistency issue in the execution</w:t>
       </w:r>
       <w:r>
         <w:t>,</w:t>
@@ -11073,7 +12168,15 @@
         </w:numPr>
       </w:pPr>
       <w:r>
-        <w:t>Synchronization is one of the reason of getting dead lock scenarios in the application.</w:t>
+        <w:t xml:space="preserve">Synchronization is one of the </w:t>
+      </w:r>
+      <w:proofErr w:type="gramStart"/>
+      <w:r>
+        <w:t>reason</w:t>
+      </w:r>
+      <w:proofErr w:type="gramEnd"/>
+      <w:r>
+        <w:t xml:space="preserve"> of getting dead lock scenarios in the application.</w:t>
       </w:r>
     </w:p>
     <w:p>
@@ -11400,9 +12503,11 @@
             <w:pPr>
               <w:pStyle w:val="NoSpacing"/>
             </w:pPr>
+            <w:proofErr w:type="spellStart"/>
             <w:r>
               <w:t>boolean</w:t>
             </w:r>
+            <w:proofErr w:type="spellEnd"/>
           </w:p>
         </w:tc>
         <w:tc>
@@ -11701,8 +12806,9 @@
           <w:sz w:val="22"/>
           <w:szCs w:val="22"/>
         </w:rPr>
-        <w:t>7. Vector is slower in the performance than ArrayList</w:t>
-      </w:r>
+        <w:t xml:space="preserve">7. Vector is slower in the performance than </w:t>
+      </w:r>
+      <w:proofErr w:type="spellStart"/>
       <w:r>
         <w:rPr>
           <w:rFonts w:asciiTheme="minorHAnsi" w:hAnsiTheme="minorHAnsi" w:cstheme="minorBidi"/>
@@ -11710,8 +12816,9 @@
           <w:sz w:val="22"/>
           <w:szCs w:val="22"/>
         </w:rPr>
-        <w:t>.</w:t>
-      </w:r>
+        <w:t>ArrayList</w:t>
+      </w:r>
+      <w:proofErr w:type="spellEnd"/>
       <w:r>
         <w:rPr>
           <w:rFonts w:asciiTheme="minorHAnsi" w:hAnsiTheme="minorHAnsi" w:cstheme="minorBidi"/>
@@ -11719,29 +12826,29 @@
           <w:sz w:val="22"/>
           <w:szCs w:val="22"/>
         </w:rPr>
-        <w:t xml:space="preserve"> </w:t>
-      </w:r>
-    </w:p>
-    <w:p>
-      <w:pPr>
-        <w:pStyle w:val="Default"/>
-        <w:spacing w:after="8"/>
+        <w:t>.</w:t>
+      </w:r>
+      <w:r>
         <w:rPr>
           <w:rFonts w:asciiTheme="minorHAnsi" w:hAnsiTheme="minorHAnsi" w:cstheme="minorBidi"/>
           <w:color w:val="auto"/>
           <w:sz w:val="22"/>
           <w:szCs w:val="22"/>
         </w:rPr>
-      </w:pPr>
-      <w:r>
+        <w:t xml:space="preserve"> </w:t>
+      </w:r>
+    </w:p>
+    <w:p>
+      <w:pPr>
+        <w:pStyle w:val="Default"/>
+        <w:spacing w:after="8"/>
         <w:rPr>
           <w:rFonts w:asciiTheme="minorHAnsi" w:hAnsiTheme="minorHAnsi" w:cstheme="minorBidi"/>
           <w:color w:val="auto"/>
           <w:sz w:val="22"/>
           <w:szCs w:val="22"/>
         </w:rPr>
-        <w:t>8</w:t>
-      </w:r>
+      </w:pPr>
       <w:r>
         <w:rPr>
           <w:rFonts w:asciiTheme="minorHAnsi" w:hAnsiTheme="minorHAnsi" w:cstheme="minorBidi"/>
@@ -11749,7 +12856,7 @@
           <w:sz w:val="22"/>
           <w:szCs w:val="22"/>
         </w:rPr>
-        <w:t>.</w:t>
+        <w:t>8</w:t>
       </w:r>
       <w:r>
         <w:rPr>
@@ -11758,7 +12865,7 @@
           <w:sz w:val="22"/>
           <w:szCs w:val="22"/>
         </w:rPr>
-        <w:t xml:space="preserve"> </w:t>
+        <w:t>.</w:t>
       </w:r>
       <w:r>
         <w:rPr>
@@ -11767,29 +12874,29 @@
           <w:sz w:val="22"/>
           <w:szCs w:val="22"/>
         </w:rPr>
-        <w:t>Random Access is allowed.</w:t>
-      </w:r>
-    </w:p>
-    <w:p>
-      <w:pPr>
-        <w:pStyle w:val="Default"/>
-        <w:spacing w:after="8"/>
+        <w:t xml:space="preserve"> </w:t>
+      </w:r>
+      <w:r>
         <w:rPr>
           <w:rFonts w:asciiTheme="minorHAnsi" w:hAnsiTheme="minorHAnsi" w:cstheme="minorBidi"/>
           <w:color w:val="auto"/>
           <w:sz w:val="22"/>
           <w:szCs w:val="22"/>
         </w:rPr>
-      </w:pPr>
-      <w:r>
+        <w:t>Random Access is allowed.</w:t>
+      </w:r>
+    </w:p>
+    <w:p>
+      <w:pPr>
+        <w:pStyle w:val="Default"/>
+        <w:spacing w:after="8"/>
         <w:rPr>
           <w:rFonts w:asciiTheme="minorHAnsi" w:hAnsiTheme="minorHAnsi" w:cstheme="minorBidi"/>
           <w:color w:val="auto"/>
           <w:sz w:val="22"/>
           <w:szCs w:val="22"/>
         </w:rPr>
-        <w:t>9</w:t>
-      </w:r>
+      </w:pPr>
       <w:r>
         <w:rPr>
           <w:rFonts w:asciiTheme="minorHAnsi" w:hAnsiTheme="minorHAnsi" w:cstheme="minorBidi"/>
@@ -11797,7 +12904,7 @@
           <w:sz w:val="22"/>
           <w:szCs w:val="22"/>
         </w:rPr>
-        <w:t>.</w:t>
+        <w:t>9</w:t>
       </w:r>
       <w:r>
         <w:rPr>
@@ -11806,7 +12913,7 @@
           <w:sz w:val="22"/>
           <w:szCs w:val="22"/>
         </w:rPr>
-        <w:t xml:space="preserve"> </w:t>
+        <w:t>.</w:t>
       </w:r>
       <w:r>
         <w:rPr>
@@ -11815,7 +12922,7 @@
           <w:sz w:val="22"/>
           <w:szCs w:val="22"/>
         </w:rPr>
-        <w:t xml:space="preserve">Default initial capacity of </w:t>
+        <w:t xml:space="preserve"> </w:t>
       </w:r>
       <w:r>
         <w:rPr>
@@ -11824,7 +12931,7 @@
           <w:sz w:val="22"/>
           <w:szCs w:val="22"/>
         </w:rPr>
-        <w:t>Vector is</w:t>
+        <w:t xml:space="preserve">Default initial capacity of </w:t>
       </w:r>
       <w:r>
         <w:rPr>
@@ -11833,29 +12940,29 @@
           <w:sz w:val="22"/>
           <w:szCs w:val="22"/>
         </w:rPr>
-        <w:t>"10".</w:t>
-      </w:r>
-    </w:p>
-    <w:p>
-      <w:pPr>
-        <w:pStyle w:val="Default"/>
-        <w:spacing w:after="8"/>
+        <w:t>Vector is</w:t>
+      </w:r>
+      <w:r>
         <w:rPr>
           <w:rFonts w:asciiTheme="minorHAnsi" w:hAnsiTheme="minorHAnsi" w:cstheme="minorBidi"/>
           <w:color w:val="auto"/>
           <w:sz w:val="22"/>
           <w:szCs w:val="22"/>
         </w:rPr>
-      </w:pPr>
-      <w:r>
+        <w:t>"10".</w:t>
+      </w:r>
+    </w:p>
+    <w:p>
+      <w:pPr>
+        <w:pStyle w:val="Default"/>
+        <w:spacing w:after="8"/>
         <w:rPr>
           <w:rFonts w:asciiTheme="minorHAnsi" w:hAnsiTheme="minorHAnsi" w:cstheme="minorBidi"/>
           <w:color w:val="auto"/>
           <w:sz w:val="22"/>
           <w:szCs w:val="22"/>
         </w:rPr>
-        <w:t>10</w:t>
-      </w:r>
+      </w:pPr>
       <w:r>
         <w:rPr>
           <w:rFonts w:asciiTheme="minorHAnsi" w:hAnsiTheme="minorHAnsi" w:cstheme="minorBidi"/>
@@ -11863,7 +12970,7 @@
           <w:sz w:val="22"/>
           <w:szCs w:val="22"/>
         </w:rPr>
-        <w:t xml:space="preserve">.You can create </w:t>
+        <w:t>10</w:t>
       </w:r>
       <w:r>
         <w:rPr>
@@ -11872,7 +12979,7 @@
           <w:sz w:val="22"/>
           <w:szCs w:val="22"/>
         </w:rPr>
-        <w:t xml:space="preserve">Vector </w:t>
+        <w:t xml:space="preserve">.You can create </w:t>
       </w:r>
       <w:r>
         <w:rPr>
@@ -11881,29 +12988,29 @@
           <w:sz w:val="22"/>
           <w:szCs w:val="22"/>
         </w:rPr>
-        <w:t>with customized capacity, by using following way.</w:t>
-      </w:r>
-    </w:p>
-    <w:p>
-      <w:pPr>
-        <w:pStyle w:val="Default"/>
-        <w:spacing w:after="8"/>
+        <w:t xml:space="preserve">Vector </w:t>
+      </w:r>
+      <w:r>
         <w:rPr>
           <w:rFonts w:asciiTheme="minorHAnsi" w:hAnsiTheme="minorHAnsi" w:cstheme="minorBidi"/>
           <w:color w:val="auto"/>
           <w:sz w:val="22"/>
           <w:szCs w:val="22"/>
         </w:rPr>
-      </w:pPr>
-      <w:r>
+        <w:t>with customized capacity, by using following way.</w:t>
+      </w:r>
+    </w:p>
+    <w:p>
+      <w:pPr>
+        <w:pStyle w:val="Default"/>
+        <w:spacing w:after="8"/>
         <w:rPr>
           <w:rFonts w:asciiTheme="minorHAnsi" w:hAnsiTheme="minorHAnsi" w:cstheme="minorBidi"/>
           <w:color w:val="auto"/>
           <w:sz w:val="22"/>
           <w:szCs w:val="22"/>
         </w:rPr>
-        <w:t xml:space="preserve">Vector </w:t>
-      </w:r>
+      </w:pPr>
       <w:r>
         <w:rPr>
           <w:rFonts w:asciiTheme="minorHAnsi" w:hAnsiTheme="minorHAnsi" w:cstheme="minorBidi"/>
@@ -11911,7 +13018,7 @@
           <w:sz w:val="22"/>
           <w:szCs w:val="22"/>
         </w:rPr>
-        <w:t xml:space="preserve">list = new </w:t>
+        <w:t xml:space="preserve">Vector </w:t>
       </w:r>
       <w:r>
         <w:rPr>
@@ -11920,7 +13027,7 @@
           <w:sz w:val="22"/>
           <w:szCs w:val="22"/>
         </w:rPr>
-        <w:t xml:space="preserve">Vector </w:t>
+        <w:t xml:space="preserve">list = new </w:t>
       </w:r>
       <w:r>
         <w:rPr>
@@ -11929,19 +13036,18 @@
           <w:sz w:val="22"/>
           <w:szCs w:val="22"/>
         </w:rPr>
-        <w:t>(int initialcapacity);</w:t>
-      </w:r>
-    </w:p>
-    <w:p>
-      <w:pPr>
-        <w:pStyle w:val="Default"/>
+        <w:t xml:space="preserve">Vector </w:t>
+      </w:r>
+      <w:r>
         <w:rPr>
           <w:rFonts w:asciiTheme="minorHAnsi" w:hAnsiTheme="minorHAnsi" w:cstheme="minorBidi"/>
           <w:color w:val="auto"/>
           <w:sz w:val="22"/>
           <w:szCs w:val="22"/>
         </w:rPr>
-      </w:pPr>
+        <w:t xml:space="preserve">(int </w:t>
+      </w:r>
+      <w:proofErr w:type="spellStart"/>
       <w:r>
         <w:rPr>
           <w:rFonts w:asciiTheme="minorHAnsi" w:hAnsiTheme="minorHAnsi" w:cstheme="minorBidi"/>
@@ -11949,8 +13055,9 @@
           <w:sz w:val="22"/>
           <w:szCs w:val="22"/>
         </w:rPr>
-        <w:t>1</w:t>
-      </w:r>
+        <w:t>initialcapacity</w:t>
+      </w:r>
+      <w:proofErr w:type="spellEnd"/>
       <w:r>
         <w:rPr>
           <w:rFonts w:asciiTheme="minorHAnsi" w:hAnsiTheme="minorHAnsi" w:cstheme="minorBidi"/>
@@ -11958,17 +13065,19 @@
           <w:sz w:val="22"/>
           <w:szCs w:val="22"/>
         </w:rPr>
-        <w:t>1</w:t>
-      </w:r>
-      <w:r>
+        <w:t>);</w:t>
+      </w:r>
+    </w:p>
+    <w:p>
+      <w:pPr>
+        <w:pStyle w:val="Default"/>
         <w:rPr>
           <w:rFonts w:asciiTheme="minorHAnsi" w:hAnsiTheme="minorHAnsi" w:cstheme="minorBidi"/>
           <w:color w:val="auto"/>
           <w:sz w:val="22"/>
           <w:szCs w:val="22"/>
         </w:rPr>
-        <w:t xml:space="preserve">.Every Random insertion and deletion operation on </w:t>
-      </w:r>
+      </w:pPr>
       <w:r>
         <w:rPr>
           <w:rFonts w:asciiTheme="minorHAnsi" w:hAnsiTheme="minorHAnsi" w:cstheme="minorBidi"/>
@@ -11976,7 +13085,7 @@
           <w:sz w:val="22"/>
           <w:szCs w:val="22"/>
         </w:rPr>
-        <w:t>Vector e</w:t>
+        <w:t>1</w:t>
       </w:r>
       <w:r>
         <w:rPr>
@@ -11985,7 +13094,7 @@
           <w:sz w:val="22"/>
           <w:szCs w:val="22"/>
         </w:rPr>
-        <w:t xml:space="preserve">lement causes a shifting index of other elements and hence these operations are slower in </w:t>
+        <w:t>1</w:t>
       </w:r>
       <w:r>
         <w:rPr>
@@ -11994,7 +13103,7 @@
           <w:sz w:val="22"/>
           <w:szCs w:val="22"/>
         </w:rPr>
-        <w:t>Vector</w:t>
+        <w:t xml:space="preserve">.Every Random insertion and deletion operation on </w:t>
       </w:r>
       <w:r>
         <w:rPr>
@@ -12003,6 +13112,33 @@
           <w:sz w:val="22"/>
           <w:szCs w:val="22"/>
         </w:rPr>
+        <w:t>Vector e</w:t>
+      </w:r>
+      <w:r>
+        <w:rPr>
+          <w:rFonts w:asciiTheme="minorHAnsi" w:hAnsiTheme="minorHAnsi" w:cstheme="minorBidi"/>
+          <w:color w:val="auto"/>
+          <w:sz w:val="22"/>
+          <w:szCs w:val="22"/>
+        </w:rPr>
+        <w:t xml:space="preserve">lement causes a shifting index of other elements and hence these operations are slower in </w:t>
+      </w:r>
+      <w:r>
+        <w:rPr>
+          <w:rFonts w:asciiTheme="minorHAnsi" w:hAnsiTheme="minorHAnsi" w:cstheme="minorBidi"/>
+          <w:color w:val="auto"/>
+          <w:sz w:val="22"/>
+          <w:szCs w:val="22"/>
+        </w:rPr>
+        <w:t>Vector</w:t>
+      </w:r>
+      <w:r>
+        <w:rPr>
+          <w:rFonts w:asciiTheme="minorHAnsi" w:hAnsiTheme="minorHAnsi" w:cstheme="minorBidi"/>
+          <w:color w:val="auto"/>
+          <w:sz w:val="22"/>
+          <w:szCs w:val="22"/>
+        </w:rPr>
         <w:t>.</w:t>
       </w:r>
     </w:p>
@@ -12065,7 +13201,15 @@
         <w:pStyle w:val="NoSpacing"/>
       </w:pPr>
       <w:r>
-        <w:t>Product details should contains product Id, product name, product price, product quantity.</w:t>
+        <w:t xml:space="preserve">Product details should </w:t>
+      </w:r>
+      <w:proofErr w:type="gramStart"/>
+      <w:r>
+        <w:t>contains</w:t>
+      </w:r>
+      <w:proofErr w:type="gramEnd"/>
+      <w:r>
+        <w:t xml:space="preserve"> product Id, product name, product price, product quantity.</w:t>
       </w:r>
     </w:p>
     <w:p>
@@ -12094,7 +13238,15 @@
         <w:pStyle w:val="NoSpacing"/>
       </w:pPr>
       <w:r>
-        <w:t>Product Id  |   Product Name | Quantity  | Price   | Total Price</w:t>
+        <w:t xml:space="preserve">Product </w:t>
+      </w:r>
+      <w:proofErr w:type="gramStart"/>
+      <w:r>
+        <w:t>Id  |</w:t>
+      </w:r>
+      <w:proofErr w:type="gramEnd"/>
+      <w:r>
+        <w:t xml:space="preserve">   Product Name | Quantity  | Price   | Total Price</w:t>
       </w:r>
     </w:p>
     <w:p>
@@ -12112,8 +13264,12 @@
       </w:r>
       <w:r>
         <w:tab/>
+      </w:r>
+      <w:proofErr w:type="spellStart"/>
+      <w:r>
         <w:t>Pendrive</w:t>
       </w:r>
+      <w:proofErr w:type="spellEnd"/>
       <w:r>
         <w:tab/>
         <w:t>2</w:t>
@@ -12136,7 +13292,15 @@
       </w:pPr>
       <w:r>
         <w:tab/>
-        <w:t>Payable Amount : 1110</w:t>
+        <w:t xml:space="preserve">Payable </w:t>
+      </w:r>
+      <w:proofErr w:type="gramStart"/>
+      <w:r>
+        <w:t>Amount :</w:t>
+      </w:r>
+      <w:proofErr w:type="gramEnd"/>
+      <w:r>
+        <w:t xml:space="preserve"> 1110</w:t>
       </w:r>
     </w:p>
     <w:p>
@@ -12192,8 +13356,13 @@
       <w:pPr>
         <w:pStyle w:val="NoSpacing"/>
       </w:pPr>
-      <w:r>
-        <w:t xml:space="preserve">MySql: </w:t>
+      <w:proofErr w:type="spellStart"/>
+      <w:r>
+        <w:t>MySql</w:t>
+      </w:r>
+      <w:proofErr w:type="spellEnd"/>
+      <w:r>
+        <w:t xml:space="preserve">: </w:t>
       </w:r>
     </w:p>
     <w:p>
@@ -12289,7 +13458,15 @@
         <w:pStyle w:val="NoSpacing"/>
       </w:pPr>
       <w:r>
-        <w:t>Install MySql:</w:t>
+        <w:t xml:space="preserve">Install </w:t>
+      </w:r>
+      <w:proofErr w:type="spellStart"/>
+      <w:r>
+        <w:t>MySql</w:t>
+      </w:r>
+      <w:proofErr w:type="spellEnd"/>
+      <w:r>
+        <w:t>:</w:t>
       </w:r>
     </w:p>
     <w:p>
@@ -12402,6 +13579,7 @@
           <w:u w:val="single"/>
         </w:rPr>
       </w:pPr>
+      <w:proofErr w:type="spellStart"/>
       <w:r>
         <w:rPr>
           <w:b/>
@@ -12410,7 +13588,18 @@
           <w:szCs w:val="28"/>
           <w:u w:val="single"/>
         </w:rPr>
-        <w:t>MySql Jar File</w:t>
+        <w:t>MySql</w:t>
+      </w:r>
+      <w:proofErr w:type="spellEnd"/>
+      <w:r>
+        <w:rPr>
+          <w:b/>
+          <w:bCs/>
+          <w:sz w:val="28"/>
+          <w:szCs w:val="28"/>
+          <w:u w:val="single"/>
+        </w:rPr>
+        <w:t xml:space="preserve"> Jar File</w:t>
       </w:r>
     </w:p>
     <w:p>
@@ -12454,6 +13643,7 @@
       <w:r>
         <w:t xml:space="preserve">ava </w:t>
       </w:r>
+      <w:proofErr w:type="spellStart"/>
       <w:r>
         <w:rPr>
           <w:b/>
@@ -12474,7 +13664,11 @@
         <w:t>B</w:t>
       </w:r>
       <w:r>
-        <w:t xml:space="preserve">ase </w:t>
+        <w:t>ase</w:t>
+      </w:r>
+      <w:proofErr w:type="spellEnd"/>
+      <w:r>
+        <w:t xml:space="preserve"> </w:t>
       </w:r>
       <w:r>
         <w:rPr>
@@ -12509,7 +13703,15 @@
         </w:numPr>
       </w:pPr>
       <w:r>
-        <w:t>In JDBC you will get multiple APIs(Predefine classes and interface). Using which you can perform the DB operations.</w:t>
+        <w:t xml:space="preserve">In JDBC you will get multiple </w:t>
+      </w:r>
+      <w:proofErr w:type="gramStart"/>
+      <w:r>
+        <w:t>APIs(</w:t>
+      </w:r>
+      <w:proofErr w:type="gramEnd"/>
+      <w:r>
+        <w:t>Predefine classes and interface). Using which you can perform the DB operations.</w:t>
       </w:r>
     </w:p>
     <w:p>
@@ -12672,7 +13874,25 @@
           <w:bCs/>
           <w:u w:val="single"/>
         </w:rPr>
-        <w:t>Download MySql Connector jar</w:t>
+        <w:t xml:space="preserve">Download </w:t>
+      </w:r>
+      <w:proofErr w:type="spellStart"/>
+      <w:r>
+        <w:rPr>
+          <w:b/>
+          <w:bCs/>
+          <w:u w:val="single"/>
+        </w:rPr>
+        <w:t>MySql</w:t>
+      </w:r>
+      <w:proofErr w:type="spellEnd"/>
+      <w:r>
+        <w:rPr>
+          <w:b/>
+          <w:bCs/>
+          <w:u w:val="single"/>
+        </w:rPr>
+        <w:t xml:space="preserve"> Connector jar</w:t>
       </w:r>
     </w:p>
     <w:p>
@@ -12744,7 +13964,15 @@
         </w:numPr>
       </w:pPr>
       <w:r>
-        <w:t>In the new window select the “libraries” tab -&gt; click on “classpath” option.</w:t>
+        <w:t>In the new window select the “libraries” tab -&gt; click on “</w:t>
+      </w:r>
+      <w:proofErr w:type="spellStart"/>
+      <w:r>
+        <w:t>classpath</w:t>
+      </w:r>
+      <w:proofErr w:type="spellEnd"/>
+      <w:r>
+        <w:t>” option.</w:t>
       </w:r>
     </w:p>
     <w:p>
@@ -12899,22 +14127,44 @@
           <w:szCs w:val="20"/>
         </w:rPr>
       </w:pPr>
-      <w:r>
-        <w:rPr>
-          <w:sz w:val="20"/>
-          <w:szCs w:val="20"/>
-        </w:rPr>
-        <w:t xml:space="preserve">MySql: </w:t>
-      </w:r>
-      <w:r>
-        <w:rPr>
-          <w:b/>
-          <w:bCs/>
-          <w:sz w:val="20"/>
-          <w:szCs w:val="20"/>
-        </w:rPr>
-        <w:t>com.mysql.cj.jdbc.Driver</w:t>
-      </w:r>
+      <w:proofErr w:type="spellStart"/>
+      <w:r>
+        <w:rPr>
+          <w:sz w:val="20"/>
+          <w:szCs w:val="20"/>
+        </w:rPr>
+        <w:t>MySql</w:t>
+      </w:r>
+      <w:proofErr w:type="spellEnd"/>
+      <w:r>
+        <w:rPr>
+          <w:sz w:val="20"/>
+          <w:szCs w:val="20"/>
+        </w:rPr>
+        <w:t xml:space="preserve">: </w:t>
+      </w:r>
+      <w:proofErr w:type="spellStart"/>
+      <w:proofErr w:type="gramStart"/>
+      <w:r>
+        <w:rPr>
+          <w:b/>
+          <w:bCs/>
+          <w:sz w:val="20"/>
+          <w:szCs w:val="20"/>
+        </w:rPr>
+        <w:t>com.mysql</w:t>
+      </w:r>
+      <w:proofErr w:type="gramEnd"/>
+      <w:r>
+        <w:rPr>
+          <w:b/>
+          <w:bCs/>
+          <w:sz w:val="20"/>
+          <w:szCs w:val="20"/>
+        </w:rPr>
+        <w:t>.cj.jdbc.Driver</w:t>
+      </w:r>
+      <w:proofErr w:type="spellEnd"/>
     </w:p>
     <w:p>
       <w:pPr>
@@ -12935,15 +14185,28 @@
         </w:rPr>
         <w:t xml:space="preserve">Oracle: </w:t>
       </w:r>
-      <w:r>
-        <w:rPr>
-          <w:b/>
-          <w:bCs/>
-          <w:sz w:val="20"/>
-          <w:szCs w:val="20"/>
-        </w:rPr>
-        <w:t>oracle.jdbc.driver.OracleDriver</w:t>
-      </w:r>
+      <w:proofErr w:type="spellStart"/>
+      <w:proofErr w:type="gramStart"/>
+      <w:r>
+        <w:rPr>
+          <w:b/>
+          <w:bCs/>
+          <w:sz w:val="20"/>
+          <w:szCs w:val="20"/>
+        </w:rPr>
+        <w:t>oracle.jdbc</w:t>
+      </w:r>
+      <w:proofErr w:type="gramEnd"/>
+      <w:r>
+        <w:rPr>
+          <w:b/>
+          <w:bCs/>
+          <w:sz w:val="20"/>
+          <w:szCs w:val="20"/>
+        </w:rPr>
+        <w:t>.driver.OracleDriver</w:t>
+      </w:r>
+      <w:proofErr w:type="spellEnd"/>
     </w:p>
     <w:p>
       <w:pPr>
@@ -12975,6 +14238,7 @@
           <w:szCs w:val="20"/>
         </w:rPr>
       </w:pPr>
+      <w:proofErr w:type="spellStart"/>
       <w:r>
         <w:rPr>
           <w:b/>
@@ -12983,7 +14247,40 @@
           <w:szCs w:val="20"/>
           <w:highlight w:val="yellow"/>
         </w:rPr>
-        <w:t>Class.forName(“&lt;DriverClassName&gt;”);</w:t>
+        <w:t>Class.forName</w:t>
+      </w:r>
+      <w:proofErr w:type="spellEnd"/>
+      <w:r>
+        <w:rPr>
+          <w:b/>
+          <w:bCs/>
+          <w:sz w:val="20"/>
+          <w:szCs w:val="20"/>
+          <w:highlight w:val="yellow"/>
+        </w:rPr>
+        <w:t>(“&lt;</w:t>
+      </w:r>
+      <w:proofErr w:type="spellStart"/>
+      <w:r>
+        <w:rPr>
+          <w:b/>
+          <w:bCs/>
+          <w:sz w:val="20"/>
+          <w:szCs w:val="20"/>
+          <w:highlight w:val="yellow"/>
+        </w:rPr>
+        <w:t>DriverClassName</w:t>
+      </w:r>
+      <w:proofErr w:type="spellEnd"/>
+      <w:r>
+        <w:rPr>
+          <w:b/>
+          <w:bCs/>
+          <w:sz w:val="20"/>
+          <w:szCs w:val="20"/>
+          <w:highlight w:val="yellow"/>
+        </w:rPr>
+        <w:t>&gt;”);</w:t>
       </w:r>
     </w:p>
     <w:p>
@@ -13016,6 +14313,7 @@
           <w:szCs w:val="20"/>
         </w:rPr>
       </w:pPr>
+      <w:proofErr w:type="spellStart"/>
       <w:r>
         <w:rPr>
           <w:b/>
@@ -13024,7 +14322,52 @@
           <w:szCs w:val="20"/>
           <w:highlight w:val="yellow"/>
         </w:rPr>
-        <w:t>Class.forName(“com.mysql.cj.jdbc.Driver”);</w:t>
+        <w:t>Class.forName</w:t>
+      </w:r>
+      <w:proofErr w:type="spellEnd"/>
+      <w:r>
+        <w:rPr>
+          <w:b/>
+          <w:bCs/>
+          <w:sz w:val="20"/>
+          <w:szCs w:val="20"/>
+          <w:highlight w:val="yellow"/>
+        </w:rPr>
+        <w:t>(“</w:t>
+      </w:r>
+      <w:proofErr w:type="spellStart"/>
+      <w:proofErr w:type="gramStart"/>
+      <w:r>
+        <w:rPr>
+          <w:b/>
+          <w:bCs/>
+          <w:sz w:val="20"/>
+          <w:szCs w:val="20"/>
+          <w:highlight w:val="yellow"/>
+        </w:rPr>
+        <w:t>com.mysql</w:t>
+      </w:r>
+      <w:proofErr w:type="gramEnd"/>
+      <w:r>
+        <w:rPr>
+          <w:b/>
+          <w:bCs/>
+          <w:sz w:val="20"/>
+          <w:szCs w:val="20"/>
+          <w:highlight w:val="yellow"/>
+        </w:rPr>
+        <w:t>.cj.jdbc.Driver</w:t>
+      </w:r>
+      <w:proofErr w:type="spellEnd"/>
+      <w:r>
+        <w:rPr>
+          <w:b/>
+          <w:bCs/>
+          <w:sz w:val="20"/>
+          <w:szCs w:val="20"/>
+          <w:highlight w:val="yellow"/>
+        </w:rPr>
+        <w:t>”);</w:t>
       </w:r>
     </w:p>
     <w:p>
@@ -13065,7 +14408,23 @@
           <w:sz w:val="20"/>
           <w:szCs w:val="20"/>
         </w:rPr>
-        <w:t>To connect with Data base you have to provide some details/properties.</w:t>
+        <w:t xml:space="preserve">To connect with Data </w:t>
+      </w:r>
+      <w:proofErr w:type="gramStart"/>
+      <w:r>
+        <w:rPr>
+          <w:sz w:val="20"/>
+          <w:szCs w:val="20"/>
+        </w:rPr>
+        <w:t>base</w:t>
+      </w:r>
+      <w:proofErr w:type="gramEnd"/>
+      <w:r>
+        <w:rPr>
+          <w:sz w:val="20"/>
+          <w:szCs w:val="20"/>
+        </w:rPr>
+        <w:t xml:space="preserve"> you have to provide some details/properties.</w:t>
       </w:r>
     </w:p>
     <w:p>
@@ -13119,21 +14478,72 @@
           <w:szCs w:val="20"/>
         </w:rPr>
       </w:pPr>
-      <w:r>
-        <w:rPr>
-          <w:sz w:val="20"/>
-          <w:szCs w:val="20"/>
-        </w:rPr>
-        <w:t xml:space="preserve">MySql: </w:t>
-      </w:r>
-      <w:r>
-        <w:rPr>
-          <w:b/>
-          <w:bCs/>
-          <w:sz w:val="20"/>
-          <w:szCs w:val="20"/>
-        </w:rPr>
-        <w:t>jdbc:mysql://localhost:3306/&lt;DBName&gt;</w:t>
+      <w:proofErr w:type="spellStart"/>
+      <w:r>
+        <w:rPr>
+          <w:sz w:val="20"/>
+          <w:szCs w:val="20"/>
+        </w:rPr>
+        <w:t>MySql</w:t>
+      </w:r>
+      <w:proofErr w:type="spellEnd"/>
+      <w:r>
+        <w:rPr>
+          <w:sz w:val="20"/>
+          <w:szCs w:val="20"/>
+        </w:rPr>
+        <w:t xml:space="preserve">: </w:t>
+      </w:r>
+      <w:proofErr w:type="spellStart"/>
+      <w:proofErr w:type="gramStart"/>
+      <w:r>
+        <w:rPr>
+          <w:b/>
+          <w:bCs/>
+          <w:sz w:val="20"/>
+          <w:szCs w:val="20"/>
+        </w:rPr>
+        <w:t>jdbc:mysql</w:t>
+      </w:r>
+      <w:proofErr w:type="spellEnd"/>
+      <w:r>
+        <w:rPr>
+          <w:b/>
+          <w:bCs/>
+          <w:sz w:val="20"/>
+          <w:szCs w:val="20"/>
+        </w:rPr>
+        <w:t>://localhost:3306/</w:t>
+      </w:r>
+      <w:proofErr w:type="gramEnd"/>
+      <w:r>
+        <w:rPr>
+          <w:b/>
+          <w:bCs/>
+          <w:sz w:val="20"/>
+          <w:szCs w:val="20"/>
+        </w:rPr>
+        <w:t>&lt;</w:t>
+      </w:r>
+      <w:proofErr w:type="spellStart"/>
+      <w:r>
+        <w:rPr>
+          <w:b/>
+          <w:bCs/>
+          <w:sz w:val="20"/>
+          <w:szCs w:val="20"/>
+        </w:rPr>
+        <w:t>DBName</w:t>
+      </w:r>
+      <w:proofErr w:type="spellEnd"/>
+      <w:r>
+        <w:rPr>
+          <w:b/>
+          <w:bCs/>
+          <w:sz w:val="20"/>
+          <w:szCs w:val="20"/>
+        </w:rPr>
+        <w:t>&gt;</w:t>
       </w:r>
     </w:p>
     <w:p>
@@ -13154,14 +14564,36 @@
         </w:rPr>
         <w:t xml:space="preserve">Oracle: </w:t>
       </w:r>
-      <w:r>
-        <w:rPr>
-          <w:b/>
-          <w:bCs/>
-          <w:sz w:val="20"/>
-          <w:szCs w:val="20"/>
-        </w:rPr>
-        <w:t>jdbc:oracle:thin:@localhost:1521:xe</w:t>
+      <w:proofErr w:type="spellStart"/>
+      <w:proofErr w:type="gramStart"/>
+      <w:r>
+        <w:rPr>
+          <w:b/>
+          <w:bCs/>
+          <w:sz w:val="20"/>
+          <w:szCs w:val="20"/>
+        </w:rPr>
+        <w:t>jdbc:oracle</w:t>
+      </w:r>
+      <w:proofErr w:type="gramEnd"/>
+      <w:r>
+        <w:rPr>
+          <w:b/>
+          <w:bCs/>
+          <w:sz w:val="20"/>
+          <w:szCs w:val="20"/>
+        </w:rPr>
+        <w:t>:thin</w:t>
+      </w:r>
+      <w:proofErr w:type="spellEnd"/>
+      <w:r>
+        <w:rPr>
+          <w:b/>
+          <w:bCs/>
+          <w:sz w:val="20"/>
+          <w:szCs w:val="20"/>
+        </w:rPr>
+        <w:t>:@localhost:1521:xe</w:t>
       </w:r>
     </w:p>
     <w:p>
@@ -13242,7 +14674,51 @@
           <w:szCs w:val="20"/>
           <w:highlight w:val="yellow"/>
         </w:rPr>
-        <w:t>Connection con = DriverManager.getConnection(“URL”, “UserName”, “Password”);</w:t>
+        <w:t xml:space="preserve">Connection con = </w:t>
+      </w:r>
+      <w:proofErr w:type="spellStart"/>
+      <w:r>
+        <w:rPr>
+          <w:b/>
+          <w:bCs/>
+          <w:sz w:val="20"/>
+          <w:szCs w:val="20"/>
+          <w:highlight w:val="yellow"/>
+        </w:rPr>
+        <w:t>DriverManager.getConnection</w:t>
+      </w:r>
+      <w:proofErr w:type="spellEnd"/>
+      <w:r>
+        <w:rPr>
+          <w:b/>
+          <w:bCs/>
+          <w:sz w:val="20"/>
+          <w:szCs w:val="20"/>
+          <w:highlight w:val="yellow"/>
+        </w:rPr>
+        <w:t>(“URL”, “</w:t>
+      </w:r>
+      <w:proofErr w:type="spellStart"/>
+      <w:r>
+        <w:rPr>
+          <w:b/>
+          <w:bCs/>
+          <w:sz w:val="20"/>
+          <w:szCs w:val="20"/>
+          <w:highlight w:val="yellow"/>
+        </w:rPr>
+        <w:t>UserName</w:t>
+      </w:r>
+      <w:proofErr w:type="spellEnd"/>
+      <w:r>
+        <w:rPr>
+          <w:b/>
+          <w:bCs/>
+          <w:sz w:val="20"/>
+          <w:szCs w:val="20"/>
+          <w:highlight w:val="yellow"/>
+        </w:rPr>
+        <w:t>”, “Password”);</w:t>
       </w:r>
     </w:p>
     <w:p>
@@ -13283,7 +14759,63 @@
           <w:szCs w:val="20"/>
           <w:highlight w:val="yellow"/>
         </w:rPr>
-        <w:t>Connection con = DriverManager.getConnection(“jdbc:mysql://localhost:3306/ fsd</w:t>
+        <w:t xml:space="preserve">Connection con = </w:t>
+      </w:r>
+      <w:proofErr w:type="spellStart"/>
+      <w:r>
+        <w:rPr>
+          <w:b/>
+          <w:bCs/>
+          <w:sz w:val="20"/>
+          <w:szCs w:val="20"/>
+          <w:highlight w:val="yellow"/>
+        </w:rPr>
+        <w:t>DriverManager.getConnection</w:t>
+      </w:r>
+      <w:proofErr w:type="spellEnd"/>
+      <w:r>
+        <w:rPr>
+          <w:b/>
+          <w:bCs/>
+          <w:sz w:val="20"/>
+          <w:szCs w:val="20"/>
+          <w:highlight w:val="yellow"/>
+        </w:rPr>
+        <w:t>(“</w:t>
+      </w:r>
+      <w:proofErr w:type="spellStart"/>
+      <w:proofErr w:type="gramStart"/>
+      <w:r>
+        <w:rPr>
+          <w:b/>
+          <w:bCs/>
+          <w:sz w:val="20"/>
+          <w:szCs w:val="20"/>
+          <w:highlight w:val="yellow"/>
+        </w:rPr>
+        <w:t>jdbc:mysql</w:t>
+      </w:r>
+      <w:proofErr w:type="spellEnd"/>
+      <w:r>
+        <w:rPr>
+          <w:b/>
+          <w:bCs/>
+          <w:sz w:val="20"/>
+          <w:szCs w:val="20"/>
+          <w:highlight w:val="yellow"/>
+        </w:rPr>
+        <w:t>://localhost:3306/</w:t>
+      </w:r>
+      <w:proofErr w:type="gramEnd"/>
+      <w:r>
+        <w:rPr>
+          <w:b/>
+          <w:bCs/>
+          <w:sz w:val="20"/>
+          <w:szCs w:val="20"/>
+          <w:highlight w:val="yellow"/>
+        </w:rPr>
+        <w:t xml:space="preserve"> fsd</w:t>
       </w:r>
       <w:r>
         <w:rPr>
@@ -13548,7 +15080,51 @@
           <w:sz w:val="20"/>
           <w:szCs w:val="20"/>
         </w:rPr>
-        <w:t>Statement stmt = conObj.createStatement();</w:t>
+        <w:t xml:space="preserve">Statement </w:t>
+      </w:r>
+      <w:proofErr w:type="spellStart"/>
+      <w:r>
+        <w:rPr>
+          <w:b/>
+          <w:bCs/>
+          <w:color w:val="000000" w:themeColor="text1"/>
+          <w:sz w:val="20"/>
+          <w:szCs w:val="20"/>
+        </w:rPr>
+        <w:t>stmt</w:t>
+      </w:r>
+      <w:proofErr w:type="spellEnd"/>
+      <w:r>
+        <w:rPr>
+          <w:b/>
+          <w:bCs/>
+          <w:color w:val="000000" w:themeColor="text1"/>
+          <w:sz w:val="20"/>
+          <w:szCs w:val="20"/>
+        </w:rPr>
+        <w:t xml:space="preserve"> = </w:t>
+      </w:r>
+      <w:proofErr w:type="spellStart"/>
+      <w:r>
+        <w:rPr>
+          <w:b/>
+          <w:bCs/>
+          <w:color w:val="000000" w:themeColor="text1"/>
+          <w:sz w:val="20"/>
+          <w:szCs w:val="20"/>
+        </w:rPr>
+        <w:t>conObj.createStatement</w:t>
+      </w:r>
+      <w:proofErr w:type="spellEnd"/>
+      <w:r>
+        <w:rPr>
+          <w:b/>
+          <w:bCs/>
+          <w:color w:val="000000" w:themeColor="text1"/>
+          <w:sz w:val="20"/>
+          <w:szCs w:val="20"/>
+        </w:rPr>
+        <w:t>();</w:t>
       </w:r>
     </w:p>
     <w:p>
@@ -13568,6 +15144,7 @@
           <w:u w:val="single"/>
         </w:rPr>
       </w:pPr>
+      <w:proofErr w:type="spellStart"/>
       <w:r>
         <w:rPr>
           <w:b/>
@@ -13578,6 +15155,7 @@
         </w:rPr>
         <w:t>PreparedStatement</w:t>
       </w:r>
+      <w:proofErr w:type="spellEnd"/>
     </w:p>
     <w:p>
       <w:pPr>
@@ -13596,13 +15174,23 @@
           <w:u w:val="single"/>
         </w:rPr>
       </w:pPr>
+      <w:proofErr w:type="spellStart"/>
       <w:r>
         <w:rPr>
           <w:color w:val="000000" w:themeColor="text1"/>
           <w:sz w:val="20"/>
           <w:szCs w:val="20"/>
         </w:rPr>
-        <w:t>PreparedStatement is also use to hold the SQL query which needs to execute.</w:t>
+        <w:t>PreparedStatement</w:t>
+      </w:r>
+      <w:proofErr w:type="spellEnd"/>
+      <w:r>
+        <w:rPr>
+          <w:color w:val="000000" w:themeColor="text1"/>
+          <w:sz w:val="20"/>
+          <w:szCs w:val="20"/>
+        </w:rPr>
+        <w:t xml:space="preserve"> is also use to hold the SQL query which needs to execute.</w:t>
       </w:r>
     </w:p>
     <w:p>
@@ -13648,7 +15236,23 @@
           <w:sz w:val="20"/>
           <w:szCs w:val="20"/>
         </w:rPr>
-        <w:t>It is faster in the performance that Statement</w:t>
+        <w:t>It is faster in the performance tha</w:t>
+      </w:r>
+      <w:r>
+        <w:rPr>
+          <w:color w:val="000000" w:themeColor="text1"/>
+          <w:sz w:val="20"/>
+          <w:szCs w:val="20"/>
+        </w:rPr>
+        <w:t>n</w:t>
+      </w:r>
+      <w:r>
+        <w:rPr>
+          <w:color w:val="000000" w:themeColor="text1"/>
+          <w:sz w:val="20"/>
+          <w:szCs w:val="20"/>
+        </w:rPr>
+        <w:t xml:space="preserve"> Statement</w:t>
       </w:r>
     </w:p>
     <w:p>
@@ -13671,7 +15275,25 @@
           <w:sz w:val="20"/>
           <w:szCs w:val="20"/>
         </w:rPr>
-        <w:t>There is no SQL injection happens inside this. So it is secure to use.</w:t>
+        <w:t xml:space="preserve">There is no SQL injection happens inside this. </w:t>
+      </w:r>
+      <w:proofErr w:type="gramStart"/>
+      <w:r>
+        <w:rPr>
+          <w:color w:val="000000" w:themeColor="text1"/>
+          <w:sz w:val="20"/>
+          <w:szCs w:val="20"/>
+        </w:rPr>
+        <w:t>So</w:t>
+      </w:r>
+      <w:proofErr w:type="gramEnd"/>
+      <w:r>
+        <w:rPr>
+          <w:color w:val="000000" w:themeColor="text1"/>
+          <w:sz w:val="20"/>
+          <w:szCs w:val="20"/>
+        </w:rPr>
+        <w:t xml:space="preserve"> it is secure to use.</w:t>
       </w:r>
     </w:p>
     <w:p>
@@ -13709,6 +15331,7 @@
           <w:szCs w:val="20"/>
         </w:rPr>
       </w:pPr>
+      <w:proofErr w:type="spellStart"/>
       <w:r>
         <w:rPr>
           <w:b/>
@@ -13717,7 +15340,62 @@
           <w:sz w:val="20"/>
           <w:szCs w:val="20"/>
         </w:rPr>
-        <w:t>PreapredStatement stmt = conObj.preapreStatement(“</w:t>
+        <w:t>PreapredStatement</w:t>
+      </w:r>
+      <w:proofErr w:type="spellEnd"/>
+      <w:r>
+        <w:rPr>
+          <w:b/>
+          <w:bCs/>
+          <w:color w:val="000000" w:themeColor="text1"/>
+          <w:sz w:val="20"/>
+          <w:szCs w:val="20"/>
+        </w:rPr>
+        <w:t xml:space="preserve"> </w:t>
+      </w:r>
+      <w:proofErr w:type="spellStart"/>
+      <w:r>
+        <w:rPr>
+          <w:b/>
+          <w:bCs/>
+          <w:color w:val="000000" w:themeColor="text1"/>
+          <w:sz w:val="20"/>
+          <w:szCs w:val="20"/>
+        </w:rPr>
+        <w:t>stmt</w:t>
+      </w:r>
+      <w:proofErr w:type="spellEnd"/>
+      <w:r>
+        <w:rPr>
+          <w:b/>
+          <w:bCs/>
+          <w:color w:val="000000" w:themeColor="text1"/>
+          <w:sz w:val="20"/>
+          <w:szCs w:val="20"/>
+        </w:rPr>
+        <w:t xml:space="preserve"> = </w:t>
+      </w:r>
+      <w:proofErr w:type="spellStart"/>
+      <w:r>
+        <w:rPr>
+          <w:b/>
+          <w:bCs/>
+          <w:color w:val="000000" w:themeColor="text1"/>
+          <w:sz w:val="20"/>
+          <w:szCs w:val="20"/>
+        </w:rPr>
+        <w:t>conObj.preapreStatement</w:t>
+      </w:r>
+      <w:proofErr w:type="spellEnd"/>
+      <w:r>
+        <w:rPr>
+          <w:b/>
+          <w:bCs/>
+          <w:color w:val="000000" w:themeColor="text1"/>
+          <w:sz w:val="20"/>
+          <w:szCs w:val="20"/>
+        </w:rPr>
+        <w:t>(“</w:t>
       </w:r>
       <w:r>
         <w:rPr>
@@ -13757,13 +15435,23 @@
           <w:u w:val="single"/>
         </w:rPr>
       </w:pPr>
+      <w:proofErr w:type="spellStart"/>
       <w:r>
         <w:rPr>
           <w:color w:val="000000" w:themeColor="text1"/>
           <w:sz w:val="20"/>
           <w:szCs w:val="20"/>
         </w:rPr>
-        <w:t xml:space="preserve">CallableStatement </w:t>
+        <w:t>CallableStatement</w:t>
+      </w:r>
+      <w:proofErr w:type="spellEnd"/>
+      <w:r>
+        <w:rPr>
+          <w:color w:val="000000" w:themeColor="text1"/>
+          <w:sz w:val="20"/>
+          <w:szCs w:val="20"/>
+        </w:rPr>
+        <w:t xml:space="preserve"> </w:t>
       </w:r>
     </w:p>
     <w:p>
@@ -13783,13 +15471,39 @@
           <w:u w:val="single"/>
         </w:rPr>
       </w:pPr>
+      <w:proofErr w:type="spellStart"/>
       <w:r>
         <w:rPr>
           <w:color w:val="000000" w:themeColor="text1"/>
           <w:sz w:val="20"/>
           <w:szCs w:val="20"/>
         </w:rPr>
-        <w:t>CallableStatement is use to execute Procedures of PL/SQL.</w:t>
+        <w:t>CallableStatement</w:t>
+      </w:r>
+      <w:proofErr w:type="spellEnd"/>
+      <w:r>
+        <w:rPr>
+          <w:color w:val="000000" w:themeColor="text1"/>
+          <w:sz w:val="20"/>
+          <w:szCs w:val="20"/>
+        </w:rPr>
+        <w:t xml:space="preserve"> is use to execute </w:t>
+      </w:r>
+      <w:r>
+        <w:rPr>
+          <w:color w:val="000000" w:themeColor="text1"/>
+          <w:sz w:val="20"/>
+          <w:szCs w:val="20"/>
+        </w:rPr>
+        <w:t>Procedures</w:t>
+      </w:r>
+      <w:r>
+        <w:rPr>
+          <w:color w:val="000000" w:themeColor="text1"/>
+          <w:sz w:val="20"/>
+          <w:szCs w:val="20"/>
+        </w:rPr>
+        <w:t xml:space="preserve"> of PL/SQL.</w:t>
       </w:r>
     </w:p>
     <w:p>
@@ -13850,6 +15564,7 @@
           <w:szCs w:val="20"/>
         </w:rPr>
       </w:pPr>
+      <w:proofErr w:type="spellStart"/>
       <w:r>
         <w:rPr>
           <w:b/>
@@ -13858,7 +15573,62 @@
           <w:sz w:val="20"/>
           <w:szCs w:val="20"/>
         </w:rPr>
-        <w:t>CallableStatement stmt = conObj.prepareCall(“call {Procedure}”);</w:t>
+        <w:t>CallableStatement</w:t>
+      </w:r>
+      <w:proofErr w:type="spellEnd"/>
+      <w:r>
+        <w:rPr>
+          <w:b/>
+          <w:bCs/>
+          <w:color w:val="000000" w:themeColor="text1"/>
+          <w:sz w:val="20"/>
+          <w:szCs w:val="20"/>
+        </w:rPr>
+        <w:t xml:space="preserve"> </w:t>
+      </w:r>
+      <w:proofErr w:type="spellStart"/>
+      <w:r>
+        <w:rPr>
+          <w:b/>
+          <w:bCs/>
+          <w:color w:val="000000" w:themeColor="text1"/>
+          <w:sz w:val="20"/>
+          <w:szCs w:val="20"/>
+        </w:rPr>
+        <w:t>stmt</w:t>
+      </w:r>
+      <w:proofErr w:type="spellEnd"/>
+      <w:r>
+        <w:rPr>
+          <w:b/>
+          <w:bCs/>
+          <w:color w:val="000000" w:themeColor="text1"/>
+          <w:sz w:val="20"/>
+          <w:szCs w:val="20"/>
+        </w:rPr>
+        <w:t xml:space="preserve"> = </w:t>
+      </w:r>
+      <w:proofErr w:type="spellStart"/>
+      <w:r>
+        <w:rPr>
+          <w:b/>
+          <w:bCs/>
+          <w:color w:val="000000" w:themeColor="text1"/>
+          <w:sz w:val="20"/>
+          <w:szCs w:val="20"/>
+        </w:rPr>
+        <w:t>conObj.prepareCall</w:t>
+      </w:r>
+      <w:proofErr w:type="spellEnd"/>
+      <w:r>
+        <w:rPr>
+          <w:b/>
+          <w:bCs/>
+          <w:color w:val="000000" w:themeColor="text1"/>
+          <w:sz w:val="20"/>
+          <w:szCs w:val="20"/>
+        </w:rPr>
+        <w:t>(“call {Procedure}”);</w:t>
       </w:r>
     </w:p>
     <w:p>
@@ -13987,13 +15757,33 @@
           <w:u w:val="single"/>
         </w:rPr>
       </w:pPr>
+      <w:proofErr w:type="spellStart"/>
+      <w:proofErr w:type="gramStart"/>
       <w:r>
         <w:rPr>
           <w:color w:val="000000" w:themeColor="text1"/>
           <w:sz w:val="20"/>
           <w:szCs w:val="20"/>
         </w:rPr>
-        <w:t>executeUpdate()</w:t>
+        <w:t>executeUpdate</w:t>
+      </w:r>
+      <w:proofErr w:type="spellEnd"/>
+      <w:r>
+        <w:rPr>
+          <w:color w:val="000000" w:themeColor="text1"/>
+          <w:sz w:val="20"/>
+          <w:szCs w:val="20"/>
+        </w:rPr>
+        <w:t>(</w:t>
+      </w:r>
+      <w:proofErr w:type="gramEnd"/>
+      <w:r>
+        <w:rPr>
+          <w:color w:val="000000" w:themeColor="text1"/>
+          <w:sz w:val="20"/>
+          <w:szCs w:val="20"/>
+        </w:rPr>
+        <w:t>)</w:t>
       </w:r>
     </w:p>
     <w:p>
@@ -14045,7 +15835,25 @@
           <w:sz w:val="20"/>
           <w:szCs w:val="20"/>
         </w:rPr>
-        <w:t>This will return an int value as a output which denotes the number of rows affected after the query execution.</w:t>
+        <w:t xml:space="preserve">This will return an int value as </w:t>
+      </w:r>
+      <w:proofErr w:type="gramStart"/>
+      <w:r>
+        <w:rPr>
+          <w:color w:val="000000" w:themeColor="text1"/>
+          <w:sz w:val="20"/>
+          <w:szCs w:val="20"/>
+        </w:rPr>
+        <w:t>a</w:t>
+      </w:r>
+      <w:proofErr w:type="gramEnd"/>
+      <w:r>
+        <w:rPr>
+          <w:color w:val="000000" w:themeColor="text1"/>
+          <w:sz w:val="20"/>
+          <w:szCs w:val="20"/>
+        </w:rPr>
+        <w:t xml:space="preserve"> output which denotes the number of rows affected after the query execution.</w:t>
       </w:r>
     </w:p>
     <w:p>
@@ -14095,7 +15903,29 @@
           <w:sz w:val="20"/>
           <w:szCs w:val="20"/>
         </w:rPr>
-        <w:t>int count = stmtObj.executeUpdate();</w:t>
+        <w:t xml:space="preserve">int count = </w:t>
+      </w:r>
+      <w:proofErr w:type="spellStart"/>
+      <w:r>
+        <w:rPr>
+          <w:b/>
+          <w:bCs/>
+          <w:color w:val="000000" w:themeColor="text1"/>
+          <w:sz w:val="20"/>
+          <w:szCs w:val="20"/>
+        </w:rPr>
+        <w:t>stmtObj.executeUpdate</w:t>
+      </w:r>
+      <w:proofErr w:type="spellEnd"/>
+      <w:r>
+        <w:rPr>
+          <w:b/>
+          <w:bCs/>
+          <w:color w:val="000000" w:themeColor="text1"/>
+          <w:sz w:val="20"/>
+          <w:szCs w:val="20"/>
+        </w:rPr>
+        <w:t>();</w:t>
       </w:r>
     </w:p>
     <w:p>
@@ -14115,13 +15945,33 @@
           <w:u w:val="single"/>
         </w:rPr>
       </w:pPr>
+      <w:proofErr w:type="spellStart"/>
+      <w:proofErr w:type="gramStart"/>
       <w:r>
         <w:rPr>
           <w:color w:val="000000" w:themeColor="text1"/>
           <w:sz w:val="20"/>
           <w:szCs w:val="20"/>
         </w:rPr>
-        <w:t>executeQuery()</w:t>
+        <w:t>executeQuery</w:t>
+      </w:r>
+      <w:proofErr w:type="spellEnd"/>
+      <w:r>
+        <w:rPr>
+          <w:color w:val="000000" w:themeColor="text1"/>
+          <w:sz w:val="20"/>
+          <w:szCs w:val="20"/>
+        </w:rPr>
+        <w:t>(</w:t>
+      </w:r>
+      <w:proofErr w:type="gramEnd"/>
+      <w:r>
+        <w:rPr>
+          <w:color w:val="000000" w:themeColor="text1"/>
+          <w:sz w:val="20"/>
+          <w:szCs w:val="20"/>
+        </w:rPr>
+        <w:t>)</w:t>
       </w:r>
     </w:p>
     <w:p>
@@ -14173,7 +16023,25 @@
           <w:sz w:val="20"/>
           <w:szCs w:val="20"/>
         </w:rPr>
-        <w:t>This will return the Object of ResultSet as an output which contains the data selected by the Select Query.</w:t>
+        <w:t xml:space="preserve">This will return the Object of </w:t>
+      </w:r>
+      <w:proofErr w:type="spellStart"/>
+      <w:r>
+        <w:rPr>
+          <w:color w:val="000000" w:themeColor="text1"/>
+          <w:sz w:val="20"/>
+          <w:szCs w:val="20"/>
+        </w:rPr>
+        <w:t>ResultSet</w:t>
+      </w:r>
+      <w:proofErr w:type="spellEnd"/>
+      <w:r>
+        <w:rPr>
+          <w:color w:val="000000" w:themeColor="text1"/>
+          <w:sz w:val="20"/>
+          <w:szCs w:val="20"/>
+        </w:rPr>
+        <w:t xml:space="preserve"> as an output which contains the data selected by the Select Query.</w:t>
       </w:r>
     </w:p>
     <w:p>
@@ -14199,7 +16067,25 @@
           <w:sz w:val="20"/>
           <w:szCs w:val="20"/>
         </w:rPr>
-        <w:t>You can extract the data selected by Select type of query by extracting the ResultSet.</w:t>
+        <w:t xml:space="preserve">You can extract the data selected by Select type of query by extracting the </w:t>
+      </w:r>
+      <w:proofErr w:type="spellStart"/>
+      <w:r>
+        <w:rPr>
+          <w:color w:val="000000" w:themeColor="text1"/>
+          <w:sz w:val="20"/>
+          <w:szCs w:val="20"/>
+        </w:rPr>
+        <w:t>ResultSet</w:t>
+      </w:r>
+      <w:proofErr w:type="spellEnd"/>
+      <w:r>
+        <w:rPr>
+          <w:color w:val="000000" w:themeColor="text1"/>
+          <w:sz w:val="20"/>
+          <w:szCs w:val="20"/>
+        </w:rPr>
+        <w:t>.</w:t>
       </w:r>
     </w:p>
     <w:p>
@@ -14241,6 +16127,7 @@
           <w:u w:val="single"/>
         </w:rPr>
       </w:pPr>
+      <w:proofErr w:type="spellStart"/>
       <w:r>
         <w:rPr>
           <w:b/>
@@ -14249,7 +16136,62 @@
           <w:sz w:val="20"/>
           <w:szCs w:val="20"/>
         </w:rPr>
-        <w:t xml:space="preserve">ResultSet rs = stmtObj.executeQuery(); </w:t>
+        <w:t>ResultSet</w:t>
+      </w:r>
+      <w:proofErr w:type="spellEnd"/>
+      <w:r>
+        <w:rPr>
+          <w:b/>
+          <w:bCs/>
+          <w:color w:val="000000" w:themeColor="text1"/>
+          <w:sz w:val="20"/>
+          <w:szCs w:val="20"/>
+        </w:rPr>
+        <w:t xml:space="preserve"> </w:t>
+      </w:r>
+      <w:proofErr w:type="spellStart"/>
+      <w:r>
+        <w:rPr>
+          <w:b/>
+          <w:bCs/>
+          <w:color w:val="000000" w:themeColor="text1"/>
+          <w:sz w:val="20"/>
+          <w:szCs w:val="20"/>
+        </w:rPr>
+        <w:t>rs</w:t>
+      </w:r>
+      <w:proofErr w:type="spellEnd"/>
+      <w:r>
+        <w:rPr>
+          <w:b/>
+          <w:bCs/>
+          <w:color w:val="000000" w:themeColor="text1"/>
+          <w:sz w:val="20"/>
+          <w:szCs w:val="20"/>
+        </w:rPr>
+        <w:t xml:space="preserve"> = </w:t>
+      </w:r>
+      <w:proofErr w:type="spellStart"/>
+      <w:r>
+        <w:rPr>
+          <w:b/>
+          <w:bCs/>
+          <w:color w:val="000000" w:themeColor="text1"/>
+          <w:sz w:val="20"/>
+          <w:szCs w:val="20"/>
+        </w:rPr>
+        <w:t>stmtObj.executeQuery</w:t>
+      </w:r>
+      <w:proofErr w:type="spellEnd"/>
+      <w:r>
+        <w:rPr>
+          <w:b/>
+          <w:bCs/>
+          <w:color w:val="000000" w:themeColor="text1"/>
+          <w:sz w:val="20"/>
+          <w:szCs w:val="20"/>
+        </w:rPr>
+        <w:t xml:space="preserve">(); </w:t>
       </w:r>
     </w:p>
     <w:p>
@@ -14269,13 +16211,23 @@
           <w:u w:val="single"/>
         </w:rPr>
       </w:pPr>
+      <w:proofErr w:type="gramStart"/>
       <w:r>
         <w:rPr>
           <w:color w:val="000000" w:themeColor="text1"/>
           <w:sz w:val="20"/>
           <w:szCs w:val="20"/>
         </w:rPr>
-        <w:t xml:space="preserve">execute()  </w:t>
+        <w:t>execute(</w:t>
+      </w:r>
+      <w:proofErr w:type="gramEnd"/>
+      <w:r>
+        <w:rPr>
+          <w:color w:val="000000" w:themeColor="text1"/>
+          <w:sz w:val="20"/>
+          <w:szCs w:val="20"/>
+        </w:rPr>
+        <w:t xml:space="preserve">)  </w:t>
       </w:r>
     </w:p>
     <w:p>
@@ -14301,7 +16253,25 @@
           <w:sz w:val="20"/>
           <w:szCs w:val="20"/>
         </w:rPr>
-        <w:t>This can be use to execute any type of query.</w:t>
+        <w:t xml:space="preserve">This can be </w:t>
+      </w:r>
+      <w:proofErr w:type="spellStart"/>
+      <w:r>
+        <w:rPr>
+          <w:color w:val="000000" w:themeColor="text1"/>
+          <w:sz w:val="20"/>
+          <w:szCs w:val="20"/>
+        </w:rPr>
+        <w:t>use</w:t>
+      </w:r>
+      <w:proofErr w:type="spellEnd"/>
+      <w:r>
+        <w:rPr>
+          <w:color w:val="000000" w:themeColor="text1"/>
+          <w:sz w:val="20"/>
+          <w:szCs w:val="20"/>
+        </w:rPr>
+        <w:t xml:space="preserve"> to execute any type of query.</w:t>
       </w:r>
     </w:p>
     <w:p>
@@ -14327,7 +16297,43 @@
           <w:sz w:val="20"/>
           <w:szCs w:val="20"/>
         </w:rPr>
-        <w:t>This will return the Boolean value, if it return true then you can get the Int value as a output and if it return false then you can get the ResultSet as a output.</w:t>
+        <w:t xml:space="preserve">This will return the Boolean value, if it </w:t>
+      </w:r>
+      <w:proofErr w:type="gramStart"/>
+      <w:r>
+        <w:rPr>
+          <w:color w:val="000000" w:themeColor="text1"/>
+          <w:sz w:val="20"/>
+          <w:szCs w:val="20"/>
+        </w:rPr>
+        <w:t>return</w:t>
+      </w:r>
+      <w:proofErr w:type="gramEnd"/>
+      <w:r>
+        <w:rPr>
+          <w:color w:val="000000" w:themeColor="text1"/>
+          <w:sz w:val="20"/>
+          <w:szCs w:val="20"/>
+        </w:rPr>
+        <w:t xml:space="preserve"> true then you can get the Int value as a output and if it return false then you can get the </w:t>
+      </w:r>
+      <w:proofErr w:type="spellStart"/>
+      <w:r>
+        <w:rPr>
+          <w:color w:val="000000" w:themeColor="text1"/>
+          <w:sz w:val="20"/>
+          <w:szCs w:val="20"/>
+        </w:rPr>
+        <w:t>ResultSet</w:t>
+      </w:r>
+      <w:proofErr w:type="spellEnd"/>
+      <w:r>
+        <w:rPr>
+          <w:color w:val="000000" w:themeColor="text1"/>
+          <w:sz w:val="20"/>
+          <w:szCs w:val="20"/>
+        </w:rPr>
+        <w:t xml:space="preserve"> as a output.</w:t>
       </w:r>
     </w:p>
     <w:p>
@@ -14368,6 +16374,7 @@
           <w:szCs w:val="20"/>
         </w:rPr>
       </w:pPr>
+      <w:proofErr w:type="spellStart"/>
       <w:r>
         <w:rPr>
           <w:b/>
@@ -14376,18 +16383,51 @@
           <w:sz w:val="20"/>
           <w:szCs w:val="20"/>
         </w:rPr>
-        <w:t>boolean result = stmtObj.execute();</w:t>
-      </w:r>
-    </w:p>
-    <w:p>
-      <w:pPr>
-        <w:pStyle w:val="NoSpacing"/>
+        <w:t>boolean</w:t>
+      </w:r>
+      <w:proofErr w:type="spellEnd"/>
+      <w:r>
         <w:rPr>
           <w:b/>
           <w:bCs/>
           <w:color w:val="000000" w:themeColor="text1"/>
           <w:sz w:val="20"/>
           <w:szCs w:val="20"/>
+        </w:rPr>
+        <w:t xml:space="preserve"> result = </w:t>
+      </w:r>
+      <w:proofErr w:type="spellStart"/>
+      <w:r>
+        <w:rPr>
+          <w:b/>
+          <w:bCs/>
+          <w:color w:val="000000" w:themeColor="text1"/>
+          <w:sz w:val="20"/>
+          <w:szCs w:val="20"/>
+        </w:rPr>
+        <w:t>stmtObj.execute</w:t>
+      </w:r>
+      <w:proofErr w:type="spellEnd"/>
+      <w:r>
+        <w:rPr>
+          <w:b/>
+          <w:bCs/>
+          <w:color w:val="000000" w:themeColor="text1"/>
+          <w:sz w:val="20"/>
+          <w:szCs w:val="20"/>
+        </w:rPr>
+        <w:t>();</w:t>
+      </w:r>
+    </w:p>
+    <w:p>
+      <w:pPr>
+        <w:pStyle w:val="NoSpacing"/>
+        <w:rPr>
+          <w:b/>
+          <w:bCs/>
+          <w:color w:val="000000" w:themeColor="text1"/>
+          <w:sz w:val="20"/>
+          <w:szCs w:val="20"/>
           <w:u w:val="single"/>
         </w:rPr>
       </w:pPr>
@@ -14462,7 +16502,23 @@
           <w:sz w:val="20"/>
           <w:szCs w:val="20"/>
         </w:rPr>
-        <w:t xml:space="preserve">This step is important to get the unused memory release. </w:t>
+        <w:t xml:space="preserve">This step is important to get the </w:t>
+      </w:r>
+      <w:r>
+        <w:rPr>
+          <w:color w:val="000000" w:themeColor="text1"/>
+          <w:sz w:val="20"/>
+          <w:szCs w:val="20"/>
+        </w:rPr>
+        <w:t>used</w:t>
+      </w:r>
+      <w:r>
+        <w:rPr>
+          <w:color w:val="000000" w:themeColor="text1"/>
+          <w:sz w:val="20"/>
+          <w:szCs w:val="20"/>
+        </w:rPr>
+        <w:t xml:space="preserve"> memory release. </w:t>
       </w:r>
     </w:p>
     <w:p/>

</xml_diff>

<commit_message>
Query Discussion and Spring Boot Task
Query Discussion and Spring Boot Task
</commit_message>
<xml_diff>
--- a/docs/CoreJava.docx
+++ b/docs/CoreJava.docx
@@ -1,6 +1,6 @@
 
 <file path=word/document.xml><?xml version="1.0" encoding="utf-8"?>
-<w:document xmlns:wpc="http://schemas.microsoft.com/office/word/2010/wordprocessingCanvas" xmlns:cx="http://schemas.microsoft.com/office/drawing/2014/chartex" xmlns:cx1="http://schemas.microsoft.com/office/drawing/2015/9/8/chartex" xmlns:cx2="http://schemas.microsoft.com/office/drawing/2015/10/21/chartex" xmlns:cx3="http://schemas.microsoft.com/office/drawing/2016/5/9/chartex" xmlns:cx4="http://schemas.microsoft.com/office/drawing/2016/5/10/chartex" xmlns:cx5="http://schemas.microsoft.com/office/drawing/2016/5/11/chartex" xmlns:cx6="http://schemas.microsoft.com/office/drawing/2016/5/12/chartex" xmlns:cx7="http://schemas.microsoft.com/office/drawing/2016/5/13/chartex" xmlns:cx8="http://schemas.microsoft.com/office/drawing/2016/5/14/chartex" xmlns:mc="http://schemas.openxmlformats.org/markup-compatibility/2006" xmlns:aink="http://schemas.microsoft.com/office/drawing/2016/ink" xmlns:am3d="http://schemas.microsoft.com/office/drawing/2017/model3d" xmlns:o="urn:schemas-microsoft-com:office:office" xmlns:oel="http://schemas.microsoft.com/office/2019/extlst" xmlns:r="http://schemas.openxmlformats.org/officeDocument/2006/relationships" xmlns:m="http://schemas.openxmlformats.org/officeDocument/2006/math" xmlns:v="urn:schemas-microsoft-com:vml" xmlns:wp14="http://schemas.microsoft.com/office/word/2010/wordprocessingDrawing" xmlns:wp="http://schemas.openxmlformats.org/drawingml/2006/wordprocessingDrawing" xmlns:w10="urn:schemas-microsoft-com:office:word" xmlns:w="http://schemas.openxmlformats.org/wordprocessingml/2006/main" xmlns:w14="http://schemas.microsoft.com/office/word/2010/wordml" xmlns:w15="http://schemas.microsoft.com/office/word/2012/wordml" xmlns:w16cex="http://schemas.microsoft.com/office/word/2018/wordml/cex" xmlns:w16cid="http://schemas.microsoft.com/office/word/2016/wordml/cid" xmlns:w16="http://schemas.microsoft.com/office/word/2018/wordml" xmlns:w16sdtdh="http://schemas.microsoft.com/office/word/2020/wordml/sdtdatahash" xmlns:w16se="http://schemas.microsoft.com/office/word/2015/wordml/symex" xmlns:wpg="http://schemas.microsoft.com/office/word/2010/wordprocessingGroup" xmlns:wpi="http://schemas.microsoft.com/office/word/2010/wordprocessingInk" xmlns:wne="http://schemas.microsoft.com/office/word/2006/wordml" xmlns:wps="http://schemas.microsoft.com/office/word/2010/wordprocessingShape" mc:Ignorable="w14 w15 w16se w16cid w16 w16cex w16sdtdh wp14">
+<w:document xmlns:wpc="http://schemas.microsoft.com/office/word/2010/wordprocessingCanvas" xmlns:cx="http://schemas.microsoft.com/office/drawing/2014/chartex" xmlns:cx1="http://schemas.microsoft.com/office/drawing/2015/9/8/chartex" xmlns:cx2="http://schemas.microsoft.com/office/drawing/2015/10/21/chartex" xmlns:cx3="http://schemas.microsoft.com/office/drawing/2016/5/9/chartex" xmlns:cx4="http://schemas.microsoft.com/office/drawing/2016/5/10/chartex" xmlns:cx5="http://schemas.microsoft.com/office/drawing/2016/5/11/chartex" xmlns:cx6="http://schemas.microsoft.com/office/drawing/2016/5/12/chartex" xmlns:cx7="http://schemas.microsoft.com/office/drawing/2016/5/13/chartex" xmlns:cx8="http://schemas.microsoft.com/office/drawing/2016/5/14/chartex" xmlns:mc="http://schemas.openxmlformats.org/markup-compatibility/2006" xmlns:aink="http://schemas.microsoft.com/office/drawing/2016/ink" xmlns:am3d="http://schemas.microsoft.com/office/drawing/2017/model3d" xmlns:o="urn:schemas-microsoft-com:office:office" xmlns:oel="http://schemas.microsoft.com/office/2019/extlst" xmlns:r="http://schemas.openxmlformats.org/officeDocument/2006/relationships" xmlns:m="http://schemas.openxmlformats.org/officeDocument/2006/math" xmlns:v="urn:schemas-microsoft-com:vml" xmlns:wp14="http://schemas.microsoft.com/office/word/2010/wordprocessingDrawing" xmlns:wp="http://schemas.openxmlformats.org/drawingml/2006/wordprocessingDrawing" xmlns:w10="urn:schemas-microsoft-com:office:word" xmlns:w="http://schemas.openxmlformats.org/wordprocessingml/2006/main" xmlns:w14="http://schemas.microsoft.com/office/word/2010/wordml" xmlns:w15="http://schemas.microsoft.com/office/word/2012/wordml" xmlns:w16cex="http://schemas.microsoft.com/office/word/2018/wordml/cex" xmlns:w16cid="http://schemas.microsoft.com/office/word/2016/wordml/cid" xmlns:w16="http://schemas.microsoft.com/office/word/2018/wordml" xmlns:w16du="http://schemas.microsoft.com/office/word/2023/wordml/word16du" xmlns:w16sdtdh="http://schemas.microsoft.com/office/word/2020/wordml/sdtdatahash" xmlns:w16se="http://schemas.microsoft.com/office/word/2015/wordml/symex" xmlns:wpg="http://schemas.microsoft.com/office/word/2010/wordprocessingGroup" xmlns:wpi="http://schemas.microsoft.com/office/word/2010/wordprocessingInk" xmlns:wne="http://schemas.microsoft.com/office/word/2006/wordml" xmlns:wps="http://schemas.microsoft.com/office/word/2010/wordprocessingShape" mc:Ignorable="w14 w15 w16se w16cid w16 w16cex w16sdtdh w16du wp14">
   <w:body>
     <w:p>
       <w:pPr>
@@ -217,6 +217,11 @@
       </w:pPr>
       <w:r>
         <w:tab/>
+      </w:r>
+      <w:r>
+        <w:rPr>
+          <w:highlight w:val="yellow"/>
+        </w:rPr>
         <w:t>Spring Boot Framework</w:t>
       </w:r>
       <w:r>
@@ -258,6 +263,11 @@
       </w:pPr>
       <w:r>
         <w:tab/>
+      </w:r>
+      <w:r>
+        <w:rPr>
+          <w:highlight w:val="yellow"/>
+        </w:rPr>
         <w:t>SQL, MYSQL Database</w:t>
       </w:r>
     </w:p>
@@ -365,6 +375,7 @@
         <w:rPr>
           <w:b/>
           <w:bCs/>
+          <w:highlight w:val="yellow"/>
         </w:rPr>
       </w:pPr>
       <w:r>
@@ -373,14 +384,27 @@
           <w:bCs/>
         </w:rPr>
         <w:tab/>
+      </w:r>
+      <w:r>
+        <w:rPr>
+          <w:b/>
+          <w:bCs/>
+          <w:highlight w:val="yellow"/>
+        </w:rPr>
         <w:t>Maven</w:t>
       </w:r>
     </w:p>
     <w:p>
       <w:pPr>
         <w:pStyle w:val="NoSpacing"/>
-      </w:pPr>
-      <w:r>
+        <w:rPr>
+          <w:highlight w:val="yellow"/>
+        </w:rPr>
+      </w:pPr>
+      <w:r>
+        <w:rPr>
+          <w:highlight w:val="yellow"/>
+        </w:rPr>
         <w:tab/>
         <w:t>Postman</w:t>
       </w:r>
@@ -390,6 +414,9 @@
         <w:pStyle w:val="NoSpacing"/>
       </w:pPr>
       <w:r>
+        <w:rPr>
+          <w:highlight w:val="yellow"/>
+        </w:rPr>
         <w:tab/>
         <w:t>Swagger</w:t>
       </w:r>
@@ -724,7 +751,7 @@
           <w:noProof/>
         </w:rPr>
         <w:drawing>
-          <wp:anchor distT="0" distB="0" distL="114300" distR="114300" simplePos="0" relativeHeight="251658240" behindDoc="0" locked="0" layoutInCell="1" allowOverlap="1" wp14:anchorId="1E71C9DF" wp14:editId="218C4C8F">
+          <wp:anchor distT="0" distB="0" distL="114300" distR="114300" simplePos="0" relativeHeight="251658240" behindDoc="0" locked="0" layoutInCell="1" allowOverlap="1" wp14:anchorId="1E71C9DF" wp14:editId="60351680">
             <wp:simplePos x="0" y="0"/>
             <wp:positionH relativeFrom="column">
               <wp:posOffset>740410</wp:posOffset>
@@ -2453,7 +2480,7 @@
           <w:noProof/>
         </w:rPr>
         <w:drawing>
-          <wp:inline distT="0" distB="0" distL="0" distR="0" wp14:anchorId="46152965" wp14:editId="764A758B">
+          <wp:inline distT="0" distB="0" distL="0" distR="0" wp14:anchorId="46152965" wp14:editId="74E06950">
             <wp:extent cx="3752850" cy="1148715"/>
             <wp:effectExtent l="0" t="0" r="0" b="0"/>
             <wp:docPr id="1464995463" name="Picture 1"/>
@@ -3810,7 +3837,7 @@
           <w:noProof/>
         </w:rPr>
         <w:drawing>
-          <wp:inline distT="0" distB="0" distL="0" distR="0" wp14:anchorId="25EA8054" wp14:editId="41550916">
+          <wp:inline distT="0" distB="0" distL="0" distR="0" wp14:anchorId="25EA8054" wp14:editId="2AB174F3">
             <wp:extent cx="2006600" cy="685800"/>
             <wp:effectExtent l="0" t="0" r="0" b="0"/>
             <wp:docPr id="14654300" name="Picture 3"/>
@@ -4025,7 +4052,7 @@
           <w:noProof/>
         </w:rPr>
         <w:drawing>
-          <wp:inline distT="0" distB="0" distL="0" distR="0" wp14:anchorId="1C15CD15" wp14:editId="0486C58B">
+          <wp:inline distT="0" distB="0" distL="0" distR="0" wp14:anchorId="1C15CD15" wp14:editId="2586427D">
             <wp:extent cx="3022600" cy="635000"/>
             <wp:effectExtent l="0" t="0" r="6350" b="0"/>
             <wp:docPr id="289494993" name="Picture 1"/>
@@ -4612,7 +4639,7 @@
           <w:szCs w:val="32"/>
         </w:rPr>
         <w:drawing>
-          <wp:inline distT="0" distB="0" distL="0" distR="0" wp14:anchorId="132F6670" wp14:editId="3D9B2928">
+          <wp:inline distT="0" distB="0" distL="0" distR="0" wp14:anchorId="132F6670" wp14:editId="63C8B2F5">
             <wp:extent cx="3735606" cy="2257727"/>
             <wp:effectExtent l="0" t="0" r="0" b="0"/>
             <wp:docPr id="21" name="Picture 21"/>
@@ -11976,7 +12003,7 @@
           <w:color w:val="000000" w:themeColor="text1"/>
         </w:rPr>
         <w:drawing>
-          <wp:anchor distT="0" distB="0" distL="114300" distR="114300" simplePos="0" relativeHeight="251660288" behindDoc="0" locked="0" layoutInCell="1" allowOverlap="1" wp14:anchorId="3A6A1EB5" wp14:editId="57930106">
+          <wp:anchor distT="0" distB="0" distL="114300" distR="114300" simplePos="0" relativeHeight="251660288" behindDoc="0" locked="0" layoutInCell="1" allowOverlap="1" wp14:anchorId="3A6A1EB5" wp14:editId="4F2544AE">
             <wp:simplePos x="0" y="0"/>
             <wp:positionH relativeFrom="column">
               <wp:posOffset>99060</wp:posOffset>
@@ -16434,7 +16461,7 @@
 </file>
 
 <file path=word/numbering.xml><?xml version="1.0" encoding="utf-8"?>
-<w:numbering xmlns:wpc="http://schemas.microsoft.com/office/word/2010/wordprocessingCanvas" xmlns:cx="http://schemas.microsoft.com/office/drawing/2014/chartex" xmlns:cx1="http://schemas.microsoft.com/office/drawing/2015/9/8/chartex" xmlns:cx2="http://schemas.microsoft.com/office/drawing/2015/10/21/chartex" xmlns:cx3="http://schemas.microsoft.com/office/drawing/2016/5/9/chartex" xmlns:cx4="http://schemas.microsoft.com/office/drawing/2016/5/10/chartex" xmlns:cx5="http://schemas.microsoft.com/office/drawing/2016/5/11/chartex" xmlns:cx6="http://schemas.microsoft.com/office/drawing/2016/5/12/chartex" xmlns:cx7="http://schemas.microsoft.com/office/drawing/2016/5/13/chartex" xmlns:cx8="http://schemas.microsoft.com/office/drawing/2016/5/14/chartex" xmlns:mc="http://schemas.openxmlformats.org/markup-compatibility/2006" xmlns:aink="http://schemas.microsoft.com/office/drawing/2016/ink" xmlns:am3d="http://schemas.microsoft.com/office/drawing/2017/model3d" xmlns:o="urn:schemas-microsoft-com:office:office" xmlns:oel="http://schemas.microsoft.com/office/2019/extlst" xmlns:r="http://schemas.openxmlformats.org/officeDocument/2006/relationships" xmlns:m="http://schemas.openxmlformats.org/officeDocument/2006/math" xmlns:v="urn:schemas-microsoft-com:vml" xmlns:wp14="http://schemas.microsoft.com/office/word/2010/wordprocessingDrawing" xmlns:wp="http://schemas.openxmlformats.org/drawingml/2006/wordprocessingDrawing" xmlns:w10="urn:schemas-microsoft-com:office:word" xmlns:w="http://schemas.openxmlformats.org/wordprocessingml/2006/main" xmlns:w14="http://schemas.microsoft.com/office/word/2010/wordml" xmlns:w15="http://schemas.microsoft.com/office/word/2012/wordml" xmlns:w16cex="http://schemas.microsoft.com/office/word/2018/wordml/cex" xmlns:w16cid="http://schemas.microsoft.com/office/word/2016/wordml/cid" xmlns:w16="http://schemas.microsoft.com/office/word/2018/wordml" xmlns:w16sdtdh="http://schemas.microsoft.com/office/word/2020/wordml/sdtdatahash" xmlns:w16se="http://schemas.microsoft.com/office/word/2015/wordml/symex" xmlns:wpg="http://schemas.microsoft.com/office/word/2010/wordprocessingGroup" xmlns:wpi="http://schemas.microsoft.com/office/word/2010/wordprocessingInk" xmlns:wne="http://schemas.microsoft.com/office/word/2006/wordml" xmlns:wps="http://schemas.microsoft.com/office/word/2010/wordprocessingShape" mc:Ignorable="w14 w15 w16se w16cid w16 w16cex w16sdtdh wp14">
+<w:numbering xmlns:wpc="http://schemas.microsoft.com/office/word/2010/wordprocessingCanvas" xmlns:cx="http://schemas.microsoft.com/office/drawing/2014/chartex" xmlns:cx1="http://schemas.microsoft.com/office/drawing/2015/9/8/chartex" xmlns:cx2="http://schemas.microsoft.com/office/drawing/2015/10/21/chartex" xmlns:cx3="http://schemas.microsoft.com/office/drawing/2016/5/9/chartex" xmlns:cx4="http://schemas.microsoft.com/office/drawing/2016/5/10/chartex" xmlns:cx5="http://schemas.microsoft.com/office/drawing/2016/5/11/chartex" xmlns:cx6="http://schemas.microsoft.com/office/drawing/2016/5/12/chartex" xmlns:cx7="http://schemas.microsoft.com/office/drawing/2016/5/13/chartex" xmlns:cx8="http://schemas.microsoft.com/office/drawing/2016/5/14/chartex" xmlns:mc="http://schemas.openxmlformats.org/markup-compatibility/2006" xmlns:aink="http://schemas.microsoft.com/office/drawing/2016/ink" xmlns:am3d="http://schemas.microsoft.com/office/drawing/2017/model3d" xmlns:o="urn:schemas-microsoft-com:office:office" xmlns:oel="http://schemas.microsoft.com/office/2019/extlst" xmlns:r="http://schemas.openxmlformats.org/officeDocument/2006/relationships" xmlns:m="http://schemas.openxmlformats.org/officeDocument/2006/math" xmlns:v="urn:schemas-microsoft-com:vml" xmlns:wp14="http://schemas.microsoft.com/office/word/2010/wordprocessingDrawing" xmlns:wp="http://schemas.openxmlformats.org/drawingml/2006/wordprocessingDrawing" xmlns:w10="urn:schemas-microsoft-com:office:word" xmlns:w="http://schemas.openxmlformats.org/wordprocessingml/2006/main" xmlns:w14="http://schemas.microsoft.com/office/word/2010/wordml" xmlns:w15="http://schemas.microsoft.com/office/word/2012/wordml" xmlns:w16cex="http://schemas.microsoft.com/office/word/2018/wordml/cex" xmlns:w16cid="http://schemas.microsoft.com/office/word/2016/wordml/cid" xmlns:w16="http://schemas.microsoft.com/office/word/2018/wordml" xmlns:w16du="http://schemas.microsoft.com/office/word/2023/wordml/word16du" xmlns:w16sdtdh="http://schemas.microsoft.com/office/word/2020/wordml/sdtdatahash" xmlns:w16se="http://schemas.microsoft.com/office/word/2015/wordml/symex" xmlns:wpg="http://schemas.microsoft.com/office/word/2010/wordprocessingGroup" xmlns:wpi="http://schemas.microsoft.com/office/word/2010/wordprocessingInk" xmlns:wne="http://schemas.microsoft.com/office/word/2006/wordml" xmlns:wps="http://schemas.microsoft.com/office/word/2010/wordprocessingShape" mc:Ignorable="w14 w15 w16se w16cid w16 w16cex w16sdtdh w16du wp14">
   <w:abstractNum w:abstractNumId="0" w15:restartNumberingAfterBreak="0">
     <w:nsid w:val="05F77DD1"/>
     <w:multiLevelType w:val="hybridMultilevel"/>
@@ -21301,7 +21328,7 @@
 </file>
 
 <file path=word/styles.xml><?xml version="1.0" encoding="utf-8"?>
-<w:styles xmlns:mc="http://schemas.openxmlformats.org/markup-compatibility/2006" xmlns:r="http://schemas.openxmlformats.org/officeDocument/2006/relationships" xmlns:w="http://schemas.openxmlformats.org/wordprocessingml/2006/main" xmlns:w14="http://schemas.microsoft.com/office/word/2010/wordml" xmlns:w15="http://schemas.microsoft.com/office/word/2012/wordml" xmlns:w16cex="http://schemas.microsoft.com/office/word/2018/wordml/cex" xmlns:w16cid="http://schemas.microsoft.com/office/word/2016/wordml/cid" xmlns:w16="http://schemas.microsoft.com/office/word/2018/wordml" xmlns:w16sdtdh="http://schemas.microsoft.com/office/word/2020/wordml/sdtdatahash" xmlns:w16se="http://schemas.microsoft.com/office/word/2015/wordml/symex" mc:Ignorable="w14 w15 w16se w16cid w16 w16cex w16sdtdh">
+<w:styles xmlns:mc="http://schemas.openxmlformats.org/markup-compatibility/2006" xmlns:r="http://schemas.openxmlformats.org/officeDocument/2006/relationships" xmlns:w="http://schemas.openxmlformats.org/wordprocessingml/2006/main" xmlns:w14="http://schemas.microsoft.com/office/word/2010/wordml" xmlns:w15="http://schemas.microsoft.com/office/word/2012/wordml" xmlns:w16cex="http://schemas.microsoft.com/office/word/2018/wordml/cex" xmlns:w16cid="http://schemas.microsoft.com/office/word/2016/wordml/cid" xmlns:w16="http://schemas.microsoft.com/office/word/2018/wordml" xmlns:w16du="http://schemas.microsoft.com/office/word/2023/wordml/word16du" xmlns:w16sdtdh="http://schemas.microsoft.com/office/word/2020/wordml/sdtdatahash" xmlns:w16se="http://schemas.microsoft.com/office/word/2015/wordml/symex" mc:Ignorable="w14 w15 w16se w16cid w16 w16cex w16sdtdh w16du">
   <w:docDefaults>
     <w:rPrDefault>
       <w:rPr>

</xml_diff>